<commit_message>
21/3 marco legal y citas
</commit_message>
<xml_diff>
--- a/DocumentoDesarrolloSprint1_DAMD_SergioRamos.docx
+++ b/DocumentoDesarrolloSprint1_DAMD_SergioRamos.docx
@@ -1,6 +1,6 @@
 
 <file path=word/document.xml><?xml version="1.0" encoding="utf-8"?>
-<w:document xmlns:ve="http://schemas.openxmlformats.org/markup-compatibility/2006" xmlns:o="urn:schemas-microsoft-com:office:office" xmlns:r="http://schemas.openxmlformats.org/officeDocument/2006/relationships" xmlns:m="http://schemas.openxmlformats.org/officeDocument/2006/math" xmlns:v="urn:schemas-microsoft-com:vml" xmlns:wp="http://schemas.openxmlformats.org/drawingml/2006/wordprocessingDrawing" xmlns:w10="urn:schemas-microsoft-com:office:word" xmlns:w="http://schemas.openxmlformats.org/wordprocessingml/2006/main" xmlns:wne="http://schemas.microsoft.com/office/word/2006/wordml">
+<w:document xmlns:wpc="http://schemas.microsoft.com/office/word/2010/wordprocessingCanvas" xmlns:cx="http://schemas.microsoft.com/office/drawing/2014/chartex" xmlns:cx1="http://schemas.microsoft.com/office/drawing/2015/9/8/chartex" xmlns:cx2="http://schemas.microsoft.com/office/drawing/2015/10/21/chartex" xmlns:cx3="http://schemas.microsoft.com/office/drawing/2016/5/9/chartex" xmlns:cx4="http://schemas.microsoft.com/office/drawing/2016/5/10/chartex" xmlns:cx5="http://schemas.microsoft.com/office/drawing/2016/5/11/chartex" xmlns:cx6="http://schemas.microsoft.com/office/drawing/2016/5/12/chartex" xmlns:cx7="http://schemas.microsoft.com/office/drawing/2016/5/13/chartex" xmlns:cx8="http://schemas.microsoft.com/office/drawing/2016/5/14/chartex" xmlns:mc="http://schemas.openxmlformats.org/markup-compatibility/2006" xmlns:aink="http://schemas.microsoft.com/office/drawing/2016/ink" xmlns:am3d="http://schemas.microsoft.com/office/drawing/2017/model3d" xmlns:o="urn:schemas-microsoft-com:office:office" xmlns:oel="http://schemas.microsoft.com/office/2019/extlst" xmlns:r="http://schemas.openxmlformats.org/officeDocument/2006/relationships" xmlns:m="http://schemas.openxmlformats.org/officeDocument/2006/math" xmlns:v="urn:schemas-microsoft-com:vml" xmlns:wp14="http://schemas.microsoft.com/office/word/2010/wordprocessingDrawing" xmlns:wp="http://schemas.openxmlformats.org/drawingml/2006/wordprocessingDrawing" xmlns:w10="urn:schemas-microsoft-com:office:word" xmlns:w="http://schemas.openxmlformats.org/wordprocessingml/2006/main" xmlns:w14="http://schemas.microsoft.com/office/word/2010/wordml" xmlns:w15="http://schemas.microsoft.com/office/word/2012/wordml" xmlns:w16cex="http://schemas.microsoft.com/office/word/2018/wordml/cex" xmlns:w16cid="http://schemas.microsoft.com/office/word/2016/wordml/cid" xmlns:w16="http://schemas.microsoft.com/office/word/2018/wordml" xmlns:w16sdtdh="http://schemas.microsoft.com/office/word/2020/wordml/sdtdatahash" xmlns:w16se="http://schemas.microsoft.com/office/word/2015/wordml/symex" xmlns:wpg="http://schemas.microsoft.com/office/word/2010/wordprocessingGroup" xmlns:wpi="http://schemas.microsoft.com/office/word/2010/wordprocessingInk" xmlns:wne="http://schemas.microsoft.com/office/word/2006/wordml" xmlns:wps="http://schemas.microsoft.com/office/word/2010/wordprocessingShape" mc:Ignorable="w14 w15 w16se w16cid w16 w16cex w16sdtdh wp14">
   <w:body>
     <w:sdt>
       <w:sdtPr>
@@ -25,7 +25,7 @@
             <w:rPr>
               <w:noProof/>
             </w:rPr>
-            <w:pict>
+            <w:pict w14:anchorId="128E0557">
               <v:group id="_x0000_s2050" style="position:absolute;margin-left:0;margin-top:0;width:564.5pt;height:798.85pt;z-index:251660288;mso-width-percent:950;mso-height-percent:950;mso-position-horizontal:center;mso-position-horizontal-relative:page;mso-position-vertical:center;mso-position-vertical-relative:page;mso-width-percent:950;mso-height-percent:950" coordorigin="316,406" coordsize="11608,15028" o:allowincell="f">
                 <v:group id="_x0000_s2051" style="position:absolute;left:316;top:406;width:11608;height:15028;mso-width-percent:950;mso-height-percent:950;mso-position-horizontal:center;mso-position-horizontal-relative:page;mso-position-vertical:center;mso-position-vertical-relative:page;mso-width-percent:950;mso-height-percent:950" coordorigin="321,406" coordsize="11600,15025" o:allowincell="f">
                   <v:rect id="_x0000_s2052" style="position:absolute;left:339;top:406;width:11582;height:15025;mso-width-relative:margin;v-text-anchor:middle" fillcolor="#ffc000 [3207]" strokecolor="#f2f2f2 [3041]" strokeweight="3pt">
@@ -51,14 +51,13 @@
                           <w:sdtContent>
                             <w:p>
                               <w:pPr>
-                                <w:pStyle w:val="Sinespaciado"/>
+                                <w:pStyle w:val="NoSpacing"/>
                                 <w:rPr>
                                   <w:color w:val="FFFFFF" w:themeColor="background1"/>
                                   <w:sz w:val="96"/>
                                   <w:szCs w:val="96"/>
                                 </w:rPr>
                               </w:pPr>
-                              <w:proofErr w:type="spellStart"/>
                               <w:r>
                                 <w:rPr>
                                   <w:rFonts w:ascii="Algerian" w:hAnsi="Algerian" w:cs="Times New Roman"/>
@@ -66,24 +65,14 @@
                                   <w:sz w:val="96"/>
                                   <w:szCs w:val="96"/>
                                 </w:rPr>
-                                <w:t>GuitarMatch</w:t>
-                              </w:r>
-                              <w:proofErr w:type="spellEnd"/>
-                              <w:r>
-                                <w:rPr>
-                                  <w:rFonts w:ascii="Algerian" w:hAnsi="Algerian" w:cs="Times New Roman"/>
-                                  <w:color w:val="C45911" w:themeColor="accent2" w:themeShade="BF"/>
-                                  <w:sz w:val="96"/>
-                                  <w:szCs w:val="96"/>
-                                </w:rPr>
-                                <w:t xml:space="preserve">  </w:t>
+                                <w:t xml:space="preserve">GuitarMatch  </w:t>
                               </w:r>
                             </w:p>
                           </w:sdtContent>
                         </w:sdt>
                         <w:p>
                           <w:pPr>
-                            <w:pStyle w:val="Sinespaciado"/>
+                            <w:pStyle w:val="NoSpacing"/>
                             <w:rPr>
                               <w:color w:val="FFFFFF" w:themeColor="background1"/>
                               <w:sz w:val="40"/>
@@ -93,7 +82,7 @@
                         </w:p>
                         <w:p>
                           <w:pPr>
-                            <w:pStyle w:val="Sinespaciado"/>
+                            <w:pStyle w:val="NoSpacing"/>
                             <w:rPr>
                               <w:color w:val="FFFFFF" w:themeColor="background1"/>
                               <w:u w:val="single"/>
@@ -102,7 +91,7 @@
                         </w:p>
                         <w:p>
                           <w:pPr>
-                            <w:pStyle w:val="Sinespaciado"/>
+                            <w:pStyle w:val="NoSpacing"/>
                             <w:rPr>
                               <w:color w:val="FFFFFF" w:themeColor="background1"/>
                             </w:rPr>
@@ -110,7 +99,7 @@
                         </w:p>
                         <w:p>
                           <w:pPr>
-                            <w:pStyle w:val="Sinespaciado"/>
+                            <w:pStyle w:val="NoSpacing"/>
                             <w:rPr>
                               <w:color w:val="FFFFFF" w:themeColor="background1"/>
                             </w:rPr>
@@ -118,7 +107,7 @@
                         </w:p>
                         <w:p>
                           <w:pPr>
-                            <w:pStyle w:val="Sinespaciado"/>
+                            <w:pStyle w:val="NoSpacing"/>
                             <w:rPr>
                               <w:color w:val="FFFFFF" w:themeColor="background1"/>
                             </w:rPr>
@@ -126,7 +115,7 @@
                         </w:p>
                         <w:p>
                           <w:pPr>
-                            <w:pStyle w:val="Sinespaciado"/>
+                            <w:pStyle w:val="NoSpacing"/>
                             <w:rPr>
                               <w:color w:val="FFFFFF" w:themeColor="background1"/>
                             </w:rPr>
@@ -146,7 +135,7 @@
                               <w:lang w:eastAsia="es-ES"/>
                             </w:rPr>
                             <w:drawing>
-                              <wp:inline distT="0" distB="0" distL="0" distR="0">
+                              <wp:inline distT="0" distB="0" distL="0" distR="0" wp14:anchorId="0DA7A225">
                                 <wp:extent cx="4511040" cy="4511040"/>
                                 <wp:effectExtent l="19050" t="0" r="3810" b="0"/>
                                 <wp:docPr id="7" name="Imagen 7"/>
@@ -299,7 +288,7 @@
                           <w:sdtContent>
                             <w:p>
                               <w:pPr>
-                                <w:pStyle w:val="Sinespaciado"/>
+                                <w:pStyle w:val="NoSpacing"/>
                                 <w:jc w:val="right"/>
                                 <w:rPr>
                                   <w:color w:val="FFFFFF" w:themeColor="background1"/>
@@ -328,7 +317,7 @@
                           <w:sdtContent>
                             <w:p>
                               <w:pPr>
-                                <w:pStyle w:val="Sinespaciado"/>
+                                <w:pStyle w:val="NoSpacing"/>
                                 <w:jc w:val="right"/>
                                 <w:rPr>
                                   <w:color w:val="FFFFFF" w:themeColor="background1"/>
@@ -361,7 +350,7 @@
                           <w:sdtContent>
                             <w:p>
                               <w:pPr>
-                                <w:pStyle w:val="Sinespaciado"/>
+                                <w:pStyle w:val="NoSpacing"/>
                                 <w:jc w:val="right"/>
                                 <w:rPr>
                                   <w:color w:val="FFFFFF" w:themeColor="background1"/>
@@ -432,7 +421,7 @@
       <w:sdtContent>
         <w:p>
           <w:pPr>
-            <w:pStyle w:val="TtulodeTDC"/>
+            <w:pStyle w:val="TOCHeading"/>
             <w:rPr>
               <w:lang w:val="es-ES"/>
             </w:rPr>
@@ -459,7 +448,7 @@
         </w:p>
         <w:p>
           <w:pPr>
-            <w:pStyle w:val="TDC1"/>
+            <w:pStyle w:val="TOC1"/>
             <w:tabs>
               <w:tab w:val="right" w:leader="dot" w:pos="8494"/>
             </w:tabs>
@@ -482,7 +471,7 @@
           <w:hyperlink w:anchor="_Toc161841623" w:history="1">
             <w:r>
               <w:rPr>
-                <w:rStyle w:val="Hipervnculo"/>
+                <w:rStyle w:val="Hyperlink"/>
                 <w:noProof/>
               </w:rPr>
               <w:t>1. Documento Descripción del Proyecto</w:t>
@@ -539,7 +528,7 @@
         </w:p>
         <w:p>
           <w:pPr>
-            <w:pStyle w:val="TDC2"/>
+            <w:pStyle w:val="TOC2"/>
             <w:tabs>
               <w:tab w:val="left" w:pos="880"/>
               <w:tab w:val="right" w:leader="dot" w:pos="8494"/>
@@ -554,7 +543,7 @@
           <w:hyperlink w:anchor="_Toc161841624" w:history="1">
             <w:r>
               <w:rPr>
-                <w:rStyle w:val="Hipervnculo"/>
+                <w:rStyle w:val="Hyperlink"/>
                 <w:noProof/>
               </w:rPr>
               <w:t>1.1</w:t>
@@ -570,7 +559,7 @@
             </w:r>
             <w:r>
               <w:rPr>
-                <w:rStyle w:val="Hipervnculo"/>
+                <w:rStyle w:val="Hyperlink"/>
                 <w:noProof/>
               </w:rPr>
               <w:t>Contexto del proyecto</w:t>
@@ -627,7 +616,7 @@
         </w:p>
         <w:p>
           <w:pPr>
-            <w:pStyle w:val="TDC3"/>
+            <w:pStyle w:val="TOC3"/>
             <w:tabs>
               <w:tab w:val="left" w:pos="1320"/>
               <w:tab w:val="right" w:leader="dot" w:pos="8494"/>
@@ -642,7 +631,7 @@
           <w:hyperlink w:anchor="_Toc161841625" w:history="1">
             <w:r>
               <w:rPr>
-                <w:rStyle w:val="Hipervnculo"/>
+                <w:rStyle w:val="Hyperlink"/>
                 <w:noProof/>
               </w:rPr>
               <w:t>1.1.1</w:t>
@@ -658,7 +647,7 @@
             </w:r>
             <w:r>
               <w:rPr>
-                <w:rStyle w:val="Hipervnculo"/>
+                <w:rStyle w:val="Hyperlink"/>
                 <w:noProof/>
               </w:rPr>
               <w:t>Ámbito y entorno</w:t>
@@ -715,7 +704,7 @@
         </w:p>
         <w:p>
           <w:pPr>
-            <w:pStyle w:val="TDC3"/>
+            <w:pStyle w:val="TOC3"/>
             <w:tabs>
               <w:tab w:val="left" w:pos="1320"/>
               <w:tab w:val="right" w:leader="dot" w:pos="8494"/>
@@ -730,7 +719,7 @@
           <w:hyperlink w:anchor="_Toc161841626" w:history="1">
             <w:r>
               <w:rPr>
-                <w:rStyle w:val="Hipervnculo"/>
+                <w:rStyle w:val="Hyperlink"/>
                 <w:noProof/>
               </w:rPr>
               <w:t>1.1.2</w:t>
@@ -746,7 +735,7 @@
             </w:r>
             <w:r>
               <w:rPr>
-                <w:rStyle w:val="Hipervnculo"/>
+                <w:rStyle w:val="Hyperlink"/>
                 <w:noProof/>
               </w:rPr>
               <w:t>Análisis de la realidad</w:t>
@@ -803,7 +792,7 @@
         </w:p>
         <w:p>
           <w:pPr>
-            <w:pStyle w:val="TDC3"/>
+            <w:pStyle w:val="TOC3"/>
             <w:tabs>
               <w:tab w:val="left" w:pos="1320"/>
               <w:tab w:val="right" w:leader="dot" w:pos="8494"/>
@@ -818,7 +807,7 @@
           <w:hyperlink w:anchor="_Toc161841627" w:history="1">
             <w:r>
               <w:rPr>
-                <w:rStyle w:val="Hipervnculo"/>
+                <w:rStyle w:val="Hyperlink"/>
                 <w:noProof/>
               </w:rPr>
               <w:t>1.1.3</w:t>
@@ -834,7 +823,7 @@
             </w:r>
             <w:r>
               <w:rPr>
-                <w:rStyle w:val="Hipervnculo"/>
+                <w:rStyle w:val="Hyperlink"/>
                 <w:noProof/>
               </w:rPr>
               <w:t>Solución y justificación de la solución propuesta</w:t>
@@ -891,7 +880,7 @@
         </w:p>
         <w:p>
           <w:pPr>
-            <w:pStyle w:val="TDC3"/>
+            <w:pStyle w:val="TOC3"/>
             <w:tabs>
               <w:tab w:val="left" w:pos="1320"/>
               <w:tab w:val="right" w:leader="dot" w:pos="8494"/>
@@ -906,7 +895,7 @@
           <w:hyperlink w:anchor="_Toc161841628" w:history="1">
             <w:r>
               <w:rPr>
-                <w:rStyle w:val="Hipervnculo"/>
+                <w:rStyle w:val="Hyperlink"/>
                 <w:noProof/>
               </w:rPr>
               <w:t>1.1.4</w:t>
@@ -922,7 +911,7 @@
             </w:r>
             <w:r>
               <w:rPr>
-                <w:rStyle w:val="Hipervnculo"/>
+                <w:rStyle w:val="Hyperlink"/>
                 <w:noProof/>
               </w:rPr>
               <w:t>Destinatarios</w:t>
@@ -979,7 +968,7 @@
         </w:p>
         <w:p>
           <w:pPr>
-            <w:pStyle w:val="TDC2"/>
+            <w:pStyle w:val="TOC2"/>
             <w:tabs>
               <w:tab w:val="left" w:pos="880"/>
               <w:tab w:val="right" w:leader="dot" w:pos="8494"/>
@@ -994,7 +983,7 @@
           <w:hyperlink w:anchor="_Toc161841629" w:history="1">
             <w:r>
               <w:rPr>
-                <w:rStyle w:val="Hipervnculo"/>
+                <w:rStyle w:val="Hyperlink"/>
                 <w:noProof/>
               </w:rPr>
               <w:t>1.2</w:t>
@@ -1010,7 +999,7 @@
             </w:r>
             <w:r>
               <w:rPr>
-                <w:rStyle w:val="Hipervnculo"/>
+                <w:rStyle w:val="Hyperlink"/>
                 <w:noProof/>
               </w:rPr>
               <w:t>Objetivos</w:t>
@@ -1067,7 +1056,7 @@
         </w:p>
         <w:p>
           <w:pPr>
-            <w:pStyle w:val="TDC3"/>
+            <w:pStyle w:val="TOC3"/>
             <w:tabs>
               <w:tab w:val="left" w:pos="1320"/>
               <w:tab w:val="right" w:leader="dot" w:pos="8494"/>
@@ -1082,7 +1071,7 @@
           <w:hyperlink w:anchor="_Toc161841630" w:history="1">
             <w:r>
               <w:rPr>
-                <w:rStyle w:val="Hipervnculo"/>
+                <w:rStyle w:val="Hyperlink"/>
                 <w:noProof/>
               </w:rPr>
               <w:t>1.2.1</w:t>
@@ -1098,7 +1087,7 @@
             </w:r>
             <w:r>
               <w:rPr>
-                <w:rStyle w:val="Hipervnculo"/>
+                <w:rStyle w:val="Hyperlink"/>
                 <w:noProof/>
               </w:rPr>
               <w:t>Versión Español</w:t>
@@ -1155,7 +1144,7 @@
         </w:p>
         <w:p>
           <w:pPr>
-            <w:pStyle w:val="TDC3"/>
+            <w:pStyle w:val="TOC3"/>
             <w:tabs>
               <w:tab w:val="left" w:pos="1320"/>
               <w:tab w:val="right" w:leader="dot" w:pos="8494"/>
@@ -1170,7 +1159,7 @@
           <w:hyperlink w:anchor="_Toc161841631" w:history="1">
             <w:r>
               <w:rPr>
-                <w:rStyle w:val="Hipervnculo"/>
+                <w:rStyle w:val="Hyperlink"/>
                 <w:noProof/>
               </w:rPr>
               <w:t>1.2.2</w:t>
@@ -1186,7 +1175,7 @@
             </w:r>
             <w:r>
               <w:rPr>
-                <w:rStyle w:val="Hipervnculo"/>
+                <w:rStyle w:val="Hyperlink"/>
                 <w:noProof/>
               </w:rPr>
               <w:t>English Version</w:t>
@@ -1243,7 +1232,7 @@
         </w:p>
         <w:p>
           <w:pPr>
-            <w:pStyle w:val="TDC2"/>
+            <w:pStyle w:val="TOC2"/>
             <w:tabs>
               <w:tab w:val="left" w:pos="880"/>
               <w:tab w:val="right" w:leader="dot" w:pos="8494"/>
@@ -1258,7 +1247,7 @@
           <w:hyperlink w:anchor="_Toc161841632" w:history="1">
             <w:r>
               <w:rPr>
-                <w:rStyle w:val="Hipervnculo"/>
+                <w:rStyle w:val="Hyperlink"/>
                 <w:noProof/>
               </w:rPr>
               <w:t>1.3</w:t>
@@ -1274,7 +1263,7 @@
             </w:r>
             <w:r>
               <w:rPr>
-                <w:rStyle w:val="Hipervnculo"/>
+                <w:rStyle w:val="Hyperlink"/>
                 <w:noProof/>
               </w:rPr>
               <w:t>Marco Legal</w:t>
@@ -1331,7 +1320,7 @@
         </w:p>
         <w:p>
           <w:pPr>
-            <w:pStyle w:val="TDC1"/>
+            <w:pStyle w:val="TOC1"/>
             <w:tabs>
               <w:tab w:val="right" w:leader="dot" w:pos="8494"/>
             </w:tabs>
@@ -1345,7 +1334,7 @@
           <w:hyperlink w:anchor="_Toc161841633" w:history="1">
             <w:r>
               <w:rPr>
-                <w:rStyle w:val="Hipervnculo"/>
+                <w:rStyle w:val="Hyperlink"/>
                 <w:noProof/>
               </w:rPr>
               <w:t>2. Documento de Acuerdo del Proyecto</w:t>
@@ -1402,7 +1391,7 @@
         </w:p>
         <w:p>
           <w:pPr>
-            <w:pStyle w:val="TDC2"/>
+            <w:pStyle w:val="TOC2"/>
             <w:tabs>
               <w:tab w:val="right" w:leader="dot" w:pos="8494"/>
             </w:tabs>
@@ -1416,7 +1405,7 @@
           <w:hyperlink w:anchor="_Toc161841634" w:history="1">
             <w:r>
               <w:rPr>
-                <w:rStyle w:val="Hipervnculo"/>
+                <w:rStyle w:val="Hyperlink"/>
                 <w:noProof/>
               </w:rPr>
               <w:t>2.1 Historias de Usuario</w:t>
@@ -1473,7 +1462,7 @@
         </w:p>
         <w:p>
           <w:pPr>
-            <w:pStyle w:val="TDC3"/>
+            <w:pStyle w:val="TOC3"/>
             <w:tabs>
               <w:tab w:val="right" w:leader="dot" w:pos="8494"/>
             </w:tabs>
@@ -1487,7 +1476,7 @@
           <w:hyperlink w:anchor="_Toc161841635" w:history="1">
             <w:r>
               <w:rPr>
-                <w:rStyle w:val="Hipervnculo"/>
+                <w:rStyle w:val="Hyperlink"/>
                 <w:noProof/>
               </w:rPr>
               <w:t>2.1.1 Historias de Usuario para requisitos no funcionales:</w:t>
@@ -1544,7 +1533,7 @@
         </w:p>
         <w:p>
           <w:pPr>
-            <w:pStyle w:val="TDC2"/>
+            <w:pStyle w:val="TOC2"/>
             <w:tabs>
               <w:tab w:val="right" w:leader="dot" w:pos="8494"/>
             </w:tabs>
@@ -1558,7 +1547,7 @@
           <w:hyperlink w:anchor="_Toc161841636" w:history="1">
             <w:r>
               <w:rPr>
-                <w:rStyle w:val="Hipervnculo"/>
+                <w:rStyle w:val="Hyperlink"/>
                 <w:noProof/>
               </w:rPr>
               <w:t>2.2 Tareas</w:t>
@@ -1615,7 +1604,7 @@
         </w:p>
         <w:p>
           <w:pPr>
-            <w:pStyle w:val="TDC2"/>
+            <w:pStyle w:val="TOC2"/>
             <w:tabs>
               <w:tab w:val="right" w:leader="dot" w:pos="8494"/>
             </w:tabs>
@@ -1629,7 +1618,7 @@
           <w:hyperlink w:anchor="_Toc161841637" w:history="1">
             <w:r>
               <w:rPr>
-                <w:rStyle w:val="Hipervnculo"/>
+                <w:rStyle w:val="Hyperlink"/>
                 <w:noProof/>
               </w:rPr>
               <w:t>2.3 Metodología a seguir para la realización del proyecto</w:t>
@@ -1686,7 +1675,7 @@
         </w:p>
         <w:p>
           <w:pPr>
-            <w:pStyle w:val="TDC2"/>
+            <w:pStyle w:val="TOC2"/>
             <w:tabs>
               <w:tab w:val="right" w:leader="dot" w:pos="8494"/>
             </w:tabs>
@@ -1700,7 +1689,7 @@
           <w:hyperlink w:anchor="_Toc161841638" w:history="1">
             <w:r>
               <w:rPr>
-                <w:rStyle w:val="Hipervnculo"/>
+                <w:rStyle w:val="Hyperlink"/>
                 <w:noProof/>
               </w:rPr>
               <w:t>2.4 Planificación temporal de Tareas</w:t>
@@ -1757,7 +1746,7 @@
         </w:p>
         <w:p>
           <w:pPr>
-            <w:pStyle w:val="TDC2"/>
+            <w:pStyle w:val="TOC2"/>
             <w:tabs>
               <w:tab w:val="right" w:leader="dot" w:pos="8494"/>
             </w:tabs>
@@ -1771,7 +1760,7 @@
           <w:hyperlink w:anchor="_Toc161841639" w:history="1">
             <w:r>
               <w:rPr>
-                <w:rStyle w:val="Hipervnculo"/>
+                <w:rStyle w:val="Hyperlink"/>
                 <w:noProof/>
               </w:rPr>
               <w:t>2.5 Análisis de Riesgos</w:t>
@@ -1857,7 +1846,7 @@
     <w:p/>
     <w:p>
       <w:pPr>
-        <w:pStyle w:val="Ttulo1"/>
+        <w:pStyle w:val="Heading1"/>
       </w:pPr>
       <w:bookmarkStart w:id="0" w:name="_Toc161841623"/>
       <w:r>
@@ -1871,7 +1860,7 @@
     <w:p/>
     <w:p>
       <w:pPr>
-        <w:pStyle w:val="Ttulo2"/>
+        <w:pStyle w:val="Heading2"/>
         <w:numPr>
           <w:ilvl w:val="1"/>
           <w:numId w:val="2"/>
@@ -1886,7 +1875,7 @@
     <w:p/>
     <w:p>
       <w:pPr>
-        <w:pStyle w:val="Ttulo3"/>
+        <w:pStyle w:val="Heading3"/>
         <w:numPr>
           <w:ilvl w:val="2"/>
           <w:numId w:val="2"/>
@@ -1981,7 +1970,7 @@
     </w:p>
     <w:p>
       <w:pPr>
-        <w:pStyle w:val="Ttulo3"/>
+        <w:pStyle w:val="Heading3"/>
         <w:numPr>
           <w:ilvl w:val="2"/>
           <w:numId w:val="2"/>
@@ -2053,13 +2042,22 @@
         <w:jc w:val="both"/>
       </w:pPr>
       <w:r>
-        <w:t>- “</w:t>
-      </w:r>
-      <w:proofErr w:type="spellStart"/>
-      <w:r>
-        <w:t>Sweetwater</w:t>
-      </w:r>
-      <w:proofErr w:type="spellEnd"/>
+        <w:t>- “Sweetwater”</w:t>
+      </w:r>
+    </w:p>
+    <w:p>
+      <w:pPr>
+        <w:jc w:val="both"/>
+      </w:pPr>
+      <w:r>
+        <w:t>-</w:t>
+      </w:r>
+      <w:r>
+        <w:t xml:space="preserve"> “</w:t>
+      </w:r>
+      <w:r>
+        <w:t>findmyguitar</w:t>
+      </w:r>
       <w:r>
         <w:t>”</w:t>
       </w:r>
@@ -2069,18 +2067,10 @@
         <w:jc w:val="both"/>
       </w:pPr>
       <w:r>
-        <w:t>-</w:t>
-      </w:r>
-      <w:r>
-        <w:t xml:space="preserve"> “</w:t>
-      </w:r>
-      <w:proofErr w:type="spellStart"/>
-      <w:r>
-        <w:t>findmyguitar</w:t>
-      </w:r>
-      <w:proofErr w:type="spellEnd"/>
-      <w:r>
-        <w:t>”</w:t>
+        <w:t xml:space="preserve">- </w:t>
+      </w:r>
+      <w:r>
+        <w:t>“Guitar Center”</w:t>
       </w:r>
     </w:p>
     <w:p>
@@ -2088,27 +2078,8 @@
         <w:jc w:val="both"/>
       </w:pPr>
       <w:r>
-        <w:t xml:space="preserve">- </w:t>
-      </w:r>
-      <w:r>
-        <w:t>“Guitar Center”</w:t>
-      </w:r>
-    </w:p>
-    <w:p>
-      <w:pPr>
-        <w:jc w:val="both"/>
-      </w:pPr>
-      <w:r>
         <w:lastRenderedPageBreak/>
-        <w:t>- “</w:t>
-      </w:r>
-      <w:proofErr w:type="spellStart"/>
-      <w:r>
-        <w:t>Guitarlab</w:t>
-      </w:r>
-      <w:proofErr w:type="spellEnd"/>
-      <w:r>
-        <w:t>”</w:t>
+        <w:t>- “Guitarlab”</w:t>
       </w:r>
     </w:p>
     <w:p>
@@ -2140,28 +2111,11 @@
         <w:ind w:firstLine="720"/>
         <w:jc w:val="both"/>
       </w:pPr>
-      <w:proofErr w:type="spellStart"/>
-      <w:r>
-        <w:t>SweetWater</w:t>
-      </w:r>
-      <w:proofErr w:type="spellEnd"/>
-      <w:r>
-        <w:t xml:space="preserve">, </w:t>
-      </w:r>
-      <w:proofErr w:type="spellStart"/>
-      <w:r>
-        <w:t>GuitarLab</w:t>
-      </w:r>
-      <w:proofErr w:type="spellEnd"/>
-      <w:r>
-        <w:t xml:space="preserve"> </w:t>
-      </w:r>
-      <w:r>
-        <w:t>(</w:t>
-      </w:r>
-      <w:proofErr w:type="spellStart"/>
-      <w:r>
-        <w:t>Tho</w:t>
+      <w:r>
+        <w:t xml:space="preserve">SweetWater, GuitarLab </w:t>
+      </w:r>
+      <w:r>
+        <w:t>(Tho</w:t>
       </w:r>
       <w:r>
         <w:t>ma</w:t>
@@ -2170,11 +2124,7 @@
         <w:t>n</w:t>
       </w:r>
       <w:r>
-        <w:t>n</w:t>
-      </w:r>
-      <w:proofErr w:type="spellEnd"/>
-      <w:r>
-        <w:t>)</w:t>
+        <w:t>n)</w:t>
       </w:r>
       <w:r>
         <w:t xml:space="preserve">y Guitar Center tienen una buena herramienta de búsqueda </w:t>
@@ -2189,15 +2139,7 @@
         <w:jc w:val="both"/>
       </w:pPr>
       <w:r>
-        <w:t xml:space="preserve">En el caso de </w:t>
-      </w:r>
-      <w:proofErr w:type="spellStart"/>
-      <w:r>
-        <w:t>findmyguitar</w:t>
-      </w:r>
-      <w:proofErr w:type="spellEnd"/>
-      <w:r>
-        <w:t xml:space="preserve">, es sinceramente una aplicación web que me ha sorprendido enormemente. La idea del buscador de guitarras rondaba mi mente desde el año pasado para producirla con </w:t>
+        <w:t xml:space="preserve">En el caso de findmyguitar, es sinceramente una aplicación web que me ha sorprendido enormemente. La idea del buscador de guitarras rondaba mi mente desde el año pasado para producirla con </w:t>
       </w:r>
       <w:r>
         <w:t xml:space="preserve">diferentes funcionalidades que al final se han ido desechando. </w:t>
@@ -2222,7 +2164,7 @@
     </w:p>
     <w:p>
       <w:pPr>
-        <w:pStyle w:val="Ttulo3"/>
+        <w:pStyle w:val="Heading3"/>
         <w:numPr>
           <w:ilvl w:val="2"/>
           <w:numId w:val="2"/>
@@ -2284,7 +2226,7 @@
     </w:p>
     <w:p>
       <w:pPr>
-        <w:pStyle w:val="Ttulo3"/>
+        <w:pStyle w:val="Heading3"/>
         <w:numPr>
           <w:ilvl w:val="2"/>
           <w:numId w:val="2"/>
@@ -2322,7 +2264,7 @@
     </w:p>
     <w:p>
       <w:pPr>
-        <w:pStyle w:val="Ttulo2"/>
+        <w:pStyle w:val="Heading2"/>
         <w:numPr>
           <w:ilvl w:val="1"/>
           <w:numId w:val="2"/>
@@ -2337,7 +2279,7 @@
     <w:p/>
     <w:p>
       <w:pPr>
-        <w:pStyle w:val="Ttulo3"/>
+        <w:pStyle w:val="Heading3"/>
         <w:numPr>
           <w:ilvl w:val="2"/>
           <w:numId w:val="2"/>
@@ -2386,15 +2328,7 @@
         <w:t>El usuario creará una cuenta que almacenaremos</w:t>
       </w:r>
       <w:r>
-        <w:t xml:space="preserve"> en nuestra base de datos local y también almacenaremos las búsquedas activas que realice éste en </w:t>
-      </w:r>
-      <w:proofErr w:type="gramStart"/>
-      <w:r>
-        <w:t>la</w:t>
-      </w:r>
-      <w:proofErr w:type="gramEnd"/>
-      <w:r>
-        <w:t xml:space="preserve"> api, para así luego ofrecerle a las empresas una información que podrán utilizar para generar publicidad.</w:t>
+        <w:t xml:space="preserve"> en nuestra base de datos local y también almacenaremos las búsquedas activas que realice éste en la api, para así luego ofrecerle a las empresas una información que podrán utilizar para generar publicidad.</w:t>
       </w:r>
     </w:p>
     <w:p>
@@ -2407,27 +2341,17 @@
     </w:p>
     <w:p>
       <w:pPr>
-        <w:pStyle w:val="Ttulo3"/>
+        <w:pStyle w:val="Heading3"/>
         <w:numPr>
           <w:ilvl w:val="2"/>
           <w:numId w:val="2"/>
         </w:numPr>
       </w:pPr>
       <w:bookmarkStart w:id="8" w:name="_Toc161841631"/>
-      <w:proofErr w:type="spellStart"/>
-      <w:r>
-        <w:t>English</w:t>
-      </w:r>
-      <w:proofErr w:type="spellEnd"/>
-      <w:r>
-        <w:t xml:space="preserve"> </w:t>
-      </w:r>
-      <w:proofErr w:type="spellStart"/>
-      <w:r>
-        <w:t>Version</w:t>
+      <w:r>
+        <w:t>English Version</w:t>
       </w:r>
       <w:bookmarkEnd w:id="8"/>
-      <w:proofErr w:type="spellEnd"/>
     </w:p>
     <w:p>
       <w:pPr>
@@ -2481,14 +2405,6 @@
     </w:p>
     <w:p>
       <w:pPr>
-        <w:jc w:val="both"/>
-        <w:rPr>
-          <w:lang w:val="en-GB"/>
-        </w:rPr>
-      </w:pPr>
-    </w:p>
-    <w:p>
-      <w:pPr>
         <w:ind w:firstLine="720"/>
         <w:jc w:val="both"/>
         <w:rPr>
@@ -2504,7 +2420,16 @@
     </w:p>
     <w:p>
       <w:pPr>
-        <w:pStyle w:val="Ttulo2"/>
+        <w:ind w:firstLine="720"/>
+        <w:jc w:val="both"/>
+        <w:rPr>
+          <w:lang w:val="en-GB"/>
+        </w:rPr>
+      </w:pPr>
+    </w:p>
+    <w:p>
+      <w:pPr>
+        <w:pStyle w:val="Heading2"/>
         <w:numPr>
           <w:ilvl w:val="1"/>
           <w:numId w:val="2"/>
@@ -2518,7 +2443,7 @@
     </w:p>
     <w:p>
       <w:pPr>
-        <w:pStyle w:val="Prrafodelista"/>
+        <w:pStyle w:val="ListParagraph"/>
         <w:ind w:left="390"/>
         <w:jc w:val="both"/>
       </w:pPr>
@@ -2532,9 +2457,6 @@
         <w:t xml:space="preserve">"En cumplimiento con la legislación española sobre protección de datos, se informa a los usuarios que todos los datos personales proporcionados serán tratados conforme a lo establecido en la Ley Orgánica 3/2018, de 5 de </w:t>
       </w:r>
       <w:r>
-        <w:rPr>
-          <w:u w:val="single"/>
-        </w:rPr>
         <w:t>diciembre</w:t>
       </w:r>
       <w:r>
@@ -2552,7 +2474,7 @@
     </w:p>
     <w:p>
       <w:pPr>
-        <w:pStyle w:val="Ttulo1"/>
+        <w:pStyle w:val="Heading1"/>
       </w:pPr>
       <w:bookmarkStart w:id="10" w:name="_Toc161841633"/>
       <w:r>
@@ -2564,13 +2486,13 @@
     <w:p>
       <w:pPr>
         <w:rPr>
-          <w:rStyle w:val="Hipervnculo"/>
+          <w:rStyle w:val="Hyperlink"/>
         </w:rPr>
       </w:pPr>
       <w:hyperlink r:id="rId10" w:history="1">
         <w:r>
           <w:rPr>
-            <w:rStyle w:val="Hipervnculo"/>
+            <w:rStyle w:val="Hyperlink"/>
           </w:rPr>
           <w:t>https://github.com/okronar/ProyectoFinalSergioRamos.git</w:t>
         </w:r>
@@ -2579,18 +2501,18 @@
     <w:p>
       <w:pPr>
         <w:rPr>
-          <w:rStyle w:val="Hipervnculo"/>
+          <w:rStyle w:val="Hyperlink"/>
         </w:rPr>
       </w:pPr>
     </w:p>
     <w:p>
       <w:pPr>
-        <w:pStyle w:val="Ttulo2"/>
+        <w:pStyle w:val="Heading2"/>
       </w:pPr>
       <w:bookmarkStart w:id="11" w:name="_Toc161841634"/>
       <w:r>
         <w:rPr>
-          <w:rStyle w:val="Hipervnculo"/>
+          <w:rStyle w:val="Hyperlink"/>
           <w:u w:val="none"/>
         </w:rPr>
         <w:t>2.1 Historias de Usuario</w:t>
@@ -2602,7 +2524,7 @@
         <w:tblStyle w:val="GridTable3-Accent51"/>
         <w:tblW w:w="10315" w:type="dxa"/>
         <w:tblInd w:w="-851" w:type="dxa"/>
-        <w:tblLook w:val="04A0"/>
+        <w:tblLook w:val="04A0" w:firstRow="1" w:lastRow="0" w:firstColumn="1" w:lastColumn="0" w:noHBand="0" w:noVBand="1"/>
       </w:tblPr>
       <w:tblGrid>
         <w:gridCol w:w="851"/>
@@ -2611,12 +2533,12 @@
       </w:tblGrid>
       <w:tr>
         <w:trPr>
-          <w:cnfStyle w:val="100000000000"/>
+          <w:cnfStyle w:val="100000000000" w:firstRow="1" w:lastRow="0" w:firstColumn="0" w:lastColumn="0" w:oddVBand="0" w:evenVBand="0" w:oddHBand="0" w:evenHBand="0" w:firstRowFirstColumn="0" w:firstRowLastColumn="0" w:lastRowFirstColumn="0" w:lastRowLastColumn="0"/>
           <w:trHeight w:val="300"/>
         </w:trPr>
         <w:tc>
           <w:tcPr>
-            <w:cnfStyle w:val="001000000100"/>
+            <w:cnfStyle w:val="001000000100" w:firstRow="0" w:lastRow="0" w:firstColumn="1" w:lastColumn="0" w:oddVBand="0" w:evenVBand="0" w:oddHBand="0" w:evenHBand="0" w:firstRowFirstColumn="1" w:firstRowLastColumn="0" w:lastRowFirstColumn="0" w:lastRowLastColumn="0"/>
             <w:tcW w:w="851" w:type="dxa"/>
           </w:tcPr>
           <w:p>
@@ -2643,7 +2565,7 @@
           <w:p>
             <w:pPr>
               <w:jc w:val="center"/>
-              <w:cnfStyle w:val="100000000000"/>
+              <w:cnfStyle w:val="100000000000" w:firstRow="1" w:lastRow="0" w:firstColumn="0" w:lastColumn="0" w:oddVBand="0" w:evenVBand="0" w:oddHBand="0" w:evenHBand="0" w:firstRowFirstColumn="0" w:firstRowLastColumn="0" w:lastRowFirstColumn="0" w:lastRowLastColumn="0"/>
             </w:pPr>
             <w:r>
               <w:t>Criterios de aceptación</w:t>
@@ -2657,7 +2579,7 @@
           <w:p>
             <w:pPr>
               <w:jc w:val="center"/>
-              <w:cnfStyle w:val="100000000000"/>
+              <w:cnfStyle w:val="100000000000" w:firstRow="1" w:lastRow="0" w:firstColumn="0" w:lastColumn="0" w:oddVBand="0" w:evenVBand="0" w:oddHBand="0" w:evenHBand="0" w:firstRowFirstColumn="0" w:firstRowLastColumn="0" w:lastRowFirstColumn="0" w:lastRowLastColumn="0"/>
             </w:pPr>
             <w:r>
               <w:t>Prioridad</w:t>
@@ -2667,12 +2589,12 @@
       </w:tr>
       <w:tr>
         <w:trPr>
-          <w:cnfStyle w:val="000000100000"/>
+          <w:cnfStyle w:val="000000100000" w:firstRow="0" w:lastRow="0" w:firstColumn="0" w:lastColumn="0" w:oddVBand="0" w:evenVBand="0" w:oddHBand="1" w:evenHBand="0" w:firstRowFirstColumn="0" w:firstRowLastColumn="0" w:lastRowFirstColumn="0" w:lastRowLastColumn="0"/>
           <w:trHeight w:val="748"/>
         </w:trPr>
         <w:tc>
           <w:tcPr>
-            <w:cnfStyle w:val="001000000000"/>
+            <w:cnfStyle w:val="001000000000" w:firstRow="0" w:lastRow="0" w:firstColumn="1" w:lastColumn="0" w:oddVBand="0" w:evenVBand="0" w:oddHBand="0" w:evenHBand="0" w:firstRowFirstColumn="0" w:firstRowLastColumn="0" w:lastRowFirstColumn="0" w:lastRowLastColumn="0"/>
             <w:tcW w:w="851" w:type="dxa"/>
           </w:tcPr>
           <w:p>
@@ -2699,7 +2621,7 @@
           <w:p>
             <w:pPr>
               <w:jc w:val="both"/>
-              <w:cnfStyle w:val="000000100000"/>
+              <w:cnfStyle w:val="000000100000" w:firstRow="0" w:lastRow="0" w:firstColumn="0" w:lastColumn="0" w:oddVBand="0" w:evenVBand="0" w:oddHBand="1" w:evenHBand="0" w:firstRowFirstColumn="0" w:firstRowLastColumn="0" w:lastRowFirstColumn="0" w:lastRowLastColumn="0"/>
             </w:pPr>
             <w:r>
               <w:t xml:space="preserve">La aplicación debe permitir al usuario especificar sus preferencias en </w:t>
@@ -2711,7 +2633,7 @@
           <w:p>
             <w:pPr>
               <w:jc w:val="both"/>
-              <w:cnfStyle w:val="000000100000"/>
+              <w:cnfStyle w:val="000000100000" w:firstRow="0" w:lastRow="0" w:firstColumn="0" w:lastColumn="0" w:oddVBand="0" w:evenVBand="0" w:oddHBand="1" w:evenHBand="0" w:firstRowFirstColumn="0" w:firstRowLastColumn="0" w:lastRowFirstColumn="0" w:lastRowLastColumn="0"/>
             </w:pPr>
             <w:r>
               <w:t>La búsqueda debe devolver una lista de guitarras que cumplan con los criterios de búsqueda especificados.</w:t>
@@ -2720,7 +2642,7 @@
           <w:p>
             <w:pPr>
               <w:jc w:val="both"/>
-              <w:cnfStyle w:val="000000100000"/>
+              <w:cnfStyle w:val="000000100000" w:firstRow="0" w:lastRow="0" w:firstColumn="0" w:lastColumn="0" w:oddVBand="0" w:evenVBand="0" w:oddHBand="1" w:evenHBand="0" w:firstRowFirstColumn="0" w:firstRowLastColumn="0" w:lastRowFirstColumn="0" w:lastRowLastColumn="0"/>
             </w:pPr>
             <w:r>
               <w:t>La lista de guitarras debe ser clara y fácil de entender para el usuario.</w:t>
@@ -2729,7 +2651,7 @@
           <w:p>
             <w:pPr>
               <w:jc w:val="both"/>
-              <w:cnfStyle w:val="000000100000"/>
+              <w:cnfStyle w:val="000000100000" w:firstRow="0" w:lastRow="0" w:firstColumn="0" w:lastColumn="0" w:oddVBand="0" w:evenVBand="0" w:oddHBand="1" w:evenHBand="0" w:firstRowFirstColumn="0" w:firstRowLastColumn="0" w:lastRowFirstColumn="0" w:lastRowLastColumn="0"/>
             </w:pPr>
             <w:r>
               <w:t>La aplicación debe permitir al usuario comparar las guitarras de la lista para poder tomar una decisión informada.</w:t>
@@ -2738,7 +2660,7 @@
           <w:p>
             <w:pPr>
               <w:jc w:val="both"/>
-              <w:cnfStyle w:val="000000100000"/>
+              <w:cnfStyle w:val="000000100000" w:firstRow="0" w:lastRow="0" w:firstColumn="0" w:lastColumn="0" w:oddVBand="0" w:evenVBand="0" w:oddHBand="1" w:evenHBand="0" w:firstRowFirstColumn="0" w:firstRowLastColumn="0" w:lastRowFirstColumn="0" w:lastRowLastColumn="0"/>
             </w:pPr>
           </w:p>
         </w:tc>
@@ -2749,19 +2671,19 @@
           <w:p>
             <w:pPr>
               <w:jc w:val="both"/>
-              <w:cnfStyle w:val="000000100000"/>
-            </w:pPr>
-          </w:p>
-          <w:p>
-            <w:pPr>
-              <w:jc w:val="both"/>
-              <w:cnfStyle w:val="000000100000"/>
-            </w:pPr>
-          </w:p>
-          <w:p>
-            <w:pPr>
-              <w:jc w:val="both"/>
-              <w:cnfStyle w:val="000000100000"/>
+              <w:cnfStyle w:val="000000100000" w:firstRow="0" w:lastRow="0" w:firstColumn="0" w:lastColumn="0" w:oddVBand="0" w:evenVBand="0" w:oddHBand="1" w:evenHBand="0" w:firstRowFirstColumn="0" w:firstRowLastColumn="0" w:lastRowFirstColumn="0" w:lastRowLastColumn="0"/>
+            </w:pPr>
+          </w:p>
+          <w:p>
+            <w:pPr>
+              <w:jc w:val="both"/>
+              <w:cnfStyle w:val="000000100000" w:firstRow="0" w:lastRow="0" w:firstColumn="0" w:lastColumn="0" w:oddVBand="0" w:evenVBand="0" w:oddHBand="1" w:evenHBand="0" w:firstRowFirstColumn="0" w:firstRowLastColumn="0" w:lastRowFirstColumn="0" w:lastRowLastColumn="0"/>
+            </w:pPr>
+          </w:p>
+          <w:p>
+            <w:pPr>
+              <w:jc w:val="both"/>
+              <w:cnfStyle w:val="000000100000" w:firstRow="0" w:lastRow="0" w:firstColumn="0" w:lastColumn="0" w:oddVBand="0" w:evenVBand="0" w:oddHBand="1" w:evenHBand="0" w:firstRowFirstColumn="0" w:firstRowLastColumn="0" w:lastRowFirstColumn="0" w:lastRowLastColumn="0"/>
             </w:pPr>
             <w:r>
               <w:t>Alta</w:t>
@@ -2772,7 +2694,7 @@
       <w:tr>
         <w:tc>
           <w:tcPr>
-            <w:cnfStyle w:val="001000000000"/>
+            <w:cnfStyle w:val="001000000000" w:firstRow="0" w:lastRow="0" w:firstColumn="1" w:lastColumn="0" w:oddVBand="0" w:evenVBand="0" w:oddHBand="0" w:evenHBand="0" w:firstRowFirstColumn="0" w:firstRowLastColumn="0" w:lastRowFirstColumn="0" w:lastRowLastColumn="0"/>
             <w:tcW w:w="851" w:type="dxa"/>
           </w:tcPr>
           <w:p>
@@ -2799,7 +2721,7 @@
           <w:p>
             <w:pPr>
               <w:jc w:val="both"/>
-              <w:cnfStyle w:val="000000000000"/>
+              <w:cnfStyle w:val="000000000000" w:firstRow="0" w:lastRow="0" w:firstColumn="0" w:lastColumn="0" w:oddVBand="0" w:evenVBand="0" w:oddHBand="0" w:evenHBand="0" w:firstRowFirstColumn="0" w:firstRowLastColumn="0" w:lastRowFirstColumn="0" w:lastRowLastColumn="0"/>
             </w:pPr>
             <w:r>
               <w:t>La aplicación debe permitir al usuario seleccionar varias guitarras para compararlas.</w:t>
@@ -2808,7 +2730,7 @@
           <w:p>
             <w:pPr>
               <w:jc w:val="both"/>
-              <w:cnfStyle w:val="000000000000"/>
+              <w:cnfStyle w:val="000000000000" w:firstRow="0" w:lastRow="0" w:firstColumn="0" w:lastColumn="0" w:oddVBand="0" w:evenVBand="0" w:oddHBand="0" w:evenHBand="0" w:firstRowFirstColumn="0" w:firstRowLastColumn="0" w:lastRowFirstColumn="0" w:lastRowLastColumn="0"/>
             </w:pPr>
             <w:r>
               <w:t>La aplicación debe mostrar una tabla comparativa que incluya información relevante de la</w:t>
@@ -2826,7 +2748,7 @@
           <w:p>
             <w:pPr>
               <w:jc w:val="both"/>
-              <w:cnfStyle w:val="000000000000"/>
+              <w:cnfStyle w:val="000000000000" w:firstRow="0" w:lastRow="0" w:firstColumn="0" w:lastColumn="0" w:oddVBand="0" w:evenVBand="0" w:oddHBand="0" w:evenHBand="0" w:firstRowFirstColumn="0" w:firstRowLastColumn="0" w:lastRowFirstColumn="0" w:lastRowLastColumn="0"/>
             </w:pPr>
             <w:r>
               <w:t>La tabla comparativa debe ser fácil de leer y de entender para el usuario.</w:t>
@@ -2835,7 +2757,7 @@
           <w:p>
             <w:pPr>
               <w:jc w:val="both"/>
-              <w:cnfStyle w:val="000000000000"/>
+              <w:cnfStyle w:val="000000000000" w:firstRow="0" w:lastRow="0" w:firstColumn="0" w:lastColumn="0" w:oddVBand="0" w:evenVBand="0" w:oddHBand="0" w:evenHBand="0" w:firstRowFirstColumn="0" w:firstRowLastColumn="0" w:lastRowFirstColumn="0" w:lastRowLastColumn="0"/>
             </w:pPr>
             <w:r>
               <w:t>La aplicación debe permitir al usuario agregar o quitar guitarras de la tabla comparativa según sus necesidades.</w:t>
@@ -2844,7 +2766,7 @@
           <w:p>
             <w:pPr>
               <w:jc w:val="both"/>
-              <w:cnfStyle w:val="000000000000"/>
+              <w:cnfStyle w:val="000000000000" w:firstRow="0" w:lastRow="0" w:firstColumn="0" w:lastColumn="0" w:oddVBand="0" w:evenVBand="0" w:oddHBand="0" w:evenHBand="0" w:firstRowFirstColumn="0" w:firstRowLastColumn="0" w:lastRowFirstColumn="0" w:lastRowLastColumn="0"/>
             </w:pPr>
           </w:p>
         </w:tc>
@@ -2855,7 +2777,7 @@
           <w:p>
             <w:pPr>
               <w:jc w:val="both"/>
-              <w:cnfStyle w:val="000000000000"/>
+              <w:cnfStyle w:val="000000000000" w:firstRow="0" w:lastRow="0" w:firstColumn="0" w:lastColumn="0" w:oddVBand="0" w:evenVBand="0" w:oddHBand="0" w:evenHBand="0" w:firstRowFirstColumn="0" w:firstRowLastColumn="0" w:lastRowFirstColumn="0" w:lastRowLastColumn="0"/>
             </w:pPr>
             <w:r>
               <w:t>Alta</w:t>
@@ -2865,11 +2787,11 @@
       </w:tr>
       <w:tr>
         <w:trPr>
-          <w:cnfStyle w:val="000000100000"/>
+          <w:cnfStyle w:val="000000100000" w:firstRow="0" w:lastRow="0" w:firstColumn="0" w:lastColumn="0" w:oddVBand="0" w:evenVBand="0" w:oddHBand="1" w:evenHBand="0" w:firstRowFirstColumn="0" w:firstRowLastColumn="0" w:lastRowFirstColumn="0" w:lastRowLastColumn="0"/>
         </w:trPr>
         <w:tc>
           <w:tcPr>
-            <w:cnfStyle w:val="001000000000"/>
+            <w:cnfStyle w:val="001000000000" w:firstRow="0" w:lastRow="0" w:firstColumn="1" w:lastColumn="0" w:oddVBand="0" w:evenVBand="0" w:oddHBand="0" w:evenHBand="0" w:firstRowFirstColumn="0" w:firstRowLastColumn="0" w:lastRowFirstColumn="0" w:lastRowLastColumn="0"/>
             <w:tcW w:w="851" w:type="dxa"/>
           </w:tcPr>
           <w:p>
@@ -2896,7 +2818,7 @@
           <w:p>
             <w:pPr>
               <w:jc w:val="both"/>
-              <w:cnfStyle w:val="000000100000"/>
+              <w:cnfStyle w:val="000000100000" w:firstRow="0" w:lastRow="0" w:firstColumn="0" w:lastColumn="0" w:oddVBand="0" w:evenVBand="0" w:oddHBand="1" w:evenHBand="0" w:firstRowFirstColumn="0" w:firstRowLastColumn="0" w:lastRowFirstColumn="0" w:lastRowLastColumn="0"/>
             </w:pPr>
             <w:r>
               <w:t>La aplicación debe ser capaz de recopilar y almacenar la información de las búsquedas anteriores de cada usuario.</w:t>
@@ -2905,7 +2827,7 @@
           <w:p>
             <w:pPr>
               <w:jc w:val="both"/>
-              <w:cnfStyle w:val="000000100000"/>
+              <w:cnfStyle w:val="000000100000" w:firstRow="0" w:lastRow="0" w:firstColumn="0" w:lastColumn="0" w:oddVBand="0" w:evenVBand="0" w:oddHBand="1" w:evenHBand="0" w:firstRowFirstColumn="0" w:firstRowLastColumn="0" w:lastRowFirstColumn="0" w:lastRowLastColumn="0"/>
             </w:pPr>
             <w:r>
               <w:t>La aplicación debe ser capaz de analizar la información recopilada y utilizarla para generar recomendaciones personalizadas.</w:t>
@@ -2914,7 +2836,7 @@
           <w:p>
             <w:pPr>
               <w:jc w:val="both"/>
-              <w:cnfStyle w:val="000000100000"/>
+              <w:cnfStyle w:val="000000100000" w:firstRow="0" w:lastRow="0" w:firstColumn="0" w:lastColumn="0" w:oddVBand="0" w:evenVBand="0" w:oddHBand="1" w:evenHBand="0" w:firstRowFirstColumn="0" w:firstRowLastColumn="0" w:lastRowFirstColumn="0" w:lastRowLastColumn="0"/>
             </w:pPr>
             <w:r>
               <w:t>La aplicación debe ser capaz de mostrar información detallada sobre cada guitarra recomendada, como reseñas de usuarios y expertos, especificaciones técnicas y precios.</w:t>
@@ -2928,7 +2850,7 @@
           <w:p>
             <w:pPr>
               <w:jc w:val="both"/>
-              <w:cnfStyle w:val="000000100000"/>
+              <w:cnfStyle w:val="000000100000" w:firstRow="0" w:lastRow="0" w:firstColumn="0" w:lastColumn="0" w:oddVBand="0" w:evenVBand="0" w:oddHBand="1" w:evenHBand="0" w:firstRowFirstColumn="0" w:firstRowLastColumn="0" w:lastRowFirstColumn="0" w:lastRowLastColumn="0"/>
             </w:pPr>
             <w:r>
               <w:t>Baja</w:t>
@@ -2939,7 +2861,7 @@
       <w:tr>
         <w:tc>
           <w:tcPr>
-            <w:cnfStyle w:val="001000000000"/>
+            <w:cnfStyle w:val="001000000000" w:firstRow="0" w:lastRow="0" w:firstColumn="1" w:lastColumn="0" w:oddVBand="0" w:evenVBand="0" w:oddHBand="0" w:evenHBand="0" w:firstRowFirstColumn="0" w:firstRowLastColumn="0" w:lastRowFirstColumn="0" w:lastRowLastColumn="0"/>
             <w:tcW w:w="851" w:type="dxa"/>
           </w:tcPr>
           <w:p>
@@ -2973,7 +2895,7 @@
           <w:p>
             <w:pPr>
               <w:jc w:val="both"/>
-              <w:cnfStyle w:val="000000000000"/>
+              <w:cnfStyle w:val="000000000000" w:firstRow="0" w:lastRow="0" w:firstColumn="0" w:lastColumn="0" w:oddVBand="0" w:evenVBand="0" w:oddHBand="0" w:evenHBand="0" w:firstRowFirstColumn="0" w:firstRowLastColumn="0" w:lastRowFirstColumn="0" w:lastRowLastColumn="0"/>
             </w:pPr>
             <w:r>
               <w:t>La base de datos debe permitir la actualización de la información de las guitarras de forma rápida y eficiente.</w:t>
@@ -2982,7 +2904,7 @@
           <w:p>
             <w:pPr>
               <w:jc w:val="both"/>
-              <w:cnfStyle w:val="000000000000"/>
+              <w:cnfStyle w:val="000000000000" w:firstRow="0" w:lastRow="0" w:firstColumn="0" w:lastColumn="0" w:oddVBand="0" w:evenVBand="0" w:oddHBand="0" w:evenHBand="0" w:firstRowFirstColumn="0" w:firstRowLastColumn="0" w:lastRowFirstColumn="0" w:lastRowLastColumn="0"/>
             </w:pPr>
             <w:r>
               <w:t>Los usuarios deben tener acceso a la información actualizada de las guitarras tan pronto como sea posible.</w:t>
@@ -2991,7 +2913,7 @@
           <w:p>
             <w:pPr>
               <w:jc w:val="both"/>
-              <w:cnfStyle w:val="000000000000"/>
+              <w:cnfStyle w:val="000000000000" w:firstRow="0" w:lastRow="0" w:firstColumn="0" w:lastColumn="0" w:oddVBand="0" w:evenVBand="0" w:oddHBand="0" w:evenHBand="0" w:firstRowFirstColumn="0" w:firstRowLastColumn="0" w:lastRowFirstColumn="0" w:lastRowLastColumn="0"/>
             </w:pPr>
             <w:r>
               <w:t>El proceso de actualización de la base de datos no debe afectar la funcionalidad de la aplicación, y los usuarios no deben experimentar interrupciones en el servicio mientras se actualiza la información.</w:t>
@@ -3000,7 +2922,7 @@
           <w:p>
             <w:pPr>
               <w:jc w:val="both"/>
-              <w:cnfStyle w:val="000000000000"/>
+              <w:cnfStyle w:val="000000000000" w:firstRow="0" w:lastRow="0" w:firstColumn="0" w:lastColumn="0" w:oddVBand="0" w:evenVBand="0" w:oddHBand="0" w:evenHBand="0" w:firstRowFirstColumn="0" w:firstRowLastColumn="0" w:lastRowFirstColumn="0" w:lastRowLastColumn="0"/>
             </w:pPr>
             <w:r>
               <w:t>La actualización de la base de datos debe ser segura y no comprometer la seguridad de los datos de la aplicación o de los usuarios.</w:t>
@@ -3014,7 +2936,7 @@
           <w:p>
             <w:pPr>
               <w:jc w:val="both"/>
-              <w:cnfStyle w:val="000000000000"/>
+              <w:cnfStyle w:val="000000000000" w:firstRow="0" w:lastRow="0" w:firstColumn="0" w:lastColumn="0" w:oddVBand="0" w:evenVBand="0" w:oddHBand="0" w:evenHBand="0" w:firstRowFirstColumn="0" w:firstRowLastColumn="0" w:lastRowFirstColumn="0" w:lastRowLastColumn="0"/>
             </w:pPr>
             <w:r>
               <w:t>Alta</w:t>
@@ -3024,11 +2946,11 @@
       </w:tr>
       <w:tr>
         <w:trPr>
-          <w:cnfStyle w:val="000000100000"/>
+          <w:cnfStyle w:val="000000100000" w:firstRow="0" w:lastRow="0" w:firstColumn="0" w:lastColumn="0" w:oddVBand="0" w:evenVBand="0" w:oddHBand="1" w:evenHBand="0" w:firstRowFirstColumn="0" w:firstRowLastColumn="0" w:lastRowFirstColumn="0" w:lastRowLastColumn="0"/>
         </w:trPr>
         <w:tc>
           <w:tcPr>
-            <w:cnfStyle w:val="001000000000"/>
+            <w:cnfStyle w:val="001000000000" w:firstRow="0" w:lastRow="0" w:firstColumn="1" w:lastColumn="0" w:oddVBand="0" w:evenVBand="0" w:oddHBand="0" w:evenHBand="0" w:firstRowFirstColumn="0" w:firstRowLastColumn="0" w:lastRowFirstColumn="0" w:lastRowLastColumn="0"/>
             <w:tcW w:w="851" w:type="dxa"/>
           </w:tcPr>
           <w:p>
@@ -3062,7 +2984,7 @@
           <w:p>
             <w:pPr>
               <w:jc w:val="both"/>
-              <w:cnfStyle w:val="000000100000"/>
+              <w:cnfStyle w:val="000000100000" w:firstRow="0" w:lastRow="0" w:firstColumn="0" w:lastColumn="0" w:oddVBand="0" w:evenVBand="0" w:oddHBand="1" w:evenHBand="0" w:firstRowFirstColumn="0" w:firstRowLastColumn="0" w:lastRowFirstColumn="0" w:lastRowLastColumn="0"/>
             </w:pPr>
             <w:r>
               <w:t>La aplicación debe permitir al usuario guardar sus búsquedas anteriores.</w:t>
@@ -3071,7 +2993,7 @@
           <w:p>
             <w:pPr>
               <w:jc w:val="both"/>
-              <w:cnfStyle w:val="000000100000"/>
+              <w:cnfStyle w:val="000000100000" w:firstRow="0" w:lastRow="0" w:firstColumn="0" w:lastColumn="0" w:oddVBand="0" w:evenVBand="0" w:oddHBand="1" w:evenHBand="0" w:firstRowFirstColumn="0" w:firstRowLastColumn="0" w:lastRowFirstColumn="0" w:lastRowLastColumn="0"/>
             </w:pPr>
             <w:r>
               <w:t>Las búsquedas guardadas deben ser fácilmente accesibles desde la aplicación.</w:t>
@@ -3080,7 +3002,7 @@
           <w:p>
             <w:pPr>
               <w:jc w:val="both"/>
-              <w:cnfStyle w:val="000000100000"/>
+              <w:cnfStyle w:val="000000100000" w:firstRow="0" w:lastRow="0" w:firstColumn="0" w:lastColumn="0" w:oddVBand="0" w:evenVBand="0" w:oddHBand="1" w:evenHBand="0" w:firstRowFirstColumn="0" w:firstRowLastColumn="0" w:lastRowFirstColumn="0" w:lastRowLastColumn="0"/>
             </w:pPr>
             <w:r>
               <w:t>El usuario debe poder eliminar búsquedas guardadas si lo desea.</w:t>
@@ -3089,7 +3011,7 @@
           <w:p>
             <w:pPr>
               <w:jc w:val="both"/>
-              <w:cnfStyle w:val="000000100000"/>
+              <w:cnfStyle w:val="000000100000" w:firstRow="0" w:lastRow="0" w:firstColumn="0" w:lastColumn="0" w:oddVBand="0" w:evenVBand="0" w:oddHBand="1" w:evenHBand="0" w:firstRowFirstColumn="0" w:firstRowLastColumn="0" w:lastRowFirstColumn="0" w:lastRowLastColumn="0"/>
             </w:pPr>
             <w:r>
               <w:t xml:space="preserve">Las búsquedas guardadas deben permanecer disponibles incluso después de </w:t>
@@ -3102,7 +3024,7 @@
           <w:p>
             <w:pPr>
               <w:jc w:val="both"/>
-              <w:cnfStyle w:val="000000100000"/>
+              <w:cnfStyle w:val="000000100000" w:firstRow="0" w:lastRow="0" w:firstColumn="0" w:lastColumn="0" w:oddVBand="0" w:evenVBand="0" w:oddHBand="1" w:evenHBand="0" w:firstRowFirstColumn="0" w:firstRowLastColumn="0" w:lastRowFirstColumn="0" w:lastRowLastColumn="0"/>
             </w:pPr>
             <w:r>
               <w:t>Las búsquedas guardadas deben actualizarse si el usuario realiza cambios en sus preferencias.</w:t>
@@ -3116,7 +3038,7 @@
           <w:p>
             <w:pPr>
               <w:jc w:val="both"/>
-              <w:cnfStyle w:val="000000100000"/>
+              <w:cnfStyle w:val="000000100000" w:firstRow="0" w:lastRow="0" w:firstColumn="0" w:lastColumn="0" w:oddVBand="0" w:evenVBand="0" w:oddHBand="1" w:evenHBand="0" w:firstRowFirstColumn="0" w:firstRowLastColumn="0" w:lastRowFirstColumn="0" w:lastRowLastColumn="0"/>
             </w:pPr>
             <w:r>
               <w:lastRenderedPageBreak/>
@@ -3128,7 +3050,7 @@
       <w:tr>
         <w:tc>
           <w:tcPr>
-            <w:cnfStyle w:val="001000000000"/>
+            <w:cnfStyle w:val="001000000000" w:firstRow="0" w:lastRow="0" w:firstColumn="1" w:lastColumn="0" w:oddVBand="0" w:evenVBand="0" w:oddHBand="0" w:evenHBand="0" w:firstRowFirstColumn="0" w:firstRowLastColumn="0" w:lastRowFirstColumn="0" w:lastRowLastColumn="0"/>
             <w:tcW w:w="851" w:type="dxa"/>
           </w:tcPr>
           <w:p>
@@ -3144,7 +3066,6 @@
                 <w:i w:val="0"/>
                 <w:iCs w:val="0"/>
               </w:rPr>
-              <w:lastRenderedPageBreak/>
               <w:t>HU-</w:t>
             </w:r>
             <w:r>
@@ -3163,7 +3084,7 @@
           <w:p>
             <w:pPr>
               <w:jc w:val="both"/>
-              <w:cnfStyle w:val="000000000000"/>
+              <w:cnfStyle w:val="000000000000" w:firstRow="0" w:lastRow="0" w:firstColumn="0" w:lastColumn="0" w:oddVBand="0" w:evenVBand="0" w:oddHBand="0" w:evenHBand="0" w:firstRowFirstColumn="0" w:firstRowLastColumn="0" w:lastRowFirstColumn="0" w:lastRowLastColumn="0"/>
             </w:pPr>
             <w:r>
               <w:t>La aplicación debe permitir a los usuarios crear una lista de deseos de guitarras.</w:t>
@@ -3172,7 +3093,7 @@
           <w:p>
             <w:pPr>
               <w:jc w:val="both"/>
-              <w:cnfStyle w:val="000000000000"/>
+              <w:cnfStyle w:val="000000000000" w:firstRow="0" w:lastRow="0" w:firstColumn="0" w:lastColumn="0" w:oddVBand="0" w:evenVBand="0" w:oddHBand="0" w:evenHBand="0" w:firstRowFirstColumn="0" w:firstRowLastColumn="0" w:lastRowFirstColumn="0" w:lastRowLastColumn="0"/>
             </w:pPr>
             <w:r>
               <w:t>Los usuarios deben poder agregar y eliminar guitarras de su lista de deseos.</w:t>
@@ -3181,7 +3102,7 @@
           <w:p>
             <w:pPr>
               <w:jc w:val="both"/>
-              <w:cnfStyle w:val="000000000000"/>
+              <w:cnfStyle w:val="000000000000" w:firstRow="0" w:lastRow="0" w:firstColumn="0" w:lastColumn="0" w:oddVBand="0" w:evenVBand="0" w:oddHBand="0" w:evenHBand="0" w:firstRowFirstColumn="0" w:firstRowLastColumn="0" w:lastRowFirstColumn="0" w:lastRowLastColumn="0"/>
             </w:pPr>
             <w:r>
               <w:t>La lista de deseos debe ser fácilmente accesible desde la interfaz de usuario.</w:t>
@@ -3190,7 +3111,7 @@
           <w:p>
             <w:pPr>
               <w:jc w:val="both"/>
-              <w:cnfStyle w:val="000000000000"/>
+              <w:cnfStyle w:val="000000000000" w:firstRow="0" w:lastRow="0" w:firstColumn="0" w:lastColumn="0" w:oddVBand="0" w:evenVBand="0" w:oddHBand="0" w:evenHBand="0" w:firstRowFirstColumn="0" w:firstRowLastColumn="0" w:lastRowFirstColumn="0" w:lastRowLastColumn="0"/>
             </w:pPr>
             <w:r>
               <w:t>La aplicación debe permitir a los usuarios comparar guitarras en su lista de deseos con facilidad.</w:t>
@@ -3204,7 +3125,7 @@
           <w:p>
             <w:pPr>
               <w:jc w:val="both"/>
-              <w:cnfStyle w:val="000000000000"/>
+              <w:cnfStyle w:val="000000000000" w:firstRow="0" w:lastRow="0" w:firstColumn="0" w:lastColumn="0" w:oddVBand="0" w:evenVBand="0" w:oddHBand="0" w:evenHBand="0" w:firstRowFirstColumn="0" w:firstRowLastColumn="0" w:lastRowFirstColumn="0" w:lastRowLastColumn="0"/>
             </w:pPr>
             <w:r>
               <w:t>Baja</w:t>
@@ -3214,11 +3135,11 @@
       </w:tr>
       <w:tr>
         <w:trPr>
-          <w:cnfStyle w:val="000000100000"/>
+          <w:cnfStyle w:val="000000100000" w:firstRow="0" w:lastRow="0" w:firstColumn="0" w:lastColumn="0" w:oddVBand="0" w:evenVBand="0" w:oddHBand="1" w:evenHBand="0" w:firstRowFirstColumn="0" w:firstRowLastColumn="0" w:lastRowFirstColumn="0" w:lastRowLastColumn="0"/>
         </w:trPr>
         <w:tc>
           <w:tcPr>
-            <w:cnfStyle w:val="001000000000"/>
+            <w:cnfStyle w:val="001000000000" w:firstRow="0" w:lastRow="0" w:firstColumn="1" w:lastColumn="0" w:oddVBand="0" w:evenVBand="0" w:oddHBand="0" w:evenHBand="0" w:firstRowFirstColumn="0" w:firstRowLastColumn="0" w:lastRowFirstColumn="0" w:lastRowLastColumn="0"/>
             <w:tcW w:w="851" w:type="dxa"/>
           </w:tcPr>
           <w:p>
@@ -3252,7 +3173,7 @@
           <w:p>
             <w:pPr>
               <w:jc w:val="both"/>
-              <w:cnfStyle w:val="000000100000"/>
+              <w:cnfStyle w:val="000000100000" w:firstRow="0" w:lastRow="0" w:firstColumn="0" w:lastColumn="0" w:oddVBand="0" w:evenVBand="0" w:oddHBand="1" w:evenHBand="0" w:firstRowFirstColumn="0" w:firstRowLastColumn="0" w:lastRowFirstColumn="0" w:lastRowLastColumn="0"/>
             </w:pPr>
             <w:r>
               <w:t>La aplicación debe permitir a los usuarios compartir información sobre guitarras a través de varias redes sociales populares, como Facebook, Twitter e Instagram.</w:t>
@@ -3261,13 +3182,13 @@
           <w:p>
             <w:pPr>
               <w:jc w:val="both"/>
-              <w:cnfStyle w:val="000000100000"/>
-            </w:pPr>
-          </w:p>
-          <w:p>
-            <w:pPr>
-              <w:jc w:val="both"/>
-              <w:cnfStyle w:val="000000100000"/>
+              <w:cnfStyle w:val="000000100000" w:firstRow="0" w:lastRow="0" w:firstColumn="0" w:lastColumn="0" w:oddVBand="0" w:evenVBand="0" w:oddHBand="1" w:evenHBand="0" w:firstRowFirstColumn="0" w:firstRowLastColumn="0" w:lastRowFirstColumn="0" w:lastRowLastColumn="0"/>
+            </w:pPr>
+          </w:p>
+          <w:p>
+            <w:pPr>
+              <w:jc w:val="both"/>
+              <w:cnfStyle w:val="000000100000" w:firstRow="0" w:lastRow="0" w:firstColumn="0" w:lastColumn="0" w:oddVBand="0" w:evenVBand="0" w:oddHBand="1" w:evenHBand="0" w:firstRowFirstColumn="0" w:firstRowLastColumn="0" w:lastRowFirstColumn="0" w:lastRowLastColumn="0"/>
             </w:pPr>
             <w:r>
               <w:t>La información que se comparte debe incluir detalles sobre la guitarra, como la marca, el modelo, las especificaciones técnicas, el precio y cualquier otra información relevante.</w:t>
@@ -3276,13 +3197,13 @@
           <w:p>
             <w:pPr>
               <w:jc w:val="both"/>
-              <w:cnfStyle w:val="000000100000"/>
-            </w:pPr>
-          </w:p>
-          <w:p>
-            <w:pPr>
-              <w:jc w:val="both"/>
-              <w:cnfStyle w:val="000000100000"/>
+              <w:cnfStyle w:val="000000100000" w:firstRow="0" w:lastRow="0" w:firstColumn="0" w:lastColumn="0" w:oddVBand="0" w:evenVBand="0" w:oddHBand="1" w:evenHBand="0" w:firstRowFirstColumn="0" w:firstRowLastColumn="0" w:lastRowFirstColumn="0" w:lastRowLastColumn="0"/>
+            </w:pPr>
+          </w:p>
+          <w:p>
+            <w:pPr>
+              <w:jc w:val="both"/>
+              <w:cnfStyle w:val="000000100000" w:firstRow="0" w:lastRow="0" w:firstColumn="0" w:lastColumn="0" w:oddVBand="0" w:evenVBand="0" w:oddHBand="1" w:evenHBand="0" w:firstRowFirstColumn="0" w:firstRowLastColumn="0" w:lastRowFirstColumn="0" w:lastRowLastColumn="0"/>
             </w:pPr>
             <w:r>
               <w:t>La opción para compartir debe ser fácil de encontrar e intuitiva de usar para los usuarios.</w:t>
@@ -3291,13 +3212,13 @@
           <w:p>
             <w:pPr>
               <w:jc w:val="both"/>
-              <w:cnfStyle w:val="000000100000"/>
-            </w:pPr>
-          </w:p>
-          <w:p>
-            <w:pPr>
-              <w:jc w:val="both"/>
-              <w:cnfStyle w:val="000000100000"/>
+              <w:cnfStyle w:val="000000100000" w:firstRow="0" w:lastRow="0" w:firstColumn="0" w:lastColumn="0" w:oddVBand="0" w:evenVBand="0" w:oddHBand="1" w:evenHBand="0" w:firstRowFirstColumn="0" w:firstRowLastColumn="0" w:lastRowFirstColumn="0" w:lastRowLastColumn="0"/>
+            </w:pPr>
+          </w:p>
+          <w:p>
+            <w:pPr>
+              <w:jc w:val="both"/>
+              <w:cnfStyle w:val="000000100000" w:firstRow="0" w:lastRow="0" w:firstColumn="0" w:lastColumn="0" w:oddVBand="0" w:evenVBand="0" w:oddHBand="1" w:evenHBand="0" w:firstRowFirstColumn="0" w:firstRowLastColumn="0" w:lastRowFirstColumn="0" w:lastRowLastColumn="0"/>
             </w:pPr>
             <w:r>
               <w:t>La información compartida debe incluir un enlace a la página de la guitarra correspondiente en la aplicación, para que otros usuarios puedan acceder fácilmente a la información detallada.</w:t>
@@ -3306,13 +3227,13 @@
           <w:p>
             <w:pPr>
               <w:jc w:val="both"/>
-              <w:cnfStyle w:val="000000100000"/>
-            </w:pPr>
-          </w:p>
-          <w:p>
-            <w:pPr>
-              <w:jc w:val="both"/>
-              <w:cnfStyle w:val="000000100000"/>
+              <w:cnfStyle w:val="000000100000" w:firstRow="0" w:lastRow="0" w:firstColumn="0" w:lastColumn="0" w:oddVBand="0" w:evenVBand="0" w:oddHBand="1" w:evenHBand="0" w:firstRowFirstColumn="0" w:firstRowLastColumn="0" w:lastRowFirstColumn="0" w:lastRowLastColumn="0"/>
+            </w:pPr>
+          </w:p>
+          <w:p>
+            <w:pPr>
+              <w:jc w:val="both"/>
+              <w:cnfStyle w:val="000000100000" w:firstRow="0" w:lastRow="0" w:firstColumn="0" w:lastColumn="0" w:oddVBand="0" w:evenVBand="0" w:oddHBand="1" w:evenHBand="0" w:firstRowFirstColumn="0" w:firstRowLastColumn="0" w:lastRowFirstColumn="0" w:lastRowLastColumn="0"/>
             </w:pPr>
             <w:r>
               <w:t>La aplicación debe permitir a los usuarios recibir comentarios y recomendaciones de otros usuarios en las redes sociales, y debe proporcionar una forma fácil de responder a estos comentarios y preguntas.</w:t>
@@ -3326,7 +3247,7 @@
           <w:p>
             <w:pPr>
               <w:jc w:val="both"/>
-              <w:cnfStyle w:val="000000100000"/>
+              <w:cnfStyle w:val="000000100000" w:firstRow="0" w:lastRow="0" w:firstColumn="0" w:lastColumn="0" w:oddVBand="0" w:evenVBand="0" w:oddHBand="1" w:evenHBand="0" w:firstRowFirstColumn="0" w:firstRowLastColumn="0" w:lastRowFirstColumn="0" w:lastRowLastColumn="0"/>
             </w:pPr>
             <w:r>
               <w:t>Media</w:t>
@@ -3337,7 +3258,7 @@
       <w:tr>
         <w:tc>
           <w:tcPr>
-            <w:cnfStyle w:val="001000000000"/>
+            <w:cnfStyle w:val="001000000000" w:firstRow="0" w:lastRow="0" w:firstColumn="1" w:lastColumn="0" w:oddVBand="0" w:evenVBand="0" w:oddHBand="0" w:evenHBand="0" w:firstRowFirstColumn="0" w:firstRowLastColumn="0" w:lastRowFirstColumn="0" w:lastRowLastColumn="0"/>
             <w:tcW w:w="851" w:type="dxa"/>
           </w:tcPr>
           <w:p>
@@ -3371,7 +3292,7 @@
           <w:p>
             <w:pPr>
               <w:jc w:val="both"/>
-              <w:cnfStyle w:val="000000000000"/>
+              <w:cnfStyle w:val="000000000000" w:firstRow="0" w:lastRow="0" w:firstColumn="0" w:lastColumn="0" w:oddVBand="0" w:evenVBand="0" w:oddHBand="0" w:evenHBand="0" w:firstRowFirstColumn="0" w:firstRowLastColumn="0" w:lastRowFirstColumn="0" w:lastRowLastColumn="0"/>
             </w:pPr>
             <w:r>
               <w:t xml:space="preserve">La aplicación debe ser fácil de navegar y buscar para encontrar la información necesaria sobre las guitarras y su disponibilidad en las tiendas </w:t>
@@ -3389,7 +3310,7 @@
           <w:p>
             <w:pPr>
               <w:jc w:val="both"/>
-              <w:cnfStyle w:val="000000000000"/>
+              <w:cnfStyle w:val="000000000000" w:firstRow="0" w:lastRow="0" w:firstColumn="0" w:lastColumn="0" w:oddVBand="0" w:evenVBand="0" w:oddHBand="0" w:evenHBand="0" w:firstRowFirstColumn="0" w:firstRowLastColumn="0" w:lastRowFirstColumn="0" w:lastRowLastColumn="0"/>
             </w:pPr>
             <w:r>
               <w:t>La información sobre la disponibilidad y los precios debe ser precisa y actualizada con frecuencia.</w:t>
@@ -3398,7 +3319,7 @@
           <w:p>
             <w:pPr>
               <w:jc w:val="both"/>
-              <w:cnfStyle w:val="000000000000"/>
+              <w:cnfStyle w:val="000000000000" w:firstRow="0" w:lastRow="0" w:firstColumn="0" w:lastColumn="0" w:oddVBand="0" w:evenVBand="0" w:oddHBand="0" w:evenHBand="0" w:firstRowFirstColumn="0" w:firstRowLastColumn="0" w:lastRowFirstColumn="0" w:lastRowLastColumn="0"/>
             </w:pPr>
             <w:r>
               <w:t>Los usuarios deben poder comparar precios y disponibilidad entre diferentes tiendas para encontrar la mejor oferta posible.</w:t>
@@ -3407,7 +3328,7 @@
           <w:p>
             <w:pPr>
               <w:jc w:val="both"/>
-              <w:cnfStyle w:val="000000000000"/>
+              <w:cnfStyle w:val="000000000000" w:firstRow="0" w:lastRow="0" w:firstColumn="0" w:lastColumn="0" w:oddVBand="0" w:evenVBand="0" w:oddHBand="0" w:evenHBand="0" w:firstRowFirstColumn="0" w:firstRowLastColumn="0" w:lastRowFirstColumn="0" w:lastRowLastColumn="0"/>
             </w:pPr>
           </w:p>
         </w:tc>
@@ -3418,7 +3339,7 @@
           <w:p>
             <w:pPr>
               <w:jc w:val="both"/>
-              <w:cnfStyle w:val="000000000000"/>
+              <w:cnfStyle w:val="000000000000" w:firstRow="0" w:lastRow="0" w:firstColumn="0" w:lastColumn="0" w:oddVBand="0" w:evenVBand="0" w:oddHBand="0" w:evenHBand="0" w:firstRowFirstColumn="0" w:firstRowLastColumn="0" w:lastRowFirstColumn="0" w:lastRowLastColumn="0"/>
             </w:pPr>
             <w:r>
               <w:t>Baja</w:t>
@@ -3454,7 +3375,7 @@
     </w:p>
     <w:p>
       <w:pPr>
-        <w:pStyle w:val="Ttulo3"/>
+        <w:pStyle w:val="Heading3"/>
         <w:rPr>
           <w:color w:val="4472C4" w:themeColor="accent1"/>
         </w:rPr>
@@ -3479,7 +3400,7 @@
         <w:tblStyle w:val="GridTable4-Accent51"/>
         <w:tblpPr w:leftFromText="180" w:rightFromText="180" w:vertAnchor="text" w:horzAnchor="margin" w:tblpXSpec="center" w:tblpY="420"/>
         <w:tblW w:w="10201" w:type="dxa"/>
-        <w:tblLook w:val="04A0"/>
+        <w:tblLook w:val="04A0" w:firstRow="1" w:lastRow="0" w:firstColumn="1" w:lastColumn="0" w:noHBand="0" w:noVBand="1"/>
       </w:tblPr>
       <w:tblGrid>
         <w:gridCol w:w="1707"/>
@@ -3489,12 +3410,12 @@
       </w:tblGrid>
       <w:tr>
         <w:trPr>
-          <w:cnfStyle w:val="100000000000"/>
+          <w:cnfStyle w:val="100000000000" w:firstRow="1" w:lastRow="0" w:firstColumn="0" w:lastColumn="0" w:oddVBand="0" w:evenVBand="0" w:oddHBand="0" w:evenHBand="0" w:firstRowFirstColumn="0" w:firstRowLastColumn="0" w:lastRowFirstColumn="0" w:lastRowLastColumn="0"/>
           <w:trHeight w:val="1077"/>
         </w:trPr>
         <w:tc>
           <w:tcPr>
-            <w:cnfStyle w:val="001000000000"/>
+            <w:cnfStyle w:val="001000000000" w:firstRow="0" w:lastRow="0" w:firstColumn="1" w:lastColumn="0" w:oddVBand="0" w:evenVBand="0" w:oddHBand="0" w:evenHBand="0" w:firstRowFirstColumn="0" w:firstRowLastColumn="0" w:lastRowFirstColumn="0" w:lastRowLastColumn="0"/>
             <w:tcW w:w="1707" w:type="dxa"/>
           </w:tcPr>
           <w:p>
@@ -3513,7 +3434,7 @@
           <w:p>
             <w:pPr>
               <w:jc w:val="both"/>
-              <w:cnfStyle w:val="100000000000"/>
+              <w:cnfStyle w:val="100000000000" w:firstRow="1" w:lastRow="0" w:firstColumn="0" w:lastColumn="0" w:oddVBand="0" w:evenVBand="0" w:oddHBand="0" w:evenHBand="0" w:firstRowFirstColumn="0" w:firstRowLastColumn="0" w:lastRowFirstColumn="0" w:lastRowLastColumn="0"/>
             </w:pPr>
             <w:r>
               <w:t>Como usuario de la aplicación, quiero que la interfaz sea intuitiva y fácil de usar para que pueda navegar por la aplicación sin problemas.</w:t>
@@ -3527,7 +3448,7 @@
           <w:p>
             <w:pPr>
               <w:jc w:val="both"/>
-              <w:cnfStyle w:val="100000000000"/>
+              <w:cnfStyle w:val="100000000000" w:firstRow="1" w:lastRow="0" w:firstColumn="0" w:lastColumn="0" w:oddVBand="0" w:evenVBand="0" w:oddHBand="0" w:evenHBand="0" w:firstRowFirstColumn="0" w:firstRowLastColumn="0" w:lastRowFirstColumn="0" w:lastRowLastColumn="0"/>
             </w:pPr>
             <w:r>
               <w:t>La navegación por la aplicación debe ser fluida y sin errores.</w:t>
@@ -3536,7 +3457,7 @@
           <w:p>
             <w:pPr>
               <w:jc w:val="both"/>
-              <w:cnfStyle w:val="100000000000"/>
+              <w:cnfStyle w:val="100000000000" w:firstRow="1" w:lastRow="0" w:firstColumn="0" w:lastColumn="0" w:oddVBand="0" w:evenVBand="0" w:oddHBand="0" w:evenHBand="0" w:firstRowFirstColumn="0" w:firstRowLastColumn="0" w:lastRowFirstColumn="0" w:lastRowLastColumn="0"/>
             </w:pPr>
             <w:r>
               <w:t>Los botones y elementos de la interfaz deben ser fáciles de identificar y entender para el usuario.</w:t>
@@ -3545,7 +3466,7 @@
           <w:p>
             <w:pPr>
               <w:jc w:val="both"/>
-              <w:cnfStyle w:val="100000000000"/>
+              <w:cnfStyle w:val="100000000000" w:firstRow="1" w:lastRow="0" w:firstColumn="0" w:lastColumn="0" w:oddVBand="0" w:evenVBand="0" w:oddHBand="0" w:evenHBand="0" w:firstRowFirstColumn="0" w:firstRowLastColumn="0" w:lastRowFirstColumn="0" w:lastRowLastColumn="0"/>
             </w:pPr>
             <w:r>
               <w:lastRenderedPageBreak/>
@@ -3560,7 +3481,7 @@
           <w:p>
             <w:pPr>
               <w:jc w:val="both"/>
-              <w:cnfStyle w:val="100000000000"/>
+              <w:cnfStyle w:val="100000000000" w:firstRow="1" w:lastRow="0" w:firstColumn="0" w:lastColumn="0" w:oddVBand="0" w:evenVBand="0" w:oddHBand="0" w:evenHBand="0" w:firstRowFirstColumn="0" w:firstRowLastColumn="0" w:lastRowFirstColumn="0" w:lastRowLastColumn="0"/>
             </w:pPr>
             <w:r>
               <w:lastRenderedPageBreak/>
@@ -3571,12 +3492,12 @@
       </w:tr>
       <w:tr>
         <w:trPr>
-          <w:cnfStyle w:val="000000100000"/>
+          <w:cnfStyle w:val="000000100000" w:firstRow="0" w:lastRow="0" w:firstColumn="0" w:lastColumn="0" w:oddVBand="0" w:evenVBand="0" w:oddHBand="1" w:evenHBand="0" w:firstRowFirstColumn="0" w:firstRowLastColumn="0" w:lastRowFirstColumn="0" w:lastRowLastColumn="0"/>
           <w:trHeight w:val="1063"/>
         </w:trPr>
         <w:tc>
           <w:tcPr>
-            <w:cnfStyle w:val="001000000000"/>
+            <w:cnfStyle w:val="001000000000" w:firstRow="0" w:lastRow="0" w:firstColumn="1" w:lastColumn="0" w:oddVBand="0" w:evenVBand="0" w:oddHBand="0" w:evenHBand="0" w:firstRowFirstColumn="0" w:firstRowLastColumn="0" w:lastRowFirstColumn="0" w:lastRowLastColumn="0"/>
             <w:tcW w:w="1707" w:type="dxa"/>
           </w:tcPr>
           <w:p>
@@ -3584,7 +3505,6 @@
               <w:jc w:val="both"/>
             </w:pPr>
             <w:r>
-              <w:lastRenderedPageBreak/>
               <w:t>HUNF-2</w:t>
             </w:r>
           </w:p>
@@ -3596,13 +3516,13 @@
           <w:p>
             <w:pPr>
               <w:jc w:val="both"/>
-              <w:cnfStyle w:val="000000100000"/>
-            </w:pPr>
-          </w:p>
-          <w:p>
-            <w:pPr>
-              <w:jc w:val="both"/>
-              <w:cnfStyle w:val="000000100000"/>
+              <w:cnfStyle w:val="000000100000" w:firstRow="0" w:lastRow="0" w:firstColumn="0" w:lastColumn="0" w:oddVBand="0" w:evenVBand="0" w:oddHBand="1" w:evenHBand="0" w:firstRowFirstColumn="0" w:firstRowLastColumn="0" w:lastRowFirstColumn="0" w:lastRowLastColumn="0"/>
+            </w:pPr>
+          </w:p>
+          <w:p>
+            <w:pPr>
+              <w:jc w:val="both"/>
+              <w:cnfStyle w:val="000000100000" w:firstRow="0" w:lastRow="0" w:firstColumn="0" w:lastColumn="0" w:oddVBand="0" w:evenVBand="0" w:oddHBand="1" w:evenHBand="0" w:firstRowFirstColumn="0" w:firstRowLastColumn="0" w:lastRowFirstColumn="0" w:lastRowLastColumn="0"/>
             </w:pPr>
             <w:r>
               <w:t>Como usuario de la aplicación, quiero que la aplicación tenga un tiempo de respuesta rápido para que pueda realizar búsquedas y comparaciones de manera eficiente.</w:t>
@@ -3616,13 +3536,13 @@
           <w:p>
             <w:pPr>
               <w:jc w:val="both"/>
-              <w:cnfStyle w:val="000000100000"/>
-            </w:pPr>
-          </w:p>
-          <w:p>
-            <w:pPr>
-              <w:jc w:val="both"/>
-              <w:cnfStyle w:val="000000100000"/>
+              <w:cnfStyle w:val="000000100000" w:firstRow="0" w:lastRow="0" w:firstColumn="0" w:lastColumn="0" w:oddVBand="0" w:evenVBand="0" w:oddHBand="1" w:evenHBand="0" w:firstRowFirstColumn="0" w:firstRowLastColumn="0" w:lastRowFirstColumn="0" w:lastRowLastColumn="0"/>
+            </w:pPr>
+          </w:p>
+          <w:p>
+            <w:pPr>
+              <w:jc w:val="both"/>
+              <w:cnfStyle w:val="000000100000" w:firstRow="0" w:lastRow="0" w:firstColumn="0" w:lastColumn="0" w:oddVBand="0" w:evenVBand="0" w:oddHBand="1" w:evenHBand="0" w:firstRowFirstColumn="0" w:firstRowLastColumn="0" w:lastRowFirstColumn="0" w:lastRowLastColumn="0"/>
             </w:pPr>
             <w:r>
               <w:t>La aplicación debe responder a todas las interacciones del usuario en un tiempo máximo de 2 segundos.</w:t>
@@ -3631,7 +3551,7 @@
           <w:p>
             <w:pPr>
               <w:jc w:val="both"/>
-              <w:cnfStyle w:val="000000100000"/>
+              <w:cnfStyle w:val="000000100000" w:firstRow="0" w:lastRow="0" w:firstColumn="0" w:lastColumn="0" w:oddVBand="0" w:evenVBand="0" w:oddHBand="1" w:evenHBand="0" w:firstRowFirstColumn="0" w:firstRowLastColumn="0" w:lastRowFirstColumn="0" w:lastRowLastColumn="0"/>
             </w:pPr>
             <w:r>
               <w:t>El tiempo de carga de la aplicación no debe superar los 3 segundos en ningún momento.</w:t>
@@ -3645,7 +3565,7 @@
           <w:p>
             <w:pPr>
               <w:jc w:val="both"/>
-              <w:cnfStyle w:val="000000100000"/>
+              <w:cnfStyle w:val="000000100000" w:firstRow="0" w:lastRow="0" w:firstColumn="0" w:lastColumn="0" w:oddVBand="0" w:evenVBand="0" w:oddHBand="1" w:evenHBand="0" w:firstRowFirstColumn="0" w:firstRowLastColumn="0" w:lastRowFirstColumn="0" w:lastRowLastColumn="0"/>
             </w:pPr>
             <w:r>
               <w:t>Media</w:t>
@@ -3659,7 +3579,7 @@
         </w:trPr>
         <w:tc>
           <w:tcPr>
-            <w:cnfStyle w:val="001000000000"/>
+            <w:cnfStyle w:val="001000000000" w:firstRow="0" w:lastRow="0" w:firstColumn="1" w:lastColumn="0" w:oddVBand="0" w:evenVBand="0" w:oddHBand="0" w:evenHBand="0" w:firstRowFirstColumn="0" w:firstRowLastColumn="0" w:lastRowFirstColumn="0" w:lastRowLastColumn="0"/>
             <w:tcW w:w="1707" w:type="dxa"/>
           </w:tcPr>
           <w:p>
@@ -3678,7 +3598,7 @@
           <w:p>
             <w:pPr>
               <w:jc w:val="both"/>
-              <w:cnfStyle w:val="000000000000"/>
+              <w:cnfStyle w:val="000000000000" w:firstRow="0" w:lastRow="0" w:firstColumn="0" w:lastColumn="0" w:oddVBand="0" w:evenVBand="0" w:oddHBand="0" w:evenHBand="0" w:firstRowFirstColumn="0" w:firstRowLastColumn="0" w:lastRowFirstColumn="0" w:lastRowLastColumn="0"/>
             </w:pPr>
             <w:r>
               <w:t>Como usuario de la aplicación, quiero que mis datos personales sean seguros y estén protegidos por medidas de seguridad adecuadas.</w:t>
@@ -3692,7 +3612,7 @@
           <w:p>
             <w:pPr>
               <w:jc w:val="both"/>
-              <w:cnfStyle w:val="000000000000"/>
+              <w:cnfStyle w:val="000000000000" w:firstRow="0" w:lastRow="0" w:firstColumn="0" w:lastColumn="0" w:oddVBand="0" w:evenVBand="0" w:oddHBand="0" w:evenHBand="0" w:firstRowFirstColumn="0" w:firstRowLastColumn="0" w:lastRowFirstColumn="0" w:lastRowLastColumn="0"/>
             </w:pPr>
             <w:r>
               <w:t>La aplicación debe contar con una política clara de privacidad que detalle cómo se manejan los datos personales del usuario.</w:t>
@@ -3701,7 +3621,7 @@
           <w:p>
             <w:pPr>
               <w:jc w:val="both"/>
-              <w:cnfStyle w:val="000000000000"/>
+              <w:cnfStyle w:val="000000000000" w:firstRow="0" w:lastRow="0" w:firstColumn="0" w:lastColumn="0" w:oddVBand="0" w:evenVBand="0" w:oddHBand="0" w:evenHBand="0" w:firstRowFirstColumn="0" w:firstRowLastColumn="0" w:lastRowFirstColumn="0" w:lastRowLastColumn="0"/>
             </w:pPr>
             <w:r>
               <w:t>La aplicación debe cumplir con las leyes y regulaciones vigentes en cuanto a la protección de datos personales.</w:t>
@@ -3715,7 +3635,7 @@
           <w:p>
             <w:pPr>
               <w:jc w:val="both"/>
-              <w:cnfStyle w:val="000000000000"/>
+              <w:cnfStyle w:val="000000000000" w:firstRow="0" w:lastRow="0" w:firstColumn="0" w:lastColumn="0" w:oddVBand="0" w:evenVBand="0" w:oddHBand="0" w:evenHBand="0" w:firstRowFirstColumn="0" w:firstRowLastColumn="0" w:lastRowFirstColumn="0" w:lastRowLastColumn="0"/>
             </w:pPr>
             <w:r>
               <w:t>Alta</w:t>
@@ -3731,7 +3651,7 @@
     </w:p>
     <w:p>
       <w:pPr>
-        <w:pStyle w:val="Ttulo2"/>
+        <w:pStyle w:val="Heading2"/>
       </w:pPr>
       <w:bookmarkStart w:id="13" w:name="_Toc161841636"/>
       <w:r>
@@ -3745,7 +3665,7 @@
         <w:tblStyle w:val="GridTable2-Accent51"/>
         <w:tblW w:w="10075" w:type="dxa"/>
         <w:tblInd w:w="-861" w:type="dxa"/>
-        <w:tblLook w:val="04A0"/>
+        <w:tblLook w:val="04A0" w:firstRow="1" w:lastRow="0" w:firstColumn="1" w:lastColumn="0" w:noHBand="0" w:noVBand="1"/>
       </w:tblPr>
       <w:tblGrid>
         <w:gridCol w:w="6673"/>
@@ -3754,12 +3674,12 @@
       </w:tblGrid>
       <w:tr>
         <w:trPr>
-          <w:cnfStyle w:val="100000000000"/>
+          <w:cnfStyle w:val="100000000000" w:firstRow="1" w:lastRow="0" w:firstColumn="0" w:lastColumn="0" w:oddVBand="0" w:evenVBand="0" w:oddHBand="0" w:evenHBand="0" w:firstRowFirstColumn="0" w:firstRowLastColumn="0" w:lastRowFirstColumn="0" w:lastRowLastColumn="0"/>
           <w:trHeight w:val="687"/>
         </w:trPr>
         <w:tc>
           <w:tcPr>
-            <w:cnfStyle w:val="001000000000"/>
+            <w:cnfStyle w:val="001000000000" w:firstRow="0" w:lastRow="0" w:firstColumn="1" w:lastColumn="0" w:oddVBand="0" w:evenVBand="0" w:oddHBand="0" w:evenHBand="0" w:firstRowFirstColumn="0" w:firstRowLastColumn="0" w:lastRowFirstColumn="0" w:lastRowLastColumn="0"/>
             <w:tcW w:w="6673" w:type="dxa"/>
           </w:tcPr>
           <w:p>
@@ -3770,23 +3690,32 @@
               <w:t>Tarea</w:t>
             </w:r>
             <w:r>
-              <w:t xml:space="preserve">s </w:t>
+              <w:t>s</w:t>
+            </w:r>
+            <w:r>
+              <w:rPr>
+                <w:color w:val="FF0000"/>
+              </w:rPr>
+              <w:t xml:space="preserve"> </w:t>
             </w:r>
             <w:r>
               <w:rPr>
                 <w:b w:val="0"/>
-              </w:rPr>
-              <w:t>(</w:t>
+                <w:color w:val="FF0000"/>
+              </w:rPr>
+              <w:t>(Esto para delante</w:t>
             </w:r>
             <w:r>
               <w:rPr>
                 <w:b w:val="0"/>
-              </w:rPr>
-              <w:t>Esto para delante</w:t>
+                <w:color w:val="FF0000"/>
+              </w:rPr>
+              <w:t xml:space="preserve"> conforme se hagan</w:t>
             </w:r>
             <w:r>
               <w:rPr>
                 <w:b w:val="0"/>
+                <w:color w:val="FF0000"/>
               </w:rPr>
               <w:t>)</w:t>
             </w:r>
@@ -3799,7 +3728,7 @@
           <w:p>
             <w:pPr>
               <w:jc w:val="both"/>
-              <w:cnfStyle w:val="100000000000"/>
+              <w:cnfStyle w:val="100000000000" w:firstRow="1" w:lastRow="0" w:firstColumn="0" w:lastColumn="0" w:oddVBand="0" w:evenVBand="0" w:oddHBand="0" w:evenHBand="0" w:firstRowFirstColumn="0" w:firstRowLastColumn="0" w:lastRowFirstColumn="0" w:lastRowLastColumn="0"/>
             </w:pPr>
             <w:r>
               <w:t>Fecha Inicio</w:t>
@@ -3813,7 +3742,7 @@
           <w:p>
             <w:pPr>
               <w:jc w:val="both"/>
-              <w:cnfStyle w:val="100000000000"/>
+              <w:cnfStyle w:val="100000000000" w:firstRow="1" w:lastRow="0" w:firstColumn="0" w:lastColumn="0" w:oddVBand="0" w:evenVBand="0" w:oddHBand="0" w:evenHBand="0" w:firstRowFirstColumn="0" w:firstRowLastColumn="0" w:lastRowFirstColumn="0" w:lastRowLastColumn="0"/>
             </w:pPr>
             <w:r>
               <w:t>Fecha Fin</w:t>
@@ -3823,11 +3752,11 @@
       </w:tr>
       <w:tr>
         <w:trPr>
-          <w:cnfStyle w:val="000000100000"/>
+          <w:cnfStyle w:val="000000100000" w:firstRow="0" w:lastRow="0" w:firstColumn="0" w:lastColumn="0" w:oddVBand="0" w:evenVBand="0" w:oddHBand="1" w:evenHBand="0" w:firstRowFirstColumn="0" w:firstRowLastColumn="0" w:lastRowFirstColumn="0" w:lastRowLastColumn="0"/>
         </w:trPr>
         <w:tc>
           <w:tcPr>
-            <w:cnfStyle w:val="001000000000"/>
+            <w:cnfStyle w:val="001000000000" w:firstRow="0" w:lastRow="0" w:firstColumn="1" w:lastColumn="0" w:oddVBand="0" w:evenVBand="0" w:oddHBand="0" w:evenHBand="0" w:firstRowFirstColumn="0" w:firstRowLastColumn="0" w:lastRowFirstColumn="0" w:lastRowLastColumn="0"/>
             <w:tcW w:w="6673" w:type="dxa"/>
           </w:tcPr>
           <w:p>
@@ -3846,7 +3775,7 @@
           <w:p>
             <w:pPr>
               <w:jc w:val="both"/>
-              <w:cnfStyle w:val="000000100000"/>
+              <w:cnfStyle w:val="000000100000" w:firstRow="0" w:lastRow="0" w:firstColumn="0" w:lastColumn="0" w:oddVBand="0" w:evenVBand="0" w:oddHBand="1" w:evenHBand="0" w:firstRowFirstColumn="0" w:firstRowLastColumn="0" w:lastRowFirstColumn="0" w:lastRowLastColumn="0"/>
             </w:pPr>
             <w:r>
               <w:t>20/04</w:t>
@@ -3860,7 +3789,7 @@
           <w:p>
             <w:pPr>
               <w:jc w:val="both"/>
-              <w:cnfStyle w:val="000000100000"/>
+              <w:cnfStyle w:val="000000100000" w:firstRow="0" w:lastRow="0" w:firstColumn="0" w:lastColumn="0" w:oddVBand="0" w:evenVBand="0" w:oddHBand="1" w:evenHBand="0" w:firstRowFirstColumn="0" w:firstRowLastColumn="0" w:lastRowFirstColumn="0" w:lastRowLastColumn="0"/>
             </w:pPr>
             <w:r>
               <w:t>20/04</w:t>
@@ -3871,7 +3800,7 @@
       <w:tr>
         <w:tc>
           <w:tcPr>
-            <w:cnfStyle w:val="001000000000"/>
+            <w:cnfStyle w:val="001000000000" w:firstRow="0" w:lastRow="0" w:firstColumn="1" w:lastColumn="0" w:oddVBand="0" w:evenVBand="0" w:oddHBand="0" w:evenHBand="0" w:firstRowFirstColumn="0" w:firstRowLastColumn="0" w:lastRowFirstColumn="0" w:lastRowLastColumn="0"/>
             <w:tcW w:w="6673" w:type="dxa"/>
           </w:tcPr>
           <w:p>
@@ -3890,7 +3819,7 @@
           <w:p>
             <w:pPr>
               <w:jc w:val="both"/>
-              <w:cnfStyle w:val="000000000000"/>
+              <w:cnfStyle w:val="000000000000" w:firstRow="0" w:lastRow="0" w:firstColumn="0" w:lastColumn="0" w:oddVBand="0" w:evenVBand="0" w:oddHBand="0" w:evenHBand="0" w:firstRowFirstColumn="0" w:firstRowLastColumn="0" w:lastRowFirstColumn="0" w:lastRowLastColumn="0"/>
             </w:pPr>
             <w:r>
               <w:t>20/04</w:t>
@@ -3904,7 +3833,7 @@
           <w:p>
             <w:pPr>
               <w:jc w:val="both"/>
-              <w:cnfStyle w:val="000000000000"/>
+              <w:cnfStyle w:val="000000000000" w:firstRow="0" w:lastRow="0" w:firstColumn="0" w:lastColumn="0" w:oddVBand="0" w:evenVBand="0" w:oddHBand="0" w:evenHBand="0" w:firstRowFirstColumn="0" w:firstRowLastColumn="0" w:lastRowFirstColumn="0" w:lastRowLastColumn="0"/>
             </w:pPr>
             <w:r>
               <w:t>20/04</w:t>
@@ -3914,11 +3843,11 @@
       </w:tr>
       <w:tr>
         <w:trPr>
-          <w:cnfStyle w:val="000000100000"/>
+          <w:cnfStyle w:val="000000100000" w:firstRow="0" w:lastRow="0" w:firstColumn="0" w:lastColumn="0" w:oddVBand="0" w:evenVBand="0" w:oddHBand="1" w:evenHBand="0" w:firstRowFirstColumn="0" w:firstRowLastColumn="0" w:lastRowFirstColumn="0" w:lastRowLastColumn="0"/>
         </w:trPr>
         <w:tc>
           <w:tcPr>
-            <w:cnfStyle w:val="001000000000"/>
+            <w:cnfStyle w:val="001000000000" w:firstRow="0" w:lastRow="0" w:firstColumn="1" w:lastColumn="0" w:oddVBand="0" w:evenVBand="0" w:oddHBand="0" w:evenHBand="0" w:firstRowFirstColumn="0" w:firstRowLastColumn="0" w:lastRowFirstColumn="0" w:lastRowLastColumn="0"/>
             <w:tcW w:w="6673" w:type="dxa"/>
           </w:tcPr>
           <w:p>
@@ -3937,7 +3866,7 @@
           <w:p>
             <w:pPr>
               <w:jc w:val="both"/>
-              <w:cnfStyle w:val="000000100000"/>
+              <w:cnfStyle w:val="000000100000" w:firstRow="0" w:lastRow="0" w:firstColumn="0" w:lastColumn="0" w:oddVBand="0" w:evenVBand="0" w:oddHBand="1" w:evenHBand="0" w:firstRowFirstColumn="0" w:firstRowLastColumn="0" w:lastRowFirstColumn="0" w:lastRowLastColumn="0"/>
             </w:pPr>
             <w:r>
               <w:t>20/04</w:t>
@@ -3951,7 +3880,7 @@
           <w:p>
             <w:pPr>
               <w:jc w:val="both"/>
-              <w:cnfStyle w:val="000000100000"/>
+              <w:cnfStyle w:val="000000100000" w:firstRow="0" w:lastRow="0" w:firstColumn="0" w:lastColumn="0" w:oddVBand="0" w:evenVBand="0" w:oddHBand="1" w:evenHBand="0" w:firstRowFirstColumn="0" w:firstRowLastColumn="0" w:lastRowFirstColumn="0" w:lastRowLastColumn="0"/>
             </w:pPr>
             <w:r>
               <w:t>22/04</w:t>
@@ -3962,7 +3891,7 @@
       <w:tr>
         <w:tc>
           <w:tcPr>
-            <w:cnfStyle w:val="001000000000"/>
+            <w:cnfStyle w:val="001000000000" w:firstRow="0" w:lastRow="0" w:firstColumn="1" w:lastColumn="0" w:oddVBand="0" w:evenVBand="0" w:oddHBand="0" w:evenHBand="0" w:firstRowFirstColumn="0" w:firstRowLastColumn="0" w:lastRowFirstColumn="0" w:lastRowLastColumn="0"/>
             <w:tcW w:w="6673" w:type="dxa"/>
           </w:tcPr>
           <w:p>
@@ -3981,7 +3910,7 @@
           <w:p>
             <w:pPr>
               <w:jc w:val="both"/>
-              <w:cnfStyle w:val="000000000000"/>
+              <w:cnfStyle w:val="000000000000" w:firstRow="0" w:lastRow="0" w:firstColumn="0" w:lastColumn="0" w:oddVBand="0" w:evenVBand="0" w:oddHBand="0" w:evenHBand="0" w:firstRowFirstColumn="0" w:firstRowLastColumn="0" w:lastRowFirstColumn="0" w:lastRowLastColumn="0"/>
             </w:pPr>
             <w:r>
               <w:t>20/04</w:t>
@@ -3995,7 +3924,7 @@
           <w:p>
             <w:pPr>
               <w:jc w:val="both"/>
-              <w:cnfStyle w:val="000000000000"/>
+              <w:cnfStyle w:val="000000000000" w:firstRow="0" w:lastRow="0" w:firstColumn="0" w:lastColumn="0" w:oddVBand="0" w:evenVBand="0" w:oddHBand="0" w:evenHBand="0" w:firstRowFirstColumn="0" w:firstRowLastColumn="0" w:lastRowFirstColumn="0" w:lastRowLastColumn="0"/>
             </w:pPr>
             <w:r>
               <w:t>23/04</w:t>
@@ -4005,11 +3934,11 @@
       </w:tr>
       <w:tr>
         <w:trPr>
-          <w:cnfStyle w:val="000000100000"/>
+          <w:cnfStyle w:val="000000100000" w:firstRow="0" w:lastRow="0" w:firstColumn="0" w:lastColumn="0" w:oddVBand="0" w:evenVBand="0" w:oddHBand="1" w:evenHBand="0" w:firstRowFirstColumn="0" w:firstRowLastColumn="0" w:lastRowFirstColumn="0" w:lastRowLastColumn="0"/>
         </w:trPr>
         <w:tc>
           <w:tcPr>
-            <w:cnfStyle w:val="001000000000"/>
+            <w:cnfStyle w:val="001000000000" w:firstRow="0" w:lastRow="0" w:firstColumn="1" w:lastColumn="0" w:oddVBand="0" w:evenVBand="0" w:oddHBand="0" w:evenHBand="0" w:firstRowFirstColumn="0" w:firstRowLastColumn="0" w:lastRowFirstColumn="0" w:lastRowLastColumn="0"/>
             <w:tcW w:w="6673" w:type="dxa"/>
           </w:tcPr>
           <w:p>
@@ -4031,7 +3960,7 @@
           <w:p>
             <w:pPr>
               <w:jc w:val="both"/>
-              <w:cnfStyle w:val="000000100000"/>
+              <w:cnfStyle w:val="000000100000" w:firstRow="0" w:lastRow="0" w:firstColumn="0" w:lastColumn="0" w:oddVBand="0" w:evenVBand="0" w:oddHBand="1" w:evenHBand="0" w:firstRowFirstColumn="0" w:firstRowLastColumn="0" w:lastRowFirstColumn="0" w:lastRowLastColumn="0"/>
             </w:pPr>
             <w:r>
               <w:t>20/04</w:t>
@@ -4045,7 +3974,7 @@
           <w:p>
             <w:pPr>
               <w:jc w:val="both"/>
-              <w:cnfStyle w:val="000000100000"/>
+              <w:cnfStyle w:val="000000100000" w:firstRow="0" w:lastRow="0" w:firstColumn="0" w:lastColumn="0" w:oddVBand="0" w:evenVBand="0" w:oddHBand="1" w:evenHBand="0" w:firstRowFirstColumn="0" w:firstRowLastColumn="0" w:lastRowFirstColumn="0" w:lastRowLastColumn="0"/>
             </w:pPr>
             <w:r>
               <w:t>23/04</w:t>
@@ -4056,7 +3985,7 @@
       <w:tr>
         <w:tc>
           <w:tcPr>
-            <w:cnfStyle w:val="001000000000"/>
+            <w:cnfStyle w:val="001000000000" w:firstRow="0" w:lastRow="0" w:firstColumn="1" w:lastColumn="0" w:oddVBand="0" w:evenVBand="0" w:oddHBand="0" w:evenHBand="0" w:firstRowFirstColumn="0" w:firstRowLastColumn="0" w:lastRowFirstColumn="0" w:lastRowLastColumn="0"/>
             <w:tcW w:w="6673" w:type="dxa"/>
           </w:tcPr>
           <w:p>
@@ -4075,7 +4004,7 @@
           <w:p>
             <w:pPr>
               <w:jc w:val="both"/>
-              <w:cnfStyle w:val="000000000000"/>
+              <w:cnfStyle w:val="000000000000" w:firstRow="0" w:lastRow="0" w:firstColumn="0" w:lastColumn="0" w:oddVBand="0" w:evenVBand="0" w:oddHBand="0" w:evenHBand="0" w:firstRowFirstColumn="0" w:firstRowLastColumn="0" w:lastRowFirstColumn="0" w:lastRowLastColumn="0"/>
             </w:pPr>
             <w:r>
               <w:t>20/04</w:t>
@@ -4089,7 +4018,7 @@
           <w:p>
             <w:pPr>
               <w:jc w:val="both"/>
-              <w:cnfStyle w:val="000000000000"/>
+              <w:cnfStyle w:val="000000000000" w:firstRow="0" w:lastRow="0" w:firstColumn="0" w:lastColumn="0" w:oddVBand="0" w:evenVBand="0" w:oddHBand="0" w:evenHBand="0" w:firstRowFirstColumn="0" w:firstRowLastColumn="0" w:lastRowFirstColumn="0" w:lastRowLastColumn="0"/>
             </w:pPr>
             <w:r>
               <w:t>24/04</w:t>
@@ -4099,11 +4028,11 @@
       </w:tr>
       <w:tr>
         <w:trPr>
-          <w:cnfStyle w:val="000000100000"/>
+          <w:cnfStyle w:val="000000100000" w:firstRow="0" w:lastRow="0" w:firstColumn="0" w:lastColumn="0" w:oddVBand="0" w:evenVBand="0" w:oddHBand="1" w:evenHBand="0" w:firstRowFirstColumn="0" w:firstRowLastColumn="0" w:lastRowFirstColumn="0" w:lastRowLastColumn="0"/>
         </w:trPr>
         <w:tc>
           <w:tcPr>
-            <w:cnfStyle w:val="001000000000"/>
+            <w:cnfStyle w:val="001000000000" w:firstRow="0" w:lastRow="0" w:firstColumn="1" w:lastColumn="0" w:oddVBand="0" w:evenVBand="0" w:oddHBand="0" w:evenHBand="0" w:firstRowFirstColumn="0" w:firstRowLastColumn="0" w:lastRowFirstColumn="0" w:lastRowLastColumn="0"/>
             <w:tcW w:w="6673" w:type="dxa"/>
           </w:tcPr>
           <w:p>
@@ -4122,7 +4051,7 @@
           <w:p>
             <w:pPr>
               <w:jc w:val="both"/>
-              <w:cnfStyle w:val="000000100000"/>
+              <w:cnfStyle w:val="000000100000" w:firstRow="0" w:lastRow="0" w:firstColumn="0" w:lastColumn="0" w:oddVBand="0" w:evenVBand="0" w:oddHBand="1" w:evenHBand="0" w:firstRowFirstColumn="0" w:firstRowLastColumn="0" w:lastRowFirstColumn="0" w:lastRowLastColumn="0"/>
             </w:pPr>
             <w:r>
               <w:t>1/05</w:t>
@@ -4136,7 +4065,7 @@
           <w:p>
             <w:pPr>
               <w:jc w:val="both"/>
-              <w:cnfStyle w:val="000000100000"/>
+              <w:cnfStyle w:val="000000100000" w:firstRow="0" w:lastRow="0" w:firstColumn="0" w:lastColumn="0" w:oddVBand="0" w:evenVBand="0" w:oddHBand="1" w:evenHBand="0" w:firstRowFirstColumn="0" w:firstRowLastColumn="0" w:lastRowFirstColumn="0" w:lastRowLastColumn="0"/>
             </w:pPr>
             <w:r>
               <w:t>7/05</w:t>
@@ -4147,7 +4076,7 @@
       <w:tr>
         <w:tc>
           <w:tcPr>
-            <w:cnfStyle w:val="001000000000"/>
+            <w:cnfStyle w:val="001000000000" w:firstRow="0" w:lastRow="0" w:firstColumn="1" w:lastColumn="0" w:oddVBand="0" w:evenVBand="0" w:oddHBand="0" w:evenHBand="0" w:firstRowFirstColumn="0" w:firstRowLastColumn="0" w:lastRowFirstColumn="0" w:lastRowLastColumn="0"/>
             <w:tcW w:w="6673" w:type="dxa"/>
           </w:tcPr>
           <w:p>
@@ -4166,7 +4095,7 @@
           <w:p>
             <w:pPr>
               <w:jc w:val="both"/>
-              <w:cnfStyle w:val="000000000000"/>
+              <w:cnfStyle w:val="000000000000" w:firstRow="0" w:lastRow="0" w:firstColumn="0" w:lastColumn="0" w:oddVBand="0" w:evenVBand="0" w:oddHBand="0" w:evenHBand="0" w:firstRowFirstColumn="0" w:firstRowLastColumn="0" w:lastRowFirstColumn="0" w:lastRowLastColumn="0"/>
             </w:pPr>
             <w:r>
               <w:t>1/05</w:t>
@@ -4180,7 +4109,7 @@
           <w:p>
             <w:pPr>
               <w:jc w:val="both"/>
-              <w:cnfStyle w:val="000000000000"/>
+              <w:cnfStyle w:val="000000000000" w:firstRow="0" w:lastRow="0" w:firstColumn="0" w:lastColumn="0" w:oddVBand="0" w:evenVBand="0" w:oddHBand="0" w:evenHBand="0" w:firstRowFirstColumn="0" w:firstRowLastColumn="0" w:lastRowFirstColumn="0" w:lastRowLastColumn="0"/>
             </w:pPr>
             <w:r>
               <w:t>7/05</w:t>
@@ -4190,11 +4119,11 @@
       </w:tr>
       <w:tr>
         <w:trPr>
-          <w:cnfStyle w:val="000000100000"/>
+          <w:cnfStyle w:val="000000100000" w:firstRow="0" w:lastRow="0" w:firstColumn="0" w:lastColumn="0" w:oddVBand="0" w:evenVBand="0" w:oddHBand="1" w:evenHBand="0" w:firstRowFirstColumn="0" w:firstRowLastColumn="0" w:lastRowFirstColumn="0" w:lastRowLastColumn="0"/>
         </w:trPr>
         <w:tc>
           <w:tcPr>
-            <w:cnfStyle w:val="001000000000"/>
+            <w:cnfStyle w:val="001000000000" w:firstRow="0" w:lastRow="0" w:firstColumn="1" w:lastColumn="0" w:oddVBand="0" w:evenVBand="0" w:oddHBand="0" w:evenHBand="0" w:firstRowFirstColumn="0" w:firstRowLastColumn="0" w:lastRowFirstColumn="0" w:lastRowLastColumn="0"/>
             <w:tcW w:w="6673" w:type="dxa"/>
           </w:tcPr>
           <w:p>
@@ -4213,7 +4142,7 @@
           <w:p>
             <w:pPr>
               <w:jc w:val="both"/>
-              <w:cnfStyle w:val="000000100000"/>
+              <w:cnfStyle w:val="000000100000" w:firstRow="0" w:lastRow="0" w:firstColumn="0" w:lastColumn="0" w:oddVBand="0" w:evenVBand="0" w:oddHBand="1" w:evenHBand="0" w:firstRowFirstColumn="0" w:firstRowLastColumn="0" w:lastRowFirstColumn="0" w:lastRowLastColumn="0"/>
             </w:pPr>
             <w:r>
               <w:t>1/05</w:t>
@@ -4227,7 +4156,7 @@
           <w:p>
             <w:pPr>
               <w:jc w:val="both"/>
-              <w:cnfStyle w:val="000000100000"/>
+              <w:cnfStyle w:val="000000100000" w:firstRow="0" w:lastRow="0" w:firstColumn="0" w:lastColumn="0" w:oddVBand="0" w:evenVBand="0" w:oddHBand="1" w:evenHBand="0" w:firstRowFirstColumn="0" w:firstRowLastColumn="0" w:lastRowFirstColumn="0" w:lastRowLastColumn="0"/>
             </w:pPr>
             <w:r>
               <w:t>7/05</w:t>
@@ -4238,7 +4167,7 @@
       <w:tr>
         <w:tc>
           <w:tcPr>
-            <w:cnfStyle w:val="001000000000"/>
+            <w:cnfStyle w:val="001000000000" w:firstRow="0" w:lastRow="0" w:firstColumn="1" w:lastColumn="0" w:oddVBand="0" w:evenVBand="0" w:oddHBand="0" w:evenHBand="0" w:firstRowFirstColumn="0" w:firstRowLastColumn="0" w:lastRowFirstColumn="0" w:lastRowLastColumn="0"/>
             <w:tcW w:w="6673" w:type="dxa"/>
           </w:tcPr>
           <w:p>
@@ -4257,7 +4186,7 @@
           <w:p>
             <w:pPr>
               <w:jc w:val="both"/>
-              <w:cnfStyle w:val="000000000000"/>
+              <w:cnfStyle w:val="000000000000" w:firstRow="0" w:lastRow="0" w:firstColumn="0" w:lastColumn="0" w:oddVBand="0" w:evenVBand="0" w:oddHBand="0" w:evenHBand="0" w:firstRowFirstColumn="0" w:firstRowLastColumn="0" w:lastRowFirstColumn="0" w:lastRowLastColumn="0"/>
             </w:pPr>
             <w:r>
               <w:t>1/05</w:t>
@@ -4271,7 +4200,7 @@
           <w:p>
             <w:pPr>
               <w:jc w:val="both"/>
-              <w:cnfStyle w:val="000000000000"/>
+              <w:cnfStyle w:val="000000000000" w:firstRow="0" w:lastRow="0" w:firstColumn="0" w:lastColumn="0" w:oddVBand="0" w:evenVBand="0" w:oddHBand="0" w:evenHBand="0" w:firstRowFirstColumn="0" w:firstRowLastColumn="0" w:lastRowFirstColumn="0" w:lastRowLastColumn="0"/>
             </w:pPr>
             <w:r>
               <w:t>7/05</w:t>
@@ -4281,11 +4210,11 @@
       </w:tr>
       <w:tr>
         <w:trPr>
-          <w:cnfStyle w:val="000000100000"/>
+          <w:cnfStyle w:val="000000100000" w:firstRow="0" w:lastRow="0" w:firstColumn="0" w:lastColumn="0" w:oddVBand="0" w:evenVBand="0" w:oddHBand="1" w:evenHBand="0" w:firstRowFirstColumn="0" w:firstRowLastColumn="0" w:lastRowFirstColumn="0" w:lastRowLastColumn="0"/>
         </w:trPr>
         <w:tc>
           <w:tcPr>
-            <w:cnfStyle w:val="001000000000"/>
+            <w:cnfStyle w:val="001000000000" w:firstRow="0" w:lastRow="0" w:firstColumn="1" w:lastColumn="0" w:oddVBand="0" w:evenVBand="0" w:oddHBand="0" w:evenHBand="0" w:firstRowFirstColumn="0" w:firstRowLastColumn="0" w:lastRowFirstColumn="0" w:lastRowLastColumn="0"/>
             <w:tcW w:w="6673" w:type="dxa"/>
           </w:tcPr>
           <w:p>
@@ -4304,7 +4233,7 @@
           <w:p>
             <w:pPr>
               <w:jc w:val="both"/>
-              <w:cnfStyle w:val="000000100000"/>
+              <w:cnfStyle w:val="000000100000" w:firstRow="0" w:lastRow="0" w:firstColumn="0" w:lastColumn="0" w:oddVBand="0" w:evenVBand="0" w:oddHBand="1" w:evenHBand="0" w:firstRowFirstColumn="0" w:firstRowLastColumn="0" w:lastRowFirstColumn="0" w:lastRowLastColumn="0"/>
             </w:pPr>
             <w:r>
               <w:t>8/05</w:t>
@@ -4318,7 +4247,7 @@
           <w:p>
             <w:pPr>
               <w:jc w:val="both"/>
-              <w:cnfStyle w:val="000000100000"/>
+              <w:cnfStyle w:val="000000100000" w:firstRow="0" w:lastRow="0" w:firstColumn="0" w:lastColumn="0" w:oddVBand="0" w:evenVBand="0" w:oddHBand="1" w:evenHBand="0" w:firstRowFirstColumn="0" w:firstRowLastColumn="0" w:lastRowFirstColumn="0" w:lastRowLastColumn="0"/>
             </w:pPr>
             <w:r>
               <w:t>14/05</w:t>
@@ -4329,7 +4258,7 @@
       <w:tr>
         <w:tc>
           <w:tcPr>
-            <w:cnfStyle w:val="001000000000"/>
+            <w:cnfStyle w:val="001000000000" w:firstRow="0" w:lastRow="0" w:firstColumn="1" w:lastColumn="0" w:oddVBand="0" w:evenVBand="0" w:oddHBand="0" w:evenHBand="0" w:firstRowFirstColumn="0" w:firstRowLastColumn="0" w:lastRowFirstColumn="0" w:lastRowLastColumn="0"/>
             <w:tcW w:w="6673" w:type="dxa"/>
           </w:tcPr>
           <w:p>
@@ -4348,7 +4277,7 @@
           <w:p>
             <w:pPr>
               <w:jc w:val="both"/>
-              <w:cnfStyle w:val="000000000000"/>
+              <w:cnfStyle w:val="000000000000" w:firstRow="0" w:lastRow="0" w:firstColumn="0" w:lastColumn="0" w:oddVBand="0" w:evenVBand="0" w:oddHBand="0" w:evenHBand="0" w:firstRowFirstColumn="0" w:firstRowLastColumn="0" w:lastRowFirstColumn="0" w:lastRowLastColumn="0"/>
             </w:pPr>
             <w:r>
               <w:t>8/05</w:t>
@@ -4362,7 +4291,7 @@
           <w:p>
             <w:pPr>
               <w:jc w:val="both"/>
-              <w:cnfStyle w:val="000000000000"/>
+              <w:cnfStyle w:val="000000000000" w:firstRow="0" w:lastRow="0" w:firstColumn="0" w:lastColumn="0" w:oddVBand="0" w:evenVBand="0" w:oddHBand="0" w:evenHBand="0" w:firstRowFirstColumn="0" w:firstRowLastColumn="0" w:lastRowFirstColumn="0" w:lastRowLastColumn="0"/>
             </w:pPr>
             <w:r>
               <w:t>14/05</w:t>
@@ -4372,12 +4301,12 @@
       </w:tr>
       <w:tr>
         <w:trPr>
-          <w:cnfStyle w:val="000000100000"/>
+          <w:cnfStyle w:val="000000100000" w:firstRow="0" w:lastRow="0" w:firstColumn="0" w:lastColumn="0" w:oddVBand="0" w:evenVBand="0" w:oddHBand="1" w:evenHBand="0" w:firstRowFirstColumn="0" w:firstRowLastColumn="0" w:lastRowFirstColumn="0" w:lastRowLastColumn="0"/>
           <w:trHeight w:val="328"/>
         </w:trPr>
         <w:tc>
           <w:tcPr>
-            <w:cnfStyle w:val="001000000000"/>
+            <w:cnfStyle w:val="001000000000" w:firstRow="0" w:lastRow="0" w:firstColumn="1" w:lastColumn="0" w:oddVBand="0" w:evenVBand="0" w:oddHBand="0" w:evenHBand="0" w:firstRowFirstColumn="0" w:firstRowLastColumn="0" w:lastRowFirstColumn="0" w:lastRowLastColumn="0"/>
             <w:tcW w:w="6673" w:type="dxa"/>
           </w:tcPr>
           <w:p>
@@ -4396,7 +4325,7 @@
           <w:p>
             <w:pPr>
               <w:jc w:val="both"/>
-              <w:cnfStyle w:val="000000100000"/>
+              <w:cnfStyle w:val="000000100000" w:firstRow="0" w:lastRow="0" w:firstColumn="0" w:lastColumn="0" w:oddVBand="0" w:evenVBand="0" w:oddHBand="1" w:evenHBand="0" w:firstRowFirstColumn="0" w:firstRowLastColumn="0" w:lastRowFirstColumn="0" w:lastRowLastColumn="0"/>
             </w:pPr>
             <w:r>
               <w:t>8/05</w:t>
@@ -4410,7 +4339,7 @@
           <w:p>
             <w:pPr>
               <w:jc w:val="both"/>
-              <w:cnfStyle w:val="000000100000"/>
+              <w:cnfStyle w:val="000000100000" w:firstRow="0" w:lastRow="0" w:firstColumn="0" w:lastColumn="0" w:oddVBand="0" w:evenVBand="0" w:oddHBand="1" w:evenHBand="0" w:firstRowFirstColumn="0" w:firstRowLastColumn="0" w:lastRowFirstColumn="0" w:lastRowLastColumn="0"/>
             </w:pPr>
             <w:r>
               <w:t>14/05</w:t>
@@ -4427,7 +4356,7 @@
     </w:p>
     <w:p>
       <w:pPr>
-        <w:pStyle w:val="Ttulo2"/>
+        <w:pStyle w:val="Heading2"/>
       </w:pPr>
       <w:bookmarkStart w:id="14" w:name="_Toc161841637"/>
       <w:r>
@@ -4442,6 +4371,7 @@
     </w:p>
     <w:p>
       <w:pPr>
+        <w:ind w:firstLine="720"/>
         <w:jc w:val="both"/>
       </w:pPr>
       <w:r>
@@ -4451,15 +4381,16 @@
         <w:t xml:space="preserve">, si lo hubiera (en este caso no), </w:t>
       </w:r>
       <w:r>
-        <w:t xml:space="preserve">participar en todo </w:t>
+        <w:t xml:space="preserve">participar en </w:t>
       </w:r>
       <w:r>
         <w:lastRenderedPageBreak/>
-        <w:t>momento en el proceso de desarrollo y validar cada una de las fases antes de continuar con la siguiente.</w:t>
-      </w:r>
-    </w:p>
-    <w:p>
-      <w:pPr>
+        <w:t>todo momento en el proceso de desarrollo y validar cada una de las fases antes de continuar con la siguiente.</w:t>
+      </w:r>
+    </w:p>
+    <w:p>
+      <w:pPr>
+        <w:ind w:firstLine="720"/>
         <w:jc w:val="both"/>
       </w:pPr>
       <w:r>
@@ -4468,20 +4399,88 @@
     </w:p>
     <w:p>
       <w:pPr>
+        <w:ind w:firstLine="720"/>
         <w:jc w:val="both"/>
-      </w:pPr>
-      <w:r>
-        <w:t>El objetivo principal de esta metodología es maximizar el valor del proyecto entregando incrementos funcionales de manera rápida y eficiente, reduciendo así el tiempo, el esfuerzo y los costos en el desarrollo del proyecto.</w:t>
-      </w:r>
-    </w:p>
-    <w:p>
-      <w:pPr>
+        <w:rPr>
+          <w:color w:val="70AD47" w:themeColor="accent6"/>
+        </w:rPr>
+      </w:pPr>
+      <w:r>
+        <w:rPr>
+          <w:color w:val="70AD47" w:themeColor="accent6"/>
+        </w:rPr>
+        <w:t>Según Jeff Patton</w:t>
+      </w:r>
+      <w:r>
+        <w:rPr>
+          <w:color w:val="70AD47" w:themeColor="accent6"/>
+        </w:rPr>
+        <w:t xml:space="preserve"> (2006)</w:t>
+      </w:r>
+      <w:r>
+        <w:rPr>
+          <w:color w:val="70AD47" w:themeColor="accent6"/>
+        </w:rPr>
+        <w:t xml:space="preserve"> en su obra Incremental releases, el software ha de ser desarrollado como si de </w:t>
+      </w:r>
+      <w:r>
+        <w:rPr>
+          <w:color w:val="70AD47" w:themeColor="accent6"/>
+        </w:rPr>
+        <w:t>“</w:t>
+      </w:r>
+      <w:r>
+        <w:rPr>
+          <w:color w:val="70AD47" w:themeColor="accent6"/>
+        </w:rPr>
+        <w:t>una obra artística estuviéramos hablando</w:t>
+      </w:r>
+      <w:r>
+        <w:rPr>
+          <w:color w:val="70AD47" w:themeColor="accent6"/>
+        </w:rPr>
+        <w:t>” (p.22)</w:t>
+      </w:r>
+      <w:r>
+        <w:rPr>
+          <w:color w:val="70AD47" w:themeColor="accent6"/>
+        </w:rPr>
+        <w:t xml:space="preserve">. De modo que a partir de un boceto se fueran aplicando mejoras y propiedades hasta el producto final, en este caso él lo cataloga como desarrollo iterativo dado que sobre el mismo producto se van aplicando actualizaciones. </w:t>
+      </w:r>
+    </w:p>
+    <w:p>
+      <w:pPr>
+        <w:ind w:firstLine="720"/>
         <w:jc w:val="both"/>
-      </w:pPr>
-    </w:p>
-    <w:p>
-      <w:pPr>
-        <w:pStyle w:val="Ttulo2"/>
+        <w:rPr>
+          <w:color w:val="70AD47" w:themeColor="accent6"/>
+        </w:rPr>
+      </w:pPr>
+      <w:r>
+        <w:rPr>
+          <w:color w:val="70AD47" w:themeColor="accent6"/>
+        </w:rPr>
+        <w:t>Sin embargo, autores como Jeff Suttherland(2010) llaman a este proceso modelo incremental dado que lo visionan como “el crecimiento de una planta en vez del desarrollo de un producto completo a la vez”.</w:t>
+      </w:r>
+      <w:r>
+        <w:rPr>
+          <w:color w:val="70AD47" w:themeColor="accent6"/>
+        </w:rPr>
+        <w:t xml:space="preserve"> Y en el caso de este proyecto la idea se acerca mas a esto.</w:t>
+      </w:r>
+    </w:p>
+    <w:p>
+      <w:pPr>
+        <w:ind w:firstLine="720"/>
+        <w:jc w:val="both"/>
+        <w:rPr>
+          <w:color w:val="70AD47" w:themeColor="accent6"/>
+        </w:rPr>
+      </w:pPr>
+    </w:p>
+    <w:p>
+      <w:pPr>
+        <w:pStyle w:val="Heading2"/>
       </w:pPr>
       <w:bookmarkStart w:id="15" w:name="_Toc161841638"/>
       <w:r>
@@ -4500,7 +4499,7 @@
           <w:lang w:eastAsia="es-ES"/>
         </w:rPr>
         <w:drawing>
-          <wp:inline distT="0" distB="0" distL="0" distR="0">
+          <wp:inline distT="0" distB="0" distL="0" distR="0" wp14:anchorId="6D6FA575">
             <wp:extent cx="5400040" cy="2219454"/>
             <wp:effectExtent l="19050" t="0" r="0" b="0"/>
             <wp:docPr id="1" name="Imagen 1"/>
@@ -4548,40 +4547,80 @@
     </w:p>
     <w:p>
       <w:pPr>
-        <w:pStyle w:val="Epgrafe"/>
+        <w:pStyle w:val="Caption"/>
       </w:pPr>
       <w:r>
         <w:t xml:space="preserve">Imagen  </w:t>
       </w:r>
-      <w:fldSimple w:instr=" SEQ Imagen_ \* ARABIC ">
-        <w:r>
-          <w:rPr>
-            <w:noProof/>
-          </w:rPr>
-          <w:t>1</w:t>
-        </w:r>
-      </w:fldSimple>
+      <w:r>
+        <w:fldChar w:fldCharType="begin"/>
+      </w:r>
+      <w:r>
+        <w:instrText xml:space="preserve"> SEQ Imagen_ \* ARABIC </w:instrText>
+      </w:r>
+      <w:r>
+        <w:fldChar w:fldCharType="separate"/>
+      </w:r>
+      <w:r>
+        <w:rPr>
+          <w:noProof/>
+        </w:rPr>
+        <w:t>1</w:t>
+      </w:r>
+      <w:r>
+        <w:rPr>
+          <w:noProof/>
+        </w:rPr>
+        <w:fldChar w:fldCharType="end"/>
+      </w:r>
       <w:r>
         <w:t xml:space="preserve"> Planificación de tareas</w:t>
       </w:r>
-    </w:p>
-    <w:p>
-      <w:pPr>
-        <w:pStyle w:val="Ttulo2"/>
-      </w:pPr>
       <w:bookmarkStart w:id="16" w:name="_Toc161841639"/>
     </w:p>
     <w:p>
       <w:pPr>
-        <w:pStyle w:val="Ttulo2"/>
-      </w:pPr>
-    </w:p>
-    <w:p>
-      <w:pPr>
-        <w:pStyle w:val="Ttulo2"/>
-      </w:pPr>
-      <w:r>
-        <w:t>2.5 Análisis de Riesgos</w:t>
+        <w:pStyle w:val="Heading2"/>
+      </w:pPr>
+      <w:r>
+        <w:t>2.5 Presupuesto</w:t>
+      </w:r>
+    </w:p>
+    <w:p/>
+    <w:p>
+      <w:pPr>
+        <w:ind w:firstLine="720"/>
+      </w:pPr>
+      <w:r>
+        <w:t xml:space="preserve">Para realizar un presupuesto del coste económico del desarrollo de esta aplicación se han tomado en cuenta </w:t>
+      </w:r>
+      <w:r>
+        <w:t xml:space="preserve">el sueldo actual del alumno en la empresa en la que se están realizando las prácticas. Teniendo esto en mente y que estas corporaciones suelen iniciar la contratación intentando pagar el salario mínimo interprofesional o SMI, se ha aplicado una sencilla ecuación que ira evolucionando a lo largo del desarrollo del proyecto. El término coste de oportunidad se refiere al dinero que se podría estar ganando en vez de invertir las horas del individuo en proyectos propios como ser autónomo o éste en particular. </w:t>
+      </w:r>
+    </w:p>
+    <w:p>
+      <w:r>
+        <w:lastRenderedPageBreak/>
+        <w:tab/>
+        <w:t xml:space="preserve">Así pues dado que el proyecto inicial se presupone de 40 horas en total podemos </w:t>
+      </w:r>
+      <w:r>
+        <w:t>multiplicar nueve euros la hora (un poco mas del SMI) por estas 40 horas y averiguar el coste de oportunidad teórico que serian 360 €.</w:t>
+      </w:r>
+    </w:p>
+    <w:p/>
+    <w:p>
+      <w:pPr>
+        <w:pStyle w:val="Heading2"/>
+      </w:pPr>
+      <w:r>
+        <w:t>2.</w:t>
+      </w:r>
+      <w:r>
+        <w:t>6</w:t>
+      </w:r>
+      <w:r>
+        <w:t xml:space="preserve"> Análisis de Riesgos</w:t>
       </w:r>
       <w:bookmarkEnd w:id="16"/>
     </w:p>
@@ -4591,8 +4630,7 @@
         <w:tblStyle w:val="GridTable1Light-Accent51"/>
         <w:tblW w:w="9923" w:type="dxa"/>
         <w:jc w:val="center"/>
-        <w:tblInd w:w="-718" w:type="dxa"/>
-        <w:tblLook w:val="04A0"/>
+        <w:tblLook w:val="04A0" w:firstRow="1" w:lastRow="0" w:firstColumn="1" w:lastColumn="0" w:noHBand="0" w:noVBand="1"/>
       </w:tblPr>
       <w:tblGrid>
         <w:gridCol w:w="2837"/>
@@ -4602,12 +4640,12 @@
       </w:tblGrid>
       <w:tr>
         <w:trPr>
-          <w:cnfStyle w:val="100000000000"/>
+          <w:cnfStyle w:val="100000000000" w:firstRow="1" w:lastRow="0" w:firstColumn="0" w:lastColumn="0" w:oddVBand="0" w:evenVBand="0" w:oddHBand="0" w:evenHBand="0" w:firstRowFirstColumn="0" w:firstRowLastColumn="0" w:lastRowFirstColumn="0" w:lastRowLastColumn="0"/>
           <w:jc w:val="center"/>
         </w:trPr>
         <w:tc>
           <w:tcPr>
-            <w:cnfStyle w:val="001000000000"/>
+            <w:cnfStyle w:val="001000000000" w:firstRow="0" w:lastRow="0" w:firstColumn="1" w:lastColumn="0" w:oddVBand="0" w:evenVBand="0" w:oddHBand="0" w:evenHBand="0" w:firstRowFirstColumn="0" w:firstRowLastColumn="0" w:lastRowFirstColumn="0" w:lastRowLastColumn="0"/>
             <w:tcW w:w="2837" w:type="dxa"/>
           </w:tcPr>
           <w:p>
@@ -4622,7 +4660,7 @@
           </w:tcPr>
           <w:p>
             <w:pPr>
-              <w:cnfStyle w:val="100000000000"/>
+              <w:cnfStyle w:val="100000000000" w:firstRow="1" w:lastRow="0" w:firstColumn="0" w:lastColumn="0" w:oddVBand="0" w:evenVBand="0" w:oddHBand="0" w:evenHBand="0" w:firstRowFirstColumn="0" w:firstRowLastColumn="0" w:lastRowFirstColumn="0" w:lastRowLastColumn="0"/>
             </w:pPr>
             <w:r>
               <w:t>Gravedad</w:t>
@@ -4635,7 +4673,7 @@
           </w:tcPr>
           <w:p>
             <w:pPr>
-              <w:cnfStyle w:val="100000000000"/>
+              <w:cnfStyle w:val="100000000000" w:firstRow="1" w:lastRow="0" w:firstColumn="0" w:lastColumn="0" w:oddVBand="0" w:evenVBand="0" w:oddHBand="0" w:evenHBand="0" w:firstRowFirstColumn="0" w:firstRowLastColumn="0" w:lastRowFirstColumn="0" w:lastRowLastColumn="0"/>
             </w:pPr>
             <w:r>
               <w:t>Probabilidad</w:t>
@@ -4648,7 +4686,7 @@
           </w:tcPr>
           <w:p>
             <w:pPr>
-              <w:cnfStyle w:val="100000000000"/>
+              <w:cnfStyle w:val="100000000000" w:firstRow="1" w:lastRow="0" w:firstColumn="0" w:lastColumn="0" w:oddVBand="0" w:evenVBand="0" w:oddHBand="0" w:evenHBand="0" w:firstRowFirstColumn="0" w:firstRowLastColumn="0" w:lastRowFirstColumn="0" w:lastRowLastColumn="0"/>
             </w:pPr>
             <w:r>
               <w:t>Prevención</w:t>
@@ -4663,7 +4701,7 @@
         </w:trPr>
         <w:tc>
           <w:tcPr>
-            <w:cnfStyle w:val="001000000000"/>
+            <w:cnfStyle w:val="001000000000" w:firstRow="0" w:lastRow="0" w:firstColumn="1" w:lastColumn="0" w:oddVBand="0" w:evenVBand="0" w:oddHBand="0" w:evenHBand="0" w:firstRowFirstColumn="0" w:firstRowLastColumn="0" w:lastRowFirstColumn="0" w:lastRowLastColumn="0"/>
             <w:tcW w:w="2837" w:type="dxa"/>
           </w:tcPr>
           <w:p>
@@ -4681,7 +4719,7 @@
           </w:tcPr>
           <w:p>
             <w:pPr>
-              <w:cnfStyle w:val="000000000000"/>
+              <w:cnfStyle w:val="000000000000" w:firstRow="0" w:lastRow="0" w:firstColumn="0" w:lastColumn="0" w:oddVBand="0" w:evenVBand="0" w:oddHBand="0" w:evenHBand="0" w:firstRowFirstColumn="0" w:firstRowLastColumn="0" w:lastRowFirstColumn="0" w:lastRowLastColumn="0"/>
             </w:pPr>
             <w:r>
               <w:t>Medio</w:t>
@@ -4694,7 +4732,7 @@
           </w:tcPr>
           <w:p>
             <w:pPr>
-              <w:cnfStyle w:val="000000000000"/>
+              <w:cnfStyle w:val="000000000000" w:firstRow="0" w:lastRow="0" w:firstColumn="0" w:lastColumn="0" w:oddVBand="0" w:evenVBand="0" w:oddHBand="0" w:evenHBand="0" w:firstRowFirstColumn="0" w:firstRowLastColumn="0" w:lastRowFirstColumn="0" w:lastRowLastColumn="0"/>
             </w:pPr>
             <w:r>
               <w:t>Medio</w:t>
@@ -4707,7 +4745,7 @@
           </w:tcPr>
           <w:p>
             <w:pPr>
-              <w:cnfStyle w:val="000000000000"/>
+              <w:cnfStyle w:val="000000000000" w:firstRow="0" w:lastRow="0" w:firstColumn="0" w:lastColumn="0" w:oddVBand="0" w:evenVBand="0" w:oddHBand="0" w:evenHBand="0" w:firstRowFirstColumn="0" w:firstRowLastColumn="0" w:lastRowFirstColumn="0" w:lastRowLastColumn="0"/>
             </w:pPr>
             <w:r>
               <w:t>Estudio</w:t>
@@ -4724,7 +4762,7 @@
         </w:trPr>
         <w:tc>
           <w:tcPr>
-            <w:cnfStyle w:val="001000000000"/>
+            <w:cnfStyle w:val="001000000000" w:firstRow="0" w:lastRow="0" w:firstColumn="1" w:lastColumn="0" w:oddVBand="0" w:evenVBand="0" w:oddHBand="0" w:evenHBand="0" w:firstRowFirstColumn="0" w:firstRowLastColumn="0" w:lastRowFirstColumn="0" w:lastRowLastColumn="0"/>
             <w:tcW w:w="2837" w:type="dxa"/>
           </w:tcPr>
           <w:p>
@@ -4739,7 +4777,7 @@
           </w:tcPr>
           <w:p>
             <w:pPr>
-              <w:cnfStyle w:val="000000000000"/>
+              <w:cnfStyle w:val="000000000000" w:firstRow="0" w:lastRow="0" w:firstColumn="0" w:lastColumn="0" w:oddVBand="0" w:evenVBand="0" w:oddHBand="0" w:evenHBand="0" w:firstRowFirstColumn="0" w:firstRowLastColumn="0" w:lastRowFirstColumn="0" w:lastRowLastColumn="0"/>
             </w:pPr>
             <w:r>
               <w:t>Bajo</w:t>
@@ -4752,7 +4790,7 @@
           </w:tcPr>
           <w:p>
             <w:pPr>
-              <w:cnfStyle w:val="000000000000"/>
+              <w:cnfStyle w:val="000000000000" w:firstRow="0" w:lastRow="0" w:firstColumn="0" w:lastColumn="0" w:oddVBand="0" w:evenVBand="0" w:oddHBand="0" w:evenHBand="0" w:firstRowFirstColumn="0" w:firstRowLastColumn="0" w:lastRowFirstColumn="0" w:lastRowLastColumn="0"/>
             </w:pPr>
             <w:r>
               <w:t>Alta</w:t>
@@ -4765,7 +4803,7 @@
           </w:tcPr>
           <w:p>
             <w:pPr>
-              <w:cnfStyle w:val="000000000000"/>
+              <w:cnfStyle w:val="000000000000" w:firstRow="0" w:lastRow="0" w:firstColumn="0" w:lastColumn="0" w:oddVBand="0" w:evenVBand="0" w:oddHBand="0" w:evenHBand="0" w:firstRowFirstColumn="0" w:firstRowLastColumn="0" w:lastRowFirstColumn="0" w:lastRowLastColumn="0"/>
             </w:pPr>
             <w:r>
               <w:t>Usar herramientas que repasen el código.</w:t>
@@ -4773,7 +4811,7 @@
           </w:p>
           <w:p>
             <w:pPr>
-              <w:cnfStyle w:val="000000000000"/>
+              <w:cnfStyle w:val="000000000000" w:firstRow="0" w:lastRow="0" w:firstColumn="0" w:lastColumn="0" w:oddVBand="0" w:evenVBand="0" w:oddHBand="0" w:evenHBand="0" w:firstRowFirstColumn="0" w:firstRowLastColumn="0" w:lastRowFirstColumn="0" w:lastRowLastColumn="0"/>
             </w:pPr>
             <w:r>
               <w:t>Escribir el código cuidadosamente.</w:t>
@@ -4787,7 +4825,7 @@
         </w:trPr>
         <w:tc>
           <w:tcPr>
-            <w:cnfStyle w:val="001000000000"/>
+            <w:cnfStyle w:val="001000000000" w:firstRow="0" w:lastRow="0" w:firstColumn="1" w:lastColumn="0" w:oddVBand="0" w:evenVBand="0" w:oddHBand="0" w:evenHBand="0" w:firstRowFirstColumn="0" w:firstRowLastColumn="0" w:lastRowFirstColumn="0" w:lastRowLastColumn="0"/>
             <w:tcW w:w="2837" w:type="dxa"/>
           </w:tcPr>
           <w:p>
@@ -4802,7 +4840,7 @@
           </w:tcPr>
           <w:p>
             <w:pPr>
-              <w:cnfStyle w:val="000000000000"/>
+              <w:cnfStyle w:val="000000000000" w:firstRow="0" w:lastRow="0" w:firstColumn="0" w:lastColumn="0" w:oddVBand="0" w:evenVBand="0" w:oddHBand="0" w:evenHBand="0" w:firstRowFirstColumn="0" w:firstRowLastColumn="0" w:lastRowFirstColumn="0" w:lastRowLastColumn="0"/>
             </w:pPr>
             <w:r>
               <w:t>Bajo</w:t>
@@ -4815,7 +4853,7 @@
           </w:tcPr>
           <w:p>
             <w:pPr>
-              <w:cnfStyle w:val="000000000000"/>
+              <w:cnfStyle w:val="000000000000" w:firstRow="0" w:lastRow="0" w:firstColumn="0" w:lastColumn="0" w:oddVBand="0" w:evenVBand="0" w:oddHBand="0" w:evenHBand="0" w:firstRowFirstColumn="0" w:firstRowLastColumn="0" w:lastRowFirstColumn="0" w:lastRowLastColumn="0"/>
             </w:pPr>
             <w:r>
               <w:t>Medio</w:t>
@@ -4828,7 +4866,7 @@
           </w:tcPr>
           <w:p>
             <w:pPr>
-              <w:cnfStyle w:val="000000000000"/>
+              <w:cnfStyle w:val="000000000000" w:firstRow="0" w:lastRow="0" w:firstColumn="0" w:lastColumn="0" w:oddVBand="0" w:evenVBand="0" w:oddHBand="0" w:evenHBand="0" w:firstRowFirstColumn="0" w:firstRowLastColumn="0" w:lastRowFirstColumn="0" w:lastRowLastColumn="0"/>
             </w:pPr>
             <w:r>
               <w:t>La herramienta ha de estar optimizada para que el usuario no espere al realizar la consulta.</w:t>
@@ -4842,7 +4880,7 @@
         </w:trPr>
         <w:tc>
           <w:tcPr>
-            <w:cnfStyle w:val="001000000000"/>
+            <w:cnfStyle w:val="001000000000" w:firstRow="0" w:lastRow="0" w:firstColumn="1" w:lastColumn="0" w:oddVBand="0" w:evenVBand="0" w:oddHBand="0" w:evenHBand="0" w:firstRowFirstColumn="0" w:firstRowLastColumn="0" w:lastRowFirstColumn="0" w:lastRowLastColumn="0"/>
             <w:tcW w:w="2837" w:type="dxa"/>
           </w:tcPr>
           <w:p>
@@ -4861,7 +4899,6 @@
               </w:rPr>
             </w:pPr>
             <w:r>
-              <w:lastRenderedPageBreak/>
               <w:t>Fallos en conexiones entre bases de datos y aplicación</w:t>
             </w:r>
           </w:p>
@@ -4873,10 +4910,9 @@
           </w:tcPr>
           <w:p>
             <w:pPr>
-              <w:cnfStyle w:val="000000000000"/>
-            </w:pPr>
-            <w:r>
-              <w:lastRenderedPageBreak/>
+              <w:cnfStyle w:val="000000000000" w:firstRow="0" w:lastRow="0" w:firstColumn="0" w:lastColumn="0" w:oddVBand="0" w:evenVBand="0" w:oddHBand="0" w:evenHBand="0" w:firstRowFirstColumn="0" w:firstRowLastColumn="0" w:lastRowFirstColumn="0" w:lastRowLastColumn="0"/>
+            </w:pPr>
+            <w:r>
               <w:t>Alta</w:t>
             </w:r>
           </w:p>
@@ -4887,7 +4923,7 @@
           </w:tcPr>
           <w:p>
             <w:pPr>
-              <w:cnfStyle w:val="000000000000"/>
+              <w:cnfStyle w:val="000000000000" w:firstRow="0" w:lastRow="0" w:firstColumn="0" w:lastColumn="0" w:oddVBand="0" w:evenVBand="0" w:oddHBand="0" w:evenHBand="0" w:firstRowFirstColumn="0" w:firstRowLastColumn="0" w:lastRowFirstColumn="0" w:lastRowLastColumn="0"/>
             </w:pPr>
             <w:r>
               <w:t>Medio</w:t>
@@ -4900,20 +4936,41 @@
           </w:tcPr>
           <w:p>
             <w:pPr>
-              <w:cnfStyle w:val="000000000000"/>
-            </w:pPr>
-            <w:r>
-              <w:t xml:space="preserve">La conexión debe ser fuerte </w:t>
-            </w:r>
-            <w:r>
-              <w:lastRenderedPageBreak/>
-              <w:t>y revisada dado que es lo que proporciona la fuente de información.</w:t>
+              <w:cnfStyle w:val="000000000000" w:firstRow="0" w:lastRow="0" w:firstColumn="0" w:lastColumn="0" w:oddVBand="0" w:evenVBand="0" w:oddHBand="0" w:evenHBand="0" w:firstRowFirstColumn="0" w:firstRowLastColumn="0" w:lastRowFirstColumn="0" w:lastRowLastColumn="0"/>
+            </w:pPr>
+            <w:r>
+              <w:t>La conexión debe ser fuerte y revisada dado que es lo que proporciona la fuente de información.</w:t>
             </w:r>
           </w:p>
         </w:tc>
       </w:tr>
     </w:tbl>
     <w:p/>
+    <w:p/>
+    <w:p/>
+    <w:p/>
+    <w:p/>
+    <w:p/>
+    <w:p/>
+    <w:p>
+      <w:pPr>
+        <w:pStyle w:val="Heading1"/>
+      </w:pPr>
+      <w:r>
+        <w:t>Bibliografía</w:t>
+      </w:r>
+    </w:p>
+    <w:p/>
+    <w:p>
+      <w:r>
+        <w:t>Jeff Sutterland articulo web</w:t>
+      </w:r>
+    </w:p>
+    <w:p>
+      <w:r>
+        <w:t xml:space="preserve">Jeff Patton Presentacion </w:t>
+      </w:r>
+    </w:p>
     <w:sectPr>
       <w:headerReference w:type="default" r:id="rId12"/>
       <w:footerReference w:type="default" r:id="rId13"/>
@@ -4928,7 +4985,7 @@
 </file>
 
 <file path=word/endnotes.xml><?xml version="1.0" encoding="utf-8"?>
-<w:endnotes xmlns:ve="http://schemas.openxmlformats.org/markup-compatibility/2006" xmlns:o="urn:schemas-microsoft-com:office:office" xmlns:r="http://schemas.openxmlformats.org/officeDocument/2006/relationships" xmlns:m="http://schemas.openxmlformats.org/officeDocument/2006/math" xmlns:v="urn:schemas-microsoft-com:vml" xmlns:wp="http://schemas.openxmlformats.org/drawingml/2006/wordprocessingDrawing" xmlns:w10="urn:schemas-microsoft-com:office:word" xmlns:w="http://schemas.openxmlformats.org/wordprocessingml/2006/main" xmlns:wne="http://schemas.microsoft.com/office/word/2006/wordml">
+<w:endnotes xmlns:wpc="http://schemas.microsoft.com/office/word/2010/wordprocessingCanvas" xmlns:cx="http://schemas.microsoft.com/office/drawing/2014/chartex" xmlns:cx1="http://schemas.microsoft.com/office/drawing/2015/9/8/chartex" xmlns:cx2="http://schemas.microsoft.com/office/drawing/2015/10/21/chartex" xmlns:cx3="http://schemas.microsoft.com/office/drawing/2016/5/9/chartex" xmlns:cx4="http://schemas.microsoft.com/office/drawing/2016/5/10/chartex" xmlns:cx5="http://schemas.microsoft.com/office/drawing/2016/5/11/chartex" xmlns:cx6="http://schemas.microsoft.com/office/drawing/2016/5/12/chartex" xmlns:cx7="http://schemas.microsoft.com/office/drawing/2016/5/13/chartex" xmlns:cx8="http://schemas.microsoft.com/office/drawing/2016/5/14/chartex" xmlns:mc="http://schemas.openxmlformats.org/markup-compatibility/2006" xmlns:aink="http://schemas.microsoft.com/office/drawing/2016/ink" xmlns:am3d="http://schemas.microsoft.com/office/drawing/2017/model3d" xmlns:o="urn:schemas-microsoft-com:office:office" xmlns:oel="http://schemas.microsoft.com/office/2019/extlst" xmlns:r="http://schemas.openxmlformats.org/officeDocument/2006/relationships" xmlns:m="http://schemas.openxmlformats.org/officeDocument/2006/math" xmlns:v="urn:schemas-microsoft-com:vml" xmlns:wp14="http://schemas.microsoft.com/office/word/2010/wordprocessingDrawing" xmlns:wp="http://schemas.openxmlformats.org/drawingml/2006/wordprocessingDrawing" xmlns:w10="urn:schemas-microsoft-com:office:word" xmlns:w="http://schemas.openxmlformats.org/wordprocessingml/2006/main" xmlns:w14="http://schemas.microsoft.com/office/word/2010/wordml" xmlns:w15="http://schemas.microsoft.com/office/word/2012/wordml" xmlns:w16cex="http://schemas.microsoft.com/office/word/2018/wordml/cex" xmlns:w16cid="http://schemas.microsoft.com/office/word/2016/wordml/cid" xmlns:w16="http://schemas.microsoft.com/office/word/2018/wordml" xmlns:w16sdtdh="http://schemas.microsoft.com/office/word/2020/wordml/sdtdatahash" xmlns:w16se="http://schemas.microsoft.com/office/word/2015/wordml/symex" xmlns:wpg="http://schemas.microsoft.com/office/word/2010/wordprocessingGroup" xmlns:wpi="http://schemas.microsoft.com/office/word/2010/wordprocessingInk" xmlns:wne="http://schemas.microsoft.com/office/word/2006/wordml" xmlns:wps="http://schemas.microsoft.com/office/word/2010/wordprocessingShape" mc:Ignorable="w14 w15 w16se w16cid w16 w16cex w16sdtdh wp14">
   <w:endnote w:type="separator" w:id="-1">
     <w:p>
       <w:pPr>
@@ -4953,7 +5010,7 @@
 </file>
 
 <file path=word/footer1.xml><?xml version="1.0" encoding="utf-8"?>
-<w:ftr xmlns:ve="http://schemas.openxmlformats.org/markup-compatibility/2006" xmlns:o="urn:schemas-microsoft-com:office:office" xmlns:r="http://schemas.openxmlformats.org/officeDocument/2006/relationships" xmlns:m="http://schemas.openxmlformats.org/officeDocument/2006/math" xmlns:v="urn:schemas-microsoft-com:vml" xmlns:wp="http://schemas.openxmlformats.org/drawingml/2006/wordprocessingDrawing" xmlns:w10="urn:schemas-microsoft-com:office:word" xmlns:w="http://schemas.openxmlformats.org/wordprocessingml/2006/main" xmlns:wne="http://schemas.microsoft.com/office/word/2006/wordml">
+<w:ftr xmlns:wpc="http://schemas.microsoft.com/office/word/2010/wordprocessingCanvas" xmlns:cx="http://schemas.microsoft.com/office/drawing/2014/chartex" xmlns:cx1="http://schemas.microsoft.com/office/drawing/2015/9/8/chartex" xmlns:cx2="http://schemas.microsoft.com/office/drawing/2015/10/21/chartex" xmlns:cx3="http://schemas.microsoft.com/office/drawing/2016/5/9/chartex" xmlns:cx4="http://schemas.microsoft.com/office/drawing/2016/5/10/chartex" xmlns:cx5="http://schemas.microsoft.com/office/drawing/2016/5/11/chartex" xmlns:cx6="http://schemas.microsoft.com/office/drawing/2016/5/12/chartex" xmlns:cx7="http://schemas.microsoft.com/office/drawing/2016/5/13/chartex" xmlns:cx8="http://schemas.microsoft.com/office/drawing/2016/5/14/chartex" xmlns:mc="http://schemas.openxmlformats.org/markup-compatibility/2006" xmlns:aink="http://schemas.microsoft.com/office/drawing/2016/ink" xmlns:am3d="http://schemas.microsoft.com/office/drawing/2017/model3d" xmlns:o="urn:schemas-microsoft-com:office:office" xmlns:oel="http://schemas.microsoft.com/office/2019/extlst" xmlns:r="http://schemas.openxmlformats.org/officeDocument/2006/relationships" xmlns:m="http://schemas.openxmlformats.org/officeDocument/2006/math" xmlns:v="urn:schemas-microsoft-com:vml" xmlns:wp14="http://schemas.microsoft.com/office/word/2010/wordprocessingDrawing" xmlns:wp="http://schemas.openxmlformats.org/drawingml/2006/wordprocessingDrawing" xmlns:w10="urn:schemas-microsoft-com:office:word" xmlns:w="http://schemas.openxmlformats.org/wordprocessingml/2006/main" xmlns:w14="http://schemas.microsoft.com/office/word/2010/wordml" xmlns:w15="http://schemas.microsoft.com/office/word/2012/wordml" xmlns:w16cex="http://schemas.microsoft.com/office/word/2018/wordml/cex" xmlns:w16cid="http://schemas.microsoft.com/office/word/2016/wordml/cid" xmlns:w16="http://schemas.microsoft.com/office/word/2018/wordml" xmlns:w16sdtdh="http://schemas.microsoft.com/office/word/2020/wordml/sdtdatahash" xmlns:w16se="http://schemas.microsoft.com/office/word/2015/wordml/symex" xmlns:wpg="http://schemas.microsoft.com/office/word/2010/wordprocessingGroup" xmlns:wpi="http://schemas.microsoft.com/office/word/2010/wordprocessingInk" xmlns:wne="http://schemas.microsoft.com/office/word/2006/wordml" xmlns:wps="http://schemas.microsoft.com/office/word/2010/wordprocessingShape" mc:Ignorable="w14 w15 w16se w16cid w16 w16cex w16sdtdh wp14">
   <w:sdt>
     <w:sdtPr>
       <w:id w:val="187415836"/>
@@ -4965,30 +5022,43 @@
     <w:sdtContent>
       <w:p>
         <w:pPr>
-          <w:pStyle w:val="Piedepgina"/>
+          <w:pStyle w:val="Footer"/>
           <w:jc w:val="center"/>
         </w:pPr>
-        <w:fldSimple w:instr="PAGE   \* MERGEFORMAT">
-          <w:r>
-            <w:rPr>
-              <w:noProof/>
-            </w:rPr>
-            <w:t>9</w:t>
-          </w:r>
-        </w:fldSimple>
+        <w:r>
+          <w:fldChar w:fldCharType="begin"/>
+        </w:r>
+        <w:r>
+          <w:instrText>PAGE   \* MERGEFORMAT</w:instrText>
+        </w:r>
+        <w:r>
+          <w:fldChar w:fldCharType="separate"/>
+        </w:r>
+        <w:r>
+          <w:rPr>
+            <w:noProof/>
+          </w:rPr>
+          <w:t>9</w:t>
+        </w:r>
+        <w:r>
+          <w:rPr>
+            <w:noProof/>
+          </w:rPr>
+          <w:fldChar w:fldCharType="end"/>
+        </w:r>
       </w:p>
     </w:sdtContent>
   </w:sdt>
   <w:p>
     <w:pPr>
-      <w:pStyle w:val="Piedepgina"/>
+      <w:pStyle w:val="Footer"/>
     </w:pPr>
   </w:p>
 </w:ftr>
 </file>
 
 <file path=word/footnotes.xml><?xml version="1.0" encoding="utf-8"?>
-<w:footnotes xmlns:ve="http://schemas.openxmlformats.org/markup-compatibility/2006" xmlns:o="urn:schemas-microsoft-com:office:office" xmlns:r="http://schemas.openxmlformats.org/officeDocument/2006/relationships" xmlns:m="http://schemas.openxmlformats.org/officeDocument/2006/math" xmlns:v="urn:schemas-microsoft-com:vml" xmlns:wp="http://schemas.openxmlformats.org/drawingml/2006/wordprocessingDrawing" xmlns:w10="urn:schemas-microsoft-com:office:word" xmlns:w="http://schemas.openxmlformats.org/wordprocessingml/2006/main" xmlns:wne="http://schemas.microsoft.com/office/word/2006/wordml">
+<w:footnotes xmlns:wpc="http://schemas.microsoft.com/office/word/2010/wordprocessingCanvas" xmlns:cx="http://schemas.microsoft.com/office/drawing/2014/chartex" xmlns:cx1="http://schemas.microsoft.com/office/drawing/2015/9/8/chartex" xmlns:cx2="http://schemas.microsoft.com/office/drawing/2015/10/21/chartex" xmlns:cx3="http://schemas.microsoft.com/office/drawing/2016/5/9/chartex" xmlns:cx4="http://schemas.microsoft.com/office/drawing/2016/5/10/chartex" xmlns:cx5="http://schemas.microsoft.com/office/drawing/2016/5/11/chartex" xmlns:cx6="http://schemas.microsoft.com/office/drawing/2016/5/12/chartex" xmlns:cx7="http://schemas.microsoft.com/office/drawing/2016/5/13/chartex" xmlns:cx8="http://schemas.microsoft.com/office/drawing/2016/5/14/chartex" xmlns:mc="http://schemas.openxmlformats.org/markup-compatibility/2006" xmlns:aink="http://schemas.microsoft.com/office/drawing/2016/ink" xmlns:am3d="http://schemas.microsoft.com/office/drawing/2017/model3d" xmlns:o="urn:schemas-microsoft-com:office:office" xmlns:oel="http://schemas.microsoft.com/office/2019/extlst" xmlns:r="http://schemas.openxmlformats.org/officeDocument/2006/relationships" xmlns:m="http://schemas.openxmlformats.org/officeDocument/2006/math" xmlns:v="urn:schemas-microsoft-com:vml" xmlns:wp14="http://schemas.microsoft.com/office/word/2010/wordprocessingDrawing" xmlns:wp="http://schemas.openxmlformats.org/drawingml/2006/wordprocessingDrawing" xmlns:w10="urn:schemas-microsoft-com:office:word" xmlns:w="http://schemas.openxmlformats.org/wordprocessingml/2006/main" xmlns:w14="http://schemas.microsoft.com/office/word/2010/wordml" xmlns:w15="http://schemas.microsoft.com/office/word/2012/wordml" xmlns:w16cex="http://schemas.microsoft.com/office/word/2018/wordml/cex" xmlns:w16cid="http://schemas.microsoft.com/office/word/2016/wordml/cid" xmlns:w16="http://schemas.microsoft.com/office/word/2018/wordml" xmlns:w16sdtdh="http://schemas.microsoft.com/office/word/2020/wordml/sdtdatahash" xmlns:w16se="http://schemas.microsoft.com/office/word/2015/wordml/symex" xmlns:wpg="http://schemas.microsoft.com/office/word/2010/wordprocessingGroup" xmlns:wpi="http://schemas.microsoft.com/office/word/2010/wordprocessingInk" xmlns:wne="http://schemas.microsoft.com/office/word/2006/wordml" xmlns:wps="http://schemas.microsoft.com/office/word/2010/wordprocessingShape" mc:Ignorable="w14 w15 w16se w16cid w16 w16cex w16sdtdh wp14">
   <w:footnote w:type="separator" w:id="-1">
     <w:p>
       <w:pPr>
@@ -5013,7 +5083,7 @@
 </file>
 
 <file path=word/header1.xml><?xml version="1.0" encoding="utf-8"?>
-<w:hdr xmlns:ve="http://schemas.openxmlformats.org/markup-compatibility/2006" xmlns:o="urn:schemas-microsoft-com:office:office" xmlns:r="http://schemas.openxmlformats.org/officeDocument/2006/relationships" xmlns:m="http://schemas.openxmlformats.org/officeDocument/2006/math" xmlns:v="urn:schemas-microsoft-com:vml" xmlns:wp="http://schemas.openxmlformats.org/drawingml/2006/wordprocessingDrawing" xmlns:w10="urn:schemas-microsoft-com:office:word" xmlns:w="http://schemas.openxmlformats.org/wordprocessingml/2006/main" xmlns:wne="http://schemas.microsoft.com/office/word/2006/wordml">
+<w:hdr xmlns:wpc="http://schemas.microsoft.com/office/word/2010/wordprocessingCanvas" xmlns:cx="http://schemas.microsoft.com/office/drawing/2014/chartex" xmlns:cx1="http://schemas.microsoft.com/office/drawing/2015/9/8/chartex" xmlns:cx2="http://schemas.microsoft.com/office/drawing/2015/10/21/chartex" xmlns:cx3="http://schemas.microsoft.com/office/drawing/2016/5/9/chartex" xmlns:cx4="http://schemas.microsoft.com/office/drawing/2016/5/10/chartex" xmlns:cx5="http://schemas.microsoft.com/office/drawing/2016/5/11/chartex" xmlns:cx6="http://schemas.microsoft.com/office/drawing/2016/5/12/chartex" xmlns:cx7="http://schemas.microsoft.com/office/drawing/2016/5/13/chartex" xmlns:cx8="http://schemas.microsoft.com/office/drawing/2016/5/14/chartex" xmlns:mc="http://schemas.openxmlformats.org/markup-compatibility/2006" xmlns:aink="http://schemas.microsoft.com/office/drawing/2016/ink" xmlns:am3d="http://schemas.microsoft.com/office/drawing/2017/model3d" xmlns:o="urn:schemas-microsoft-com:office:office" xmlns:oel="http://schemas.microsoft.com/office/2019/extlst" xmlns:r="http://schemas.openxmlformats.org/officeDocument/2006/relationships" xmlns:m="http://schemas.openxmlformats.org/officeDocument/2006/math" xmlns:v="urn:schemas-microsoft-com:vml" xmlns:wp14="http://schemas.microsoft.com/office/word/2010/wordprocessingDrawing" xmlns:wp="http://schemas.openxmlformats.org/drawingml/2006/wordprocessingDrawing" xmlns:w10="urn:schemas-microsoft-com:office:word" xmlns:w="http://schemas.openxmlformats.org/wordprocessingml/2006/main" xmlns:w14="http://schemas.microsoft.com/office/word/2010/wordml" xmlns:w15="http://schemas.microsoft.com/office/word/2012/wordml" xmlns:w16cex="http://schemas.microsoft.com/office/word/2018/wordml/cex" xmlns:w16cid="http://schemas.microsoft.com/office/word/2016/wordml/cid" xmlns:w16="http://schemas.microsoft.com/office/word/2018/wordml" xmlns:w16sdtdh="http://schemas.microsoft.com/office/word/2020/wordml/sdtdatahash" xmlns:w16se="http://schemas.microsoft.com/office/word/2015/wordml/symex" xmlns:wpg="http://schemas.microsoft.com/office/word/2010/wordprocessingGroup" xmlns:wpi="http://schemas.microsoft.com/office/word/2010/wordprocessingInk" xmlns:wne="http://schemas.microsoft.com/office/word/2006/wordml" xmlns:wps="http://schemas.microsoft.com/office/word/2010/wordprocessingShape" mc:Ignorable="w14 w15 w16se w16cid w16 w16cex w16sdtdh wp14">
   <w:tbl>
     <w:tblPr>
       <w:tblW w:w="10385" w:type="dxa"/>
@@ -5025,7 +5095,7 @@
         <w:bottom w:w="28" w:type="dxa"/>
         <w:right w:w="28" w:type="dxa"/>
       </w:tblCellMar>
-      <w:tblLook w:val="0000"/>
+      <w:tblLook w:val="0000" w:firstRow="0" w:lastRow="0" w:firstColumn="0" w:lastColumn="0" w:noHBand="0" w:noVBand="0"/>
     </w:tblPr>
     <w:tblGrid>
       <w:gridCol w:w="3855"/>
@@ -5049,7 +5119,7 @@
         </w:tcPr>
         <w:p>
           <w:pPr>
-            <w:pStyle w:val="Textoindependiente"/>
+            <w:pStyle w:val="BodyText"/>
             <w:spacing w:before="60" w:after="0" w:line="240" w:lineRule="auto"/>
             <w:contextualSpacing/>
             <w:jc w:val="center"/>
@@ -5064,7 +5134,6 @@
               <w:szCs w:val="48"/>
             </w:rPr>
           </w:pPr>
-          <w:proofErr w:type="spellStart"/>
           <w:r>
             <w:rPr>
               <w:rFonts w:ascii="Massallera" w:hAnsi="Massallera" w:cs="Massallera"/>
@@ -5078,11 +5147,10 @@
             </w:rPr>
             <w:t>Guitarmatch</w:t>
           </w:r>
-          <w:proofErr w:type="spellEnd"/>
         </w:p>
         <w:p>
           <w:pPr>
-            <w:pStyle w:val="Textoindependiente"/>
+            <w:pStyle w:val="BodyText"/>
             <w:spacing w:after="0" w:line="240" w:lineRule="auto"/>
             <w:contextualSpacing/>
             <w:jc w:val="center"/>
@@ -5119,7 +5187,7 @@
         </w:tcPr>
         <w:p>
           <w:pPr>
-            <w:pStyle w:val="Encabezado"/>
+            <w:pStyle w:val="Header"/>
             <w:spacing w:after="60"/>
             <w:contextualSpacing/>
             <w:jc w:val="center"/>
@@ -5140,7 +5208,7 @@
         </w:p>
         <w:p>
           <w:pPr>
-            <w:pStyle w:val="Encabezado"/>
+            <w:pStyle w:val="Header"/>
             <w:spacing w:before="120" w:after="60"/>
             <w:contextualSpacing/>
             <w:jc w:val="center"/>
@@ -5292,7 +5360,7 @@
               <w:lang w:eastAsia="es-ES"/>
             </w:rPr>
             <w:drawing>
-              <wp:inline distT="0" distB="0" distL="0" distR="0">
+              <wp:inline distT="0" distB="0" distL="0" distR="0" wp14:anchorId="20A7A098">
                 <wp:extent cx="556592" cy="556592"/>
                 <wp:effectExtent l="19050" t="0" r="0" b="0"/>
                 <wp:docPr id="3" name="Imagen 7"/>
@@ -5343,7 +5411,7 @@
   </w:tbl>
   <w:p>
     <w:pPr>
-      <w:pStyle w:val="Encabezado"/>
+      <w:pStyle w:val="Header"/>
     </w:pPr>
     <w:r>
       <w:tab/>
@@ -5356,8 +5424,8 @@
 </file>
 
 <file path=word/numbering.xml><?xml version="1.0" encoding="utf-8"?>
-<w:numbering xmlns:ve="http://schemas.openxmlformats.org/markup-compatibility/2006" xmlns:o="urn:schemas-microsoft-com:office:office" xmlns:r="http://schemas.openxmlformats.org/officeDocument/2006/relationships" xmlns:m="http://schemas.openxmlformats.org/officeDocument/2006/math" xmlns:v="urn:schemas-microsoft-com:vml" xmlns:wp="http://schemas.openxmlformats.org/drawingml/2006/wordprocessingDrawing" xmlns:w10="urn:schemas-microsoft-com:office:word" xmlns:w="http://schemas.openxmlformats.org/wordprocessingml/2006/main" xmlns:wne="http://schemas.microsoft.com/office/word/2006/wordml">
-  <w:abstractNum w:abstractNumId="0">
+<w:numbering xmlns:wpc="http://schemas.microsoft.com/office/word/2010/wordprocessingCanvas" xmlns:cx="http://schemas.microsoft.com/office/drawing/2014/chartex" xmlns:cx1="http://schemas.microsoft.com/office/drawing/2015/9/8/chartex" xmlns:cx2="http://schemas.microsoft.com/office/drawing/2015/10/21/chartex" xmlns:cx3="http://schemas.microsoft.com/office/drawing/2016/5/9/chartex" xmlns:cx4="http://schemas.microsoft.com/office/drawing/2016/5/10/chartex" xmlns:cx5="http://schemas.microsoft.com/office/drawing/2016/5/11/chartex" xmlns:cx6="http://schemas.microsoft.com/office/drawing/2016/5/12/chartex" xmlns:cx7="http://schemas.microsoft.com/office/drawing/2016/5/13/chartex" xmlns:cx8="http://schemas.microsoft.com/office/drawing/2016/5/14/chartex" xmlns:mc="http://schemas.openxmlformats.org/markup-compatibility/2006" xmlns:aink="http://schemas.microsoft.com/office/drawing/2016/ink" xmlns:am3d="http://schemas.microsoft.com/office/drawing/2017/model3d" xmlns:o="urn:schemas-microsoft-com:office:office" xmlns:oel="http://schemas.microsoft.com/office/2019/extlst" xmlns:r="http://schemas.openxmlformats.org/officeDocument/2006/relationships" xmlns:m="http://schemas.openxmlformats.org/officeDocument/2006/math" xmlns:v="urn:schemas-microsoft-com:vml" xmlns:wp14="http://schemas.microsoft.com/office/word/2010/wordprocessingDrawing" xmlns:wp="http://schemas.openxmlformats.org/drawingml/2006/wordprocessingDrawing" xmlns:w10="urn:schemas-microsoft-com:office:word" xmlns:w="http://schemas.openxmlformats.org/wordprocessingml/2006/main" xmlns:w14="http://schemas.microsoft.com/office/word/2010/wordml" xmlns:w15="http://schemas.microsoft.com/office/word/2012/wordml" xmlns:w16cex="http://schemas.microsoft.com/office/word/2018/wordml/cex" xmlns:w16cid="http://schemas.microsoft.com/office/word/2016/wordml/cid" xmlns:w16="http://schemas.microsoft.com/office/word/2018/wordml" xmlns:w16sdtdh="http://schemas.microsoft.com/office/word/2020/wordml/sdtdatahash" xmlns:w16se="http://schemas.microsoft.com/office/word/2015/wordml/symex" xmlns:wpg="http://schemas.microsoft.com/office/word/2010/wordprocessingGroup" xmlns:wpi="http://schemas.microsoft.com/office/word/2010/wordprocessingInk" xmlns:wne="http://schemas.microsoft.com/office/word/2006/wordml" xmlns:wps="http://schemas.microsoft.com/office/word/2010/wordprocessingShape" mc:Ignorable="w14 w15 w16se w16cid w16 w16cex w16sdtdh wp14">
+  <w:abstractNum w:abstractNumId="0" w15:restartNumberingAfterBreak="0">
     <w:nsid w:val="1E000B97"/>
     <w:multiLevelType w:val="hybridMultilevel"/>
     <w:tmpl w:val="8ECCCB50"/>
@@ -5446,7 +5514,7 @@
       </w:pPr>
     </w:lvl>
   </w:abstractNum>
-  <w:abstractNum w:abstractNumId="1">
+  <w:abstractNum w:abstractNumId="1" w15:restartNumberingAfterBreak="0">
     <w:nsid w:val="69F3661F"/>
     <w:multiLevelType w:val="multilevel"/>
     <w:tmpl w:val="0CBAB726"/>
@@ -5559,17 +5627,17 @@
       </w:rPr>
     </w:lvl>
   </w:abstractNum>
-  <w:num w:numId="1">
+  <w:num w:numId="1" w16cid:durableId="287056597">
     <w:abstractNumId w:val="0"/>
   </w:num>
-  <w:num w:numId="2">
+  <w:num w:numId="2" w16cid:durableId="903101438">
     <w:abstractNumId w:val="1"/>
   </w:num>
 </w:numbering>
 </file>
 
 <file path=word/styles.xml><?xml version="1.0" encoding="utf-8"?>
-<w:styles xmlns:r="http://schemas.openxmlformats.org/officeDocument/2006/relationships" xmlns:w="http://schemas.openxmlformats.org/wordprocessingml/2006/main">
+<w:styles xmlns:mc="http://schemas.openxmlformats.org/markup-compatibility/2006" xmlns:r="http://schemas.openxmlformats.org/officeDocument/2006/relationships" xmlns:w="http://schemas.openxmlformats.org/wordprocessingml/2006/main" xmlns:w14="http://schemas.microsoft.com/office/word/2010/wordml" xmlns:w15="http://schemas.microsoft.com/office/word/2012/wordml" xmlns:w16cex="http://schemas.microsoft.com/office/word/2018/wordml/cex" xmlns:w16cid="http://schemas.microsoft.com/office/word/2016/wordml/cid" xmlns:w16="http://schemas.microsoft.com/office/word/2018/wordml" xmlns:w16sdtdh="http://schemas.microsoft.com/office/word/2020/wordml/sdtdatahash" xmlns:w16se="http://schemas.microsoft.com/office/word/2015/wordml/symex" mc:Ignorable="w14 w15 w16se w16cid w16 w16cex w16sdtdh">
   <w:docDefaults>
     <w:rPrDefault>
       <w:rPr>
@@ -5586,146 +5654,383 @@
       </w:pPr>
     </w:pPrDefault>
   </w:docDefaults>
-  <w:latentStyles w:defLockedState="0" w:defUIPriority="99" w:defSemiHidden="1" w:defUnhideWhenUsed="1" w:defQFormat="0" w:count="267">
-    <w:lsdException w:name="Normal" w:semiHidden="0" w:uiPriority="0" w:unhideWhenUsed="0" w:qFormat="1"/>
-    <w:lsdException w:name="heading 1" w:semiHidden="0" w:uiPriority="9" w:unhideWhenUsed="0" w:qFormat="1"/>
-    <w:lsdException w:name="heading 2" w:uiPriority="9" w:qFormat="1"/>
-    <w:lsdException w:name="heading 3" w:uiPriority="9" w:qFormat="1"/>
-    <w:lsdException w:name="heading 4" w:uiPriority="9" w:qFormat="1"/>
-    <w:lsdException w:name="heading 5" w:uiPriority="9" w:qFormat="1"/>
-    <w:lsdException w:name="heading 6" w:uiPriority="9" w:qFormat="1"/>
-    <w:lsdException w:name="heading 7" w:uiPriority="9" w:qFormat="1"/>
-    <w:lsdException w:name="heading 8" w:uiPriority="9" w:qFormat="1"/>
-    <w:lsdException w:name="heading 9" w:uiPriority="9" w:qFormat="1"/>
-    <w:lsdException w:name="toc 1" w:uiPriority="39"/>
-    <w:lsdException w:name="toc 2" w:uiPriority="39"/>
-    <w:lsdException w:name="toc 3" w:uiPriority="39"/>
-    <w:lsdException w:name="toc 4" w:uiPriority="39"/>
-    <w:lsdException w:name="toc 5" w:uiPriority="39"/>
-    <w:lsdException w:name="toc 6" w:uiPriority="39"/>
-    <w:lsdException w:name="toc 7" w:uiPriority="39"/>
-    <w:lsdException w:name="toc 8" w:uiPriority="39"/>
-    <w:lsdException w:name="toc 9" w:uiPriority="39"/>
-    <w:lsdException w:name="header" w:uiPriority="0"/>
-    <w:lsdException w:name="caption" w:uiPriority="35" w:qFormat="1"/>
-    <w:lsdException w:name="Title" w:semiHidden="0" w:uiPriority="10" w:unhideWhenUsed="0" w:qFormat="1"/>
-    <w:lsdException w:name="Default Paragraph Font" w:uiPriority="1"/>
-    <w:lsdException w:name="Body Text" w:uiPriority="0"/>
-    <w:lsdException w:name="Subtitle" w:semiHidden="0" w:uiPriority="11" w:unhideWhenUsed="0" w:qFormat="1"/>
-    <w:lsdException w:name="Strong" w:semiHidden="0" w:uiPriority="22" w:unhideWhenUsed="0" w:qFormat="1"/>
-    <w:lsdException w:name="Emphasis" w:semiHidden="0" w:uiPriority="20" w:unhideWhenUsed="0" w:qFormat="1"/>
-    <w:lsdException w:name="Table Grid" w:semiHidden="0" w:uiPriority="39" w:unhideWhenUsed="0"/>
-    <w:lsdException w:name="Placeholder Text" w:unhideWhenUsed="0"/>
-    <w:lsdException w:name="No Spacing" w:semiHidden="0" w:uiPriority="1" w:unhideWhenUsed="0" w:qFormat="1"/>
-    <w:lsdException w:name="Light Shading" w:semiHidden="0" w:uiPriority="60" w:unhideWhenUsed="0"/>
-    <w:lsdException w:name="Light List" w:semiHidden="0" w:uiPriority="61" w:unhideWhenUsed="0"/>
-    <w:lsdException w:name="Light Grid" w:semiHidden="0" w:uiPriority="62" w:unhideWhenUsed="0"/>
-    <w:lsdException w:name="Medium Shading 1" w:semiHidden="0" w:uiPriority="63" w:unhideWhenUsed="0"/>
-    <w:lsdException w:name="Medium Shading 2" w:semiHidden="0" w:uiPriority="64" w:unhideWhenUsed="0"/>
-    <w:lsdException w:name="Medium List 1" w:semiHidden="0" w:uiPriority="65" w:unhideWhenUsed="0"/>
-    <w:lsdException w:name="Medium List 2" w:semiHidden="0" w:uiPriority="66" w:unhideWhenUsed="0"/>
-    <w:lsdException w:name="Medium Grid 1" w:semiHidden="0" w:uiPriority="67" w:unhideWhenUsed="0"/>
-    <w:lsdException w:name="Medium Grid 2" w:semiHidden="0" w:uiPriority="68" w:unhideWhenUsed="0"/>
-    <w:lsdException w:name="Medium Grid 3" w:semiHidden="0" w:uiPriority="69" w:unhideWhenUsed="0"/>
-    <w:lsdException w:name="Dark List" w:semiHidden="0" w:uiPriority="70" w:unhideWhenUsed="0"/>
-    <w:lsdException w:name="Colorful Shading" w:semiHidden="0" w:uiPriority="71" w:unhideWhenUsed="0"/>
-    <w:lsdException w:name="Colorful List" w:semiHidden="0" w:uiPriority="72" w:unhideWhenUsed="0"/>
-    <w:lsdException w:name="Colorful Grid" w:semiHidden="0" w:uiPriority="73" w:unhideWhenUsed="0"/>
-    <w:lsdException w:name="Light Shading Accent 1" w:semiHidden="0" w:uiPriority="60" w:unhideWhenUsed="0"/>
-    <w:lsdException w:name="Light List Accent 1" w:semiHidden="0" w:uiPriority="61" w:unhideWhenUsed="0"/>
-    <w:lsdException w:name="Light Grid Accent 1" w:semiHidden="0" w:uiPriority="62" w:unhideWhenUsed="0"/>
-    <w:lsdException w:name="Medium Shading 1 Accent 1" w:semiHidden="0" w:uiPriority="63" w:unhideWhenUsed="0"/>
-    <w:lsdException w:name="Medium Shading 2 Accent 1" w:semiHidden="0" w:uiPriority="64" w:unhideWhenUsed="0"/>
-    <w:lsdException w:name="Medium List 1 Accent 1" w:semiHidden="0" w:uiPriority="65" w:unhideWhenUsed="0"/>
-    <w:lsdException w:name="Revision" w:unhideWhenUsed="0"/>
-    <w:lsdException w:name="List Paragraph" w:semiHidden="0" w:uiPriority="34" w:unhideWhenUsed="0" w:qFormat="1"/>
-    <w:lsdException w:name="Quote" w:semiHidden="0" w:uiPriority="29" w:unhideWhenUsed="0" w:qFormat="1"/>
-    <w:lsdException w:name="Intense Quote" w:semiHidden="0" w:uiPriority="30" w:unhideWhenUsed="0" w:qFormat="1"/>
-    <w:lsdException w:name="Medium List 2 Accent 1" w:semiHidden="0" w:uiPriority="66" w:unhideWhenUsed="0"/>
-    <w:lsdException w:name="Medium Grid 1 Accent 1" w:semiHidden="0" w:uiPriority="67" w:unhideWhenUsed="0"/>
-    <w:lsdException w:name="Medium Grid 2 Accent 1" w:semiHidden="0" w:uiPriority="68" w:unhideWhenUsed="0"/>
-    <w:lsdException w:name="Medium Grid 3 Accent 1" w:semiHidden="0" w:uiPriority="69" w:unhideWhenUsed="0"/>
-    <w:lsdException w:name="Dark List Accent 1" w:semiHidden="0" w:uiPriority="70" w:unhideWhenUsed="0"/>
-    <w:lsdException w:name="Colorful Shading Accent 1" w:semiHidden="0" w:uiPriority="71" w:unhideWhenUsed="0"/>
-    <w:lsdException w:name="Colorful List Accent 1" w:semiHidden="0" w:uiPriority="72" w:unhideWhenUsed="0"/>
-    <w:lsdException w:name="Colorful Grid Accent 1" w:semiHidden="0" w:uiPriority="73" w:unhideWhenUsed="0"/>
-    <w:lsdException w:name="Light Shading Accent 2" w:semiHidden="0" w:uiPriority="60" w:unhideWhenUsed="0"/>
-    <w:lsdException w:name="Light List Accent 2" w:semiHidden="0" w:uiPriority="61" w:unhideWhenUsed="0"/>
-    <w:lsdException w:name="Light Grid Accent 2" w:semiHidden="0" w:uiPriority="62" w:unhideWhenUsed="0"/>
-    <w:lsdException w:name="Medium Shading 1 Accent 2" w:semiHidden="0" w:uiPriority="63" w:unhideWhenUsed="0"/>
-    <w:lsdException w:name="Medium Shading 2 Accent 2" w:semiHidden="0" w:uiPriority="64" w:unhideWhenUsed="0"/>
-    <w:lsdException w:name="Medium List 1 Accent 2" w:semiHidden="0" w:uiPriority="65" w:unhideWhenUsed="0"/>
-    <w:lsdException w:name="Medium List 2 Accent 2" w:semiHidden="0" w:uiPriority="66" w:unhideWhenUsed="0"/>
-    <w:lsdException w:name="Medium Grid 1 Accent 2" w:semiHidden="0" w:uiPriority="67" w:unhideWhenUsed="0"/>
-    <w:lsdException w:name="Medium Grid 2 Accent 2" w:semiHidden="0" w:uiPriority="68" w:unhideWhenUsed="0"/>
-    <w:lsdException w:name="Medium Grid 3 Accent 2" w:semiHidden="0" w:uiPriority="69" w:unhideWhenUsed="0"/>
-    <w:lsdException w:name="Dark List Accent 2" w:semiHidden="0" w:uiPriority="70" w:unhideWhenUsed="0"/>
-    <w:lsdException w:name="Colorful Shading Accent 2" w:semiHidden="0" w:uiPriority="71" w:unhideWhenUsed="0"/>
-    <w:lsdException w:name="Colorful List Accent 2" w:semiHidden="0" w:uiPriority="72" w:unhideWhenUsed="0"/>
-    <w:lsdException w:name="Colorful Grid Accent 2" w:semiHidden="0" w:uiPriority="73" w:unhideWhenUsed="0"/>
-    <w:lsdException w:name="Light Shading Accent 3" w:semiHidden="0" w:uiPriority="60" w:unhideWhenUsed="0"/>
-    <w:lsdException w:name="Light List Accent 3" w:semiHidden="0" w:uiPriority="61" w:unhideWhenUsed="0"/>
-    <w:lsdException w:name="Light Grid Accent 3" w:semiHidden="0" w:uiPriority="62" w:unhideWhenUsed="0"/>
-    <w:lsdException w:name="Medium Shading 1 Accent 3" w:semiHidden="0" w:uiPriority="63" w:unhideWhenUsed="0"/>
-    <w:lsdException w:name="Medium Shading 2 Accent 3" w:semiHidden="0" w:uiPriority="64" w:unhideWhenUsed="0"/>
-    <w:lsdException w:name="Medium List 1 Accent 3" w:semiHidden="0" w:uiPriority="65" w:unhideWhenUsed="0"/>
-    <w:lsdException w:name="Medium List 2 Accent 3" w:semiHidden="0" w:uiPriority="66" w:unhideWhenUsed="0"/>
-    <w:lsdException w:name="Medium Grid 1 Accent 3" w:semiHidden="0" w:uiPriority="67" w:unhideWhenUsed="0"/>
-    <w:lsdException w:name="Medium Grid 2 Accent 3" w:semiHidden="0" w:uiPriority="68" w:unhideWhenUsed="0"/>
-    <w:lsdException w:name="Medium Grid 3 Accent 3" w:semiHidden="0" w:uiPriority="69" w:unhideWhenUsed="0"/>
-    <w:lsdException w:name="Dark List Accent 3" w:semiHidden="0" w:uiPriority="70" w:unhideWhenUsed="0"/>
-    <w:lsdException w:name="Colorful Shading Accent 3" w:semiHidden="0" w:uiPriority="71" w:unhideWhenUsed="0"/>
-    <w:lsdException w:name="Colorful List Accent 3" w:semiHidden="0" w:uiPriority="72" w:unhideWhenUsed="0"/>
-    <w:lsdException w:name="Colorful Grid Accent 3" w:semiHidden="0" w:uiPriority="73" w:unhideWhenUsed="0"/>
-    <w:lsdException w:name="Light Shading Accent 4" w:semiHidden="0" w:uiPriority="60" w:unhideWhenUsed="0"/>
-    <w:lsdException w:name="Light List Accent 4" w:semiHidden="0" w:uiPriority="61" w:unhideWhenUsed="0"/>
-    <w:lsdException w:name="Light Grid Accent 4" w:semiHidden="0" w:uiPriority="62" w:unhideWhenUsed="0"/>
-    <w:lsdException w:name="Medium Shading 1 Accent 4" w:semiHidden="0" w:uiPriority="63" w:unhideWhenUsed="0"/>
-    <w:lsdException w:name="Medium Shading 2 Accent 4" w:semiHidden="0" w:uiPriority="64" w:unhideWhenUsed="0"/>
-    <w:lsdException w:name="Medium List 1 Accent 4" w:semiHidden="0" w:uiPriority="65" w:unhideWhenUsed="0"/>
-    <w:lsdException w:name="Medium List 2 Accent 4" w:semiHidden="0" w:uiPriority="66" w:unhideWhenUsed="0"/>
-    <w:lsdException w:name="Medium Grid 1 Accent 4" w:semiHidden="0" w:uiPriority="67" w:unhideWhenUsed="0"/>
-    <w:lsdException w:name="Medium Grid 2 Accent 4" w:semiHidden="0" w:uiPriority="68" w:unhideWhenUsed="0"/>
-    <w:lsdException w:name="Medium Grid 3 Accent 4" w:semiHidden="0" w:uiPriority="69" w:unhideWhenUsed="0"/>
-    <w:lsdException w:name="Dark List Accent 4" w:semiHidden="0" w:uiPriority="70" w:unhideWhenUsed="0"/>
-    <w:lsdException w:name="Colorful Shading Accent 4" w:semiHidden="0" w:uiPriority="71" w:unhideWhenUsed="0"/>
-    <w:lsdException w:name="Colorful List Accent 4" w:semiHidden="0" w:uiPriority="72" w:unhideWhenUsed="0"/>
-    <w:lsdException w:name="Colorful Grid Accent 4" w:semiHidden="0" w:uiPriority="73" w:unhideWhenUsed="0"/>
-    <w:lsdException w:name="Light Shading Accent 5" w:semiHidden="0" w:uiPriority="60" w:unhideWhenUsed="0"/>
-    <w:lsdException w:name="Light List Accent 5" w:semiHidden="0" w:uiPriority="61" w:unhideWhenUsed="0"/>
-    <w:lsdException w:name="Light Grid Accent 5" w:semiHidden="0" w:uiPriority="62" w:unhideWhenUsed="0"/>
-    <w:lsdException w:name="Medium Shading 1 Accent 5" w:semiHidden="0" w:uiPriority="63" w:unhideWhenUsed="0"/>
-    <w:lsdException w:name="Medium Shading 2 Accent 5" w:semiHidden="0" w:uiPriority="64" w:unhideWhenUsed="0"/>
-    <w:lsdException w:name="Medium List 1 Accent 5" w:semiHidden="0" w:uiPriority="65" w:unhideWhenUsed="0"/>
-    <w:lsdException w:name="Medium List 2 Accent 5" w:semiHidden="0" w:uiPriority="66" w:unhideWhenUsed="0"/>
-    <w:lsdException w:name="Medium Grid 1 Accent 5" w:semiHidden="0" w:uiPriority="67" w:unhideWhenUsed="0"/>
-    <w:lsdException w:name="Medium Grid 2 Accent 5" w:semiHidden="0" w:uiPriority="68" w:unhideWhenUsed="0"/>
-    <w:lsdException w:name="Medium Grid 3 Accent 5" w:semiHidden="0" w:uiPriority="69" w:unhideWhenUsed="0"/>
-    <w:lsdException w:name="Dark List Accent 5" w:semiHidden="0" w:uiPriority="70" w:unhideWhenUsed="0"/>
-    <w:lsdException w:name="Colorful Shading Accent 5" w:semiHidden="0" w:uiPriority="71" w:unhideWhenUsed="0"/>
-    <w:lsdException w:name="Colorful List Accent 5" w:semiHidden="0" w:uiPriority="72" w:unhideWhenUsed="0"/>
-    <w:lsdException w:name="Colorful Grid Accent 5" w:semiHidden="0" w:uiPriority="73" w:unhideWhenUsed="0"/>
-    <w:lsdException w:name="Light Shading Accent 6" w:semiHidden="0" w:uiPriority="60" w:unhideWhenUsed="0"/>
-    <w:lsdException w:name="Light List Accent 6" w:semiHidden="0" w:uiPriority="61" w:unhideWhenUsed="0"/>
-    <w:lsdException w:name="Light Grid Accent 6" w:semiHidden="0" w:uiPriority="62" w:unhideWhenUsed="0"/>
-    <w:lsdException w:name="Medium Shading 1 Accent 6" w:semiHidden="0" w:uiPriority="63" w:unhideWhenUsed="0"/>
-    <w:lsdException w:name="Medium Shading 2 Accent 6" w:semiHidden="0" w:uiPriority="64" w:unhideWhenUsed="0"/>
-    <w:lsdException w:name="Medium List 1 Accent 6" w:semiHidden="0" w:uiPriority="65" w:unhideWhenUsed="0"/>
-    <w:lsdException w:name="Medium List 2 Accent 6" w:semiHidden="0" w:uiPriority="66" w:unhideWhenUsed="0"/>
-    <w:lsdException w:name="Medium Grid 1 Accent 6" w:semiHidden="0" w:uiPriority="67" w:unhideWhenUsed="0"/>
-    <w:lsdException w:name="Medium Grid 2 Accent 6" w:semiHidden="0" w:uiPriority="68" w:unhideWhenUsed="0"/>
-    <w:lsdException w:name="Medium Grid 3 Accent 6" w:semiHidden="0" w:uiPriority="69" w:unhideWhenUsed="0"/>
-    <w:lsdException w:name="Dark List Accent 6" w:semiHidden="0" w:uiPriority="70" w:unhideWhenUsed="0"/>
-    <w:lsdException w:name="Colorful Shading Accent 6" w:semiHidden="0" w:uiPriority="71" w:unhideWhenUsed="0"/>
-    <w:lsdException w:name="Colorful List Accent 6" w:semiHidden="0" w:uiPriority="72" w:unhideWhenUsed="0"/>
-    <w:lsdException w:name="Colorful Grid Accent 6" w:semiHidden="0" w:uiPriority="73" w:unhideWhenUsed="0"/>
-    <w:lsdException w:name="Subtle Emphasis" w:semiHidden="0" w:uiPriority="19" w:unhideWhenUsed="0" w:qFormat="1"/>
-    <w:lsdException w:name="Intense Emphasis" w:semiHidden="0" w:uiPriority="21" w:unhideWhenUsed="0" w:qFormat="1"/>
-    <w:lsdException w:name="Subtle Reference" w:semiHidden="0" w:uiPriority="31" w:unhideWhenUsed="0" w:qFormat="1"/>
-    <w:lsdException w:name="Intense Reference" w:semiHidden="0" w:uiPriority="32" w:unhideWhenUsed="0" w:qFormat="1"/>
-    <w:lsdException w:name="Book Title" w:semiHidden="0" w:uiPriority="33" w:unhideWhenUsed="0" w:qFormat="1"/>
-    <w:lsdException w:name="Bibliography" w:uiPriority="37"/>
-    <w:lsdException w:name="TOC Heading" w:uiPriority="39" w:qFormat="1"/>
+  <w:latentStyles w:defLockedState="0" w:defUIPriority="99" w:defSemiHidden="0" w:defUnhideWhenUsed="0" w:defQFormat="0" w:count="376">
+    <w:lsdException w:name="Normal" w:uiPriority="0" w:qFormat="1"/>
+    <w:lsdException w:name="heading 1" w:uiPriority="9" w:qFormat="1"/>
+    <w:lsdException w:name="heading 2" w:semiHidden="1" w:uiPriority="9" w:unhideWhenUsed="1" w:qFormat="1"/>
+    <w:lsdException w:name="heading 3" w:semiHidden="1" w:uiPriority="9" w:unhideWhenUsed="1" w:qFormat="1"/>
+    <w:lsdException w:name="heading 4" w:semiHidden="1" w:uiPriority="9" w:unhideWhenUsed="1" w:qFormat="1"/>
+    <w:lsdException w:name="heading 5" w:semiHidden="1" w:uiPriority="9" w:unhideWhenUsed="1" w:qFormat="1"/>
+    <w:lsdException w:name="heading 6" w:semiHidden="1" w:uiPriority="9" w:unhideWhenUsed="1" w:qFormat="1"/>
+    <w:lsdException w:name="heading 7" w:semiHidden="1" w:uiPriority="9" w:unhideWhenUsed="1" w:qFormat="1"/>
+    <w:lsdException w:name="heading 8" w:semiHidden="1" w:uiPriority="9" w:unhideWhenUsed="1" w:qFormat="1"/>
+    <w:lsdException w:name="heading 9" w:semiHidden="1" w:uiPriority="9" w:unhideWhenUsed="1" w:qFormat="1"/>
+    <w:lsdException w:name="index 1" w:semiHidden="1" w:unhideWhenUsed="1"/>
+    <w:lsdException w:name="index 2" w:semiHidden="1" w:unhideWhenUsed="1"/>
+    <w:lsdException w:name="index 3" w:semiHidden="1" w:unhideWhenUsed="1"/>
+    <w:lsdException w:name="index 4" w:semiHidden="1" w:unhideWhenUsed="1"/>
+    <w:lsdException w:name="index 5" w:semiHidden="1" w:unhideWhenUsed="1"/>
+    <w:lsdException w:name="index 6" w:semiHidden="1" w:unhideWhenUsed="1"/>
+    <w:lsdException w:name="index 7" w:semiHidden="1" w:unhideWhenUsed="1"/>
+    <w:lsdException w:name="index 8" w:semiHidden="1" w:unhideWhenUsed="1"/>
+    <w:lsdException w:name="index 9" w:semiHidden="1" w:unhideWhenUsed="1"/>
+    <w:lsdException w:name="toc 1" w:semiHidden="1" w:uiPriority="39" w:unhideWhenUsed="1"/>
+    <w:lsdException w:name="toc 2" w:semiHidden="1" w:uiPriority="39" w:unhideWhenUsed="1"/>
+    <w:lsdException w:name="toc 3" w:semiHidden="1" w:uiPriority="39" w:unhideWhenUsed="1"/>
+    <w:lsdException w:name="toc 4" w:semiHidden="1" w:uiPriority="39" w:unhideWhenUsed="1"/>
+    <w:lsdException w:name="toc 5" w:semiHidden="1" w:uiPriority="39" w:unhideWhenUsed="1"/>
+    <w:lsdException w:name="toc 6" w:semiHidden="1" w:uiPriority="39" w:unhideWhenUsed="1"/>
+    <w:lsdException w:name="toc 7" w:semiHidden="1" w:uiPriority="39" w:unhideWhenUsed="1"/>
+    <w:lsdException w:name="toc 8" w:semiHidden="1" w:uiPriority="39" w:unhideWhenUsed="1"/>
+    <w:lsdException w:name="toc 9" w:semiHidden="1" w:uiPriority="39" w:unhideWhenUsed="1"/>
+    <w:lsdException w:name="Normal Indent" w:semiHidden="1" w:unhideWhenUsed="1"/>
+    <w:lsdException w:name="footnote text" w:semiHidden="1" w:unhideWhenUsed="1"/>
+    <w:lsdException w:name="annotation text" w:semiHidden="1" w:unhideWhenUsed="1"/>
+    <w:lsdException w:name="header" w:semiHidden="1" w:uiPriority="0" w:unhideWhenUsed="1"/>
+    <w:lsdException w:name="footer" w:semiHidden="1" w:unhideWhenUsed="1"/>
+    <w:lsdException w:name="index heading" w:semiHidden="1" w:unhideWhenUsed="1"/>
+    <w:lsdException w:name="caption" w:semiHidden="1" w:uiPriority="35" w:unhideWhenUsed="1" w:qFormat="1"/>
+    <w:lsdException w:name="table of figures" w:semiHidden="1" w:unhideWhenUsed="1"/>
+    <w:lsdException w:name="envelope address" w:semiHidden="1" w:unhideWhenUsed="1"/>
+    <w:lsdException w:name="envelope return" w:semiHidden="1" w:unhideWhenUsed="1"/>
+    <w:lsdException w:name="footnote reference" w:semiHidden="1" w:unhideWhenUsed="1"/>
+    <w:lsdException w:name="annotation reference" w:semiHidden="1" w:unhideWhenUsed="1"/>
+    <w:lsdException w:name="line number" w:semiHidden="1" w:unhideWhenUsed="1"/>
+    <w:lsdException w:name="page number" w:semiHidden="1" w:unhideWhenUsed="1"/>
+    <w:lsdException w:name="endnote reference" w:semiHidden="1" w:unhideWhenUsed="1"/>
+    <w:lsdException w:name="endnote text" w:semiHidden="1" w:unhideWhenUsed="1"/>
+    <w:lsdException w:name="table of authorities" w:semiHidden="1" w:unhideWhenUsed="1"/>
+    <w:lsdException w:name="macro" w:semiHidden="1" w:unhideWhenUsed="1"/>
+    <w:lsdException w:name="toa heading" w:semiHidden="1" w:unhideWhenUsed="1"/>
+    <w:lsdException w:name="List" w:semiHidden="1" w:unhideWhenUsed="1"/>
+    <w:lsdException w:name="List Bullet" w:semiHidden="1" w:unhideWhenUsed="1"/>
+    <w:lsdException w:name="List Number" w:semiHidden="1" w:unhideWhenUsed="1"/>
+    <w:lsdException w:name="List 2" w:semiHidden="1" w:unhideWhenUsed="1"/>
+    <w:lsdException w:name="List 3" w:semiHidden="1" w:unhideWhenUsed="1"/>
+    <w:lsdException w:name="List 4" w:semiHidden="1" w:unhideWhenUsed="1"/>
+    <w:lsdException w:name="List 5" w:semiHidden="1" w:unhideWhenUsed="1"/>
+    <w:lsdException w:name="List Bullet 2" w:semiHidden="1" w:unhideWhenUsed="1"/>
+    <w:lsdException w:name="List Bullet 3" w:semiHidden="1" w:unhideWhenUsed="1"/>
+    <w:lsdException w:name="List Bullet 4" w:semiHidden="1" w:unhideWhenUsed="1"/>
+    <w:lsdException w:name="List Bullet 5" w:semiHidden="1" w:unhideWhenUsed="1"/>
+    <w:lsdException w:name="List Number 2" w:semiHidden="1" w:unhideWhenUsed="1"/>
+    <w:lsdException w:name="List Number 3" w:semiHidden="1" w:unhideWhenUsed="1"/>
+    <w:lsdException w:name="List Number 4" w:semiHidden="1" w:unhideWhenUsed="1"/>
+    <w:lsdException w:name="List Number 5" w:semiHidden="1" w:unhideWhenUsed="1"/>
+    <w:lsdException w:name="Title" w:uiPriority="10" w:qFormat="1"/>
+    <w:lsdException w:name="Closing" w:semiHidden="1" w:unhideWhenUsed="1"/>
+    <w:lsdException w:name="Signature" w:semiHidden="1" w:unhideWhenUsed="1"/>
+    <w:lsdException w:name="Default Paragraph Font" w:semiHidden="1" w:uiPriority="1" w:unhideWhenUsed="1"/>
+    <w:lsdException w:name="Body Text" w:semiHidden="1" w:uiPriority="0" w:unhideWhenUsed="1"/>
+    <w:lsdException w:name="Body Text Indent" w:semiHidden="1" w:unhideWhenUsed="1"/>
+    <w:lsdException w:name="List Continue" w:semiHidden="1" w:unhideWhenUsed="1"/>
+    <w:lsdException w:name="List Continue 2" w:semiHidden="1" w:unhideWhenUsed="1"/>
+    <w:lsdException w:name="List Continue 3" w:semiHidden="1" w:unhideWhenUsed="1"/>
+    <w:lsdException w:name="List Continue 4" w:semiHidden="1" w:unhideWhenUsed="1"/>
+    <w:lsdException w:name="List Continue 5" w:semiHidden="1" w:unhideWhenUsed="1"/>
+    <w:lsdException w:name="Message Header" w:semiHidden="1" w:unhideWhenUsed="1"/>
+    <w:lsdException w:name="Subtitle" w:uiPriority="11" w:qFormat="1"/>
+    <w:lsdException w:name="Salutation" w:semiHidden="1" w:unhideWhenUsed="1"/>
+    <w:lsdException w:name="Date" w:semiHidden="1" w:unhideWhenUsed="1"/>
+    <w:lsdException w:name="Body Text First Indent" w:semiHidden="1" w:unhideWhenUsed="1"/>
+    <w:lsdException w:name="Body Text First Indent 2" w:semiHidden="1" w:unhideWhenUsed="1"/>
+    <w:lsdException w:name="Note Heading" w:semiHidden="1" w:unhideWhenUsed="1"/>
+    <w:lsdException w:name="Body Text 2" w:semiHidden="1" w:unhideWhenUsed="1"/>
+    <w:lsdException w:name="Body Text 3" w:semiHidden="1" w:unhideWhenUsed="1"/>
+    <w:lsdException w:name="Body Text Indent 2" w:semiHidden="1" w:unhideWhenUsed="1"/>
+    <w:lsdException w:name="Body Text Indent 3" w:semiHidden="1" w:unhideWhenUsed="1"/>
+    <w:lsdException w:name="Block Text" w:semiHidden="1" w:unhideWhenUsed="1"/>
+    <w:lsdException w:name="Hyperlink" w:semiHidden="1" w:unhideWhenUsed="1"/>
+    <w:lsdException w:name="FollowedHyperlink" w:semiHidden="1" w:unhideWhenUsed="1"/>
+    <w:lsdException w:name="Strong" w:uiPriority="22" w:qFormat="1"/>
+    <w:lsdException w:name="Emphasis" w:uiPriority="20" w:qFormat="1"/>
+    <w:lsdException w:name="Document Map" w:semiHidden="1" w:unhideWhenUsed="1"/>
+    <w:lsdException w:name="Plain Text" w:semiHidden="1" w:unhideWhenUsed="1"/>
+    <w:lsdException w:name="E-mail Signature" w:semiHidden="1" w:unhideWhenUsed="1"/>
+    <w:lsdException w:name="HTML Top of Form" w:semiHidden="1" w:unhideWhenUsed="1"/>
+    <w:lsdException w:name="HTML Bottom of Form" w:semiHidden="1" w:unhideWhenUsed="1"/>
+    <w:lsdException w:name="Normal (Web)" w:semiHidden="1" w:unhideWhenUsed="1"/>
+    <w:lsdException w:name="HTML Acronym" w:semiHidden="1" w:unhideWhenUsed="1"/>
+    <w:lsdException w:name="HTML Address" w:semiHidden="1" w:unhideWhenUsed="1"/>
+    <w:lsdException w:name="HTML Cite" w:semiHidden="1" w:unhideWhenUsed="1"/>
+    <w:lsdException w:name="HTML Code" w:semiHidden="1" w:unhideWhenUsed="1"/>
+    <w:lsdException w:name="HTML Definition" w:semiHidden="1" w:unhideWhenUsed="1"/>
+    <w:lsdException w:name="HTML Keyboard" w:semiHidden="1" w:unhideWhenUsed="1"/>
+    <w:lsdException w:name="HTML Preformatted" w:semiHidden="1" w:unhideWhenUsed="1"/>
+    <w:lsdException w:name="HTML Sample" w:semiHidden="1" w:unhideWhenUsed="1"/>
+    <w:lsdException w:name="HTML Typewriter" w:semiHidden="1" w:unhideWhenUsed="1"/>
+    <w:lsdException w:name="HTML Variable" w:semiHidden="1" w:unhideWhenUsed="1"/>
+    <w:lsdException w:name="Normal Table" w:semiHidden="1" w:unhideWhenUsed="1"/>
+    <w:lsdException w:name="annotation subject" w:semiHidden="1" w:unhideWhenUsed="1"/>
+    <w:lsdException w:name="No List" w:semiHidden="1" w:unhideWhenUsed="1"/>
+    <w:lsdException w:name="Outline List 1" w:semiHidden="1" w:unhideWhenUsed="1"/>
+    <w:lsdException w:name="Outline List 2" w:semiHidden="1" w:unhideWhenUsed="1"/>
+    <w:lsdException w:name="Outline List 3" w:semiHidden="1" w:unhideWhenUsed="1"/>
+    <w:lsdException w:name="Table Simple 1" w:semiHidden="1" w:unhideWhenUsed="1"/>
+    <w:lsdException w:name="Table Simple 2" w:semiHidden="1" w:unhideWhenUsed="1"/>
+    <w:lsdException w:name="Table Simple 3" w:semiHidden="1" w:unhideWhenUsed="1"/>
+    <w:lsdException w:name="Table Classic 1" w:semiHidden="1" w:unhideWhenUsed="1"/>
+    <w:lsdException w:name="Table Classic 2" w:semiHidden="1" w:unhideWhenUsed="1"/>
+    <w:lsdException w:name="Table Classic 3" w:semiHidden="1" w:unhideWhenUsed="1"/>
+    <w:lsdException w:name="Table Classic 4" w:semiHidden="1" w:unhideWhenUsed="1"/>
+    <w:lsdException w:name="Table Colorful 1" w:semiHidden="1" w:unhideWhenUsed="1"/>
+    <w:lsdException w:name="Table Colorful 2" w:semiHidden="1" w:unhideWhenUsed="1"/>
+    <w:lsdException w:name="Table Colorful 3" w:semiHidden="1" w:unhideWhenUsed="1"/>
+    <w:lsdException w:name="Table Columns 1" w:semiHidden="1" w:unhideWhenUsed="1"/>
+    <w:lsdException w:name="Table Columns 2" w:semiHidden="1" w:unhideWhenUsed="1"/>
+    <w:lsdException w:name="Table Columns 3" w:semiHidden="1" w:unhideWhenUsed="1"/>
+    <w:lsdException w:name="Table Columns 4" w:semiHidden="1" w:unhideWhenUsed="1"/>
+    <w:lsdException w:name="Table Columns 5" w:semiHidden="1" w:unhideWhenUsed="1"/>
+    <w:lsdException w:name="Table Grid 1" w:semiHidden="1" w:unhideWhenUsed="1"/>
+    <w:lsdException w:name="Table Grid 2" w:semiHidden="1" w:unhideWhenUsed="1"/>
+    <w:lsdException w:name="Table Grid 3" w:semiHidden="1" w:unhideWhenUsed="1"/>
+    <w:lsdException w:name="Table Grid 4" w:semiHidden="1" w:unhideWhenUsed="1"/>
+    <w:lsdException w:name="Table Grid 5" w:semiHidden="1" w:unhideWhenUsed="1"/>
+    <w:lsdException w:name="Table Grid 6" w:semiHidden="1" w:unhideWhenUsed="1"/>
+    <w:lsdException w:name="Table Grid 7" w:semiHidden="1" w:unhideWhenUsed="1"/>
+    <w:lsdException w:name="Table Grid 8" w:semiHidden="1" w:unhideWhenUsed="1"/>
+    <w:lsdException w:name="Table List 1" w:semiHidden="1" w:unhideWhenUsed="1"/>
+    <w:lsdException w:name="Table List 2" w:semiHidden="1" w:unhideWhenUsed="1"/>
+    <w:lsdException w:name="Table List 3" w:semiHidden="1" w:unhideWhenUsed="1"/>
+    <w:lsdException w:name="Table List 4" w:semiHidden="1" w:unhideWhenUsed="1"/>
+    <w:lsdException w:name="Table List 5" w:semiHidden="1" w:unhideWhenUsed="1"/>
+    <w:lsdException w:name="Table List 6" w:semiHidden="1" w:unhideWhenUsed="1"/>
+    <w:lsdException w:name="Table List 7" w:semiHidden="1" w:unhideWhenUsed="1"/>
+    <w:lsdException w:name="Table List 8" w:semiHidden="1" w:unhideWhenUsed="1"/>
+    <w:lsdException w:name="Table 3D effects 1" w:semiHidden="1" w:unhideWhenUsed="1"/>
+    <w:lsdException w:name="Table 3D effects 2" w:semiHidden="1" w:unhideWhenUsed="1"/>
+    <w:lsdException w:name="Table 3D effects 3" w:semiHidden="1" w:unhideWhenUsed="1"/>
+    <w:lsdException w:name="Table Contemporary" w:semiHidden="1" w:unhideWhenUsed="1"/>
+    <w:lsdException w:name="Table Elegant" w:semiHidden="1" w:unhideWhenUsed="1"/>
+    <w:lsdException w:name="Table Professional" w:semiHidden="1" w:unhideWhenUsed="1"/>
+    <w:lsdException w:name="Table Subtle 1" w:semiHidden="1" w:unhideWhenUsed="1"/>
+    <w:lsdException w:name="Table Subtle 2" w:semiHidden="1" w:unhideWhenUsed="1"/>
+    <w:lsdException w:name="Table Web 1" w:semiHidden="1" w:unhideWhenUsed="1"/>
+    <w:lsdException w:name="Table Web 2" w:semiHidden="1" w:unhideWhenUsed="1"/>
+    <w:lsdException w:name="Table Web 3" w:semiHidden="1" w:unhideWhenUsed="1"/>
+    <w:lsdException w:name="Balloon Text" w:semiHidden="1" w:unhideWhenUsed="1"/>
+    <w:lsdException w:name="Table Grid" w:uiPriority="39"/>
+    <w:lsdException w:name="Table Theme" w:semiHidden="1" w:unhideWhenUsed="1"/>
+    <w:lsdException w:name="Placeholder Text" w:semiHidden="1"/>
+    <w:lsdException w:name="No Spacing" w:uiPriority="1" w:qFormat="1"/>
+    <w:lsdException w:name="Light Shading" w:uiPriority="60"/>
+    <w:lsdException w:name="Light List" w:uiPriority="61"/>
+    <w:lsdException w:name="Light Grid" w:uiPriority="62"/>
+    <w:lsdException w:name="Medium Shading 1" w:uiPriority="63"/>
+    <w:lsdException w:name="Medium Shading 2" w:uiPriority="64"/>
+    <w:lsdException w:name="Medium List 1" w:uiPriority="65"/>
+    <w:lsdException w:name="Medium List 2" w:uiPriority="66"/>
+    <w:lsdException w:name="Medium Grid 1" w:uiPriority="67"/>
+    <w:lsdException w:name="Medium Grid 2" w:uiPriority="68"/>
+    <w:lsdException w:name="Medium Grid 3" w:uiPriority="69"/>
+    <w:lsdException w:name="Dark List" w:uiPriority="70"/>
+    <w:lsdException w:name="Colorful Shading" w:uiPriority="71"/>
+    <w:lsdException w:name="Colorful List" w:uiPriority="72"/>
+    <w:lsdException w:name="Colorful Grid" w:uiPriority="73"/>
+    <w:lsdException w:name="Light Shading Accent 1" w:uiPriority="60"/>
+    <w:lsdException w:name="Light List Accent 1" w:uiPriority="61"/>
+    <w:lsdException w:name="Light Grid Accent 1" w:uiPriority="62"/>
+    <w:lsdException w:name="Medium Shading 1 Accent 1" w:uiPriority="63"/>
+    <w:lsdException w:name="Medium Shading 2 Accent 1" w:uiPriority="64"/>
+    <w:lsdException w:name="Medium List 1 Accent 1" w:uiPriority="65"/>
+    <w:lsdException w:name="Revision" w:semiHidden="1"/>
+    <w:lsdException w:name="List Paragraph" w:uiPriority="34" w:qFormat="1"/>
+    <w:lsdException w:name="Quote" w:uiPriority="29" w:qFormat="1"/>
+    <w:lsdException w:name="Intense Quote" w:uiPriority="30" w:qFormat="1"/>
+    <w:lsdException w:name="Medium List 2 Accent 1" w:uiPriority="66"/>
+    <w:lsdException w:name="Medium Grid 1 Accent 1" w:uiPriority="67"/>
+    <w:lsdException w:name="Medium Grid 2 Accent 1" w:uiPriority="68"/>
+    <w:lsdException w:name="Medium Grid 3 Accent 1" w:uiPriority="69"/>
+    <w:lsdException w:name="Dark List Accent 1" w:uiPriority="70"/>
+    <w:lsdException w:name="Colorful Shading Accent 1" w:uiPriority="71"/>
+    <w:lsdException w:name="Colorful List Accent 1" w:uiPriority="72"/>
+    <w:lsdException w:name="Colorful Grid Accent 1" w:uiPriority="73"/>
+    <w:lsdException w:name="Light Shading Accent 2" w:uiPriority="60"/>
+    <w:lsdException w:name="Light List Accent 2" w:uiPriority="61"/>
+    <w:lsdException w:name="Light Grid Accent 2" w:uiPriority="62"/>
+    <w:lsdException w:name="Medium Shading 1 Accent 2" w:uiPriority="63"/>
+    <w:lsdException w:name="Medium Shading 2 Accent 2" w:uiPriority="64"/>
+    <w:lsdException w:name="Medium List 1 Accent 2" w:uiPriority="65"/>
+    <w:lsdException w:name="Medium List 2 Accent 2" w:uiPriority="66"/>
+    <w:lsdException w:name="Medium Grid 1 Accent 2" w:uiPriority="67"/>
+    <w:lsdException w:name="Medium Grid 2 Accent 2" w:uiPriority="68"/>
+    <w:lsdException w:name="Medium Grid 3 Accent 2" w:uiPriority="69"/>
+    <w:lsdException w:name="Dark List Accent 2" w:uiPriority="70"/>
+    <w:lsdException w:name="Colorful Shading Accent 2" w:uiPriority="71"/>
+    <w:lsdException w:name="Colorful List Accent 2" w:uiPriority="72"/>
+    <w:lsdException w:name="Colorful Grid Accent 2" w:uiPriority="73"/>
+    <w:lsdException w:name="Light Shading Accent 3" w:uiPriority="60"/>
+    <w:lsdException w:name="Light List Accent 3" w:uiPriority="61"/>
+    <w:lsdException w:name="Light Grid Accent 3" w:uiPriority="62"/>
+    <w:lsdException w:name="Medium Shading 1 Accent 3" w:uiPriority="63"/>
+    <w:lsdException w:name="Medium Shading 2 Accent 3" w:uiPriority="64"/>
+    <w:lsdException w:name="Medium List 1 Accent 3" w:uiPriority="65"/>
+    <w:lsdException w:name="Medium List 2 Accent 3" w:uiPriority="66"/>
+    <w:lsdException w:name="Medium Grid 1 Accent 3" w:uiPriority="67"/>
+    <w:lsdException w:name="Medium Grid 2 Accent 3" w:uiPriority="68"/>
+    <w:lsdException w:name="Medium Grid 3 Accent 3" w:uiPriority="69"/>
+    <w:lsdException w:name="Dark List Accent 3" w:uiPriority="70"/>
+    <w:lsdException w:name="Colorful Shading Accent 3" w:uiPriority="71"/>
+    <w:lsdException w:name="Colorful List Accent 3" w:uiPriority="72"/>
+    <w:lsdException w:name="Colorful Grid Accent 3" w:uiPriority="73"/>
+    <w:lsdException w:name="Light Shading Accent 4" w:uiPriority="60"/>
+    <w:lsdException w:name="Light List Accent 4" w:uiPriority="61"/>
+    <w:lsdException w:name="Light Grid Accent 4" w:uiPriority="62"/>
+    <w:lsdException w:name="Medium Shading 1 Accent 4" w:uiPriority="63"/>
+    <w:lsdException w:name="Medium Shading 2 Accent 4" w:uiPriority="64"/>
+    <w:lsdException w:name="Medium List 1 Accent 4" w:uiPriority="65"/>
+    <w:lsdException w:name="Medium List 2 Accent 4" w:uiPriority="66"/>
+    <w:lsdException w:name="Medium Grid 1 Accent 4" w:uiPriority="67"/>
+    <w:lsdException w:name="Medium Grid 2 Accent 4" w:uiPriority="68"/>
+    <w:lsdException w:name="Medium Grid 3 Accent 4" w:uiPriority="69"/>
+    <w:lsdException w:name="Dark List Accent 4" w:uiPriority="70"/>
+    <w:lsdException w:name="Colorful Shading Accent 4" w:uiPriority="71"/>
+    <w:lsdException w:name="Colorful List Accent 4" w:uiPriority="72"/>
+    <w:lsdException w:name="Colorful Grid Accent 4" w:uiPriority="73"/>
+    <w:lsdException w:name="Light Shading Accent 5" w:uiPriority="60"/>
+    <w:lsdException w:name="Light List Accent 5" w:uiPriority="61"/>
+    <w:lsdException w:name="Light Grid Accent 5" w:uiPriority="62"/>
+    <w:lsdException w:name="Medium Shading 1 Accent 5" w:uiPriority="63"/>
+    <w:lsdException w:name="Medium Shading 2 Accent 5" w:uiPriority="64"/>
+    <w:lsdException w:name="Medium List 1 Accent 5" w:uiPriority="65"/>
+    <w:lsdException w:name="Medium List 2 Accent 5" w:uiPriority="66"/>
+    <w:lsdException w:name="Medium Grid 1 Accent 5" w:uiPriority="67"/>
+    <w:lsdException w:name="Medium Grid 2 Accent 5" w:uiPriority="68"/>
+    <w:lsdException w:name="Medium Grid 3 Accent 5" w:uiPriority="69"/>
+    <w:lsdException w:name="Dark List Accent 5" w:uiPriority="70"/>
+    <w:lsdException w:name="Colorful Shading Accent 5" w:uiPriority="71"/>
+    <w:lsdException w:name="Colorful List Accent 5" w:uiPriority="72"/>
+    <w:lsdException w:name="Colorful Grid Accent 5" w:uiPriority="73"/>
+    <w:lsdException w:name="Light Shading Accent 6" w:uiPriority="60"/>
+    <w:lsdException w:name="Light List Accent 6" w:uiPriority="61"/>
+    <w:lsdException w:name="Light Grid Accent 6" w:uiPriority="62"/>
+    <w:lsdException w:name="Medium Shading 1 Accent 6" w:uiPriority="63"/>
+    <w:lsdException w:name="Medium Shading 2 Accent 6" w:uiPriority="64"/>
+    <w:lsdException w:name="Medium List 1 Accent 6" w:uiPriority="65"/>
+    <w:lsdException w:name="Medium List 2 Accent 6" w:uiPriority="66"/>
+    <w:lsdException w:name="Medium Grid 1 Accent 6" w:uiPriority="67"/>
+    <w:lsdException w:name="Medium Grid 2 Accent 6" w:uiPriority="68"/>
+    <w:lsdException w:name="Medium Grid 3 Accent 6" w:uiPriority="69"/>
+    <w:lsdException w:name="Dark List Accent 6" w:uiPriority="70"/>
+    <w:lsdException w:name="Colorful Shading Accent 6" w:uiPriority="71"/>
+    <w:lsdException w:name="Colorful List Accent 6" w:uiPriority="72"/>
+    <w:lsdException w:name="Colorful Grid Accent 6" w:uiPriority="73"/>
+    <w:lsdException w:name="Subtle Emphasis" w:uiPriority="19" w:qFormat="1"/>
+    <w:lsdException w:name="Intense Emphasis" w:uiPriority="21" w:qFormat="1"/>
+    <w:lsdException w:name="Subtle Reference" w:uiPriority="31" w:qFormat="1"/>
+    <w:lsdException w:name="Intense Reference" w:uiPriority="32" w:qFormat="1"/>
+    <w:lsdException w:name="Book Title" w:uiPriority="33" w:qFormat="1"/>
+    <w:lsdException w:name="Bibliography" w:semiHidden="1" w:uiPriority="37" w:unhideWhenUsed="1"/>
+    <w:lsdException w:name="TOC Heading" w:semiHidden="1" w:uiPriority="39" w:unhideWhenUsed="1" w:qFormat="1"/>
+    <w:lsdException w:name="Plain Table 1" w:uiPriority="41"/>
+    <w:lsdException w:name="Plain Table 2" w:uiPriority="42"/>
+    <w:lsdException w:name="Plain Table 3" w:uiPriority="43"/>
+    <w:lsdException w:name="Plain Table 4" w:uiPriority="44"/>
+    <w:lsdException w:name="Plain Table 5" w:uiPriority="45"/>
+    <w:lsdException w:name="Grid Table Light" w:uiPriority="40"/>
+    <w:lsdException w:name="Grid Table 1 Light" w:uiPriority="46"/>
+    <w:lsdException w:name="Grid Table 2" w:uiPriority="47"/>
+    <w:lsdException w:name="Grid Table 3" w:uiPriority="48"/>
+    <w:lsdException w:name="Grid Table 4" w:uiPriority="49"/>
+    <w:lsdException w:name="Grid Table 5 Dark" w:uiPriority="50"/>
+    <w:lsdException w:name="Grid Table 6 Colorful" w:uiPriority="51"/>
+    <w:lsdException w:name="Grid Table 7 Colorful" w:uiPriority="52"/>
+    <w:lsdException w:name="Grid Table 1 Light Accent 1" w:uiPriority="46"/>
+    <w:lsdException w:name="Grid Table 2 Accent 1" w:uiPriority="47"/>
+    <w:lsdException w:name="Grid Table 3 Accent 1" w:uiPriority="48"/>
+    <w:lsdException w:name="Grid Table 4 Accent 1" w:uiPriority="49"/>
+    <w:lsdException w:name="Grid Table 5 Dark Accent 1" w:uiPriority="50"/>
+    <w:lsdException w:name="Grid Table 6 Colorful Accent 1" w:uiPriority="51"/>
+    <w:lsdException w:name="Grid Table 7 Colorful Accent 1" w:uiPriority="52"/>
+    <w:lsdException w:name="Grid Table 1 Light Accent 2" w:uiPriority="46"/>
+    <w:lsdException w:name="Grid Table 2 Accent 2" w:uiPriority="47"/>
+    <w:lsdException w:name="Grid Table 3 Accent 2" w:uiPriority="48"/>
+    <w:lsdException w:name="Grid Table 4 Accent 2" w:uiPriority="49"/>
+    <w:lsdException w:name="Grid Table 5 Dark Accent 2" w:uiPriority="50"/>
+    <w:lsdException w:name="Grid Table 6 Colorful Accent 2" w:uiPriority="51"/>
+    <w:lsdException w:name="Grid Table 7 Colorful Accent 2" w:uiPriority="52"/>
+    <w:lsdException w:name="Grid Table 1 Light Accent 3" w:uiPriority="46"/>
+    <w:lsdException w:name="Grid Table 2 Accent 3" w:uiPriority="47"/>
+    <w:lsdException w:name="Grid Table 3 Accent 3" w:uiPriority="48"/>
+    <w:lsdException w:name="Grid Table 4 Accent 3" w:uiPriority="49"/>
+    <w:lsdException w:name="Grid Table 5 Dark Accent 3" w:uiPriority="50"/>
+    <w:lsdException w:name="Grid Table 6 Colorful Accent 3" w:uiPriority="51"/>
+    <w:lsdException w:name="Grid Table 7 Colorful Accent 3" w:uiPriority="52"/>
+    <w:lsdException w:name="Grid Table 1 Light Accent 4" w:uiPriority="46"/>
+    <w:lsdException w:name="Grid Table 2 Accent 4" w:uiPriority="47"/>
+    <w:lsdException w:name="Grid Table 3 Accent 4" w:uiPriority="48"/>
+    <w:lsdException w:name="Grid Table 4 Accent 4" w:uiPriority="49"/>
+    <w:lsdException w:name="Grid Table 5 Dark Accent 4" w:uiPriority="50"/>
+    <w:lsdException w:name="Grid Table 6 Colorful Accent 4" w:uiPriority="51"/>
+    <w:lsdException w:name="Grid Table 7 Colorful Accent 4" w:uiPriority="52"/>
+    <w:lsdException w:name="Grid Table 1 Light Accent 5" w:uiPriority="46"/>
+    <w:lsdException w:name="Grid Table 2 Accent 5" w:uiPriority="47"/>
+    <w:lsdException w:name="Grid Table 3 Accent 5" w:uiPriority="48"/>
+    <w:lsdException w:name="Grid Table 4 Accent 5" w:uiPriority="49"/>
+    <w:lsdException w:name="Grid Table 5 Dark Accent 5" w:uiPriority="50"/>
+    <w:lsdException w:name="Grid Table 6 Colorful Accent 5" w:uiPriority="51"/>
+    <w:lsdException w:name="Grid Table 7 Colorful Accent 5" w:uiPriority="52"/>
+    <w:lsdException w:name="Grid Table 1 Light Accent 6" w:uiPriority="46"/>
+    <w:lsdException w:name="Grid Table 2 Accent 6" w:uiPriority="47"/>
+    <w:lsdException w:name="Grid Table 3 Accent 6" w:uiPriority="48"/>
+    <w:lsdException w:name="Grid Table 4 Accent 6" w:uiPriority="49"/>
+    <w:lsdException w:name="Grid Table 5 Dark Accent 6" w:uiPriority="50"/>
+    <w:lsdException w:name="Grid Table 6 Colorful Accent 6" w:uiPriority="51"/>
+    <w:lsdException w:name="Grid Table 7 Colorful Accent 6" w:uiPriority="52"/>
+    <w:lsdException w:name="List Table 1 Light" w:uiPriority="46"/>
+    <w:lsdException w:name="List Table 2" w:uiPriority="47"/>
+    <w:lsdException w:name="List Table 3" w:uiPriority="48"/>
+    <w:lsdException w:name="List Table 4" w:uiPriority="49"/>
+    <w:lsdException w:name="List Table 5 Dark" w:uiPriority="50"/>
+    <w:lsdException w:name="List Table 6 Colorful" w:uiPriority="51"/>
+    <w:lsdException w:name="List Table 7 Colorful" w:uiPriority="52"/>
+    <w:lsdException w:name="List Table 1 Light Accent 1" w:uiPriority="46"/>
+    <w:lsdException w:name="List Table 2 Accent 1" w:uiPriority="47"/>
+    <w:lsdException w:name="List Table 3 Accent 1" w:uiPriority="48"/>
+    <w:lsdException w:name="List Table 4 Accent 1" w:uiPriority="49"/>
+    <w:lsdException w:name="List Table 5 Dark Accent 1" w:uiPriority="50"/>
+    <w:lsdException w:name="List Table 6 Colorful Accent 1" w:uiPriority="51"/>
+    <w:lsdException w:name="List Table 7 Colorful Accent 1" w:uiPriority="52"/>
+    <w:lsdException w:name="List Table 1 Light Accent 2" w:uiPriority="46"/>
+    <w:lsdException w:name="List Table 2 Accent 2" w:uiPriority="47"/>
+    <w:lsdException w:name="List Table 3 Accent 2" w:uiPriority="48"/>
+    <w:lsdException w:name="List Table 4 Accent 2" w:uiPriority="49"/>
+    <w:lsdException w:name="List Table 5 Dark Accent 2" w:uiPriority="50"/>
+    <w:lsdException w:name="List Table 6 Colorful Accent 2" w:uiPriority="51"/>
+    <w:lsdException w:name="List Table 7 Colorful Accent 2" w:uiPriority="52"/>
+    <w:lsdException w:name="List Table 1 Light Accent 3" w:uiPriority="46"/>
+    <w:lsdException w:name="List Table 2 Accent 3" w:uiPriority="47"/>
+    <w:lsdException w:name="List Table 3 Accent 3" w:uiPriority="48"/>
+    <w:lsdException w:name="List Table 4 Accent 3" w:uiPriority="49"/>
+    <w:lsdException w:name="List Table 5 Dark Accent 3" w:uiPriority="50"/>
+    <w:lsdException w:name="List Table 6 Colorful Accent 3" w:uiPriority="51"/>
+    <w:lsdException w:name="List Table 7 Colorful Accent 3" w:uiPriority="52"/>
+    <w:lsdException w:name="List Table 1 Light Accent 4" w:uiPriority="46"/>
+    <w:lsdException w:name="List Table 2 Accent 4" w:uiPriority="47"/>
+    <w:lsdException w:name="List Table 3 Accent 4" w:uiPriority="48"/>
+    <w:lsdException w:name="List Table 4 Accent 4" w:uiPriority="49"/>
+    <w:lsdException w:name="List Table 5 Dark Accent 4" w:uiPriority="50"/>
+    <w:lsdException w:name="List Table 6 Colorful Accent 4" w:uiPriority="51"/>
+    <w:lsdException w:name="List Table 7 Colorful Accent 4" w:uiPriority="52"/>
+    <w:lsdException w:name="List Table 1 Light Accent 5" w:uiPriority="46"/>
+    <w:lsdException w:name="List Table 2 Accent 5" w:uiPriority="47"/>
+    <w:lsdException w:name="List Table 3 Accent 5" w:uiPriority="48"/>
+    <w:lsdException w:name="List Table 4 Accent 5" w:uiPriority="49"/>
+    <w:lsdException w:name="List Table 5 Dark Accent 5" w:uiPriority="50"/>
+    <w:lsdException w:name="List Table 6 Colorful Accent 5" w:uiPriority="51"/>
+    <w:lsdException w:name="List Table 7 Colorful Accent 5" w:uiPriority="52"/>
+    <w:lsdException w:name="List Table 1 Light Accent 6" w:uiPriority="46"/>
+    <w:lsdException w:name="List Table 2 Accent 6" w:uiPriority="47"/>
+    <w:lsdException w:name="List Table 3 Accent 6" w:uiPriority="48"/>
+    <w:lsdException w:name="List Table 4 Accent 6" w:uiPriority="49"/>
+    <w:lsdException w:name="List Table 5 Dark Accent 6" w:uiPriority="50"/>
+    <w:lsdException w:name="List Table 6 Colorful Accent 6" w:uiPriority="51"/>
+    <w:lsdException w:name="List Table 7 Colorful Accent 6" w:uiPriority="52"/>
+    <w:lsdException w:name="Mention" w:semiHidden="1" w:unhideWhenUsed="1"/>
+    <w:lsdException w:name="Smart Hyperlink" w:semiHidden="1" w:unhideWhenUsed="1"/>
+    <w:lsdException w:name="Hashtag" w:semiHidden="1" w:unhideWhenUsed="1"/>
+    <w:lsdException w:name="Unresolved Mention" w:semiHidden="1" w:unhideWhenUsed="1"/>
+    <w:lsdException w:name="Smart Link" w:semiHidden="1" w:unhideWhenUsed="1"/>
   </w:latentStyles>
   <w:style w:type="paragraph" w:default="1" w:styleId="Normal">
     <w:name w:val="Normal"/>
@@ -5735,11 +6040,11 @@
       <w:lang w:val="es-ES"/>
     </w:rPr>
   </w:style>
-  <w:style w:type="paragraph" w:styleId="Ttulo1">
+  <w:style w:type="paragraph" w:styleId="Heading1">
     <w:name w:val="heading 1"/>
     <w:basedOn w:val="Normal"/>
     <w:next w:val="Normal"/>
-    <w:link w:val="Ttulo1Car"/>
+    <w:link w:val="Heading1Char"/>
     <w:uiPriority w:val="9"/>
     <w:qFormat/>
     <w:rsid w:val="00391B9E"/>
@@ -5756,11 +6061,11 @@
       <w:szCs w:val="32"/>
     </w:rPr>
   </w:style>
-  <w:style w:type="paragraph" w:styleId="Ttulo2">
+  <w:style w:type="paragraph" w:styleId="Heading2">
     <w:name w:val="heading 2"/>
     <w:basedOn w:val="Normal"/>
     <w:next w:val="Normal"/>
-    <w:link w:val="Ttulo2Car"/>
+    <w:link w:val="Heading2Char"/>
     <w:uiPriority w:val="9"/>
     <w:unhideWhenUsed/>
     <w:qFormat/>
@@ -5778,11 +6083,11 @@
       <w:szCs w:val="26"/>
     </w:rPr>
   </w:style>
-  <w:style w:type="paragraph" w:styleId="Ttulo3">
+  <w:style w:type="paragraph" w:styleId="Heading3">
     <w:name w:val="heading 3"/>
     <w:basedOn w:val="Normal"/>
     <w:next w:val="Normal"/>
-    <w:link w:val="Ttulo3Car"/>
+    <w:link w:val="Heading3Char"/>
     <w:uiPriority w:val="9"/>
     <w:unhideWhenUsed/>
     <w:qFormat/>
@@ -5800,18 +6105,17 @@
       <w:szCs w:val="24"/>
     </w:rPr>
   </w:style>
-  <w:style w:type="character" w:default="1" w:styleId="Fuentedeprrafopredeter">
+  <w:style w:type="character" w:default="1" w:styleId="DefaultParagraphFont">
     <w:name w:val="Default Paragraph Font"/>
     <w:uiPriority w:val="1"/>
     <w:semiHidden/>
     <w:unhideWhenUsed/>
   </w:style>
-  <w:style w:type="table" w:default="1" w:styleId="Tablanormal">
+  <w:style w:type="table" w:default="1" w:styleId="TableNormal">
     <w:name w:val="Normal Table"/>
     <w:uiPriority w:val="99"/>
     <w:semiHidden/>
     <w:unhideWhenUsed/>
-    <w:qFormat/>
     <w:tblPr>
       <w:tblInd w:w="0" w:type="dxa"/>
       <w:tblCellMar>
@@ -5822,16 +6126,16 @@
       </w:tblCellMar>
     </w:tblPr>
   </w:style>
-  <w:style w:type="numbering" w:default="1" w:styleId="Sinlista">
+  <w:style w:type="numbering" w:default="1" w:styleId="NoList">
     <w:name w:val="No List"/>
     <w:uiPriority w:val="99"/>
     <w:semiHidden/>
     <w:unhideWhenUsed/>
   </w:style>
-  <w:style w:type="paragraph" w:styleId="Encabezado">
+  <w:style w:type="paragraph" w:styleId="Header">
     <w:name w:val="header"/>
     <w:basedOn w:val="Normal"/>
-    <w:link w:val="EncabezadoCar"/>
+    <w:link w:val="HeaderChar"/>
     <w:unhideWhenUsed/>
     <w:rsid w:val="00391B9E"/>
     <w:pPr>
@@ -5842,20 +6146,20 @@
       <w:spacing w:after="0" w:line="240" w:lineRule="auto"/>
     </w:pPr>
   </w:style>
-  <w:style w:type="character" w:customStyle="1" w:styleId="EncabezadoCar">
-    <w:name w:val="Encabezado Car"/>
-    <w:basedOn w:val="Fuentedeprrafopredeter"/>
-    <w:link w:val="Encabezado"/>
+  <w:style w:type="character" w:customStyle="1" w:styleId="HeaderChar">
+    <w:name w:val="Header Char"/>
+    <w:basedOn w:val="DefaultParagraphFont"/>
+    <w:link w:val="Header"/>
     <w:uiPriority w:val="99"/>
     <w:rsid w:val="00391B9E"/>
     <w:rPr>
       <w:lang w:val="es-ES"/>
     </w:rPr>
   </w:style>
-  <w:style w:type="paragraph" w:styleId="Piedepgina">
+  <w:style w:type="paragraph" w:styleId="Footer">
     <w:name w:val="footer"/>
     <w:basedOn w:val="Normal"/>
-    <w:link w:val="PiedepginaCar"/>
+    <w:link w:val="FooterChar"/>
     <w:uiPriority w:val="99"/>
     <w:unhideWhenUsed/>
     <w:rsid w:val="00391B9E"/>
@@ -5867,20 +6171,20 @@
       <w:spacing w:after="0" w:line="240" w:lineRule="auto"/>
     </w:pPr>
   </w:style>
-  <w:style w:type="character" w:customStyle="1" w:styleId="PiedepginaCar">
-    <w:name w:val="Pie de página Car"/>
-    <w:basedOn w:val="Fuentedeprrafopredeter"/>
-    <w:link w:val="Piedepgina"/>
+  <w:style w:type="character" w:customStyle="1" w:styleId="FooterChar">
+    <w:name w:val="Footer Char"/>
+    <w:basedOn w:val="DefaultParagraphFont"/>
+    <w:link w:val="Footer"/>
     <w:uiPriority w:val="99"/>
     <w:rsid w:val="00391B9E"/>
     <w:rPr>
       <w:lang w:val="es-ES"/>
     </w:rPr>
   </w:style>
-  <w:style w:type="character" w:customStyle="1" w:styleId="Ttulo1Car">
-    <w:name w:val="Título 1 Car"/>
-    <w:basedOn w:val="Fuentedeprrafopredeter"/>
-    <w:link w:val="Ttulo1"/>
+  <w:style w:type="character" w:customStyle="1" w:styleId="Heading1Char">
+    <w:name w:val="Heading 1 Char"/>
+    <w:basedOn w:val="DefaultParagraphFont"/>
+    <w:link w:val="Heading1"/>
     <w:uiPriority w:val="9"/>
     <w:rsid w:val="00391B9E"/>
     <w:rPr>
@@ -5891,9 +6195,9 @@
       <w:lang w:val="es-ES"/>
     </w:rPr>
   </w:style>
-  <w:style w:type="paragraph" w:styleId="TtulodeTDC">
+  <w:style w:type="paragraph" w:styleId="TOCHeading">
     <w:name w:val="TOC Heading"/>
-    <w:basedOn w:val="Ttulo1"/>
+    <w:basedOn w:val="Heading1"/>
     <w:next w:val="Normal"/>
     <w:uiPriority w:val="39"/>
     <w:unhideWhenUsed/>
@@ -5907,10 +6211,10 @@
       <w:lang w:val="en-GB" w:eastAsia="en-GB"/>
     </w:rPr>
   </w:style>
-  <w:style w:type="character" w:customStyle="1" w:styleId="Ttulo2Car">
-    <w:name w:val="Título 2 Car"/>
-    <w:basedOn w:val="Fuentedeprrafopredeter"/>
-    <w:link w:val="Ttulo2"/>
+  <w:style w:type="character" w:customStyle="1" w:styleId="Heading2Char">
+    <w:name w:val="Heading 2 Char"/>
+    <w:basedOn w:val="DefaultParagraphFont"/>
+    <w:link w:val="Heading2"/>
     <w:uiPriority w:val="9"/>
     <w:rsid w:val="00E05830"/>
     <w:rPr>
@@ -5921,7 +6225,7 @@
       <w:lang w:val="es-ES"/>
     </w:rPr>
   </w:style>
-  <w:style w:type="paragraph" w:styleId="TDC1">
+  <w:style w:type="paragraph" w:styleId="TOC1">
     <w:name w:val="toc 1"/>
     <w:basedOn w:val="Normal"/>
     <w:next w:val="Normal"/>
@@ -5933,7 +6237,7 @@
       <w:spacing w:after="100"/>
     </w:pPr>
   </w:style>
-  <w:style w:type="paragraph" w:styleId="TDC2">
+  <w:style w:type="paragraph" w:styleId="TOC2">
     <w:name w:val="toc 2"/>
     <w:basedOn w:val="Normal"/>
     <w:next w:val="Normal"/>
@@ -5946,9 +6250,9 @@
       <w:ind w:left="220"/>
     </w:pPr>
   </w:style>
-  <w:style w:type="character" w:styleId="Hipervnculo">
+  <w:style w:type="character" w:styleId="Hyperlink">
     <w:name w:val="Hyperlink"/>
-    <w:basedOn w:val="Fuentedeprrafopredeter"/>
+    <w:basedOn w:val="DefaultParagraphFont"/>
     <w:uiPriority w:val="99"/>
     <w:unhideWhenUsed/>
     <w:rsid w:val="00E05830"/>
@@ -5957,10 +6261,10 @@
       <w:u w:val="single"/>
     </w:rPr>
   </w:style>
-  <w:style w:type="character" w:customStyle="1" w:styleId="Ttulo3Car">
-    <w:name w:val="Título 3 Car"/>
-    <w:basedOn w:val="Fuentedeprrafopredeter"/>
-    <w:link w:val="Ttulo3"/>
+  <w:style w:type="character" w:customStyle="1" w:styleId="Heading3Char">
+    <w:name w:val="Heading 3 Char"/>
+    <w:basedOn w:val="DefaultParagraphFont"/>
+    <w:link w:val="Heading3"/>
     <w:uiPriority w:val="9"/>
     <w:rsid w:val="00E05830"/>
     <w:rPr>
@@ -5971,7 +6275,7 @@
       <w:lang w:val="es-ES"/>
     </w:rPr>
   </w:style>
-  <w:style w:type="paragraph" w:styleId="TDC3">
+  <w:style w:type="paragraph" w:styleId="TOC3">
     <w:name w:val="toc 3"/>
     <w:basedOn w:val="Normal"/>
     <w:next w:val="Normal"/>
@@ -5984,7 +6288,7 @@
       <w:ind w:left="440"/>
     </w:pPr>
   </w:style>
-  <w:style w:type="paragraph" w:styleId="Prrafodelista">
+  <w:style w:type="paragraph" w:styleId="ListParagraph">
     <w:name w:val="List Paragraph"/>
     <w:basedOn w:val="Normal"/>
     <w:uiPriority w:val="34"/>
@@ -5997,7 +6301,7 @@
   </w:style>
   <w:style w:type="character" w:customStyle="1" w:styleId="UnresolvedMention1">
     <w:name w:val="Unresolved Mention1"/>
-    <w:basedOn w:val="Fuentedeprrafopredeter"/>
+    <w:basedOn w:val="DefaultParagraphFont"/>
     <w:uiPriority w:val="99"/>
     <w:semiHidden/>
     <w:unhideWhenUsed/>
@@ -6007,16 +6311,15 @@
       <w:shd w:val="clear" w:color="auto" w:fill="E1DFDD"/>
     </w:rPr>
   </w:style>
-  <w:style w:type="table" w:styleId="Tablaconcuadrcula">
+  <w:style w:type="table" w:styleId="TableGrid">
     <w:name w:val="Table Grid"/>
-    <w:basedOn w:val="Tablanormal"/>
+    <w:basedOn w:val="TableNormal"/>
     <w:uiPriority w:val="39"/>
     <w:rsid w:val="007918B3"/>
     <w:pPr>
       <w:spacing w:after="0" w:line="240" w:lineRule="auto"/>
     </w:pPr>
     <w:tblPr>
-      <w:tblInd w:w="0" w:type="dxa"/>
       <w:tblBorders>
         <w:top w:val="single" w:sz="4" w:space="0" w:color="auto"/>
         <w:left w:val="single" w:sz="4" w:space="0" w:color="auto"/>
@@ -6025,17 +6328,11 @@
         <w:insideH w:val="single" w:sz="4" w:space="0" w:color="auto"/>
         <w:insideV w:val="single" w:sz="4" w:space="0" w:color="auto"/>
       </w:tblBorders>
-      <w:tblCellMar>
-        <w:top w:w="0" w:type="dxa"/>
-        <w:left w:w="108" w:type="dxa"/>
-        <w:bottom w:w="0" w:type="dxa"/>
-        <w:right w:w="108" w:type="dxa"/>
-      </w:tblCellMar>
     </w:tblPr>
   </w:style>
   <w:style w:type="table" w:customStyle="1" w:styleId="GridTable3-Accent51">
     <w:name w:val="Grid Table 3 - Accent 51"/>
-    <w:basedOn w:val="Tablanormal"/>
+    <w:basedOn w:val="TableNormal"/>
     <w:uiPriority w:val="48"/>
     <w:rsid w:val="007918B3"/>
     <w:pPr>
@@ -6044,7 +6341,6 @@
     <w:tblPr>
       <w:tblStyleRowBandSize w:val="1"/>
       <w:tblStyleColBandSize w:val="1"/>
-      <w:tblInd w:w="0" w:type="dxa"/>
       <w:tblBorders>
         <w:top w:val="single" w:sz="4" w:space="0" w:color="9CC2E5" w:themeColor="accent5" w:themeTint="99"/>
         <w:left w:val="single" w:sz="4" w:space="0" w:color="9CC2E5" w:themeColor="accent5" w:themeTint="99"/>
@@ -6053,12 +6349,6 @@
         <w:insideH w:val="single" w:sz="4" w:space="0" w:color="9CC2E5" w:themeColor="accent5" w:themeTint="99"/>
         <w:insideV w:val="single" w:sz="4" w:space="0" w:color="9CC2E5" w:themeColor="accent5" w:themeTint="99"/>
       </w:tblBorders>
-      <w:tblCellMar>
-        <w:top w:w="0" w:type="dxa"/>
-        <w:left w:w="108" w:type="dxa"/>
-        <w:bottom w:w="0" w:type="dxa"/>
-        <w:right w:w="108" w:type="dxa"/>
-      </w:tblCellMar>
     </w:tblPr>
     <w:tblStylePr w:type="firstRow">
       <w:rPr>
@@ -6178,7 +6468,7 @@
   </w:style>
   <w:style w:type="table" w:customStyle="1" w:styleId="GridTable3-Accent61">
     <w:name w:val="Grid Table 3 - Accent 61"/>
-    <w:basedOn w:val="Tablanormal"/>
+    <w:basedOn w:val="TableNormal"/>
     <w:uiPriority w:val="48"/>
     <w:rsid w:val="00AA641D"/>
     <w:pPr>
@@ -6187,7 +6477,6 @@
     <w:tblPr>
       <w:tblStyleRowBandSize w:val="1"/>
       <w:tblStyleColBandSize w:val="1"/>
-      <w:tblInd w:w="0" w:type="dxa"/>
       <w:tblBorders>
         <w:top w:val="single" w:sz="4" w:space="0" w:color="A8D08D" w:themeColor="accent6" w:themeTint="99"/>
         <w:left w:val="single" w:sz="4" w:space="0" w:color="A8D08D" w:themeColor="accent6" w:themeTint="99"/>
@@ -6196,12 +6485,6 @@
         <w:insideH w:val="single" w:sz="4" w:space="0" w:color="A8D08D" w:themeColor="accent6" w:themeTint="99"/>
         <w:insideV w:val="single" w:sz="4" w:space="0" w:color="A8D08D" w:themeColor="accent6" w:themeTint="99"/>
       </w:tblBorders>
-      <w:tblCellMar>
-        <w:top w:w="0" w:type="dxa"/>
-        <w:left w:w="108" w:type="dxa"/>
-        <w:bottom w:w="0" w:type="dxa"/>
-        <w:right w:w="108" w:type="dxa"/>
-      </w:tblCellMar>
     </w:tblPr>
     <w:tblStylePr w:type="firstRow">
       <w:rPr>
@@ -6321,7 +6604,7 @@
   </w:style>
   <w:style w:type="table" w:customStyle="1" w:styleId="GridTable5Dark-Accent11">
     <w:name w:val="Grid Table 5 Dark - Accent 11"/>
-    <w:basedOn w:val="Tablanormal"/>
+    <w:basedOn w:val="TableNormal"/>
     <w:uiPriority w:val="50"/>
     <w:rsid w:val="00AA641D"/>
     <w:pPr>
@@ -6330,7 +6613,6 @@
     <w:tblPr>
       <w:tblStyleRowBandSize w:val="1"/>
       <w:tblStyleColBandSize w:val="1"/>
-      <w:tblInd w:w="0" w:type="dxa"/>
       <w:tblBorders>
         <w:top w:val="single" w:sz="4" w:space="0" w:color="FFFFFF" w:themeColor="background1"/>
         <w:left w:val="single" w:sz="4" w:space="0" w:color="FFFFFF" w:themeColor="background1"/>
@@ -6339,12 +6621,6 @@
         <w:insideH w:val="single" w:sz="4" w:space="0" w:color="FFFFFF" w:themeColor="background1"/>
         <w:insideV w:val="single" w:sz="4" w:space="0" w:color="FFFFFF" w:themeColor="background1"/>
       </w:tblBorders>
-      <w:tblCellMar>
-        <w:top w:w="0" w:type="dxa"/>
-        <w:left w:w="108" w:type="dxa"/>
-        <w:bottom w:w="0" w:type="dxa"/>
-        <w:right w:w="108" w:type="dxa"/>
-      </w:tblCellMar>
     </w:tblPr>
     <w:tcPr>
       <w:shd w:val="clear" w:color="auto" w:fill="D9E2F3" w:themeFill="accent1" w:themeFillTint="33"/>
@@ -6434,7 +6710,7 @@
   </w:style>
   <w:style w:type="table" w:customStyle="1" w:styleId="GridTable4-Accent51">
     <w:name w:val="Grid Table 4 - Accent 51"/>
-    <w:basedOn w:val="Tablanormal"/>
+    <w:basedOn w:val="TableNormal"/>
     <w:uiPriority w:val="49"/>
     <w:rsid w:val="00AA641D"/>
     <w:pPr>
@@ -6443,7 +6719,6 @@
     <w:tblPr>
       <w:tblStyleRowBandSize w:val="1"/>
       <w:tblStyleColBandSize w:val="1"/>
-      <w:tblInd w:w="0" w:type="dxa"/>
       <w:tblBorders>
         <w:top w:val="single" w:sz="4" w:space="0" w:color="9CC2E5" w:themeColor="accent5" w:themeTint="99"/>
         <w:left w:val="single" w:sz="4" w:space="0" w:color="9CC2E5" w:themeColor="accent5" w:themeTint="99"/>
@@ -6452,12 +6727,6 @@
         <w:insideH w:val="single" w:sz="4" w:space="0" w:color="9CC2E5" w:themeColor="accent5" w:themeTint="99"/>
         <w:insideV w:val="single" w:sz="4" w:space="0" w:color="9CC2E5" w:themeColor="accent5" w:themeTint="99"/>
       </w:tblBorders>
-      <w:tblCellMar>
-        <w:top w:w="0" w:type="dxa"/>
-        <w:left w:w="108" w:type="dxa"/>
-        <w:bottom w:w="0" w:type="dxa"/>
-        <w:right w:w="108" w:type="dxa"/>
-      </w:tblCellMar>
     </w:tblPr>
     <w:tblStylePr w:type="firstRow">
       <w:rPr>
@@ -6517,7 +6786,7 @@
   </w:style>
   <w:style w:type="table" w:customStyle="1" w:styleId="GridTable2-Accent51">
     <w:name w:val="Grid Table 2 - Accent 51"/>
-    <w:basedOn w:val="Tablanormal"/>
+    <w:basedOn w:val="TableNormal"/>
     <w:uiPriority w:val="47"/>
     <w:rsid w:val="003C1443"/>
     <w:pPr>
@@ -6526,19 +6795,12 @@
     <w:tblPr>
       <w:tblStyleRowBandSize w:val="1"/>
       <w:tblStyleColBandSize w:val="1"/>
-      <w:tblInd w:w="0" w:type="dxa"/>
       <w:tblBorders>
         <w:top w:val="single" w:sz="2" w:space="0" w:color="9CC2E5" w:themeColor="accent5" w:themeTint="99"/>
         <w:bottom w:val="single" w:sz="2" w:space="0" w:color="9CC2E5" w:themeColor="accent5" w:themeTint="99"/>
         <w:insideH w:val="single" w:sz="2" w:space="0" w:color="9CC2E5" w:themeColor="accent5" w:themeTint="99"/>
         <w:insideV w:val="single" w:sz="2" w:space="0" w:color="9CC2E5" w:themeColor="accent5" w:themeTint="99"/>
       </w:tblBorders>
-      <w:tblCellMar>
-        <w:top w:w="0" w:type="dxa"/>
-        <w:left w:w="108" w:type="dxa"/>
-        <w:bottom w:w="0" w:type="dxa"/>
-        <w:right w:w="108" w:type="dxa"/>
-      </w:tblCellMar>
     </w:tblPr>
     <w:tblStylePr w:type="firstRow">
       <w:rPr>
@@ -6599,7 +6861,7 @@
   </w:style>
   <w:style w:type="table" w:customStyle="1" w:styleId="GridTable1Light-Accent51">
     <w:name w:val="Grid Table 1 Light - Accent 51"/>
-    <w:basedOn w:val="Tablanormal"/>
+    <w:basedOn w:val="TableNormal"/>
     <w:uiPriority w:val="46"/>
     <w:rsid w:val="00DB048D"/>
     <w:pPr>
@@ -6608,7 +6870,6 @@
     <w:tblPr>
       <w:tblStyleRowBandSize w:val="1"/>
       <w:tblStyleColBandSize w:val="1"/>
-      <w:tblInd w:w="0" w:type="dxa"/>
       <w:tblBorders>
         <w:top w:val="single" w:sz="4" w:space="0" w:color="BDD6EE" w:themeColor="accent5" w:themeTint="66"/>
         <w:left w:val="single" w:sz="4" w:space="0" w:color="BDD6EE" w:themeColor="accent5" w:themeTint="66"/>
@@ -6617,12 +6878,6 @@
         <w:insideH w:val="single" w:sz="4" w:space="0" w:color="BDD6EE" w:themeColor="accent5" w:themeTint="66"/>
         <w:insideV w:val="single" w:sz="4" w:space="0" w:color="BDD6EE" w:themeColor="accent5" w:themeTint="66"/>
       </w:tblBorders>
-      <w:tblCellMar>
-        <w:top w:w="0" w:type="dxa"/>
-        <w:left w:w="108" w:type="dxa"/>
-        <w:bottom w:w="0" w:type="dxa"/>
-        <w:right w:w="108" w:type="dxa"/>
-      </w:tblCellMar>
     </w:tblPr>
     <w:tblStylePr w:type="firstRow">
       <w:rPr>
@@ -6661,10 +6916,10 @@
       </w:rPr>
     </w:tblStylePr>
   </w:style>
-  <w:style w:type="paragraph" w:styleId="Textodeglobo">
+  <w:style w:type="paragraph" w:styleId="BalloonText">
     <w:name w:val="Balloon Text"/>
     <w:basedOn w:val="Normal"/>
-    <w:link w:val="TextodegloboCar"/>
+    <w:link w:val="BalloonTextChar"/>
     <w:uiPriority w:val="99"/>
     <w:semiHidden/>
     <w:unhideWhenUsed/>
@@ -6678,10 +6933,10 @@
       <w:szCs w:val="16"/>
     </w:rPr>
   </w:style>
-  <w:style w:type="character" w:customStyle="1" w:styleId="TextodegloboCar">
-    <w:name w:val="Texto de globo Car"/>
-    <w:basedOn w:val="Fuentedeprrafopredeter"/>
-    <w:link w:val="Textodeglobo"/>
+  <w:style w:type="character" w:customStyle="1" w:styleId="BalloonTextChar">
+    <w:name w:val="Balloon Text Char"/>
+    <w:basedOn w:val="DefaultParagraphFont"/>
+    <w:link w:val="BalloonText"/>
     <w:uiPriority w:val="99"/>
     <w:semiHidden/>
     <w:rsid w:val="008B2DD7"/>
@@ -6692,9 +6947,9 @@
       <w:lang w:val="es-ES"/>
     </w:rPr>
   </w:style>
-  <w:style w:type="character" w:styleId="Hipervnculovisitado">
+  <w:style w:type="character" w:styleId="FollowedHyperlink">
     <w:name w:val="FollowedHyperlink"/>
-    <w:basedOn w:val="Fuentedeprrafopredeter"/>
+    <w:basedOn w:val="DefaultParagraphFont"/>
     <w:uiPriority w:val="99"/>
     <w:semiHidden/>
     <w:unhideWhenUsed/>
@@ -6704,9 +6959,9 @@
       <w:u w:val="single"/>
     </w:rPr>
   </w:style>
-  <w:style w:type="paragraph" w:styleId="Sinespaciado">
+  <w:style w:type="paragraph" w:styleId="NoSpacing">
     <w:name w:val="No Spacing"/>
-    <w:link w:val="SinespaciadoCar"/>
+    <w:link w:val="NoSpacingChar"/>
     <w:uiPriority w:val="1"/>
     <w:qFormat/>
     <w:rsid w:val="006F563A"/>
@@ -6719,10 +6974,10 @@
       <w:lang w:val="es-ES"/>
     </w:rPr>
   </w:style>
-  <w:style w:type="character" w:customStyle="1" w:styleId="SinespaciadoCar">
-    <w:name w:val="Sin espaciado Car"/>
-    <w:basedOn w:val="Fuentedeprrafopredeter"/>
-    <w:link w:val="Sinespaciado"/>
+  <w:style w:type="character" w:customStyle="1" w:styleId="NoSpacingChar">
+    <w:name w:val="No Spacing Char"/>
+    <w:basedOn w:val="DefaultParagraphFont"/>
+    <w:link w:val="NoSpacing"/>
     <w:uiPriority w:val="1"/>
     <w:rsid w:val="006F563A"/>
     <w:rPr>
@@ -6731,10 +6986,10 @@
       <w:lang w:val="es-ES"/>
     </w:rPr>
   </w:style>
-  <w:style w:type="paragraph" w:styleId="Textoindependiente">
+  <w:style w:type="paragraph" w:styleId="BodyText">
     <w:name w:val="Body Text"/>
     <w:basedOn w:val="Normal"/>
-    <w:link w:val="TextoindependienteCar"/>
+    <w:link w:val="BodyTextChar"/>
     <w:rsid w:val="00E06D9A"/>
     <w:pPr>
       <w:widowControl w:val="0"/>
@@ -6749,10 +7004,10 @@
       <w:lang w:eastAsia="zh-CN" w:bidi="hi-IN"/>
     </w:rPr>
   </w:style>
-  <w:style w:type="character" w:customStyle="1" w:styleId="TextoindependienteCar">
-    <w:name w:val="Texto independiente Car"/>
-    <w:basedOn w:val="Fuentedeprrafopredeter"/>
-    <w:link w:val="Textoindependiente"/>
+  <w:style w:type="character" w:customStyle="1" w:styleId="BodyTextChar">
+    <w:name w:val="Body Text Char"/>
+    <w:basedOn w:val="DefaultParagraphFont"/>
+    <w:link w:val="BodyText"/>
     <w:rsid w:val="00E06D9A"/>
     <w:rPr>
       <w:rFonts w:ascii="Liberation Serif" w:eastAsia="Droid Sans Fallback" w:hAnsi="Liberation Serif" w:cs="FreeSans"/>
@@ -6762,7 +7017,7 @@
       <w:lang w:val="es-ES" w:eastAsia="zh-CN" w:bidi="hi-IN"/>
     </w:rPr>
   </w:style>
-  <w:style w:type="paragraph" w:styleId="Epgrafe">
+  <w:style w:type="paragraph" w:styleId="Caption">
     <w:name w:val="caption"/>
     <w:basedOn w:val="Normal"/>
     <w:next w:val="Normal"/>
@@ -7073,7 +7328,7 @@
   <a:extraClrSchemeLst/>
   <a:extLst>
     <a:ext uri="{05A4C25C-085E-4340-85A3-A5531E510DB2}">
-      <thm15:themeFamily xmlns="" xmlns:thm15="http://schemas.microsoft.com/office/thememl/2012/main" name="Office Theme" id="{62F939B6-93AF-4DB8-9C6B-D6C7DFDC589F}" vid="{4A3C46E8-61CC-4603-A589-7422A47A8E4A}"/>
+      <thm15:themeFamily xmlns:thm15="http://schemas.microsoft.com/office/thememl/2012/main" name="Office Theme" id="{62F939B6-93AF-4DB8-9C6B-D6C7DFDC589F}" vid="{4A3C46E8-61CC-4603-A589-7422A47A8E4A}"/>
     </a:ext>
   </a:extLst>
 </a:theme>

</xml_diff>

<commit_message>
22/03 mas citas y timeline
</commit_message>
<xml_diff>
--- a/DocumentoDesarrolloSprint1_DAMD_SergioRamos.docx
+++ b/DocumentoDesarrolloSprint1_DAMD_SergioRamos.docx
@@ -1,6 +1,6 @@
 
 <file path=word/document.xml><?xml version="1.0" encoding="utf-8"?>
-<w:document xmlns:wpc="http://schemas.microsoft.com/office/word/2010/wordprocessingCanvas" xmlns:cx="http://schemas.microsoft.com/office/drawing/2014/chartex" xmlns:cx1="http://schemas.microsoft.com/office/drawing/2015/9/8/chartex" xmlns:cx2="http://schemas.microsoft.com/office/drawing/2015/10/21/chartex" xmlns:cx3="http://schemas.microsoft.com/office/drawing/2016/5/9/chartex" xmlns:cx4="http://schemas.microsoft.com/office/drawing/2016/5/10/chartex" xmlns:cx5="http://schemas.microsoft.com/office/drawing/2016/5/11/chartex" xmlns:cx6="http://schemas.microsoft.com/office/drawing/2016/5/12/chartex" xmlns:cx7="http://schemas.microsoft.com/office/drawing/2016/5/13/chartex" xmlns:cx8="http://schemas.microsoft.com/office/drawing/2016/5/14/chartex" xmlns:mc="http://schemas.openxmlformats.org/markup-compatibility/2006" xmlns:aink="http://schemas.microsoft.com/office/drawing/2016/ink" xmlns:am3d="http://schemas.microsoft.com/office/drawing/2017/model3d" xmlns:o="urn:schemas-microsoft-com:office:office" xmlns:oel="http://schemas.microsoft.com/office/2019/extlst" xmlns:r="http://schemas.openxmlformats.org/officeDocument/2006/relationships" xmlns:m="http://schemas.openxmlformats.org/officeDocument/2006/math" xmlns:v="urn:schemas-microsoft-com:vml" xmlns:wp14="http://schemas.microsoft.com/office/word/2010/wordprocessingDrawing" xmlns:wp="http://schemas.openxmlformats.org/drawingml/2006/wordprocessingDrawing" xmlns:w10="urn:schemas-microsoft-com:office:word" xmlns:w="http://schemas.openxmlformats.org/wordprocessingml/2006/main" xmlns:w14="http://schemas.microsoft.com/office/word/2010/wordml" xmlns:w15="http://schemas.microsoft.com/office/word/2012/wordml" xmlns:w16cex="http://schemas.microsoft.com/office/word/2018/wordml/cex" xmlns:w16cid="http://schemas.microsoft.com/office/word/2016/wordml/cid" xmlns:w16="http://schemas.microsoft.com/office/word/2018/wordml" xmlns:w16sdtdh="http://schemas.microsoft.com/office/word/2020/wordml/sdtdatahash" xmlns:w16se="http://schemas.microsoft.com/office/word/2015/wordml/symex" xmlns:wpg="http://schemas.microsoft.com/office/word/2010/wordprocessingGroup" xmlns:wpi="http://schemas.microsoft.com/office/word/2010/wordprocessingInk" xmlns:wne="http://schemas.microsoft.com/office/word/2006/wordml" xmlns:wps="http://schemas.microsoft.com/office/word/2010/wordprocessingShape" mc:Ignorable="w14 w15 w16se w16cid w16 w16cex w16sdtdh wp14">
+<w:document xmlns:ve="http://schemas.openxmlformats.org/markup-compatibility/2006" xmlns:o="urn:schemas-microsoft-com:office:office" xmlns:r="http://schemas.openxmlformats.org/officeDocument/2006/relationships" xmlns:m="http://schemas.openxmlformats.org/officeDocument/2006/math" xmlns:v="urn:schemas-microsoft-com:vml" xmlns:wp="http://schemas.openxmlformats.org/drawingml/2006/wordprocessingDrawing" xmlns:w10="urn:schemas-microsoft-com:office:word" xmlns:w="http://schemas.openxmlformats.org/wordprocessingml/2006/main" xmlns:wne="http://schemas.microsoft.com/office/word/2006/wordml">
   <w:body>
     <w:sdt>
       <w:sdtPr>
@@ -25,7 +25,7 @@
             <w:rPr>
               <w:noProof/>
             </w:rPr>
-            <w:pict w14:anchorId="128E0557">
+            <w:pict>
               <v:group id="_x0000_s2050" style="position:absolute;margin-left:0;margin-top:0;width:564.5pt;height:798.85pt;z-index:251660288;mso-width-percent:950;mso-height-percent:950;mso-position-horizontal:center;mso-position-horizontal-relative:page;mso-position-vertical:center;mso-position-vertical-relative:page;mso-width-percent:950;mso-height-percent:950" coordorigin="316,406" coordsize="11608,15028" o:allowincell="f">
                 <v:group id="_x0000_s2051" style="position:absolute;left:316;top:406;width:11608;height:15028;mso-width-percent:950;mso-height-percent:950;mso-position-horizontal:center;mso-position-horizontal-relative:page;mso-position-vertical:center;mso-position-vertical-relative:page;mso-width-percent:950;mso-height-percent:950" coordorigin="321,406" coordsize="11600,15025" o:allowincell="f">
                   <v:rect id="_x0000_s2052" style="position:absolute;left:339;top:406;width:11582;height:15025;mso-width-relative:margin;v-text-anchor:middle" fillcolor="#ffc000 [3207]" strokecolor="#f2f2f2 [3041]" strokeweight="3pt">
@@ -51,13 +51,14 @@
                           <w:sdtContent>
                             <w:p>
                               <w:pPr>
-                                <w:pStyle w:val="NoSpacing"/>
+                                <w:pStyle w:val="Sinespaciado"/>
                                 <w:rPr>
                                   <w:color w:val="FFFFFF" w:themeColor="background1"/>
                                   <w:sz w:val="96"/>
                                   <w:szCs w:val="96"/>
                                 </w:rPr>
                               </w:pPr>
+                              <w:proofErr w:type="spellStart"/>
                               <w:r>
                                 <w:rPr>
                                   <w:rFonts w:ascii="Algerian" w:hAnsi="Algerian" w:cs="Times New Roman"/>
@@ -65,14 +66,24 @@
                                   <w:sz w:val="96"/>
                                   <w:szCs w:val="96"/>
                                 </w:rPr>
-                                <w:t xml:space="preserve">GuitarMatch  </w:t>
+                                <w:t>GuitarMatch</w:t>
+                              </w:r>
+                              <w:proofErr w:type="spellEnd"/>
+                              <w:r>
+                                <w:rPr>
+                                  <w:rFonts w:ascii="Algerian" w:hAnsi="Algerian" w:cs="Times New Roman"/>
+                                  <w:color w:val="C45911" w:themeColor="accent2" w:themeShade="BF"/>
+                                  <w:sz w:val="96"/>
+                                  <w:szCs w:val="96"/>
+                                </w:rPr>
+                                <w:t xml:space="preserve">  </w:t>
                               </w:r>
                             </w:p>
                           </w:sdtContent>
                         </w:sdt>
                         <w:p>
                           <w:pPr>
-                            <w:pStyle w:val="NoSpacing"/>
+                            <w:pStyle w:val="Sinespaciado"/>
                             <w:rPr>
                               <w:color w:val="FFFFFF" w:themeColor="background1"/>
                               <w:sz w:val="40"/>
@@ -82,7 +93,7 @@
                         </w:p>
                         <w:p>
                           <w:pPr>
-                            <w:pStyle w:val="NoSpacing"/>
+                            <w:pStyle w:val="Sinespaciado"/>
                             <w:rPr>
                               <w:color w:val="FFFFFF" w:themeColor="background1"/>
                               <w:u w:val="single"/>
@@ -91,7 +102,7 @@
                         </w:p>
                         <w:p>
                           <w:pPr>
-                            <w:pStyle w:val="NoSpacing"/>
+                            <w:pStyle w:val="Sinespaciado"/>
                             <w:rPr>
                               <w:color w:val="FFFFFF" w:themeColor="background1"/>
                             </w:rPr>
@@ -99,7 +110,7 @@
                         </w:p>
                         <w:p>
                           <w:pPr>
-                            <w:pStyle w:val="NoSpacing"/>
+                            <w:pStyle w:val="Sinespaciado"/>
                             <w:rPr>
                               <w:color w:val="FFFFFF" w:themeColor="background1"/>
                             </w:rPr>
@@ -107,7 +118,7 @@
                         </w:p>
                         <w:p>
                           <w:pPr>
-                            <w:pStyle w:val="NoSpacing"/>
+                            <w:pStyle w:val="Sinespaciado"/>
                             <w:rPr>
                               <w:color w:val="FFFFFF" w:themeColor="background1"/>
                             </w:rPr>
@@ -115,7 +126,7 @@
                         </w:p>
                         <w:p>
                           <w:pPr>
-                            <w:pStyle w:val="NoSpacing"/>
+                            <w:pStyle w:val="Sinespaciado"/>
                             <w:rPr>
                               <w:color w:val="FFFFFF" w:themeColor="background1"/>
                             </w:rPr>
@@ -135,7 +146,7 @@
                               <w:lang w:eastAsia="es-ES"/>
                             </w:rPr>
                             <w:drawing>
-                              <wp:inline distT="0" distB="0" distL="0" distR="0" wp14:anchorId="0DA7A225">
+                              <wp:inline distT="0" distB="0" distL="0" distR="0">
                                 <wp:extent cx="4511040" cy="4511040"/>
                                 <wp:effectExtent l="19050" t="0" r="3810" b="0"/>
                                 <wp:docPr id="7" name="Imagen 7"/>
@@ -288,7 +299,7 @@
                           <w:sdtContent>
                             <w:p>
                               <w:pPr>
-                                <w:pStyle w:val="NoSpacing"/>
+                                <w:pStyle w:val="Sinespaciado"/>
                                 <w:jc w:val="right"/>
                                 <w:rPr>
                                   <w:color w:val="FFFFFF" w:themeColor="background1"/>
@@ -317,7 +328,7 @@
                           <w:sdtContent>
                             <w:p>
                               <w:pPr>
-                                <w:pStyle w:val="NoSpacing"/>
+                                <w:pStyle w:val="Sinespaciado"/>
                                 <w:jc w:val="right"/>
                                 <w:rPr>
                                   <w:color w:val="FFFFFF" w:themeColor="background1"/>
@@ -350,7 +361,7 @@
                           <w:sdtContent>
                             <w:p>
                               <w:pPr>
-                                <w:pStyle w:val="NoSpacing"/>
+                                <w:pStyle w:val="Sinespaciado"/>
                                 <w:jc w:val="right"/>
                                 <w:rPr>
                                   <w:color w:val="FFFFFF" w:themeColor="background1"/>
@@ -421,7 +432,7 @@
       <w:sdtContent>
         <w:p>
           <w:pPr>
-            <w:pStyle w:val="TOCHeading"/>
+            <w:pStyle w:val="TtulodeTDC"/>
             <w:rPr>
               <w:lang w:val="es-ES"/>
             </w:rPr>
@@ -448,7 +459,7 @@
         </w:p>
         <w:p>
           <w:pPr>
-            <w:pStyle w:val="TOC1"/>
+            <w:pStyle w:val="TDC1"/>
             <w:tabs>
               <w:tab w:val="right" w:leader="dot" w:pos="8494"/>
             </w:tabs>
@@ -471,7 +482,7 @@
           <w:hyperlink w:anchor="_Toc161841623" w:history="1">
             <w:r>
               <w:rPr>
-                <w:rStyle w:val="Hyperlink"/>
+                <w:rStyle w:val="Hipervnculo"/>
                 <w:noProof/>
               </w:rPr>
               <w:t>1. Documento Descripción del Proyecto</w:t>
@@ -528,7 +539,7 @@
         </w:p>
         <w:p>
           <w:pPr>
-            <w:pStyle w:val="TOC2"/>
+            <w:pStyle w:val="TDC2"/>
             <w:tabs>
               <w:tab w:val="left" w:pos="880"/>
               <w:tab w:val="right" w:leader="dot" w:pos="8494"/>
@@ -543,7 +554,7 @@
           <w:hyperlink w:anchor="_Toc161841624" w:history="1">
             <w:r>
               <w:rPr>
-                <w:rStyle w:val="Hyperlink"/>
+                <w:rStyle w:val="Hipervnculo"/>
                 <w:noProof/>
               </w:rPr>
               <w:t>1.1</w:t>
@@ -559,7 +570,7 @@
             </w:r>
             <w:r>
               <w:rPr>
-                <w:rStyle w:val="Hyperlink"/>
+                <w:rStyle w:val="Hipervnculo"/>
                 <w:noProof/>
               </w:rPr>
               <w:t>Contexto del proyecto</w:t>
@@ -616,7 +627,7 @@
         </w:p>
         <w:p>
           <w:pPr>
-            <w:pStyle w:val="TOC3"/>
+            <w:pStyle w:val="TDC3"/>
             <w:tabs>
               <w:tab w:val="left" w:pos="1320"/>
               <w:tab w:val="right" w:leader="dot" w:pos="8494"/>
@@ -631,7 +642,7 @@
           <w:hyperlink w:anchor="_Toc161841625" w:history="1">
             <w:r>
               <w:rPr>
-                <w:rStyle w:val="Hyperlink"/>
+                <w:rStyle w:val="Hipervnculo"/>
                 <w:noProof/>
               </w:rPr>
               <w:t>1.1.1</w:t>
@@ -647,7 +658,7 @@
             </w:r>
             <w:r>
               <w:rPr>
-                <w:rStyle w:val="Hyperlink"/>
+                <w:rStyle w:val="Hipervnculo"/>
                 <w:noProof/>
               </w:rPr>
               <w:t>Ámbito y entorno</w:t>
@@ -704,7 +715,7 @@
         </w:p>
         <w:p>
           <w:pPr>
-            <w:pStyle w:val="TOC3"/>
+            <w:pStyle w:val="TDC3"/>
             <w:tabs>
               <w:tab w:val="left" w:pos="1320"/>
               <w:tab w:val="right" w:leader="dot" w:pos="8494"/>
@@ -719,7 +730,7 @@
           <w:hyperlink w:anchor="_Toc161841626" w:history="1">
             <w:r>
               <w:rPr>
-                <w:rStyle w:val="Hyperlink"/>
+                <w:rStyle w:val="Hipervnculo"/>
                 <w:noProof/>
               </w:rPr>
               <w:t>1.1.2</w:t>
@@ -735,7 +746,7 @@
             </w:r>
             <w:r>
               <w:rPr>
-                <w:rStyle w:val="Hyperlink"/>
+                <w:rStyle w:val="Hipervnculo"/>
                 <w:noProof/>
               </w:rPr>
               <w:t>Análisis de la realidad</w:t>
@@ -792,7 +803,7 @@
         </w:p>
         <w:p>
           <w:pPr>
-            <w:pStyle w:val="TOC3"/>
+            <w:pStyle w:val="TDC3"/>
             <w:tabs>
               <w:tab w:val="left" w:pos="1320"/>
               <w:tab w:val="right" w:leader="dot" w:pos="8494"/>
@@ -807,7 +818,7 @@
           <w:hyperlink w:anchor="_Toc161841627" w:history="1">
             <w:r>
               <w:rPr>
-                <w:rStyle w:val="Hyperlink"/>
+                <w:rStyle w:val="Hipervnculo"/>
                 <w:noProof/>
               </w:rPr>
               <w:t>1.1.3</w:t>
@@ -823,7 +834,7 @@
             </w:r>
             <w:r>
               <w:rPr>
-                <w:rStyle w:val="Hyperlink"/>
+                <w:rStyle w:val="Hipervnculo"/>
                 <w:noProof/>
               </w:rPr>
               <w:t>Solución y justificación de la solución propuesta</w:t>
@@ -880,7 +891,7 @@
         </w:p>
         <w:p>
           <w:pPr>
-            <w:pStyle w:val="TOC3"/>
+            <w:pStyle w:val="TDC3"/>
             <w:tabs>
               <w:tab w:val="left" w:pos="1320"/>
               <w:tab w:val="right" w:leader="dot" w:pos="8494"/>
@@ -895,7 +906,7 @@
           <w:hyperlink w:anchor="_Toc161841628" w:history="1">
             <w:r>
               <w:rPr>
-                <w:rStyle w:val="Hyperlink"/>
+                <w:rStyle w:val="Hipervnculo"/>
                 <w:noProof/>
               </w:rPr>
               <w:t>1.1.4</w:t>
@@ -911,7 +922,7 @@
             </w:r>
             <w:r>
               <w:rPr>
-                <w:rStyle w:val="Hyperlink"/>
+                <w:rStyle w:val="Hipervnculo"/>
                 <w:noProof/>
               </w:rPr>
               <w:t>Destinatarios</w:t>
@@ -968,7 +979,7 @@
         </w:p>
         <w:p>
           <w:pPr>
-            <w:pStyle w:val="TOC2"/>
+            <w:pStyle w:val="TDC2"/>
             <w:tabs>
               <w:tab w:val="left" w:pos="880"/>
               <w:tab w:val="right" w:leader="dot" w:pos="8494"/>
@@ -983,7 +994,7 @@
           <w:hyperlink w:anchor="_Toc161841629" w:history="1">
             <w:r>
               <w:rPr>
-                <w:rStyle w:val="Hyperlink"/>
+                <w:rStyle w:val="Hipervnculo"/>
                 <w:noProof/>
               </w:rPr>
               <w:t>1.2</w:t>
@@ -999,7 +1010,7 @@
             </w:r>
             <w:r>
               <w:rPr>
-                <w:rStyle w:val="Hyperlink"/>
+                <w:rStyle w:val="Hipervnculo"/>
                 <w:noProof/>
               </w:rPr>
               <w:t>Objetivos</w:t>
@@ -1056,7 +1067,7 @@
         </w:p>
         <w:p>
           <w:pPr>
-            <w:pStyle w:val="TOC3"/>
+            <w:pStyle w:val="TDC3"/>
             <w:tabs>
               <w:tab w:val="left" w:pos="1320"/>
               <w:tab w:val="right" w:leader="dot" w:pos="8494"/>
@@ -1071,7 +1082,7 @@
           <w:hyperlink w:anchor="_Toc161841630" w:history="1">
             <w:r>
               <w:rPr>
-                <w:rStyle w:val="Hyperlink"/>
+                <w:rStyle w:val="Hipervnculo"/>
                 <w:noProof/>
               </w:rPr>
               <w:t>1.2.1</w:t>
@@ -1087,7 +1098,7 @@
             </w:r>
             <w:r>
               <w:rPr>
-                <w:rStyle w:val="Hyperlink"/>
+                <w:rStyle w:val="Hipervnculo"/>
                 <w:noProof/>
               </w:rPr>
               <w:t>Versión Español</w:t>
@@ -1144,7 +1155,7 @@
         </w:p>
         <w:p>
           <w:pPr>
-            <w:pStyle w:val="TOC3"/>
+            <w:pStyle w:val="TDC3"/>
             <w:tabs>
               <w:tab w:val="left" w:pos="1320"/>
               <w:tab w:val="right" w:leader="dot" w:pos="8494"/>
@@ -1159,7 +1170,7 @@
           <w:hyperlink w:anchor="_Toc161841631" w:history="1">
             <w:r>
               <w:rPr>
-                <w:rStyle w:val="Hyperlink"/>
+                <w:rStyle w:val="Hipervnculo"/>
                 <w:noProof/>
               </w:rPr>
               <w:t>1.2.2</w:t>
@@ -1175,7 +1186,7 @@
             </w:r>
             <w:r>
               <w:rPr>
-                <w:rStyle w:val="Hyperlink"/>
+                <w:rStyle w:val="Hipervnculo"/>
                 <w:noProof/>
               </w:rPr>
               <w:t>English Version</w:t>
@@ -1232,7 +1243,7 @@
         </w:p>
         <w:p>
           <w:pPr>
-            <w:pStyle w:val="TOC2"/>
+            <w:pStyle w:val="TDC2"/>
             <w:tabs>
               <w:tab w:val="left" w:pos="880"/>
               <w:tab w:val="right" w:leader="dot" w:pos="8494"/>
@@ -1247,7 +1258,7 @@
           <w:hyperlink w:anchor="_Toc161841632" w:history="1">
             <w:r>
               <w:rPr>
-                <w:rStyle w:val="Hyperlink"/>
+                <w:rStyle w:val="Hipervnculo"/>
                 <w:noProof/>
               </w:rPr>
               <w:t>1.3</w:t>
@@ -1263,7 +1274,7 @@
             </w:r>
             <w:r>
               <w:rPr>
-                <w:rStyle w:val="Hyperlink"/>
+                <w:rStyle w:val="Hipervnculo"/>
                 <w:noProof/>
               </w:rPr>
               <w:t>Marco Legal</w:t>
@@ -1320,7 +1331,7 @@
         </w:p>
         <w:p>
           <w:pPr>
-            <w:pStyle w:val="TOC1"/>
+            <w:pStyle w:val="TDC1"/>
             <w:tabs>
               <w:tab w:val="right" w:leader="dot" w:pos="8494"/>
             </w:tabs>
@@ -1334,7 +1345,7 @@
           <w:hyperlink w:anchor="_Toc161841633" w:history="1">
             <w:r>
               <w:rPr>
-                <w:rStyle w:val="Hyperlink"/>
+                <w:rStyle w:val="Hipervnculo"/>
                 <w:noProof/>
               </w:rPr>
               <w:t>2. Documento de Acuerdo del Proyecto</w:t>
@@ -1391,7 +1402,7 @@
         </w:p>
         <w:p>
           <w:pPr>
-            <w:pStyle w:val="TOC2"/>
+            <w:pStyle w:val="TDC2"/>
             <w:tabs>
               <w:tab w:val="right" w:leader="dot" w:pos="8494"/>
             </w:tabs>
@@ -1405,7 +1416,7 @@
           <w:hyperlink w:anchor="_Toc161841634" w:history="1">
             <w:r>
               <w:rPr>
-                <w:rStyle w:val="Hyperlink"/>
+                <w:rStyle w:val="Hipervnculo"/>
                 <w:noProof/>
               </w:rPr>
               <w:t>2.1 Historias de Usuario</w:t>
@@ -1462,7 +1473,7 @@
         </w:p>
         <w:p>
           <w:pPr>
-            <w:pStyle w:val="TOC3"/>
+            <w:pStyle w:val="TDC3"/>
             <w:tabs>
               <w:tab w:val="right" w:leader="dot" w:pos="8494"/>
             </w:tabs>
@@ -1476,7 +1487,7 @@
           <w:hyperlink w:anchor="_Toc161841635" w:history="1">
             <w:r>
               <w:rPr>
-                <w:rStyle w:val="Hyperlink"/>
+                <w:rStyle w:val="Hipervnculo"/>
                 <w:noProof/>
               </w:rPr>
               <w:t>2.1.1 Historias de Usuario para requisitos no funcionales:</w:t>
@@ -1533,7 +1544,7 @@
         </w:p>
         <w:p>
           <w:pPr>
-            <w:pStyle w:val="TOC2"/>
+            <w:pStyle w:val="TDC2"/>
             <w:tabs>
               <w:tab w:val="right" w:leader="dot" w:pos="8494"/>
             </w:tabs>
@@ -1547,7 +1558,7 @@
           <w:hyperlink w:anchor="_Toc161841636" w:history="1">
             <w:r>
               <w:rPr>
-                <w:rStyle w:val="Hyperlink"/>
+                <w:rStyle w:val="Hipervnculo"/>
                 <w:noProof/>
               </w:rPr>
               <w:t>2.2 Tareas</w:t>
@@ -1604,7 +1615,7 @@
         </w:p>
         <w:p>
           <w:pPr>
-            <w:pStyle w:val="TOC2"/>
+            <w:pStyle w:val="TDC2"/>
             <w:tabs>
               <w:tab w:val="right" w:leader="dot" w:pos="8494"/>
             </w:tabs>
@@ -1618,7 +1629,7 @@
           <w:hyperlink w:anchor="_Toc161841637" w:history="1">
             <w:r>
               <w:rPr>
-                <w:rStyle w:val="Hyperlink"/>
+                <w:rStyle w:val="Hipervnculo"/>
                 <w:noProof/>
               </w:rPr>
               <w:t>2.3 Metodología a seguir para la realización del proyecto</w:t>
@@ -1675,7 +1686,7 @@
         </w:p>
         <w:p>
           <w:pPr>
-            <w:pStyle w:val="TOC2"/>
+            <w:pStyle w:val="TDC2"/>
             <w:tabs>
               <w:tab w:val="right" w:leader="dot" w:pos="8494"/>
             </w:tabs>
@@ -1689,7 +1700,7 @@
           <w:hyperlink w:anchor="_Toc161841638" w:history="1">
             <w:r>
               <w:rPr>
-                <w:rStyle w:val="Hyperlink"/>
+                <w:rStyle w:val="Hipervnculo"/>
                 <w:noProof/>
               </w:rPr>
               <w:t>2.4 Planificación temporal de Tareas</w:t>
@@ -1746,7 +1757,7 @@
         </w:p>
         <w:p>
           <w:pPr>
-            <w:pStyle w:val="TOC2"/>
+            <w:pStyle w:val="TDC2"/>
             <w:tabs>
               <w:tab w:val="right" w:leader="dot" w:pos="8494"/>
             </w:tabs>
@@ -1760,7 +1771,7 @@
           <w:hyperlink w:anchor="_Toc161841639" w:history="1">
             <w:r>
               <w:rPr>
-                <w:rStyle w:val="Hyperlink"/>
+                <w:rStyle w:val="Hipervnculo"/>
                 <w:noProof/>
               </w:rPr>
               <w:t>2.5 Análisis de Riesgos</w:t>
@@ -1846,7 +1857,7 @@
     <w:p/>
     <w:p>
       <w:pPr>
-        <w:pStyle w:val="Heading1"/>
+        <w:pStyle w:val="Ttulo1"/>
       </w:pPr>
       <w:bookmarkStart w:id="0" w:name="_Toc161841623"/>
       <w:r>
@@ -1860,7 +1871,7 @@
     <w:p/>
     <w:p>
       <w:pPr>
-        <w:pStyle w:val="Heading2"/>
+        <w:pStyle w:val="Ttulo2"/>
         <w:numPr>
           <w:ilvl w:val="1"/>
           <w:numId w:val="2"/>
@@ -1875,7 +1886,7 @@
     <w:p/>
     <w:p>
       <w:pPr>
-        <w:pStyle w:val="Heading3"/>
+        <w:pStyle w:val="Ttulo3"/>
         <w:numPr>
           <w:ilvl w:val="2"/>
           <w:numId w:val="2"/>
@@ -1970,7 +1981,7 @@
     </w:p>
     <w:p>
       <w:pPr>
-        <w:pStyle w:val="Heading3"/>
+        <w:pStyle w:val="Ttulo3"/>
         <w:numPr>
           <w:ilvl w:val="2"/>
           <w:numId w:val="2"/>
@@ -2014,9 +2025,11 @@
       <w:r>
         <w:t xml:space="preserve">A diferencia de otras aplicaciones de búsqueda de guitarras existentes en el mercado, nuestra aplicación se enfocará en ofrecer una experiencia de usuario más amigable y </w:t>
       </w:r>
+      <w:proofErr w:type="gramStart"/>
       <w:r>
         <w:t>sencilla</w:t>
       </w:r>
+      <w:proofErr w:type="gramEnd"/>
       <w:r>
         <w:t>. Además, la aplicación incluirá una amplia variedad de guitarras de diferentes marcas y modelos para que los usuarios puedan encontrar la guitarra ideal para ellos.</w:t>
       </w:r>
@@ -2042,7 +2055,15 @@
         <w:jc w:val="both"/>
       </w:pPr>
       <w:r>
-        <w:t>- “Sweetwater”</w:t>
+        <w:t>- “</w:t>
+      </w:r>
+      <w:proofErr w:type="spellStart"/>
+      <w:r>
+        <w:t>Sweetwater</w:t>
+      </w:r>
+      <w:proofErr w:type="spellEnd"/>
+      <w:r>
+        <w:t>”</w:t>
       </w:r>
     </w:p>
     <w:p>
@@ -2055,9 +2076,11 @@
       <w:r>
         <w:t xml:space="preserve"> “</w:t>
       </w:r>
+      <w:proofErr w:type="spellStart"/>
       <w:r>
         <w:t>findmyguitar</w:t>
       </w:r>
+      <w:proofErr w:type="spellEnd"/>
       <w:r>
         <w:t>”</w:t>
       </w:r>
@@ -2079,7 +2102,15 @@
       </w:pPr>
       <w:r>
         <w:lastRenderedPageBreak/>
-        <w:t>- “Guitarlab”</w:t>
+        <w:t>- “</w:t>
+      </w:r>
+      <w:proofErr w:type="spellStart"/>
+      <w:r>
+        <w:t>Guitarlab</w:t>
+      </w:r>
+      <w:proofErr w:type="spellEnd"/>
+      <w:r>
+        <w:t>”</w:t>
       </w:r>
     </w:p>
     <w:p>
@@ -2111,11 +2142,28 @@
         <w:ind w:firstLine="720"/>
         <w:jc w:val="both"/>
       </w:pPr>
-      <w:r>
-        <w:t xml:space="preserve">SweetWater, GuitarLab </w:t>
-      </w:r>
-      <w:r>
-        <w:t>(Tho</w:t>
+      <w:proofErr w:type="spellStart"/>
+      <w:r>
+        <w:t>SweetWater</w:t>
+      </w:r>
+      <w:proofErr w:type="spellEnd"/>
+      <w:r>
+        <w:t xml:space="preserve">, </w:t>
+      </w:r>
+      <w:proofErr w:type="spellStart"/>
+      <w:r>
+        <w:t>GuitarLab</w:t>
+      </w:r>
+      <w:proofErr w:type="spellEnd"/>
+      <w:r>
+        <w:t xml:space="preserve"> </w:t>
+      </w:r>
+      <w:r>
+        <w:t>(</w:t>
+      </w:r>
+      <w:proofErr w:type="spellStart"/>
+      <w:r>
+        <w:t>Tho</w:t>
       </w:r>
       <w:r>
         <w:t>ma</w:t>
@@ -2124,7 +2172,11 @@
         <w:t>n</w:t>
       </w:r>
       <w:r>
-        <w:t>n)</w:t>
+        <w:t>n</w:t>
+      </w:r>
+      <w:proofErr w:type="spellEnd"/>
+      <w:r>
+        <w:t>)</w:t>
       </w:r>
       <w:r>
         <w:t xml:space="preserve">y Guitar Center tienen una buena herramienta de búsqueda </w:t>
@@ -2139,7 +2191,15 @@
         <w:jc w:val="both"/>
       </w:pPr>
       <w:r>
-        <w:t xml:space="preserve">En el caso de findmyguitar, es sinceramente una aplicación web que me ha sorprendido enormemente. La idea del buscador de guitarras rondaba mi mente desde el año pasado para producirla con </w:t>
+        <w:t xml:space="preserve">En el caso de </w:t>
+      </w:r>
+      <w:proofErr w:type="spellStart"/>
+      <w:r>
+        <w:t>findmyguitar</w:t>
+      </w:r>
+      <w:proofErr w:type="spellEnd"/>
+      <w:r>
+        <w:t xml:space="preserve">, es sinceramente una aplicación web que me ha sorprendido enormemente. La idea del buscador de guitarras rondaba mi mente desde el año pasado para producirla con </w:t>
       </w:r>
       <w:r>
         <w:t xml:space="preserve">diferentes funcionalidades que al final se han ido desechando. </w:t>
@@ -2164,7 +2224,7 @@
     </w:p>
     <w:p>
       <w:pPr>
-        <w:pStyle w:val="Heading3"/>
+        <w:pStyle w:val="Ttulo3"/>
         <w:numPr>
           <w:ilvl w:val="2"/>
           <w:numId w:val="2"/>
@@ -2226,7 +2286,7 @@
     </w:p>
     <w:p>
       <w:pPr>
-        <w:pStyle w:val="Heading3"/>
+        <w:pStyle w:val="Ttulo3"/>
         <w:numPr>
           <w:ilvl w:val="2"/>
           <w:numId w:val="2"/>
@@ -2264,7 +2324,7 @@
     </w:p>
     <w:p>
       <w:pPr>
-        <w:pStyle w:val="Heading2"/>
+        <w:pStyle w:val="Ttulo2"/>
         <w:numPr>
           <w:ilvl w:val="1"/>
           <w:numId w:val="2"/>
@@ -2279,7 +2339,7 @@
     <w:p/>
     <w:p>
       <w:pPr>
-        <w:pStyle w:val="Heading3"/>
+        <w:pStyle w:val="Ttulo3"/>
         <w:numPr>
           <w:ilvl w:val="2"/>
           <w:numId w:val="2"/>
@@ -2328,7 +2388,15 @@
         <w:t>El usuario creará una cuenta que almacenaremos</w:t>
       </w:r>
       <w:r>
-        <w:t xml:space="preserve"> en nuestra base de datos local y también almacenaremos las búsquedas activas que realice éste en la api, para así luego ofrecerle a las empresas una información que podrán utilizar para generar publicidad.</w:t>
+        <w:t xml:space="preserve"> en nuestra base de datos local y también almacenaremos las búsquedas activas que realice éste en </w:t>
+      </w:r>
+      <w:proofErr w:type="gramStart"/>
+      <w:r>
+        <w:t>la</w:t>
+      </w:r>
+      <w:proofErr w:type="gramEnd"/>
+      <w:r>
+        <w:t xml:space="preserve"> api, para así luego ofrecerle a las empresas una información que podrán utilizar para generar publicidad.</w:t>
       </w:r>
     </w:p>
     <w:p>
@@ -2341,17 +2409,27 @@
     </w:p>
     <w:p>
       <w:pPr>
-        <w:pStyle w:val="Heading3"/>
+        <w:pStyle w:val="Ttulo3"/>
         <w:numPr>
           <w:ilvl w:val="2"/>
           <w:numId w:val="2"/>
         </w:numPr>
       </w:pPr>
       <w:bookmarkStart w:id="8" w:name="_Toc161841631"/>
-      <w:r>
-        <w:t>English Version</w:t>
+      <w:proofErr w:type="spellStart"/>
+      <w:r>
+        <w:t>English</w:t>
+      </w:r>
+      <w:proofErr w:type="spellEnd"/>
+      <w:r>
+        <w:t xml:space="preserve"> </w:t>
+      </w:r>
+      <w:proofErr w:type="spellStart"/>
+      <w:r>
+        <w:t>Version</w:t>
       </w:r>
       <w:bookmarkEnd w:id="8"/>
+      <w:proofErr w:type="spellEnd"/>
     </w:p>
     <w:p>
       <w:pPr>
@@ -2429,7 +2507,7 @@
     </w:p>
     <w:p>
       <w:pPr>
-        <w:pStyle w:val="Heading2"/>
+        <w:pStyle w:val="Ttulo2"/>
         <w:numPr>
           <w:ilvl w:val="1"/>
           <w:numId w:val="2"/>
@@ -2443,7 +2521,7 @@
     </w:p>
     <w:p>
       <w:pPr>
-        <w:pStyle w:val="ListParagraph"/>
+        <w:pStyle w:val="Prrafodelista"/>
         <w:ind w:left="390"/>
         <w:jc w:val="both"/>
       </w:pPr>
@@ -2454,7 +2532,7 @@
         <w:jc w:val="both"/>
       </w:pPr>
       <w:r>
-        <w:t xml:space="preserve">"En cumplimiento con la legislación española sobre protección de datos, se informa a los usuarios que todos los datos personales proporcionados serán tratados conforme a lo establecido en la Ley Orgánica 3/2018, de 5 de </w:t>
+        <w:t xml:space="preserve">En cumplimiento con la legislación española sobre protección de datos, se informa a los usuarios que todos los datos personales proporcionados serán tratados conforme a lo establecido en la Ley Orgánica 3/2018, de 5 de </w:t>
       </w:r>
       <w:r>
         <w:t>diciembre</w:t>
@@ -2464,7 +2542,10 @@
       </w:r>
       <w:r>
         <w:lastRenderedPageBreak/>
-        <w:t>Europeo y del Consejo, conocido como GDPR. Se garantiza la confidencialidad y seguridad de los datos personales en todo momento, respetando su privacidad y derechos."</w:t>
+        <w:t xml:space="preserve">Europeo y del Consejo, conocido como GDPR. Se garantiza la confidencialidad y seguridad de los datos personales en todo momento, respetando su privacidad </w:t>
+      </w:r>
+      <w:r>
+        <w:t>y derechos.</w:t>
       </w:r>
     </w:p>
     <w:p>
@@ -2474,7 +2555,7 @@
     </w:p>
     <w:p>
       <w:pPr>
-        <w:pStyle w:val="Heading1"/>
+        <w:pStyle w:val="Ttulo1"/>
       </w:pPr>
       <w:bookmarkStart w:id="10" w:name="_Toc161841633"/>
       <w:r>
@@ -2486,13 +2567,13 @@
     <w:p>
       <w:pPr>
         <w:rPr>
-          <w:rStyle w:val="Hyperlink"/>
+          <w:rStyle w:val="Hipervnculo"/>
         </w:rPr>
       </w:pPr>
       <w:hyperlink r:id="rId10" w:history="1">
         <w:r>
           <w:rPr>
-            <w:rStyle w:val="Hyperlink"/>
+            <w:rStyle w:val="Hipervnculo"/>
           </w:rPr>
           <w:t>https://github.com/okronar/ProyectoFinalSergioRamos.git</w:t>
         </w:r>
@@ -2501,18 +2582,18 @@
     <w:p>
       <w:pPr>
         <w:rPr>
-          <w:rStyle w:val="Hyperlink"/>
+          <w:rStyle w:val="Hipervnculo"/>
         </w:rPr>
       </w:pPr>
     </w:p>
     <w:p>
       <w:pPr>
-        <w:pStyle w:val="Heading2"/>
+        <w:pStyle w:val="Ttulo2"/>
       </w:pPr>
       <w:bookmarkStart w:id="11" w:name="_Toc161841634"/>
       <w:r>
         <w:rPr>
-          <w:rStyle w:val="Hyperlink"/>
+          <w:rStyle w:val="Hipervnculo"/>
           <w:u w:val="none"/>
         </w:rPr>
         <w:t>2.1 Historias de Usuario</w:t>
@@ -2524,7 +2605,7 @@
         <w:tblStyle w:val="GridTable3-Accent51"/>
         <w:tblW w:w="10315" w:type="dxa"/>
         <w:tblInd w:w="-851" w:type="dxa"/>
-        <w:tblLook w:val="04A0" w:firstRow="1" w:lastRow="0" w:firstColumn="1" w:lastColumn="0" w:noHBand="0" w:noVBand="1"/>
+        <w:tblLook w:val="04A0"/>
       </w:tblPr>
       <w:tblGrid>
         <w:gridCol w:w="851"/>
@@ -2533,12 +2614,12 @@
       </w:tblGrid>
       <w:tr>
         <w:trPr>
-          <w:cnfStyle w:val="100000000000" w:firstRow="1" w:lastRow="0" w:firstColumn="0" w:lastColumn="0" w:oddVBand="0" w:evenVBand="0" w:oddHBand="0" w:evenHBand="0" w:firstRowFirstColumn="0" w:firstRowLastColumn="0" w:lastRowFirstColumn="0" w:lastRowLastColumn="0"/>
+          <w:cnfStyle w:val="100000000000"/>
           <w:trHeight w:val="300"/>
         </w:trPr>
         <w:tc>
           <w:tcPr>
-            <w:cnfStyle w:val="001000000100" w:firstRow="0" w:lastRow="0" w:firstColumn="1" w:lastColumn="0" w:oddVBand="0" w:evenVBand="0" w:oddHBand="0" w:evenHBand="0" w:firstRowFirstColumn="1" w:firstRowLastColumn="0" w:lastRowFirstColumn="0" w:lastRowLastColumn="0"/>
+            <w:cnfStyle w:val="001000000100"/>
             <w:tcW w:w="851" w:type="dxa"/>
           </w:tcPr>
           <w:p>
@@ -2565,7 +2646,7 @@
           <w:p>
             <w:pPr>
               <w:jc w:val="center"/>
-              <w:cnfStyle w:val="100000000000" w:firstRow="1" w:lastRow="0" w:firstColumn="0" w:lastColumn="0" w:oddVBand="0" w:evenVBand="0" w:oddHBand="0" w:evenHBand="0" w:firstRowFirstColumn="0" w:firstRowLastColumn="0" w:lastRowFirstColumn="0" w:lastRowLastColumn="0"/>
+              <w:cnfStyle w:val="100000000000"/>
             </w:pPr>
             <w:r>
               <w:t>Criterios de aceptación</w:t>
@@ -2579,7 +2660,7 @@
           <w:p>
             <w:pPr>
               <w:jc w:val="center"/>
-              <w:cnfStyle w:val="100000000000" w:firstRow="1" w:lastRow="0" w:firstColumn="0" w:lastColumn="0" w:oddVBand="0" w:evenVBand="0" w:oddHBand="0" w:evenHBand="0" w:firstRowFirstColumn="0" w:firstRowLastColumn="0" w:lastRowFirstColumn="0" w:lastRowLastColumn="0"/>
+              <w:cnfStyle w:val="100000000000"/>
             </w:pPr>
             <w:r>
               <w:t>Prioridad</w:t>
@@ -2589,12 +2670,12 @@
       </w:tr>
       <w:tr>
         <w:trPr>
-          <w:cnfStyle w:val="000000100000" w:firstRow="0" w:lastRow="0" w:firstColumn="0" w:lastColumn="0" w:oddVBand="0" w:evenVBand="0" w:oddHBand="1" w:evenHBand="0" w:firstRowFirstColumn="0" w:firstRowLastColumn="0" w:lastRowFirstColumn="0" w:lastRowLastColumn="0"/>
+          <w:cnfStyle w:val="000000100000"/>
           <w:trHeight w:val="748"/>
         </w:trPr>
         <w:tc>
           <w:tcPr>
-            <w:cnfStyle w:val="001000000000" w:firstRow="0" w:lastRow="0" w:firstColumn="1" w:lastColumn="0" w:oddVBand="0" w:evenVBand="0" w:oddHBand="0" w:evenHBand="0" w:firstRowFirstColumn="0" w:firstRowLastColumn="0" w:lastRowFirstColumn="0" w:lastRowLastColumn="0"/>
+            <w:cnfStyle w:val="001000000000"/>
             <w:tcW w:w="851" w:type="dxa"/>
           </w:tcPr>
           <w:p>
@@ -2621,7 +2702,7 @@
           <w:p>
             <w:pPr>
               <w:jc w:val="both"/>
-              <w:cnfStyle w:val="000000100000" w:firstRow="0" w:lastRow="0" w:firstColumn="0" w:lastColumn="0" w:oddVBand="0" w:evenVBand="0" w:oddHBand="1" w:evenHBand="0" w:firstRowFirstColumn="0" w:firstRowLastColumn="0" w:lastRowFirstColumn="0" w:lastRowLastColumn="0"/>
+              <w:cnfStyle w:val="000000100000"/>
             </w:pPr>
             <w:r>
               <w:t xml:space="preserve">La aplicación debe permitir al usuario especificar sus preferencias en </w:t>
@@ -2633,7 +2714,7 @@
           <w:p>
             <w:pPr>
               <w:jc w:val="both"/>
-              <w:cnfStyle w:val="000000100000" w:firstRow="0" w:lastRow="0" w:firstColumn="0" w:lastColumn="0" w:oddVBand="0" w:evenVBand="0" w:oddHBand="1" w:evenHBand="0" w:firstRowFirstColumn="0" w:firstRowLastColumn="0" w:lastRowFirstColumn="0" w:lastRowLastColumn="0"/>
+              <w:cnfStyle w:val="000000100000"/>
             </w:pPr>
             <w:r>
               <w:t>La búsqueda debe devolver una lista de guitarras que cumplan con los criterios de búsqueda especificados.</w:t>
@@ -2642,7 +2723,7 @@
           <w:p>
             <w:pPr>
               <w:jc w:val="both"/>
-              <w:cnfStyle w:val="000000100000" w:firstRow="0" w:lastRow="0" w:firstColumn="0" w:lastColumn="0" w:oddVBand="0" w:evenVBand="0" w:oddHBand="1" w:evenHBand="0" w:firstRowFirstColumn="0" w:firstRowLastColumn="0" w:lastRowFirstColumn="0" w:lastRowLastColumn="0"/>
+              <w:cnfStyle w:val="000000100000"/>
             </w:pPr>
             <w:r>
               <w:t>La lista de guitarras debe ser clara y fácil de entender para el usuario.</w:t>
@@ -2651,7 +2732,7 @@
           <w:p>
             <w:pPr>
               <w:jc w:val="both"/>
-              <w:cnfStyle w:val="000000100000" w:firstRow="0" w:lastRow="0" w:firstColumn="0" w:lastColumn="0" w:oddVBand="0" w:evenVBand="0" w:oddHBand="1" w:evenHBand="0" w:firstRowFirstColumn="0" w:firstRowLastColumn="0" w:lastRowFirstColumn="0" w:lastRowLastColumn="0"/>
+              <w:cnfStyle w:val="000000100000"/>
             </w:pPr>
             <w:r>
               <w:t>La aplicación debe permitir al usuario comparar las guitarras de la lista para poder tomar una decisión informada.</w:t>
@@ -2660,7 +2741,7 @@
           <w:p>
             <w:pPr>
               <w:jc w:val="both"/>
-              <w:cnfStyle w:val="000000100000" w:firstRow="0" w:lastRow="0" w:firstColumn="0" w:lastColumn="0" w:oddVBand="0" w:evenVBand="0" w:oddHBand="1" w:evenHBand="0" w:firstRowFirstColumn="0" w:firstRowLastColumn="0" w:lastRowFirstColumn="0" w:lastRowLastColumn="0"/>
+              <w:cnfStyle w:val="000000100000"/>
             </w:pPr>
           </w:p>
         </w:tc>
@@ -2671,19 +2752,19 @@
           <w:p>
             <w:pPr>
               <w:jc w:val="both"/>
-              <w:cnfStyle w:val="000000100000" w:firstRow="0" w:lastRow="0" w:firstColumn="0" w:lastColumn="0" w:oddVBand="0" w:evenVBand="0" w:oddHBand="1" w:evenHBand="0" w:firstRowFirstColumn="0" w:firstRowLastColumn="0" w:lastRowFirstColumn="0" w:lastRowLastColumn="0"/>
-            </w:pPr>
-          </w:p>
-          <w:p>
-            <w:pPr>
-              <w:jc w:val="both"/>
-              <w:cnfStyle w:val="000000100000" w:firstRow="0" w:lastRow="0" w:firstColumn="0" w:lastColumn="0" w:oddVBand="0" w:evenVBand="0" w:oddHBand="1" w:evenHBand="0" w:firstRowFirstColumn="0" w:firstRowLastColumn="0" w:lastRowFirstColumn="0" w:lastRowLastColumn="0"/>
-            </w:pPr>
-          </w:p>
-          <w:p>
-            <w:pPr>
-              <w:jc w:val="both"/>
-              <w:cnfStyle w:val="000000100000" w:firstRow="0" w:lastRow="0" w:firstColumn="0" w:lastColumn="0" w:oddVBand="0" w:evenVBand="0" w:oddHBand="1" w:evenHBand="0" w:firstRowFirstColumn="0" w:firstRowLastColumn="0" w:lastRowFirstColumn="0" w:lastRowLastColumn="0"/>
+              <w:cnfStyle w:val="000000100000"/>
+            </w:pPr>
+          </w:p>
+          <w:p>
+            <w:pPr>
+              <w:jc w:val="both"/>
+              <w:cnfStyle w:val="000000100000"/>
+            </w:pPr>
+          </w:p>
+          <w:p>
+            <w:pPr>
+              <w:jc w:val="both"/>
+              <w:cnfStyle w:val="000000100000"/>
             </w:pPr>
             <w:r>
               <w:t>Alta</w:t>
@@ -2694,7 +2775,7 @@
       <w:tr>
         <w:tc>
           <w:tcPr>
-            <w:cnfStyle w:val="001000000000" w:firstRow="0" w:lastRow="0" w:firstColumn="1" w:lastColumn="0" w:oddVBand="0" w:evenVBand="0" w:oddHBand="0" w:evenHBand="0" w:firstRowFirstColumn="0" w:firstRowLastColumn="0" w:lastRowFirstColumn="0" w:lastRowLastColumn="0"/>
+            <w:cnfStyle w:val="001000000000"/>
             <w:tcW w:w="851" w:type="dxa"/>
           </w:tcPr>
           <w:p>
@@ -2721,7 +2802,7 @@
           <w:p>
             <w:pPr>
               <w:jc w:val="both"/>
-              <w:cnfStyle w:val="000000000000" w:firstRow="0" w:lastRow="0" w:firstColumn="0" w:lastColumn="0" w:oddVBand="0" w:evenVBand="0" w:oddHBand="0" w:evenHBand="0" w:firstRowFirstColumn="0" w:firstRowLastColumn="0" w:lastRowFirstColumn="0" w:lastRowLastColumn="0"/>
+              <w:cnfStyle w:val="000000000000"/>
             </w:pPr>
             <w:r>
               <w:t>La aplicación debe permitir al usuario seleccionar varias guitarras para compararlas.</w:t>
@@ -2730,7 +2811,7 @@
           <w:p>
             <w:pPr>
               <w:jc w:val="both"/>
-              <w:cnfStyle w:val="000000000000" w:firstRow="0" w:lastRow="0" w:firstColumn="0" w:lastColumn="0" w:oddVBand="0" w:evenVBand="0" w:oddHBand="0" w:evenHBand="0" w:firstRowFirstColumn="0" w:firstRowLastColumn="0" w:lastRowFirstColumn="0" w:lastRowLastColumn="0"/>
+              <w:cnfStyle w:val="000000000000"/>
             </w:pPr>
             <w:r>
               <w:t>La aplicación debe mostrar una tabla comparativa que incluya información relevante de la</w:t>
@@ -2748,7 +2829,7 @@
           <w:p>
             <w:pPr>
               <w:jc w:val="both"/>
-              <w:cnfStyle w:val="000000000000" w:firstRow="0" w:lastRow="0" w:firstColumn="0" w:lastColumn="0" w:oddVBand="0" w:evenVBand="0" w:oddHBand="0" w:evenHBand="0" w:firstRowFirstColumn="0" w:firstRowLastColumn="0" w:lastRowFirstColumn="0" w:lastRowLastColumn="0"/>
+              <w:cnfStyle w:val="000000000000"/>
             </w:pPr>
             <w:r>
               <w:t>La tabla comparativa debe ser fácil de leer y de entender para el usuario.</w:t>
@@ -2757,7 +2838,7 @@
           <w:p>
             <w:pPr>
               <w:jc w:val="both"/>
-              <w:cnfStyle w:val="000000000000" w:firstRow="0" w:lastRow="0" w:firstColumn="0" w:lastColumn="0" w:oddVBand="0" w:evenVBand="0" w:oddHBand="0" w:evenHBand="0" w:firstRowFirstColumn="0" w:firstRowLastColumn="0" w:lastRowFirstColumn="0" w:lastRowLastColumn="0"/>
+              <w:cnfStyle w:val="000000000000"/>
             </w:pPr>
             <w:r>
               <w:t>La aplicación debe permitir al usuario agregar o quitar guitarras de la tabla comparativa según sus necesidades.</w:t>
@@ -2766,7 +2847,7 @@
           <w:p>
             <w:pPr>
               <w:jc w:val="both"/>
-              <w:cnfStyle w:val="000000000000" w:firstRow="0" w:lastRow="0" w:firstColumn="0" w:lastColumn="0" w:oddVBand="0" w:evenVBand="0" w:oddHBand="0" w:evenHBand="0" w:firstRowFirstColumn="0" w:firstRowLastColumn="0" w:lastRowFirstColumn="0" w:lastRowLastColumn="0"/>
+              <w:cnfStyle w:val="000000000000"/>
             </w:pPr>
           </w:p>
         </w:tc>
@@ -2777,7 +2858,7 @@
           <w:p>
             <w:pPr>
               <w:jc w:val="both"/>
-              <w:cnfStyle w:val="000000000000" w:firstRow="0" w:lastRow="0" w:firstColumn="0" w:lastColumn="0" w:oddVBand="0" w:evenVBand="0" w:oddHBand="0" w:evenHBand="0" w:firstRowFirstColumn="0" w:firstRowLastColumn="0" w:lastRowFirstColumn="0" w:lastRowLastColumn="0"/>
+              <w:cnfStyle w:val="000000000000"/>
             </w:pPr>
             <w:r>
               <w:t>Alta</w:t>
@@ -2787,11 +2868,11 @@
       </w:tr>
       <w:tr>
         <w:trPr>
-          <w:cnfStyle w:val="000000100000" w:firstRow="0" w:lastRow="0" w:firstColumn="0" w:lastColumn="0" w:oddVBand="0" w:evenVBand="0" w:oddHBand="1" w:evenHBand="0" w:firstRowFirstColumn="0" w:firstRowLastColumn="0" w:lastRowFirstColumn="0" w:lastRowLastColumn="0"/>
+          <w:cnfStyle w:val="000000100000"/>
         </w:trPr>
         <w:tc>
           <w:tcPr>
-            <w:cnfStyle w:val="001000000000" w:firstRow="0" w:lastRow="0" w:firstColumn="1" w:lastColumn="0" w:oddVBand="0" w:evenVBand="0" w:oddHBand="0" w:evenHBand="0" w:firstRowFirstColumn="0" w:firstRowLastColumn="0" w:lastRowFirstColumn="0" w:lastRowLastColumn="0"/>
+            <w:cnfStyle w:val="001000000000"/>
             <w:tcW w:w="851" w:type="dxa"/>
           </w:tcPr>
           <w:p>
@@ -2818,7 +2899,7 @@
           <w:p>
             <w:pPr>
               <w:jc w:val="both"/>
-              <w:cnfStyle w:val="000000100000" w:firstRow="0" w:lastRow="0" w:firstColumn="0" w:lastColumn="0" w:oddVBand="0" w:evenVBand="0" w:oddHBand="1" w:evenHBand="0" w:firstRowFirstColumn="0" w:firstRowLastColumn="0" w:lastRowFirstColumn="0" w:lastRowLastColumn="0"/>
+              <w:cnfStyle w:val="000000100000"/>
             </w:pPr>
             <w:r>
               <w:t>La aplicación debe ser capaz de recopilar y almacenar la información de las búsquedas anteriores de cada usuario.</w:t>
@@ -2827,7 +2908,7 @@
           <w:p>
             <w:pPr>
               <w:jc w:val="both"/>
-              <w:cnfStyle w:val="000000100000" w:firstRow="0" w:lastRow="0" w:firstColumn="0" w:lastColumn="0" w:oddVBand="0" w:evenVBand="0" w:oddHBand="1" w:evenHBand="0" w:firstRowFirstColumn="0" w:firstRowLastColumn="0" w:lastRowFirstColumn="0" w:lastRowLastColumn="0"/>
+              <w:cnfStyle w:val="000000100000"/>
             </w:pPr>
             <w:r>
               <w:t>La aplicación debe ser capaz de analizar la información recopilada y utilizarla para generar recomendaciones personalizadas.</w:t>
@@ -2836,7 +2917,7 @@
           <w:p>
             <w:pPr>
               <w:jc w:val="both"/>
-              <w:cnfStyle w:val="000000100000" w:firstRow="0" w:lastRow="0" w:firstColumn="0" w:lastColumn="0" w:oddVBand="0" w:evenVBand="0" w:oddHBand="1" w:evenHBand="0" w:firstRowFirstColumn="0" w:firstRowLastColumn="0" w:lastRowFirstColumn="0" w:lastRowLastColumn="0"/>
+              <w:cnfStyle w:val="000000100000"/>
             </w:pPr>
             <w:r>
               <w:t>La aplicación debe ser capaz de mostrar información detallada sobre cada guitarra recomendada, como reseñas de usuarios y expertos, especificaciones técnicas y precios.</w:t>
@@ -2850,7 +2931,7 @@
           <w:p>
             <w:pPr>
               <w:jc w:val="both"/>
-              <w:cnfStyle w:val="000000100000" w:firstRow="0" w:lastRow="0" w:firstColumn="0" w:lastColumn="0" w:oddVBand="0" w:evenVBand="0" w:oddHBand="1" w:evenHBand="0" w:firstRowFirstColumn="0" w:firstRowLastColumn="0" w:lastRowFirstColumn="0" w:lastRowLastColumn="0"/>
+              <w:cnfStyle w:val="000000100000"/>
             </w:pPr>
             <w:r>
               <w:t>Baja</w:t>
@@ -2861,7 +2942,7 @@
       <w:tr>
         <w:tc>
           <w:tcPr>
-            <w:cnfStyle w:val="001000000000" w:firstRow="0" w:lastRow="0" w:firstColumn="1" w:lastColumn="0" w:oddVBand="0" w:evenVBand="0" w:oddHBand="0" w:evenHBand="0" w:firstRowFirstColumn="0" w:firstRowLastColumn="0" w:lastRowFirstColumn="0" w:lastRowLastColumn="0"/>
+            <w:cnfStyle w:val="001000000000"/>
             <w:tcW w:w="851" w:type="dxa"/>
           </w:tcPr>
           <w:p>
@@ -2895,7 +2976,7 @@
           <w:p>
             <w:pPr>
               <w:jc w:val="both"/>
-              <w:cnfStyle w:val="000000000000" w:firstRow="0" w:lastRow="0" w:firstColumn="0" w:lastColumn="0" w:oddVBand="0" w:evenVBand="0" w:oddHBand="0" w:evenHBand="0" w:firstRowFirstColumn="0" w:firstRowLastColumn="0" w:lastRowFirstColumn="0" w:lastRowLastColumn="0"/>
+              <w:cnfStyle w:val="000000000000"/>
             </w:pPr>
             <w:r>
               <w:t>La base de datos debe permitir la actualización de la información de las guitarras de forma rápida y eficiente.</w:t>
@@ -2904,7 +2985,7 @@
           <w:p>
             <w:pPr>
               <w:jc w:val="both"/>
-              <w:cnfStyle w:val="000000000000" w:firstRow="0" w:lastRow="0" w:firstColumn="0" w:lastColumn="0" w:oddVBand="0" w:evenVBand="0" w:oddHBand="0" w:evenHBand="0" w:firstRowFirstColumn="0" w:firstRowLastColumn="0" w:lastRowFirstColumn="0" w:lastRowLastColumn="0"/>
+              <w:cnfStyle w:val="000000000000"/>
             </w:pPr>
             <w:r>
               <w:t>Los usuarios deben tener acceso a la información actualizada de las guitarras tan pronto como sea posible.</w:t>
@@ -2913,7 +2994,7 @@
           <w:p>
             <w:pPr>
               <w:jc w:val="both"/>
-              <w:cnfStyle w:val="000000000000" w:firstRow="0" w:lastRow="0" w:firstColumn="0" w:lastColumn="0" w:oddVBand="0" w:evenVBand="0" w:oddHBand="0" w:evenHBand="0" w:firstRowFirstColumn="0" w:firstRowLastColumn="0" w:lastRowFirstColumn="0" w:lastRowLastColumn="0"/>
+              <w:cnfStyle w:val="000000000000"/>
             </w:pPr>
             <w:r>
               <w:t>El proceso de actualización de la base de datos no debe afectar la funcionalidad de la aplicación, y los usuarios no deben experimentar interrupciones en el servicio mientras se actualiza la información.</w:t>
@@ -2922,7 +3003,7 @@
           <w:p>
             <w:pPr>
               <w:jc w:val="both"/>
-              <w:cnfStyle w:val="000000000000" w:firstRow="0" w:lastRow="0" w:firstColumn="0" w:lastColumn="0" w:oddVBand="0" w:evenVBand="0" w:oddHBand="0" w:evenHBand="0" w:firstRowFirstColumn="0" w:firstRowLastColumn="0" w:lastRowFirstColumn="0" w:lastRowLastColumn="0"/>
+              <w:cnfStyle w:val="000000000000"/>
             </w:pPr>
             <w:r>
               <w:t>La actualización de la base de datos debe ser segura y no comprometer la seguridad de los datos de la aplicación o de los usuarios.</w:t>
@@ -2936,7 +3017,7 @@
           <w:p>
             <w:pPr>
               <w:jc w:val="both"/>
-              <w:cnfStyle w:val="000000000000" w:firstRow="0" w:lastRow="0" w:firstColumn="0" w:lastColumn="0" w:oddVBand="0" w:evenVBand="0" w:oddHBand="0" w:evenHBand="0" w:firstRowFirstColumn="0" w:firstRowLastColumn="0" w:lastRowFirstColumn="0" w:lastRowLastColumn="0"/>
+              <w:cnfStyle w:val="000000000000"/>
             </w:pPr>
             <w:r>
               <w:t>Alta</w:t>
@@ -2946,11 +3027,11 @@
       </w:tr>
       <w:tr>
         <w:trPr>
-          <w:cnfStyle w:val="000000100000" w:firstRow="0" w:lastRow="0" w:firstColumn="0" w:lastColumn="0" w:oddVBand="0" w:evenVBand="0" w:oddHBand="1" w:evenHBand="0" w:firstRowFirstColumn="0" w:firstRowLastColumn="0" w:lastRowFirstColumn="0" w:lastRowLastColumn="0"/>
+          <w:cnfStyle w:val="000000100000"/>
         </w:trPr>
         <w:tc>
           <w:tcPr>
-            <w:cnfStyle w:val="001000000000" w:firstRow="0" w:lastRow="0" w:firstColumn="1" w:lastColumn="0" w:oddVBand="0" w:evenVBand="0" w:oddHBand="0" w:evenHBand="0" w:firstRowFirstColumn="0" w:firstRowLastColumn="0" w:lastRowFirstColumn="0" w:lastRowLastColumn="0"/>
+            <w:cnfStyle w:val="001000000000"/>
             <w:tcW w:w="851" w:type="dxa"/>
           </w:tcPr>
           <w:p>
@@ -2984,7 +3065,7 @@
           <w:p>
             <w:pPr>
               <w:jc w:val="both"/>
-              <w:cnfStyle w:val="000000100000" w:firstRow="0" w:lastRow="0" w:firstColumn="0" w:lastColumn="0" w:oddVBand="0" w:evenVBand="0" w:oddHBand="1" w:evenHBand="0" w:firstRowFirstColumn="0" w:firstRowLastColumn="0" w:lastRowFirstColumn="0" w:lastRowLastColumn="0"/>
+              <w:cnfStyle w:val="000000100000"/>
             </w:pPr>
             <w:r>
               <w:t>La aplicación debe permitir al usuario guardar sus búsquedas anteriores.</w:t>
@@ -2993,7 +3074,7 @@
           <w:p>
             <w:pPr>
               <w:jc w:val="both"/>
-              <w:cnfStyle w:val="000000100000" w:firstRow="0" w:lastRow="0" w:firstColumn="0" w:lastColumn="0" w:oddVBand="0" w:evenVBand="0" w:oddHBand="1" w:evenHBand="0" w:firstRowFirstColumn="0" w:firstRowLastColumn="0" w:lastRowFirstColumn="0" w:lastRowLastColumn="0"/>
+              <w:cnfStyle w:val="000000100000"/>
             </w:pPr>
             <w:r>
               <w:t>Las búsquedas guardadas deben ser fácilmente accesibles desde la aplicación.</w:t>
@@ -3002,7 +3083,7 @@
           <w:p>
             <w:pPr>
               <w:jc w:val="both"/>
-              <w:cnfStyle w:val="000000100000" w:firstRow="0" w:lastRow="0" w:firstColumn="0" w:lastColumn="0" w:oddVBand="0" w:evenVBand="0" w:oddHBand="1" w:evenHBand="0" w:firstRowFirstColumn="0" w:firstRowLastColumn="0" w:lastRowFirstColumn="0" w:lastRowLastColumn="0"/>
+              <w:cnfStyle w:val="000000100000"/>
             </w:pPr>
             <w:r>
               <w:t>El usuario debe poder eliminar búsquedas guardadas si lo desea.</w:t>
@@ -3011,7 +3092,7 @@
           <w:p>
             <w:pPr>
               <w:jc w:val="both"/>
-              <w:cnfStyle w:val="000000100000" w:firstRow="0" w:lastRow="0" w:firstColumn="0" w:lastColumn="0" w:oddVBand="0" w:evenVBand="0" w:oddHBand="1" w:evenHBand="0" w:firstRowFirstColumn="0" w:firstRowLastColumn="0" w:lastRowFirstColumn="0" w:lastRowLastColumn="0"/>
+              <w:cnfStyle w:val="000000100000"/>
             </w:pPr>
             <w:r>
               <w:t xml:space="preserve">Las búsquedas guardadas deben permanecer disponibles incluso después de </w:t>
@@ -3024,7 +3105,7 @@
           <w:p>
             <w:pPr>
               <w:jc w:val="both"/>
-              <w:cnfStyle w:val="000000100000" w:firstRow="0" w:lastRow="0" w:firstColumn="0" w:lastColumn="0" w:oddVBand="0" w:evenVBand="0" w:oddHBand="1" w:evenHBand="0" w:firstRowFirstColumn="0" w:firstRowLastColumn="0" w:lastRowFirstColumn="0" w:lastRowLastColumn="0"/>
+              <w:cnfStyle w:val="000000100000"/>
             </w:pPr>
             <w:r>
               <w:t>Las búsquedas guardadas deben actualizarse si el usuario realiza cambios en sus preferencias.</w:t>
@@ -3038,7 +3119,7 @@
           <w:p>
             <w:pPr>
               <w:jc w:val="both"/>
-              <w:cnfStyle w:val="000000100000" w:firstRow="0" w:lastRow="0" w:firstColumn="0" w:lastColumn="0" w:oddVBand="0" w:evenVBand="0" w:oddHBand="1" w:evenHBand="0" w:firstRowFirstColumn="0" w:firstRowLastColumn="0" w:lastRowFirstColumn="0" w:lastRowLastColumn="0"/>
+              <w:cnfStyle w:val="000000100000"/>
             </w:pPr>
             <w:r>
               <w:lastRenderedPageBreak/>
@@ -3050,7 +3131,7 @@
       <w:tr>
         <w:tc>
           <w:tcPr>
-            <w:cnfStyle w:val="001000000000" w:firstRow="0" w:lastRow="0" w:firstColumn="1" w:lastColumn="0" w:oddVBand="0" w:evenVBand="0" w:oddHBand="0" w:evenHBand="0" w:firstRowFirstColumn="0" w:firstRowLastColumn="0" w:lastRowFirstColumn="0" w:lastRowLastColumn="0"/>
+            <w:cnfStyle w:val="001000000000"/>
             <w:tcW w:w="851" w:type="dxa"/>
           </w:tcPr>
           <w:p>
@@ -3066,6 +3147,7 @@
                 <w:i w:val="0"/>
                 <w:iCs w:val="0"/>
               </w:rPr>
+              <w:lastRenderedPageBreak/>
               <w:t>HU-</w:t>
             </w:r>
             <w:r>
@@ -3084,7 +3166,7 @@
           <w:p>
             <w:pPr>
               <w:jc w:val="both"/>
-              <w:cnfStyle w:val="000000000000" w:firstRow="0" w:lastRow="0" w:firstColumn="0" w:lastColumn="0" w:oddVBand="0" w:evenVBand="0" w:oddHBand="0" w:evenHBand="0" w:firstRowFirstColumn="0" w:firstRowLastColumn="0" w:lastRowFirstColumn="0" w:lastRowLastColumn="0"/>
+              <w:cnfStyle w:val="000000000000"/>
             </w:pPr>
             <w:r>
               <w:t>La aplicación debe permitir a los usuarios crear una lista de deseos de guitarras.</w:t>
@@ -3093,7 +3175,7 @@
           <w:p>
             <w:pPr>
               <w:jc w:val="both"/>
-              <w:cnfStyle w:val="000000000000" w:firstRow="0" w:lastRow="0" w:firstColumn="0" w:lastColumn="0" w:oddVBand="0" w:evenVBand="0" w:oddHBand="0" w:evenHBand="0" w:firstRowFirstColumn="0" w:firstRowLastColumn="0" w:lastRowFirstColumn="0" w:lastRowLastColumn="0"/>
+              <w:cnfStyle w:val="000000000000"/>
             </w:pPr>
             <w:r>
               <w:t>Los usuarios deben poder agregar y eliminar guitarras de su lista de deseos.</w:t>
@@ -3102,7 +3184,7 @@
           <w:p>
             <w:pPr>
               <w:jc w:val="both"/>
-              <w:cnfStyle w:val="000000000000" w:firstRow="0" w:lastRow="0" w:firstColumn="0" w:lastColumn="0" w:oddVBand="0" w:evenVBand="0" w:oddHBand="0" w:evenHBand="0" w:firstRowFirstColumn="0" w:firstRowLastColumn="0" w:lastRowFirstColumn="0" w:lastRowLastColumn="0"/>
+              <w:cnfStyle w:val="000000000000"/>
             </w:pPr>
             <w:r>
               <w:t>La lista de deseos debe ser fácilmente accesible desde la interfaz de usuario.</w:t>
@@ -3111,7 +3193,7 @@
           <w:p>
             <w:pPr>
               <w:jc w:val="both"/>
-              <w:cnfStyle w:val="000000000000" w:firstRow="0" w:lastRow="0" w:firstColumn="0" w:lastColumn="0" w:oddVBand="0" w:evenVBand="0" w:oddHBand="0" w:evenHBand="0" w:firstRowFirstColumn="0" w:firstRowLastColumn="0" w:lastRowFirstColumn="0" w:lastRowLastColumn="0"/>
+              <w:cnfStyle w:val="000000000000"/>
             </w:pPr>
             <w:r>
               <w:t>La aplicación debe permitir a los usuarios comparar guitarras en su lista de deseos con facilidad.</w:t>
@@ -3125,7 +3207,7 @@
           <w:p>
             <w:pPr>
               <w:jc w:val="both"/>
-              <w:cnfStyle w:val="000000000000" w:firstRow="0" w:lastRow="0" w:firstColumn="0" w:lastColumn="0" w:oddVBand="0" w:evenVBand="0" w:oddHBand="0" w:evenHBand="0" w:firstRowFirstColumn="0" w:firstRowLastColumn="0" w:lastRowFirstColumn="0" w:lastRowLastColumn="0"/>
+              <w:cnfStyle w:val="000000000000"/>
             </w:pPr>
             <w:r>
               <w:t>Baja</w:t>
@@ -3135,11 +3217,11 @@
       </w:tr>
       <w:tr>
         <w:trPr>
-          <w:cnfStyle w:val="000000100000" w:firstRow="0" w:lastRow="0" w:firstColumn="0" w:lastColumn="0" w:oddVBand="0" w:evenVBand="0" w:oddHBand="1" w:evenHBand="0" w:firstRowFirstColumn="0" w:firstRowLastColumn="0" w:lastRowFirstColumn="0" w:lastRowLastColumn="0"/>
+          <w:cnfStyle w:val="000000100000"/>
         </w:trPr>
         <w:tc>
           <w:tcPr>
-            <w:cnfStyle w:val="001000000000" w:firstRow="0" w:lastRow="0" w:firstColumn="1" w:lastColumn="0" w:oddVBand="0" w:evenVBand="0" w:oddHBand="0" w:evenHBand="0" w:firstRowFirstColumn="0" w:firstRowLastColumn="0" w:lastRowFirstColumn="0" w:lastRowLastColumn="0"/>
+            <w:cnfStyle w:val="001000000000"/>
             <w:tcW w:w="851" w:type="dxa"/>
           </w:tcPr>
           <w:p>
@@ -3173,22 +3255,46 @@
           <w:p>
             <w:pPr>
               <w:jc w:val="both"/>
-              <w:cnfStyle w:val="000000100000" w:firstRow="0" w:lastRow="0" w:firstColumn="0" w:lastColumn="0" w:oddVBand="0" w:evenVBand="0" w:oddHBand="1" w:evenHBand="0" w:firstRowFirstColumn="0" w:firstRowLastColumn="0" w:lastRowFirstColumn="0" w:lastRowLastColumn="0"/>
-            </w:pPr>
-            <w:r>
-              <w:t>La aplicación debe permitir a los usuarios compartir información sobre guitarras a través de varias redes sociales populares, como Facebook, Twitter e Instagram.</w:t>
-            </w:r>
-          </w:p>
-          <w:p>
-            <w:pPr>
-              <w:jc w:val="both"/>
-              <w:cnfStyle w:val="000000100000" w:firstRow="0" w:lastRow="0" w:firstColumn="0" w:lastColumn="0" w:oddVBand="0" w:evenVBand="0" w:oddHBand="1" w:evenHBand="0" w:firstRowFirstColumn="0" w:firstRowLastColumn="0" w:lastRowFirstColumn="0" w:lastRowLastColumn="0"/>
-            </w:pPr>
-          </w:p>
-          <w:p>
-            <w:pPr>
-              <w:jc w:val="both"/>
-              <w:cnfStyle w:val="000000100000" w:firstRow="0" w:lastRow="0" w:firstColumn="0" w:lastColumn="0" w:oddVBand="0" w:evenVBand="0" w:oddHBand="1" w:evenHBand="0" w:firstRowFirstColumn="0" w:firstRowLastColumn="0" w:lastRowFirstColumn="0" w:lastRowLastColumn="0"/>
+              <w:cnfStyle w:val="000000100000"/>
+            </w:pPr>
+            <w:r>
+              <w:t xml:space="preserve">La aplicación debe permitir a los usuarios compartir información sobre guitarras a través de varias redes sociales populares, como </w:t>
+            </w:r>
+            <w:proofErr w:type="spellStart"/>
+            <w:r>
+              <w:t>Facebook</w:t>
+            </w:r>
+            <w:proofErr w:type="spellEnd"/>
+            <w:r>
+              <w:t xml:space="preserve">, </w:t>
+            </w:r>
+            <w:proofErr w:type="spellStart"/>
+            <w:r>
+              <w:t>Twitter</w:t>
+            </w:r>
+            <w:proofErr w:type="spellEnd"/>
+            <w:r>
+              <w:t xml:space="preserve"> e </w:t>
+            </w:r>
+            <w:proofErr w:type="spellStart"/>
+            <w:r>
+              <w:t>Instagram</w:t>
+            </w:r>
+            <w:proofErr w:type="spellEnd"/>
+            <w:r>
+              <w:t>.</w:t>
+            </w:r>
+          </w:p>
+          <w:p>
+            <w:pPr>
+              <w:jc w:val="both"/>
+              <w:cnfStyle w:val="000000100000"/>
+            </w:pPr>
+          </w:p>
+          <w:p>
+            <w:pPr>
+              <w:jc w:val="both"/>
+              <w:cnfStyle w:val="000000100000"/>
             </w:pPr>
             <w:r>
               <w:t>La información que se comparte debe incluir detalles sobre la guitarra, como la marca, el modelo, las especificaciones técnicas, el precio y cualquier otra información relevante.</w:t>
@@ -3197,13 +3303,13 @@
           <w:p>
             <w:pPr>
               <w:jc w:val="both"/>
-              <w:cnfStyle w:val="000000100000" w:firstRow="0" w:lastRow="0" w:firstColumn="0" w:lastColumn="0" w:oddVBand="0" w:evenVBand="0" w:oddHBand="1" w:evenHBand="0" w:firstRowFirstColumn="0" w:firstRowLastColumn="0" w:lastRowFirstColumn="0" w:lastRowLastColumn="0"/>
-            </w:pPr>
-          </w:p>
-          <w:p>
-            <w:pPr>
-              <w:jc w:val="both"/>
-              <w:cnfStyle w:val="000000100000" w:firstRow="0" w:lastRow="0" w:firstColumn="0" w:lastColumn="0" w:oddVBand="0" w:evenVBand="0" w:oddHBand="1" w:evenHBand="0" w:firstRowFirstColumn="0" w:firstRowLastColumn="0" w:lastRowFirstColumn="0" w:lastRowLastColumn="0"/>
+              <w:cnfStyle w:val="000000100000"/>
+            </w:pPr>
+          </w:p>
+          <w:p>
+            <w:pPr>
+              <w:jc w:val="both"/>
+              <w:cnfStyle w:val="000000100000"/>
             </w:pPr>
             <w:r>
               <w:t>La opción para compartir debe ser fácil de encontrar e intuitiva de usar para los usuarios.</w:t>
@@ -3212,13 +3318,13 @@
           <w:p>
             <w:pPr>
               <w:jc w:val="both"/>
-              <w:cnfStyle w:val="000000100000" w:firstRow="0" w:lastRow="0" w:firstColumn="0" w:lastColumn="0" w:oddVBand="0" w:evenVBand="0" w:oddHBand="1" w:evenHBand="0" w:firstRowFirstColumn="0" w:firstRowLastColumn="0" w:lastRowFirstColumn="0" w:lastRowLastColumn="0"/>
-            </w:pPr>
-          </w:p>
-          <w:p>
-            <w:pPr>
-              <w:jc w:val="both"/>
-              <w:cnfStyle w:val="000000100000" w:firstRow="0" w:lastRow="0" w:firstColumn="0" w:lastColumn="0" w:oddVBand="0" w:evenVBand="0" w:oddHBand="1" w:evenHBand="0" w:firstRowFirstColumn="0" w:firstRowLastColumn="0" w:lastRowFirstColumn="0" w:lastRowLastColumn="0"/>
+              <w:cnfStyle w:val="000000100000"/>
+            </w:pPr>
+          </w:p>
+          <w:p>
+            <w:pPr>
+              <w:jc w:val="both"/>
+              <w:cnfStyle w:val="000000100000"/>
             </w:pPr>
             <w:r>
               <w:t>La información compartida debe incluir un enlace a la página de la guitarra correspondiente en la aplicación, para que otros usuarios puedan acceder fácilmente a la información detallada.</w:t>
@@ -3227,13 +3333,13 @@
           <w:p>
             <w:pPr>
               <w:jc w:val="both"/>
-              <w:cnfStyle w:val="000000100000" w:firstRow="0" w:lastRow="0" w:firstColumn="0" w:lastColumn="0" w:oddVBand="0" w:evenVBand="0" w:oddHBand="1" w:evenHBand="0" w:firstRowFirstColumn="0" w:firstRowLastColumn="0" w:lastRowFirstColumn="0" w:lastRowLastColumn="0"/>
-            </w:pPr>
-          </w:p>
-          <w:p>
-            <w:pPr>
-              <w:jc w:val="both"/>
-              <w:cnfStyle w:val="000000100000" w:firstRow="0" w:lastRow="0" w:firstColumn="0" w:lastColumn="0" w:oddVBand="0" w:evenVBand="0" w:oddHBand="1" w:evenHBand="0" w:firstRowFirstColumn="0" w:firstRowLastColumn="0" w:lastRowFirstColumn="0" w:lastRowLastColumn="0"/>
+              <w:cnfStyle w:val="000000100000"/>
+            </w:pPr>
+          </w:p>
+          <w:p>
+            <w:pPr>
+              <w:jc w:val="both"/>
+              <w:cnfStyle w:val="000000100000"/>
             </w:pPr>
             <w:r>
               <w:t>La aplicación debe permitir a los usuarios recibir comentarios y recomendaciones de otros usuarios en las redes sociales, y debe proporcionar una forma fácil de responder a estos comentarios y preguntas.</w:t>
@@ -3247,7 +3353,7 @@
           <w:p>
             <w:pPr>
               <w:jc w:val="both"/>
-              <w:cnfStyle w:val="000000100000" w:firstRow="0" w:lastRow="0" w:firstColumn="0" w:lastColumn="0" w:oddVBand="0" w:evenVBand="0" w:oddHBand="1" w:evenHBand="0" w:firstRowFirstColumn="0" w:firstRowLastColumn="0" w:lastRowFirstColumn="0" w:lastRowLastColumn="0"/>
+              <w:cnfStyle w:val="000000100000"/>
             </w:pPr>
             <w:r>
               <w:t>Media</w:t>
@@ -3258,7 +3364,7 @@
       <w:tr>
         <w:tc>
           <w:tcPr>
-            <w:cnfStyle w:val="001000000000" w:firstRow="0" w:lastRow="0" w:firstColumn="1" w:lastColumn="0" w:oddVBand="0" w:evenVBand="0" w:oddHBand="0" w:evenHBand="0" w:firstRowFirstColumn="0" w:firstRowLastColumn="0" w:lastRowFirstColumn="0" w:lastRowLastColumn="0"/>
+            <w:cnfStyle w:val="001000000000"/>
             <w:tcW w:w="851" w:type="dxa"/>
           </w:tcPr>
           <w:p>
@@ -3292,7 +3398,7 @@
           <w:p>
             <w:pPr>
               <w:jc w:val="both"/>
-              <w:cnfStyle w:val="000000000000" w:firstRow="0" w:lastRow="0" w:firstColumn="0" w:lastColumn="0" w:oddVBand="0" w:evenVBand="0" w:oddHBand="0" w:evenHBand="0" w:firstRowFirstColumn="0" w:firstRowLastColumn="0" w:lastRowFirstColumn="0" w:lastRowLastColumn="0"/>
+              <w:cnfStyle w:val="000000000000"/>
             </w:pPr>
             <w:r>
               <w:t xml:space="preserve">La aplicación debe ser fácil de navegar y buscar para encontrar la información necesaria sobre las guitarras y su disponibilidad en las tiendas </w:t>
@@ -3310,7 +3416,7 @@
           <w:p>
             <w:pPr>
               <w:jc w:val="both"/>
-              <w:cnfStyle w:val="000000000000" w:firstRow="0" w:lastRow="0" w:firstColumn="0" w:lastColumn="0" w:oddVBand="0" w:evenVBand="0" w:oddHBand="0" w:evenHBand="0" w:firstRowFirstColumn="0" w:firstRowLastColumn="0" w:lastRowFirstColumn="0" w:lastRowLastColumn="0"/>
+              <w:cnfStyle w:val="000000000000"/>
             </w:pPr>
             <w:r>
               <w:t>La información sobre la disponibilidad y los precios debe ser precisa y actualizada con frecuencia.</w:t>
@@ -3319,7 +3425,7 @@
           <w:p>
             <w:pPr>
               <w:jc w:val="both"/>
-              <w:cnfStyle w:val="000000000000" w:firstRow="0" w:lastRow="0" w:firstColumn="0" w:lastColumn="0" w:oddVBand="0" w:evenVBand="0" w:oddHBand="0" w:evenHBand="0" w:firstRowFirstColumn="0" w:firstRowLastColumn="0" w:lastRowFirstColumn="0" w:lastRowLastColumn="0"/>
+              <w:cnfStyle w:val="000000000000"/>
             </w:pPr>
             <w:r>
               <w:t>Los usuarios deben poder comparar precios y disponibilidad entre diferentes tiendas para encontrar la mejor oferta posible.</w:t>
@@ -3328,7 +3434,7 @@
           <w:p>
             <w:pPr>
               <w:jc w:val="both"/>
-              <w:cnfStyle w:val="000000000000" w:firstRow="0" w:lastRow="0" w:firstColumn="0" w:lastColumn="0" w:oddVBand="0" w:evenVBand="0" w:oddHBand="0" w:evenHBand="0" w:firstRowFirstColumn="0" w:firstRowLastColumn="0" w:lastRowFirstColumn="0" w:lastRowLastColumn="0"/>
+              <w:cnfStyle w:val="000000000000"/>
             </w:pPr>
           </w:p>
         </w:tc>
@@ -3339,7 +3445,7 @@
           <w:p>
             <w:pPr>
               <w:jc w:val="both"/>
-              <w:cnfStyle w:val="000000000000" w:firstRow="0" w:lastRow="0" w:firstColumn="0" w:lastColumn="0" w:oddVBand="0" w:evenVBand="0" w:oddHBand="0" w:evenHBand="0" w:firstRowFirstColumn="0" w:firstRowLastColumn="0" w:lastRowFirstColumn="0" w:lastRowLastColumn="0"/>
+              <w:cnfStyle w:val="000000000000"/>
             </w:pPr>
             <w:r>
               <w:t>Baja</w:t>
@@ -3375,7 +3481,7 @@
     </w:p>
     <w:p>
       <w:pPr>
-        <w:pStyle w:val="Heading3"/>
+        <w:pStyle w:val="Ttulo3"/>
         <w:rPr>
           <w:color w:val="4472C4" w:themeColor="accent1"/>
         </w:rPr>
@@ -3400,7 +3506,7 @@
         <w:tblStyle w:val="GridTable4-Accent51"/>
         <w:tblpPr w:leftFromText="180" w:rightFromText="180" w:vertAnchor="text" w:horzAnchor="margin" w:tblpXSpec="center" w:tblpY="420"/>
         <w:tblW w:w="10201" w:type="dxa"/>
-        <w:tblLook w:val="04A0" w:firstRow="1" w:lastRow="0" w:firstColumn="1" w:lastColumn="0" w:noHBand="0" w:noVBand="1"/>
+        <w:tblLook w:val="04A0"/>
       </w:tblPr>
       <w:tblGrid>
         <w:gridCol w:w="1707"/>
@@ -3410,12 +3516,12 @@
       </w:tblGrid>
       <w:tr>
         <w:trPr>
-          <w:cnfStyle w:val="100000000000" w:firstRow="1" w:lastRow="0" w:firstColumn="0" w:lastColumn="0" w:oddVBand="0" w:evenVBand="0" w:oddHBand="0" w:evenHBand="0" w:firstRowFirstColumn="0" w:firstRowLastColumn="0" w:lastRowFirstColumn="0" w:lastRowLastColumn="0"/>
+          <w:cnfStyle w:val="100000000000"/>
           <w:trHeight w:val="1077"/>
         </w:trPr>
         <w:tc>
           <w:tcPr>
-            <w:cnfStyle w:val="001000000000" w:firstRow="0" w:lastRow="0" w:firstColumn="1" w:lastColumn="0" w:oddVBand="0" w:evenVBand="0" w:oddHBand="0" w:evenHBand="0" w:firstRowFirstColumn="0" w:firstRowLastColumn="0" w:lastRowFirstColumn="0" w:lastRowLastColumn="0"/>
+            <w:cnfStyle w:val="001000000000"/>
             <w:tcW w:w="1707" w:type="dxa"/>
           </w:tcPr>
           <w:p>
@@ -3434,7 +3540,7 @@
           <w:p>
             <w:pPr>
               <w:jc w:val="both"/>
-              <w:cnfStyle w:val="100000000000" w:firstRow="1" w:lastRow="0" w:firstColumn="0" w:lastColumn="0" w:oddVBand="0" w:evenVBand="0" w:oddHBand="0" w:evenHBand="0" w:firstRowFirstColumn="0" w:firstRowLastColumn="0" w:lastRowFirstColumn="0" w:lastRowLastColumn="0"/>
+              <w:cnfStyle w:val="100000000000"/>
             </w:pPr>
             <w:r>
               <w:t>Como usuario de la aplicación, quiero que la interfaz sea intuitiva y fácil de usar para que pueda navegar por la aplicación sin problemas.</w:t>
@@ -3448,7 +3554,7 @@
           <w:p>
             <w:pPr>
               <w:jc w:val="both"/>
-              <w:cnfStyle w:val="100000000000" w:firstRow="1" w:lastRow="0" w:firstColumn="0" w:lastColumn="0" w:oddVBand="0" w:evenVBand="0" w:oddHBand="0" w:evenHBand="0" w:firstRowFirstColumn="0" w:firstRowLastColumn="0" w:lastRowFirstColumn="0" w:lastRowLastColumn="0"/>
+              <w:cnfStyle w:val="100000000000"/>
             </w:pPr>
             <w:r>
               <w:t>La navegación por la aplicación debe ser fluida y sin errores.</w:t>
@@ -3457,7 +3563,7 @@
           <w:p>
             <w:pPr>
               <w:jc w:val="both"/>
-              <w:cnfStyle w:val="100000000000" w:firstRow="1" w:lastRow="0" w:firstColumn="0" w:lastColumn="0" w:oddVBand="0" w:evenVBand="0" w:oddHBand="0" w:evenHBand="0" w:firstRowFirstColumn="0" w:firstRowLastColumn="0" w:lastRowFirstColumn="0" w:lastRowLastColumn="0"/>
+              <w:cnfStyle w:val="100000000000"/>
             </w:pPr>
             <w:r>
               <w:t>Los botones y elementos de la interfaz deben ser fáciles de identificar y entender para el usuario.</w:t>
@@ -3466,7 +3572,7 @@
           <w:p>
             <w:pPr>
               <w:jc w:val="both"/>
-              <w:cnfStyle w:val="100000000000" w:firstRow="1" w:lastRow="0" w:firstColumn="0" w:lastColumn="0" w:oddVBand="0" w:evenVBand="0" w:oddHBand="0" w:evenHBand="0" w:firstRowFirstColumn="0" w:firstRowLastColumn="0" w:lastRowFirstColumn="0" w:lastRowLastColumn="0"/>
+              <w:cnfStyle w:val="100000000000"/>
             </w:pPr>
             <w:r>
               <w:lastRenderedPageBreak/>
@@ -3481,7 +3587,7 @@
           <w:p>
             <w:pPr>
               <w:jc w:val="both"/>
-              <w:cnfStyle w:val="100000000000" w:firstRow="1" w:lastRow="0" w:firstColumn="0" w:lastColumn="0" w:oddVBand="0" w:evenVBand="0" w:oddHBand="0" w:evenHBand="0" w:firstRowFirstColumn="0" w:firstRowLastColumn="0" w:lastRowFirstColumn="0" w:lastRowLastColumn="0"/>
+              <w:cnfStyle w:val="100000000000"/>
             </w:pPr>
             <w:r>
               <w:lastRenderedPageBreak/>
@@ -3492,12 +3598,12 @@
       </w:tr>
       <w:tr>
         <w:trPr>
-          <w:cnfStyle w:val="000000100000" w:firstRow="0" w:lastRow="0" w:firstColumn="0" w:lastColumn="0" w:oddVBand="0" w:evenVBand="0" w:oddHBand="1" w:evenHBand="0" w:firstRowFirstColumn="0" w:firstRowLastColumn="0" w:lastRowFirstColumn="0" w:lastRowLastColumn="0"/>
+          <w:cnfStyle w:val="000000100000"/>
           <w:trHeight w:val="1063"/>
         </w:trPr>
         <w:tc>
           <w:tcPr>
-            <w:cnfStyle w:val="001000000000" w:firstRow="0" w:lastRow="0" w:firstColumn="1" w:lastColumn="0" w:oddVBand="0" w:evenVBand="0" w:oddHBand="0" w:evenHBand="0" w:firstRowFirstColumn="0" w:firstRowLastColumn="0" w:lastRowFirstColumn="0" w:lastRowLastColumn="0"/>
+            <w:cnfStyle w:val="001000000000"/>
             <w:tcW w:w="1707" w:type="dxa"/>
           </w:tcPr>
           <w:p>
@@ -3505,6 +3611,7 @@
               <w:jc w:val="both"/>
             </w:pPr>
             <w:r>
+              <w:lastRenderedPageBreak/>
               <w:t>HUNF-2</w:t>
             </w:r>
           </w:p>
@@ -3516,13 +3623,13 @@
           <w:p>
             <w:pPr>
               <w:jc w:val="both"/>
-              <w:cnfStyle w:val="000000100000" w:firstRow="0" w:lastRow="0" w:firstColumn="0" w:lastColumn="0" w:oddVBand="0" w:evenVBand="0" w:oddHBand="1" w:evenHBand="0" w:firstRowFirstColumn="0" w:firstRowLastColumn="0" w:lastRowFirstColumn="0" w:lastRowLastColumn="0"/>
-            </w:pPr>
-          </w:p>
-          <w:p>
-            <w:pPr>
-              <w:jc w:val="both"/>
-              <w:cnfStyle w:val="000000100000" w:firstRow="0" w:lastRow="0" w:firstColumn="0" w:lastColumn="0" w:oddVBand="0" w:evenVBand="0" w:oddHBand="1" w:evenHBand="0" w:firstRowFirstColumn="0" w:firstRowLastColumn="0" w:lastRowFirstColumn="0" w:lastRowLastColumn="0"/>
+              <w:cnfStyle w:val="000000100000"/>
+            </w:pPr>
+          </w:p>
+          <w:p>
+            <w:pPr>
+              <w:jc w:val="both"/>
+              <w:cnfStyle w:val="000000100000"/>
             </w:pPr>
             <w:r>
               <w:t>Como usuario de la aplicación, quiero que la aplicación tenga un tiempo de respuesta rápido para que pueda realizar búsquedas y comparaciones de manera eficiente.</w:t>
@@ -3536,13 +3643,13 @@
           <w:p>
             <w:pPr>
               <w:jc w:val="both"/>
-              <w:cnfStyle w:val="000000100000" w:firstRow="0" w:lastRow="0" w:firstColumn="0" w:lastColumn="0" w:oddVBand="0" w:evenVBand="0" w:oddHBand="1" w:evenHBand="0" w:firstRowFirstColumn="0" w:firstRowLastColumn="0" w:lastRowFirstColumn="0" w:lastRowLastColumn="0"/>
-            </w:pPr>
-          </w:p>
-          <w:p>
-            <w:pPr>
-              <w:jc w:val="both"/>
-              <w:cnfStyle w:val="000000100000" w:firstRow="0" w:lastRow="0" w:firstColumn="0" w:lastColumn="0" w:oddVBand="0" w:evenVBand="0" w:oddHBand="1" w:evenHBand="0" w:firstRowFirstColumn="0" w:firstRowLastColumn="0" w:lastRowFirstColumn="0" w:lastRowLastColumn="0"/>
+              <w:cnfStyle w:val="000000100000"/>
+            </w:pPr>
+          </w:p>
+          <w:p>
+            <w:pPr>
+              <w:jc w:val="both"/>
+              <w:cnfStyle w:val="000000100000"/>
             </w:pPr>
             <w:r>
               <w:t>La aplicación debe responder a todas las interacciones del usuario en un tiempo máximo de 2 segundos.</w:t>
@@ -3551,7 +3658,7 @@
           <w:p>
             <w:pPr>
               <w:jc w:val="both"/>
-              <w:cnfStyle w:val="000000100000" w:firstRow="0" w:lastRow="0" w:firstColumn="0" w:lastColumn="0" w:oddVBand="0" w:evenVBand="0" w:oddHBand="1" w:evenHBand="0" w:firstRowFirstColumn="0" w:firstRowLastColumn="0" w:lastRowFirstColumn="0" w:lastRowLastColumn="0"/>
+              <w:cnfStyle w:val="000000100000"/>
             </w:pPr>
             <w:r>
               <w:t>El tiempo de carga de la aplicación no debe superar los 3 segundos en ningún momento.</w:t>
@@ -3565,7 +3672,7 @@
           <w:p>
             <w:pPr>
               <w:jc w:val="both"/>
-              <w:cnfStyle w:val="000000100000" w:firstRow="0" w:lastRow="0" w:firstColumn="0" w:lastColumn="0" w:oddVBand="0" w:evenVBand="0" w:oddHBand="1" w:evenHBand="0" w:firstRowFirstColumn="0" w:firstRowLastColumn="0" w:lastRowFirstColumn="0" w:lastRowLastColumn="0"/>
+              <w:cnfStyle w:val="000000100000"/>
             </w:pPr>
             <w:r>
               <w:t>Media</w:t>
@@ -3579,7 +3686,7 @@
         </w:trPr>
         <w:tc>
           <w:tcPr>
-            <w:cnfStyle w:val="001000000000" w:firstRow="0" w:lastRow="0" w:firstColumn="1" w:lastColumn="0" w:oddVBand="0" w:evenVBand="0" w:oddHBand="0" w:evenHBand="0" w:firstRowFirstColumn="0" w:firstRowLastColumn="0" w:lastRowFirstColumn="0" w:lastRowLastColumn="0"/>
+            <w:cnfStyle w:val="001000000000"/>
             <w:tcW w:w="1707" w:type="dxa"/>
           </w:tcPr>
           <w:p>
@@ -3598,7 +3705,7 @@
           <w:p>
             <w:pPr>
               <w:jc w:val="both"/>
-              <w:cnfStyle w:val="000000000000" w:firstRow="0" w:lastRow="0" w:firstColumn="0" w:lastColumn="0" w:oddVBand="0" w:evenVBand="0" w:oddHBand="0" w:evenHBand="0" w:firstRowFirstColumn="0" w:firstRowLastColumn="0" w:lastRowFirstColumn="0" w:lastRowLastColumn="0"/>
+              <w:cnfStyle w:val="000000000000"/>
             </w:pPr>
             <w:r>
               <w:t>Como usuario de la aplicación, quiero que mis datos personales sean seguros y estén protegidos por medidas de seguridad adecuadas.</w:t>
@@ -3612,7 +3719,7 @@
           <w:p>
             <w:pPr>
               <w:jc w:val="both"/>
-              <w:cnfStyle w:val="000000000000" w:firstRow="0" w:lastRow="0" w:firstColumn="0" w:lastColumn="0" w:oddVBand="0" w:evenVBand="0" w:oddHBand="0" w:evenHBand="0" w:firstRowFirstColumn="0" w:firstRowLastColumn="0" w:lastRowFirstColumn="0" w:lastRowLastColumn="0"/>
+              <w:cnfStyle w:val="000000000000"/>
             </w:pPr>
             <w:r>
               <w:t>La aplicación debe contar con una política clara de privacidad que detalle cómo se manejan los datos personales del usuario.</w:t>
@@ -3621,7 +3728,7 @@
           <w:p>
             <w:pPr>
               <w:jc w:val="both"/>
-              <w:cnfStyle w:val="000000000000" w:firstRow="0" w:lastRow="0" w:firstColumn="0" w:lastColumn="0" w:oddVBand="0" w:evenVBand="0" w:oddHBand="0" w:evenHBand="0" w:firstRowFirstColumn="0" w:firstRowLastColumn="0" w:lastRowFirstColumn="0" w:lastRowLastColumn="0"/>
+              <w:cnfStyle w:val="000000000000"/>
             </w:pPr>
             <w:r>
               <w:t>La aplicación debe cumplir con las leyes y regulaciones vigentes en cuanto a la protección de datos personales.</w:t>
@@ -3635,7 +3742,7 @@
           <w:p>
             <w:pPr>
               <w:jc w:val="both"/>
-              <w:cnfStyle w:val="000000000000" w:firstRow="0" w:lastRow="0" w:firstColumn="0" w:lastColumn="0" w:oddVBand="0" w:evenVBand="0" w:oddHBand="0" w:evenHBand="0" w:firstRowFirstColumn="0" w:firstRowLastColumn="0" w:lastRowFirstColumn="0" w:lastRowLastColumn="0"/>
+              <w:cnfStyle w:val="000000000000"/>
             </w:pPr>
             <w:r>
               <w:t>Alta</w:t>
@@ -3651,7 +3758,7 @@
     </w:p>
     <w:p>
       <w:pPr>
-        <w:pStyle w:val="Heading2"/>
+        <w:pStyle w:val="Ttulo2"/>
       </w:pPr>
       <w:bookmarkStart w:id="13" w:name="_Toc161841636"/>
       <w:r>
@@ -3665,7 +3772,7 @@
         <w:tblStyle w:val="GridTable2-Accent51"/>
         <w:tblW w:w="10075" w:type="dxa"/>
         <w:tblInd w:w="-861" w:type="dxa"/>
-        <w:tblLook w:val="04A0" w:firstRow="1" w:lastRow="0" w:firstColumn="1" w:lastColumn="0" w:noHBand="0" w:noVBand="1"/>
+        <w:tblLook w:val="04A0"/>
       </w:tblPr>
       <w:tblGrid>
         <w:gridCol w:w="6673"/>
@@ -3674,12 +3781,12 @@
       </w:tblGrid>
       <w:tr>
         <w:trPr>
-          <w:cnfStyle w:val="100000000000" w:firstRow="1" w:lastRow="0" w:firstColumn="0" w:lastColumn="0" w:oddVBand="0" w:evenVBand="0" w:oddHBand="0" w:evenHBand="0" w:firstRowFirstColumn="0" w:firstRowLastColumn="0" w:lastRowFirstColumn="0" w:lastRowLastColumn="0"/>
+          <w:cnfStyle w:val="100000000000"/>
           <w:trHeight w:val="687"/>
         </w:trPr>
         <w:tc>
           <w:tcPr>
-            <w:cnfStyle w:val="001000000000" w:firstRow="0" w:lastRow="0" w:firstColumn="1" w:lastColumn="0" w:oddVBand="0" w:evenVBand="0" w:oddHBand="0" w:evenHBand="0" w:firstRowFirstColumn="0" w:firstRowLastColumn="0" w:lastRowFirstColumn="0" w:lastRowLastColumn="0"/>
+            <w:cnfStyle w:val="001000000000"/>
             <w:tcW w:w="6673" w:type="dxa"/>
           </w:tcPr>
           <w:p>
@@ -3728,7 +3835,7 @@
           <w:p>
             <w:pPr>
               <w:jc w:val="both"/>
-              <w:cnfStyle w:val="100000000000" w:firstRow="1" w:lastRow="0" w:firstColumn="0" w:lastColumn="0" w:oddVBand="0" w:evenVBand="0" w:oddHBand="0" w:evenHBand="0" w:firstRowFirstColumn="0" w:firstRowLastColumn="0" w:lastRowFirstColumn="0" w:lastRowLastColumn="0"/>
+              <w:cnfStyle w:val="100000000000"/>
             </w:pPr>
             <w:r>
               <w:t>Fecha Inicio</w:t>
@@ -3742,7 +3849,7 @@
           <w:p>
             <w:pPr>
               <w:jc w:val="both"/>
-              <w:cnfStyle w:val="100000000000" w:firstRow="1" w:lastRow="0" w:firstColumn="0" w:lastColumn="0" w:oddVBand="0" w:evenVBand="0" w:oddHBand="0" w:evenHBand="0" w:firstRowFirstColumn="0" w:firstRowLastColumn="0" w:lastRowFirstColumn="0" w:lastRowLastColumn="0"/>
+              <w:cnfStyle w:val="100000000000"/>
             </w:pPr>
             <w:r>
               <w:t>Fecha Fin</w:t>
@@ -3752,11 +3859,11 @@
       </w:tr>
       <w:tr>
         <w:trPr>
-          <w:cnfStyle w:val="000000100000" w:firstRow="0" w:lastRow="0" w:firstColumn="0" w:lastColumn="0" w:oddVBand="0" w:evenVBand="0" w:oddHBand="1" w:evenHBand="0" w:firstRowFirstColumn="0" w:firstRowLastColumn="0" w:lastRowFirstColumn="0" w:lastRowLastColumn="0"/>
+          <w:cnfStyle w:val="000000100000"/>
         </w:trPr>
         <w:tc>
           <w:tcPr>
-            <w:cnfStyle w:val="001000000000" w:firstRow="0" w:lastRow="0" w:firstColumn="1" w:lastColumn="0" w:oddVBand="0" w:evenVBand="0" w:oddHBand="0" w:evenHBand="0" w:firstRowFirstColumn="0" w:firstRowLastColumn="0" w:lastRowFirstColumn="0" w:lastRowLastColumn="0"/>
+            <w:cnfStyle w:val="001000000000"/>
             <w:tcW w:w="6673" w:type="dxa"/>
           </w:tcPr>
           <w:p>
@@ -3775,7 +3882,7 @@
           <w:p>
             <w:pPr>
               <w:jc w:val="both"/>
-              <w:cnfStyle w:val="000000100000" w:firstRow="0" w:lastRow="0" w:firstColumn="0" w:lastColumn="0" w:oddVBand="0" w:evenVBand="0" w:oddHBand="1" w:evenHBand="0" w:firstRowFirstColumn="0" w:firstRowLastColumn="0" w:lastRowFirstColumn="0" w:lastRowLastColumn="0"/>
+              <w:cnfStyle w:val="000000100000"/>
             </w:pPr>
             <w:r>
               <w:t>20/04</w:t>
@@ -3789,7 +3896,7 @@
           <w:p>
             <w:pPr>
               <w:jc w:val="both"/>
-              <w:cnfStyle w:val="000000100000" w:firstRow="0" w:lastRow="0" w:firstColumn="0" w:lastColumn="0" w:oddVBand="0" w:evenVBand="0" w:oddHBand="1" w:evenHBand="0" w:firstRowFirstColumn="0" w:firstRowLastColumn="0" w:lastRowFirstColumn="0" w:lastRowLastColumn="0"/>
+              <w:cnfStyle w:val="000000100000"/>
             </w:pPr>
             <w:r>
               <w:t>20/04</w:t>
@@ -3800,7 +3907,7 @@
       <w:tr>
         <w:tc>
           <w:tcPr>
-            <w:cnfStyle w:val="001000000000" w:firstRow="0" w:lastRow="0" w:firstColumn="1" w:lastColumn="0" w:oddVBand="0" w:evenVBand="0" w:oddHBand="0" w:evenHBand="0" w:firstRowFirstColumn="0" w:firstRowLastColumn="0" w:lastRowFirstColumn="0" w:lastRowLastColumn="0"/>
+            <w:cnfStyle w:val="001000000000"/>
             <w:tcW w:w="6673" w:type="dxa"/>
           </w:tcPr>
           <w:p>
@@ -3819,7 +3926,7 @@
           <w:p>
             <w:pPr>
               <w:jc w:val="both"/>
-              <w:cnfStyle w:val="000000000000" w:firstRow="0" w:lastRow="0" w:firstColumn="0" w:lastColumn="0" w:oddVBand="0" w:evenVBand="0" w:oddHBand="0" w:evenHBand="0" w:firstRowFirstColumn="0" w:firstRowLastColumn="0" w:lastRowFirstColumn="0" w:lastRowLastColumn="0"/>
+              <w:cnfStyle w:val="000000000000"/>
             </w:pPr>
             <w:r>
               <w:t>20/04</w:t>
@@ -3833,7 +3940,7 @@
           <w:p>
             <w:pPr>
               <w:jc w:val="both"/>
-              <w:cnfStyle w:val="000000000000" w:firstRow="0" w:lastRow="0" w:firstColumn="0" w:lastColumn="0" w:oddVBand="0" w:evenVBand="0" w:oddHBand="0" w:evenHBand="0" w:firstRowFirstColumn="0" w:firstRowLastColumn="0" w:lastRowFirstColumn="0" w:lastRowLastColumn="0"/>
+              <w:cnfStyle w:val="000000000000"/>
             </w:pPr>
             <w:r>
               <w:t>20/04</w:t>
@@ -3843,11 +3950,11 @@
       </w:tr>
       <w:tr>
         <w:trPr>
-          <w:cnfStyle w:val="000000100000" w:firstRow="0" w:lastRow="0" w:firstColumn="0" w:lastColumn="0" w:oddVBand="0" w:evenVBand="0" w:oddHBand="1" w:evenHBand="0" w:firstRowFirstColumn="0" w:firstRowLastColumn="0" w:lastRowFirstColumn="0" w:lastRowLastColumn="0"/>
+          <w:cnfStyle w:val="000000100000"/>
         </w:trPr>
         <w:tc>
           <w:tcPr>
-            <w:cnfStyle w:val="001000000000" w:firstRow="0" w:lastRow="0" w:firstColumn="1" w:lastColumn="0" w:oddVBand="0" w:evenVBand="0" w:oddHBand="0" w:evenHBand="0" w:firstRowFirstColumn="0" w:firstRowLastColumn="0" w:lastRowFirstColumn="0" w:lastRowLastColumn="0"/>
+            <w:cnfStyle w:val="001000000000"/>
             <w:tcW w:w="6673" w:type="dxa"/>
           </w:tcPr>
           <w:p>
@@ -3866,7 +3973,7 @@
           <w:p>
             <w:pPr>
               <w:jc w:val="both"/>
-              <w:cnfStyle w:val="000000100000" w:firstRow="0" w:lastRow="0" w:firstColumn="0" w:lastColumn="0" w:oddVBand="0" w:evenVBand="0" w:oddHBand="1" w:evenHBand="0" w:firstRowFirstColumn="0" w:firstRowLastColumn="0" w:lastRowFirstColumn="0" w:lastRowLastColumn="0"/>
+              <w:cnfStyle w:val="000000100000"/>
             </w:pPr>
             <w:r>
               <w:t>20/04</w:t>
@@ -3880,7 +3987,7 @@
           <w:p>
             <w:pPr>
               <w:jc w:val="both"/>
-              <w:cnfStyle w:val="000000100000" w:firstRow="0" w:lastRow="0" w:firstColumn="0" w:lastColumn="0" w:oddVBand="0" w:evenVBand="0" w:oddHBand="1" w:evenHBand="0" w:firstRowFirstColumn="0" w:firstRowLastColumn="0" w:lastRowFirstColumn="0" w:lastRowLastColumn="0"/>
+              <w:cnfStyle w:val="000000100000"/>
             </w:pPr>
             <w:r>
               <w:t>22/04</w:t>
@@ -3891,7 +3998,7 @@
       <w:tr>
         <w:tc>
           <w:tcPr>
-            <w:cnfStyle w:val="001000000000" w:firstRow="0" w:lastRow="0" w:firstColumn="1" w:lastColumn="0" w:oddVBand="0" w:evenVBand="0" w:oddHBand="0" w:evenHBand="0" w:firstRowFirstColumn="0" w:firstRowLastColumn="0" w:lastRowFirstColumn="0" w:lastRowLastColumn="0"/>
+            <w:cnfStyle w:val="001000000000"/>
             <w:tcW w:w="6673" w:type="dxa"/>
           </w:tcPr>
           <w:p>
@@ -3910,7 +4017,7 @@
           <w:p>
             <w:pPr>
               <w:jc w:val="both"/>
-              <w:cnfStyle w:val="000000000000" w:firstRow="0" w:lastRow="0" w:firstColumn="0" w:lastColumn="0" w:oddVBand="0" w:evenVBand="0" w:oddHBand="0" w:evenHBand="0" w:firstRowFirstColumn="0" w:firstRowLastColumn="0" w:lastRowFirstColumn="0" w:lastRowLastColumn="0"/>
+              <w:cnfStyle w:val="000000000000"/>
             </w:pPr>
             <w:r>
               <w:t>20/04</w:t>
@@ -3924,7 +4031,7 @@
           <w:p>
             <w:pPr>
               <w:jc w:val="both"/>
-              <w:cnfStyle w:val="000000000000" w:firstRow="0" w:lastRow="0" w:firstColumn="0" w:lastColumn="0" w:oddVBand="0" w:evenVBand="0" w:oddHBand="0" w:evenHBand="0" w:firstRowFirstColumn="0" w:firstRowLastColumn="0" w:lastRowFirstColumn="0" w:lastRowLastColumn="0"/>
+              <w:cnfStyle w:val="000000000000"/>
             </w:pPr>
             <w:r>
               <w:t>23/04</w:t>
@@ -3934,11 +4041,11 @@
       </w:tr>
       <w:tr>
         <w:trPr>
-          <w:cnfStyle w:val="000000100000" w:firstRow="0" w:lastRow="0" w:firstColumn="0" w:lastColumn="0" w:oddVBand="0" w:evenVBand="0" w:oddHBand="1" w:evenHBand="0" w:firstRowFirstColumn="0" w:firstRowLastColumn="0" w:lastRowFirstColumn="0" w:lastRowLastColumn="0"/>
+          <w:cnfStyle w:val="000000100000"/>
         </w:trPr>
         <w:tc>
           <w:tcPr>
-            <w:cnfStyle w:val="001000000000" w:firstRow="0" w:lastRow="0" w:firstColumn="1" w:lastColumn="0" w:oddVBand="0" w:evenVBand="0" w:oddHBand="0" w:evenHBand="0" w:firstRowFirstColumn="0" w:firstRowLastColumn="0" w:lastRowFirstColumn="0" w:lastRowLastColumn="0"/>
+            <w:cnfStyle w:val="001000000000"/>
             <w:tcW w:w="6673" w:type="dxa"/>
           </w:tcPr>
           <w:p>
@@ -3960,7 +4067,7 @@
           <w:p>
             <w:pPr>
               <w:jc w:val="both"/>
-              <w:cnfStyle w:val="000000100000" w:firstRow="0" w:lastRow="0" w:firstColumn="0" w:lastColumn="0" w:oddVBand="0" w:evenVBand="0" w:oddHBand="1" w:evenHBand="0" w:firstRowFirstColumn="0" w:firstRowLastColumn="0" w:lastRowFirstColumn="0" w:lastRowLastColumn="0"/>
+              <w:cnfStyle w:val="000000100000"/>
             </w:pPr>
             <w:r>
               <w:t>20/04</w:t>
@@ -3974,7 +4081,7 @@
           <w:p>
             <w:pPr>
               <w:jc w:val="both"/>
-              <w:cnfStyle w:val="000000100000" w:firstRow="0" w:lastRow="0" w:firstColumn="0" w:lastColumn="0" w:oddVBand="0" w:evenVBand="0" w:oddHBand="1" w:evenHBand="0" w:firstRowFirstColumn="0" w:firstRowLastColumn="0" w:lastRowFirstColumn="0" w:lastRowLastColumn="0"/>
+              <w:cnfStyle w:val="000000100000"/>
             </w:pPr>
             <w:r>
               <w:t>23/04</w:t>
@@ -3985,7 +4092,7 @@
       <w:tr>
         <w:tc>
           <w:tcPr>
-            <w:cnfStyle w:val="001000000000" w:firstRow="0" w:lastRow="0" w:firstColumn="1" w:lastColumn="0" w:oddVBand="0" w:evenVBand="0" w:oddHBand="0" w:evenHBand="0" w:firstRowFirstColumn="0" w:firstRowLastColumn="0" w:lastRowFirstColumn="0" w:lastRowLastColumn="0"/>
+            <w:cnfStyle w:val="001000000000"/>
             <w:tcW w:w="6673" w:type="dxa"/>
           </w:tcPr>
           <w:p>
@@ -4004,7 +4111,7 @@
           <w:p>
             <w:pPr>
               <w:jc w:val="both"/>
-              <w:cnfStyle w:val="000000000000" w:firstRow="0" w:lastRow="0" w:firstColumn="0" w:lastColumn="0" w:oddVBand="0" w:evenVBand="0" w:oddHBand="0" w:evenHBand="0" w:firstRowFirstColumn="0" w:firstRowLastColumn="0" w:lastRowFirstColumn="0" w:lastRowLastColumn="0"/>
+              <w:cnfStyle w:val="000000000000"/>
             </w:pPr>
             <w:r>
               <w:t>20/04</w:t>
@@ -4018,7 +4125,7 @@
           <w:p>
             <w:pPr>
               <w:jc w:val="both"/>
-              <w:cnfStyle w:val="000000000000" w:firstRow="0" w:lastRow="0" w:firstColumn="0" w:lastColumn="0" w:oddVBand="0" w:evenVBand="0" w:oddHBand="0" w:evenHBand="0" w:firstRowFirstColumn="0" w:firstRowLastColumn="0" w:lastRowFirstColumn="0" w:lastRowLastColumn="0"/>
+              <w:cnfStyle w:val="000000000000"/>
             </w:pPr>
             <w:r>
               <w:t>24/04</w:t>
@@ -4028,11 +4135,11 @@
       </w:tr>
       <w:tr>
         <w:trPr>
-          <w:cnfStyle w:val="000000100000" w:firstRow="0" w:lastRow="0" w:firstColumn="0" w:lastColumn="0" w:oddVBand="0" w:evenVBand="0" w:oddHBand="1" w:evenHBand="0" w:firstRowFirstColumn="0" w:firstRowLastColumn="0" w:lastRowFirstColumn="0" w:lastRowLastColumn="0"/>
+          <w:cnfStyle w:val="000000100000"/>
         </w:trPr>
         <w:tc>
           <w:tcPr>
-            <w:cnfStyle w:val="001000000000" w:firstRow="0" w:lastRow="0" w:firstColumn="1" w:lastColumn="0" w:oddVBand="0" w:evenVBand="0" w:oddHBand="0" w:evenHBand="0" w:firstRowFirstColumn="0" w:firstRowLastColumn="0" w:lastRowFirstColumn="0" w:lastRowLastColumn="0"/>
+            <w:cnfStyle w:val="001000000000"/>
             <w:tcW w:w="6673" w:type="dxa"/>
           </w:tcPr>
           <w:p>
@@ -4051,7 +4158,7 @@
           <w:p>
             <w:pPr>
               <w:jc w:val="both"/>
-              <w:cnfStyle w:val="000000100000" w:firstRow="0" w:lastRow="0" w:firstColumn="0" w:lastColumn="0" w:oddVBand="0" w:evenVBand="0" w:oddHBand="1" w:evenHBand="0" w:firstRowFirstColumn="0" w:firstRowLastColumn="0" w:lastRowFirstColumn="0" w:lastRowLastColumn="0"/>
+              <w:cnfStyle w:val="000000100000"/>
             </w:pPr>
             <w:r>
               <w:t>1/05</w:t>
@@ -4065,7 +4172,7 @@
           <w:p>
             <w:pPr>
               <w:jc w:val="both"/>
-              <w:cnfStyle w:val="000000100000" w:firstRow="0" w:lastRow="0" w:firstColumn="0" w:lastColumn="0" w:oddVBand="0" w:evenVBand="0" w:oddHBand="1" w:evenHBand="0" w:firstRowFirstColumn="0" w:firstRowLastColumn="0" w:lastRowFirstColumn="0" w:lastRowLastColumn="0"/>
+              <w:cnfStyle w:val="000000100000"/>
             </w:pPr>
             <w:r>
               <w:t>7/05</w:t>
@@ -4076,7 +4183,7 @@
       <w:tr>
         <w:tc>
           <w:tcPr>
-            <w:cnfStyle w:val="001000000000" w:firstRow="0" w:lastRow="0" w:firstColumn="1" w:lastColumn="0" w:oddVBand="0" w:evenVBand="0" w:oddHBand="0" w:evenHBand="0" w:firstRowFirstColumn="0" w:firstRowLastColumn="0" w:lastRowFirstColumn="0" w:lastRowLastColumn="0"/>
+            <w:cnfStyle w:val="001000000000"/>
             <w:tcW w:w="6673" w:type="dxa"/>
           </w:tcPr>
           <w:p>
@@ -4095,7 +4202,7 @@
           <w:p>
             <w:pPr>
               <w:jc w:val="both"/>
-              <w:cnfStyle w:val="000000000000" w:firstRow="0" w:lastRow="0" w:firstColumn="0" w:lastColumn="0" w:oddVBand="0" w:evenVBand="0" w:oddHBand="0" w:evenHBand="0" w:firstRowFirstColumn="0" w:firstRowLastColumn="0" w:lastRowFirstColumn="0" w:lastRowLastColumn="0"/>
+              <w:cnfStyle w:val="000000000000"/>
             </w:pPr>
             <w:r>
               <w:t>1/05</w:t>
@@ -4109,7 +4216,7 @@
           <w:p>
             <w:pPr>
               <w:jc w:val="both"/>
-              <w:cnfStyle w:val="000000000000" w:firstRow="0" w:lastRow="0" w:firstColumn="0" w:lastColumn="0" w:oddVBand="0" w:evenVBand="0" w:oddHBand="0" w:evenHBand="0" w:firstRowFirstColumn="0" w:firstRowLastColumn="0" w:lastRowFirstColumn="0" w:lastRowLastColumn="0"/>
+              <w:cnfStyle w:val="000000000000"/>
             </w:pPr>
             <w:r>
               <w:t>7/05</w:t>
@@ -4119,11 +4226,11 @@
       </w:tr>
       <w:tr>
         <w:trPr>
-          <w:cnfStyle w:val="000000100000" w:firstRow="0" w:lastRow="0" w:firstColumn="0" w:lastColumn="0" w:oddVBand="0" w:evenVBand="0" w:oddHBand="1" w:evenHBand="0" w:firstRowFirstColumn="0" w:firstRowLastColumn="0" w:lastRowFirstColumn="0" w:lastRowLastColumn="0"/>
+          <w:cnfStyle w:val="000000100000"/>
         </w:trPr>
         <w:tc>
           <w:tcPr>
-            <w:cnfStyle w:val="001000000000" w:firstRow="0" w:lastRow="0" w:firstColumn="1" w:lastColumn="0" w:oddVBand="0" w:evenVBand="0" w:oddHBand="0" w:evenHBand="0" w:firstRowFirstColumn="0" w:firstRowLastColumn="0" w:lastRowFirstColumn="0" w:lastRowLastColumn="0"/>
+            <w:cnfStyle w:val="001000000000"/>
             <w:tcW w:w="6673" w:type="dxa"/>
           </w:tcPr>
           <w:p>
@@ -4142,7 +4249,7 @@
           <w:p>
             <w:pPr>
               <w:jc w:val="both"/>
-              <w:cnfStyle w:val="000000100000" w:firstRow="0" w:lastRow="0" w:firstColumn="0" w:lastColumn="0" w:oddVBand="0" w:evenVBand="0" w:oddHBand="1" w:evenHBand="0" w:firstRowFirstColumn="0" w:firstRowLastColumn="0" w:lastRowFirstColumn="0" w:lastRowLastColumn="0"/>
+              <w:cnfStyle w:val="000000100000"/>
             </w:pPr>
             <w:r>
               <w:t>1/05</w:t>
@@ -4156,7 +4263,7 @@
           <w:p>
             <w:pPr>
               <w:jc w:val="both"/>
-              <w:cnfStyle w:val="000000100000" w:firstRow="0" w:lastRow="0" w:firstColumn="0" w:lastColumn="0" w:oddVBand="0" w:evenVBand="0" w:oddHBand="1" w:evenHBand="0" w:firstRowFirstColumn="0" w:firstRowLastColumn="0" w:lastRowFirstColumn="0" w:lastRowLastColumn="0"/>
+              <w:cnfStyle w:val="000000100000"/>
             </w:pPr>
             <w:r>
               <w:t>7/05</w:t>
@@ -4167,7 +4274,7 @@
       <w:tr>
         <w:tc>
           <w:tcPr>
-            <w:cnfStyle w:val="001000000000" w:firstRow="0" w:lastRow="0" w:firstColumn="1" w:lastColumn="0" w:oddVBand="0" w:evenVBand="0" w:oddHBand="0" w:evenHBand="0" w:firstRowFirstColumn="0" w:firstRowLastColumn="0" w:lastRowFirstColumn="0" w:lastRowLastColumn="0"/>
+            <w:cnfStyle w:val="001000000000"/>
             <w:tcW w:w="6673" w:type="dxa"/>
           </w:tcPr>
           <w:p>
@@ -4186,7 +4293,7 @@
           <w:p>
             <w:pPr>
               <w:jc w:val="both"/>
-              <w:cnfStyle w:val="000000000000" w:firstRow="0" w:lastRow="0" w:firstColumn="0" w:lastColumn="0" w:oddVBand="0" w:evenVBand="0" w:oddHBand="0" w:evenHBand="0" w:firstRowFirstColumn="0" w:firstRowLastColumn="0" w:lastRowFirstColumn="0" w:lastRowLastColumn="0"/>
+              <w:cnfStyle w:val="000000000000"/>
             </w:pPr>
             <w:r>
               <w:t>1/05</w:t>
@@ -4200,7 +4307,7 @@
           <w:p>
             <w:pPr>
               <w:jc w:val="both"/>
-              <w:cnfStyle w:val="000000000000" w:firstRow="0" w:lastRow="0" w:firstColumn="0" w:lastColumn="0" w:oddVBand="0" w:evenVBand="0" w:oddHBand="0" w:evenHBand="0" w:firstRowFirstColumn="0" w:firstRowLastColumn="0" w:lastRowFirstColumn="0" w:lastRowLastColumn="0"/>
+              <w:cnfStyle w:val="000000000000"/>
             </w:pPr>
             <w:r>
               <w:t>7/05</w:t>
@@ -4210,11 +4317,11 @@
       </w:tr>
       <w:tr>
         <w:trPr>
-          <w:cnfStyle w:val="000000100000" w:firstRow="0" w:lastRow="0" w:firstColumn="0" w:lastColumn="0" w:oddVBand="0" w:evenVBand="0" w:oddHBand="1" w:evenHBand="0" w:firstRowFirstColumn="0" w:firstRowLastColumn="0" w:lastRowFirstColumn="0" w:lastRowLastColumn="0"/>
+          <w:cnfStyle w:val="000000100000"/>
         </w:trPr>
         <w:tc>
           <w:tcPr>
-            <w:cnfStyle w:val="001000000000" w:firstRow="0" w:lastRow="0" w:firstColumn="1" w:lastColumn="0" w:oddVBand="0" w:evenVBand="0" w:oddHBand="0" w:evenHBand="0" w:firstRowFirstColumn="0" w:firstRowLastColumn="0" w:lastRowFirstColumn="0" w:lastRowLastColumn="0"/>
+            <w:cnfStyle w:val="001000000000"/>
             <w:tcW w:w="6673" w:type="dxa"/>
           </w:tcPr>
           <w:p>
@@ -4233,7 +4340,7 @@
           <w:p>
             <w:pPr>
               <w:jc w:val="both"/>
-              <w:cnfStyle w:val="000000100000" w:firstRow="0" w:lastRow="0" w:firstColumn="0" w:lastColumn="0" w:oddVBand="0" w:evenVBand="0" w:oddHBand="1" w:evenHBand="0" w:firstRowFirstColumn="0" w:firstRowLastColumn="0" w:lastRowFirstColumn="0" w:lastRowLastColumn="0"/>
+              <w:cnfStyle w:val="000000100000"/>
             </w:pPr>
             <w:r>
               <w:t>8/05</w:t>
@@ -4247,7 +4354,7 @@
           <w:p>
             <w:pPr>
               <w:jc w:val="both"/>
-              <w:cnfStyle w:val="000000100000" w:firstRow="0" w:lastRow="0" w:firstColumn="0" w:lastColumn="0" w:oddVBand="0" w:evenVBand="0" w:oddHBand="1" w:evenHBand="0" w:firstRowFirstColumn="0" w:firstRowLastColumn="0" w:lastRowFirstColumn="0" w:lastRowLastColumn="0"/>
+              <w:cnfStyle w:val="000000100000"/>
             </w:pPr>
             <w:r>
               <w:t>14/05</w:t>
@@ -4258,7 +4365,7 @@
       <w:tr>
         <w:tc>
           <w:tcPr>
-            <w:cnfStyle w:val="001000000000" w:firstRow="0" w:lastRow="0" w:firstColumn="1" w:lastColumn="0" w:oddVBand="0" w:evenVBand="0" w:oddHBand="0" w:evenHBand="0" w:firstRowFirstColumn="0" w:firstRowLastColumn="0" w:lastRowFirstColumn="0" w:lastRowLastColumn="0"/>
+            <w:cnfStyle w:val="001000000000"/>
             <w:tcW w:w="6673" w:type="dxa"/>
           </w:tcPr>
           <w:p>
@@ -4277,7 +4384,7 @@
           <w:p>
             <w:pPr>
               <w:jc w:val="both"/>
-              <w:cnfStyle w:val="000000000000" w:firstRow="0" w:lastRow="0" w:firstColumn="0" w:lastColumn="0" w:oddVBand="0" w:evenVBand="0" w:oddHBand="0" w:evenHBand="0" w:firstRowFirstColumn="0" w:firstRowLastColumn="0" w:lastRowFirstColumn="0" w:lastRowLastColumn="0"/>
+              <w:cnfStyle w:val="000000000000"/>
             </w:pPr>
             <w:r>
               <w:t>8/05</w:t>
@@ -4291,7 +4398,7 @@
           <w:p>
             <w:pPr>
               <w:jc w:val="both"/>
-              <w:cnfStyle w:val="000000000000" w:firstRow="0" w:lastRow="0" w:firstColumn="0" w:lastColumn="0" w:oddVBand="0" w:evenVBand="0" w:oddHBand="0" w:evenHBand="0" w:firstRowFirstColumn="0" w:firstRowLastColumn="0" w:lastRowFirstColumn="0" w:lastRowLastColumn="0"/>
+              <w:cnfStyle w:val="000000000000"/>
             </w:pPr>
             <w:r>
               <w:t>14/05</w:t>
@@ -4301,12 +4408,12 @@
       </w:tr>
       <w:tr>
         <w:trPr>
-          <w:cnfStyle w:val="000000100000" w:firstRow="0" w:lastRow="0" w:firstColumn="0" w:lastColumn="0" w:oddVBand="0" w:evenVBand="0" w:oddHBand="1" w:evenHBand="0" w:firstRowFirstColumn="0" w:firstRowLastColumn="0" w:lastRowFirstColumn="0" w:lastRowLastColumn="0"/>
+          <w:cnfStyle w:val="000000100000"/>
           <w:trHeight w:val="328"/>
         </w:trPr>
         <w:tc>
           <w:tcPr>
-            <w:cnfStyle w:val="001000000000" w:firstRow="0" w:lastRow="0" w:firstColumn="1" w:lastColumn="0" w:oddVBand="0" w:evenVBand="0" w:oddHBand="0" w:evenHBand="0" w:firstRowFirstColumn="0" w:firstRowLastColumn="0" w:lastRowFirstColumn="0" w:lastRowLastColumn="0"/>
+            <w:cnfStyle w:val="001000000000"/>
             <w:tcW w:w="6673" w:type="dxa"/>
           </w:tcPr>
           <w:p>
@@ -4325,7 +4432,7 @@
           <w:p>
             <w:pPr>
               <w:jc w:val="both"/>
-              <w:cnfStyle w:val="000000100000" w:firstRow="0" w:lastRow="0" w:firstColumn="0" w:lastColumn="0" w:oddVBand="0" w:evenVBand="0" w:oddHBand="1" w:evenHBand="0" w:firstRowFirstColumn="0" w:firstRowLastColumn="0" w:lastRowFirstColumn="0" w:lastRowLastColumn="0"/>
+              <w:cnfStyle w:val="000000100000"/>
             </w:pPr>
             <w:r>
               <w:t>8/05</w:t>
@@ -4339,7 +4446,7 @@
           <w:p>
             <w:pPr>
               <w:jc w:val="both"/>
-              <w:cnfStyle w:val="000000100000" w:firstRow="0" w:lastRow="0" w:firstColumn="0" w:lastColumn="0" w:oddVBand="0" w:evenVBand="0" w:oddHBand="1" w:evenHBand="0" w:firstRowFirstColumn="0" w:firstRowLastColumn="0" w:lastRowFirstColumn="0" w:lastRowLastColumn="0"/>
+              <w:cnfStyle w:val="000000100000"/>
             </w:pPr>
             <w:r>
               <w:t>14/05</w:t>
@@ -4356,7 +4463,7 @@
     </w:p>
     <w:p>
       <w:pPr>
-        <w:pStyle w:val="Heading2"/>
+        <w:pStyle w:val="Ttulo2"/>
       </w:pPr>
       <w:bookmarkStart w:id="14" w:name="_Toc161841637"/>
       <w:r>
@@ -4409,8 +4516,16 @@
         <w:rPr>
           <w:color w:val="70AD47" w:themeColor="accent6"/>
         </w:rPr>
-        <w:t>Según Jeff Patton</w:t>
-      </w:r>
+        <w:t xml:space="preserve">Según Jeff </w:t>
+      </w:r>
+      <w:proofErr w:type="spellStart"/>
+      <w:r>
+        <w:rPr>
+          <w:color w:val="70AD47" w:themeColor="accent6"/>
+        </w:rPr>
+        <w:t>Patton</w:t>
+      </w:r>
+      <w:proofErr w:type="spellEnd"/>
       <w:r>
         <w:rPr>
           <w:color w:val="70AD47" w:themeColor="accent6"/>
@@ -4421,7 +4536,21 @@
         <w:rPr>
           <w:color w:val="70AD47" w:themeColor="accent6"/>
         </w:rPr>
-        <w:t xml:space="preserve"> en su obra Incremental releases, el software ha de ser desarrollado como si de </w:t>
+        <w:t xml:space="preserve"> en su obra Incremental </w:t>
+      </w:r>
+      <w:proofErr w:type="spellStart"/>
+      <w:r>
+        <w:rPr>
+          <w:color w:val="70AD47" w:themeColor="accent6"/>
+        </w:rPr>
+        <w:t>releases</w:t>
+      </w:r>
+      <w:proofErr w:type="spellEnd"/>
+      <w:r>
+        <w:rPr>
+          <w:color w:val="70AD47" w:themeColor="accent6"/>
+        </w:rPr>
+        <w:t xml:space="preserve">, el software ha de ser desarrollado como si de </w:t>
       </w:r>
       <w:r>
         <w:rPr>
@@ -4460,13 +4589,47 @@
         <w:rPr>
           <w:color w:val="70AD47" w:themeColor="accent6"/>
         </w:rPr>
-        <w:t>Sin embargo, autores como Jeff Suttherland(2010) llaman a este proceso modelo incremental dado que lo visionan como “el crecimiento de una planta en vez del desarrollo de un producto completo a la vez”.</w:t>
-      </w:r>
+        <w:t xml:space="preserve">Sin embargo, autores como Jeff </w:t>
+      </w:r>
+      <w:proofErr w:type="spellStart"/>
+      <w:proofErr w:type="gramStart"/>
       <w:r>
         <w:rPr>
           <w:color w:val="70AD47" w:themeColor="accent6"/>
         </w:rPr>
-        <w:t xml:space="preserve"> Y en el caso de este proyecto la idea se acerca mas a esto.</w:t>
+        <w:t>Suttherland</w:t>
+      </w:r>
+      <w:proofErr w:type="spellEnd"/>
+      <w:r>
+        <w:rPr>
+          <w:color w:val="70AD47" w:themeColor="accent6"/>
+        </w:rPr>
+        <w:t>(</w:t>
+      </w:r>
+      <w:proofErr w:type="gramEnd"/>
+      <w:r>
+        <w:rPr>
+          <w:color w:val="70AD47" w:themeColor="accent6"/>
+        </w:rPr>
+        <w:t>2010) llaman a este proceso modelo incremental dado que lo visionan como “el crecimiento de una planta en vez del desarrollo de un producto completo a la vez”.</w:t>
+      </w:r>
+      <w:r>
+        <w:rPr>
+          <w:color w:val="70AD47" w:themeColor="accent6"/>
+        </w:rPr>
+        <w:t xml:space="preserve"> Y en el caso de este proyecto la idea se acerca </w:t>
+      </w:r>
+      <w:r>
+        <w:rPr>
+          <w:color w:val="70AD47" w:themeColor="accent6"/>
+        </w:rPr>
+        <w:t>más</w:t>
+      </w:r>
+      <w:r>
+        <w:rPr>
+          <w:color w:val="70AD47" w:themeColor="accent6"/>
+        </w:rPr>
+        <w:t xml:space="preserve"> a esto.</w:t>
       </w:r>
     </w:p>
     <w:p>
@@ -4480,7 +4643,7 @@
     </w:p>
     <w:p>
       <w:pPr>
-        <w:pStyle w:val="Heading2"/>
+        <w:pStyle w:val="Ttulo2"/>
       </w:pPr>
       <w:bookmarkStart w:id="15" w:name="_Toc161841638"/>
       <w:r>
@@ -4499,7 +4662,7 @@
           <w:lang w:eastAsia="es-ES"/>
         </w:rPr>
         <w:drawing>
-          <wp:inline distT="0" distB="0" distL="0" distR="0" wp14:anchorId="6D6FA575">
+          <wp:inline distT="0" distB="0" distL="0" distR="0">
             <wp:extent cx="5400040" cy="2219454"/>
             <wp:effectExtent l="19050" t="0" r="0" b="0"/>
             <wp:docPr id="1" name="Imagen 1"/>
@@ -4547,7 +4710,7 @@
     </w:p>
     <w:p>
       <w:pPr>
-        <w:pStyle w:val="Caption"/>
+        <w:pStyle w:val="Epgrafe"/>
       </w:pPr>
       <w:r>
         <w:t xml:space="preserve">Imagen  </w:t>
@@ -4580,9 +4743,90 @@
     </w:p>
     <w:p>
       <w:pPr>
-        <w:pStyle w:val="Heading2"/>
-      </w:pPr>
-      <w:r>
+        <w:pStyle w:val="Epgrafe"/>
+        <w:keepNext/>
+      </w:pPr>
+      <w:r>
+        <w:rPr>
+          <w:noProof/>
+          <w:lang w:eastAsia="es-ES"/>
+        </w:rPr>
+        <w:drawing>
+          <wp:inline distT="0" distB="0" distL="0" distR="0">
+            <wp:extent cx="5400040" cy="1302628"/>
+            <wp:effectExtent l="19050" t="0" r="0" b="0"/>
+            <wp:docPr id="4" name="Imagen 1"/>
+            <wp:cNvGraphicFramePr>
+              <a:graphicFrameLocks xmlns:a="http://schemas.openxmlformats.org/drawingml/2006/main" noChangeAspect="1"/>
+            </wp:cNvGraphicFramePr>
+            <a:graphic xmlns:a="http://schemas.openxmlformats.org/drawingml/2006/main">
+              <a:graphicData uri="http://schemas.openxmlformats.org/drawingml/2006/picture">
+                <pic:pic xmlns:pic="http://schemas.openxmlformats.org/drawingml/2006/picture">
+                  <pic:nvPicPr>
+                    <pic:cNvPr id="0" name="Picture 1"/>
+                    <pic:cNvPicPr>
+                      <a:picLocks noChangeAspect="1" noChangeArrowheads="1"/>
+                    </pic:cNvPicPr>
+                  </pic:nvPicPr>
+                  <pic:blipFill>
+                    <a:blip r:embed="rId12" cstate="print"/>
+                    <a:srcRect/>
+                    <a:stretch>
+                      <a:fillRect/>
+                    </a:stretch>
+                  </pic:blipFill>
+                  <pic:spPr bwMode="auto">
+                    <a:xfrm>
+                      <a:off x="0" y="0"/>
+                      <a:ext cx="5400040" cy="1302628"/>
+                    </a:xfrm>
+                    <a:prstGeom prst="rect">
+                      <a:avLst/>
+                    </a:prstGeom>
+                    <a:noFill/>
+                    <a:ln w="9525">
+                      <a:noFill/>
+                      <a:miter lim="800000"/>
+                      <a:headEnd/>
+                      <a:tailEnd/>
+                    </a:ln>
+                  </pic:spPr>
+                </pic:pic>
+              </a:graphicData>
+            </a:graphic>
+          </wp:inline>
+        </w:drawing>
+      </w:r>
+    </w:p>
+    <w:p>
+      <w:pPr>
+        <w:pStyle w:val="Epgrafe"/>
+      </w:pPr>
+      <w:r>
+        <w:t xml:space="preserve">Imagen  </w:t>
+      </w:r>
+      <w:fldSimple w:instr=" SEQ Imagen_ \* ARABIC ">
+        <w:r>
+          <w:rPr>
+            <w:noProof/>
+          </w:rPr>
+          <w:t>2</w:t>
+        </w:r>
+      </w:fldSimple>
+      <w:r>
+        <w:t xml:space="preserve"> </w:t>
+      </w:r>
+      <w:r>
+        <w:t xml:space="preserve"> Planificación de tareas extendido</w:t>
+      </w:r>
+    </w:p>
+    <w:p/>
+    <w:p>
+      <w:pPr>
+        <w:pStyle w:val="Ttulo2"/>
+      </w:pPr>
+      <w:r>
+        <w:lastRenderedPageBreak/>
         <w:t>2.5 Presupuesto</w:t>
       </w:r>
     </w:p>
@@ -4595,23 +4839,38 @@
         <w:t xml:space="preserve">Para realizar un presupuesto del coste económico del desarrollo de esta aplicación se han tomado en cuenta </w:t>
       </w:r>
       <w:r>
-        <w:t xml:space="preserve">el sueldo actual del alumno en la empresa en la que se están realizando las prácticas. Teniendo esto en mente y que estas corporaciones suelen iniciar la contratación intentando pagar el salario mínimo interprofesional o SMI, se ha aplicado una sencilla ecuación que ira evolucionando a lo largo del desarrollo del proyecto. El término coste de oportunidad se refiere al dinero que se podría estar ganando en vez de invertir las horas del individuo en proyectos propios como ser autónomo o éste en particular. </w:t>
-      </w:r>
-    </w:p>
-    <w:p>
-      <w:r>
-        <w:lastRenderedPageBreak/>
+        <w:t xml:space="preserve">el sueldo actual del alumno en la empresa en la que se están realizando las prácticas. Teniendo esto en mente y que estas corporaciones suelen iniciar la contratación intentando pagar el salario mínimo interprofesional o SMI, se ha aplicado una sencilla ecuación que </w:t>
+      </w:r>
+      <w:proofErr w:type="spellStart"/>
+      <w:r>
+        <w:t>ira</w:t>
+      </w:r>
+      <w:proofErr w:type="spellEnd"/>
+      <w:r>
+        <w:t xml:space="preserve"> evolucionando a lo largo del desarrollo del proyecto. El término coste de oportunidad se refiere al dinero que se podría estar ganando en vez de invertir las horas del individuo en proyectos propios como ser autónomo o éste en particular. </w:t>
+      </w:r>
+    </w:p>
+    <w:p>
+      <w:r>
         <w:tab/>
         <w:t xml:space="preserve">Así pues dado que el proyecto inicial se presupone de 40 horas en total podemos </w:t>
       </w:r>
       <w:r>
-        <w:t>multiplicar nueve euros la hora (un poco mas del SMI) por estas 40 horas y averiguar el coste de oportunidad teórico que serian 360 €.</w:t>
+        <w:t xml:space="preserve">multiplicar nueve euros la hora (un poco </w:t>
+      </w:r>
+      <w:proofErr w:type="spellStart"/>
+      <w:r>
+        <w:t>mas</w:t>
+      </w:r>
+      <w:proofErr w:type="spellEnd"/>
+      <w:r>
+        <w:t xml:space="preserve"> del SMI) por estas 40 horas y averiguar el coste de oportunidad teórico que serian 360 €.</w:t>
       </w:r>
     </w:p>
     <w:p/>
     <w:p>
       <w:pPr>
-        <w:pStyle w:val="Heading2"/>
+        <w:pStyle w:val="Ttulo2"/>
       </w:pPr>
       <w:r>
         <w:t>2.</w:t>
@@ -4630,7 +4889,7 @@
         <w:tblStyle w:val="GridTable1Light-Accent51"/>
         <w:tblW w:w="9923" w:type="dxa"/>
         <w:jc w:val="center"/>
-        <w:tblLook w:val="04A0" w:firstRow="1" w:lastRow="0" w:firstColumn="1" w:lastColumn="0" w:noHBand="0" w:noVBand="1"/>
+        <w:tblLook w:val="04A0"/>
       </w:tblPr>
       <w:tblGrid>
         <w:gridCol w:w="2837"/>
@@ -4640,12 +4899,12 @@
       </w:tblGrid>
       <w:tr>
         <w:trPr>
-          <w:cnfStyle w:val="100000000000" w:firstRow="1" w:lastRow="0" w:firstColumn="0" w:lastColumn="0" w:oddVBand="0" w:evenVBand="0" w:oddHBand="0" w:evenHBand="0" w:firstRowFirstColumn="0" w:firstRowLastColumn="0" w:lastRowFirstColumn="0" w:lastRowLastColumn="0"/>
+          <w:cnfStyle w:val="100000000000"/>
           <w:jc w:val="center"/>
         </w:trPr>
         <w:tc>
           <w:tcPr>
-            <w:cnfStyle w:val="001000000000" w:firstRow="0" w:lastRow="0" w:firstColumn="1" w:lastColumn="0" w:oddVBand="0" w:evenVBand="0" w:oddHBand="0" w:evenHBand="0" w:firstRowFirstColumn="0" w:firstRowLastColumn="0" w:lastRowFirstColumn="0" w:lastRowLastColumn="0"/>
+            <w:cnfStyle w:val="001000000000"/>
             <w:tcW w:w="2837" w:type="dxa"/>
           </w:tcPr>
           <w:p>
@@ -4660,7 +4919,7 @@
           </w:tcPr>
           <w:p>
             <w:pPr>
-              <w:cnfStyle w:val="100000000000" w:firstRow="1" w:lastRow="0" w:firstColumn="0" w:lastColumn="0" w:oddVBand="0" w:evenVBand="0" w:oddHBand="0" w:evenHBand="0" w:firstRowFirstColumn="0" w:firstRowLastColumn="0" w:lastRowFirstColumn="0" w:lastRowLastColumn="0"/>
+              <w:cnfStyle w:val="100000000000"/>
             </w:pPr>
             <w:r>
               <w:t>Gravedad</w:t>
@@ -4673,7 +4932,7 @@
           </w:tcPr>
           <w:p>
             <w:pPr>
-              <w:cnfStyle w:val="100000000000" w:firstRow="1" w:lastRow="0" w:firstColumn="0" w:lastColumn="0" w:oddVBand="0" w:evenVBand="0" w:oddHBand="0" w:evenHBand="0" w:firstRowFirstColumn="0" w:firstRowLastColumn="0" w:lastRowFirstColumn="0" w:lastRowLastColumn="0"/>
+              <w:cnfStyle w:val="100000000000"/>
             </w:pPr>
             <w:r>
               <w:t>Probabilidad</w:t>
@@ -4686,7 +4945,7 @@
           </w:tcPr>
           <w:p>
             <w:pPr>
-              <w:cnfStyle w:val="100000000000" w:firstRow="1" w:lastRow="0" w:firstColumn="0" w:lastColumn="0" w:oddVBand="0" w:evenVBand="0" w:oddHBand="0" w:evenHBand="0" w:firstRowFirstColumn="0" w:firstRowLastColumn="0" w:lastRowFirstColumn="0" w:lastRowLastColumn="0"/>
+              <w:cnfStyle w:val="100000000000"/>
             </w:pPr>
             <w:r>
               <w:t>Prevención</w:t>
@@ -4701,7 +4960,7 @@
         </w:trPr>
         <w:tc>
           <w:tcPr>
-            <w:cnfStyle w:val="001000000000" w:firstRow="0" w:lastRow="0" w:firstColumn="1" w:lastColumn="0" w:oddVBand="0" w:evenVBand="0" w:oddHBand="0" w:evenHBand="0" w:firstRowFirstColumn="0" w:firstRowLastColumn="0" w:lastRowFirstColumn="0" w:lastRowLastColumn="0"/>
+            <w:cnfStyle w:val="001000000000"/>
             <w:tcW w:w="2837" w:type="dxa"/>
           </w:tcPr>
           <w:p>
@@ -4719,7 +4978,7 @@
           </w:tcPr>
           <w:p>
             <w:pPr>
-              <w:cnfStyle w:val="000000000000" w:firstRow="0" w:lastRow="0" w:firstColumn="0" w:lastColumn="0" w:oddVBand="0" w:evenVBand="0" w:oddHBand="0" w:evenHBand="0" w:firstRowFirstColumn="0" w:firstRowLastColumn="0" w:lastRowFirstColumn="0" w:lastRowLastColumn="0"/>
+              <w:cnfStyle w:val="000000000000"/>
             </w:pPr>
             <w:r>
               <w:t>Medio</w:t>
@@ -4732,7 +4991,7 @@
           </w:tcPr>
           <w:p>
             <w:pPr>
-              <w:cnfStyle w:val="000000000000" w:firstRow="0" w:lastRow="0" w:firstColumn="0" w:lastColumn="0" w:oddVBand="0" w:evenVBand="0" w:oddHBand="0" w:evenHBand="0" w:firstRowFirstColumn="0" w:firstRowLastColumn="0" w:lastRowFirstColumn="0" w:lastRowLastColumn="0"/>
+              <w:cnfStyle w:val="000000000000"/>
             </w:pPr>
             <w:r>
               <w:t>Medio</w:t>
@@ -4745,7 +5004,7 @@
           </w:tcPr>
           <w:p>
             <w:pPr>
-              <w:cnfStyle w:val="000000000000" w:firstRow="0" w:lastRow="0" w:firstColumn="0" w:lastColumn="0" w:oddVBand="0" w:evenVBand="0" w:oddHBand="0" w:evenHBand="0" w:firstRowFirstColumn="0" w:firstRowLastColumn="0" w:lastRowFirstColumn="0" w:lastRowLastColumn="0"/>
+              <w:cnfStyle w:val="000000000000"/>
             </w:pPr>
             <w:r>
               <w:t>Estudio</w:t>
@@ -4762,7 +5021,7 @@
         </w:trPr>
         <w:tc>
           <w:tcPr>
-            <w:cnfStyle w:val="001000000000" w:firstRow="0" w:lastRow="0" w:firstColumn="1" w:lastColumn="0" w:oddVBand="0" w:evenVBand="0" w:oddHBand="0" w:evenHBand="0" w:firstRowFirstColumn="0" w:firstRowLastColumn="0" w:lastRowFirstColumn="0" w:lastRowLastColumn="0"/>
+            <w:cnfStyle w:val="001000000000"/>
             <w:tcW w:w="2837" w:type="dxa"/>
           </w:tcPr>
           <w:p>
@@ -4777,7 +5036,7 @@
           </w:tcPr>
           <w:p>
             <w:pPr>
-              <w:cnfStyle w:val="000000000000" w:firstRow="0" w:lastRow="0" w:firstColumn="0" w:lastColumn="0" w:oddVBand="0" w:evenVBand="0" w:oddHBand="0" w:evenHBand="0" w:firstRowFirstColumn="0" w:firstRowLastColumn="0" w:lastRowFirstColumn="0" w:lastRowLastColumn="0"/>
+              <w:cnfStyle w:val="000000000000"/>
             </w:pPr>
             <w:r>
               <w:t>Bajo</w:t>
@@ -4790,7 +5049,7 @@
           </w:tcPr>
           <w:p>
             <w:pPr>
-              <w:cnfStyle w:val="000000000000" w:firstRow="0" w:lastRow="0" w:firstColumn="0" w:lastColumn="0" w:oddVBand="0" w:evenVBand="0" w:oddHBand="0" w:evenHBand="0" w:firstRowFirstColumn="0" w:firstRowLastColumn="0" w:lastRowFirstColumn="0" w:lastRowLastColumn="0"/>
+              <w:cnfStyle w:val="000000000000"/>
             </w:pPr>
             <w:r>
               <w:t>Alta</w:t>
@@ -4803,7 +5062,7 @@
           </w:tcPr>
           <w:p>
             <w:pPr>
-              <w:cnfStyle w:val="000000000000" w:firstRow="0" w:lastRow="0" w:firstColumn="0" w:lastColumn="0" w:oddVBand="0" w:evenVBand="0" w:oddHBand="0" w:evenHBand="0" w:firstRowFirstColumn="0" w:firstRowLastColumn="0" w:lastRowFirstColumn="0" w:lastRowLastColumn="0"/>
+              <w:cnfStyle w:val="000000000000"/>
             </w:pPr>
             <w:r>
               <w:t>Usar herramientas que repasen el código.</w:t>
@@ -4811,7 +5070,7 @@
           </w:p>
           <w:p>
             <w:pPr>
-              <w:cnfStyle w:val="000000000000" w:firstRow="0" w:lastRow="0" w:firstColumn="0" w:lastColumn="0" w:oddVBand="0" w:evenVBand="0" w:oddHBand="0" w:evenHBand="0" w:firstRowFirstColumn="0" w:firstRowLastColumn="0" w:lastRowFirstColumn="0" w:lastRowLastColumn="0"/>
+              <w:cnfStyle w:val="000000000000"/>
             </w:pPr>
             <w:r>
               <w:t>Escribir el código cuidadosamente.</w:t>
@@ -4825,7 +5084,7 @@
         </w:trPr>
         <w:tc>
           <w:tcPr>
-            <w:cnfStyle w:val="001000000000" w:firstRow="0" w:lastRow="0" w:firstColumn="1" w:lastColumn="0" w:oddVBand="0" w:evenVBand="0" w:oddHBand="0" w:evenHBand="0" w:firstRowFirstColumn="0" w:firstRowLastColumn="0" w:lastRowFirstColumn="0" w:lastRowLastColumn="0"/>
+            <w:cnfStyle w:val="001000000000"/>
             <w:tcW w:w="2837" w:type="dxa"/>
           </w:tcPr>
           <w:p>
@@ -4840,7 +5099,7 @@
           </w:tcPr>
           <w:p>
             <w:pPr>
-              <w:cnfStyle w:val="000000000000" w:firstRow="0" w:lastRow="0" w:firstColumn="0" w:lastColumn="0" w:oddVBand="0" w:evenVBand="0" w:oddHBand="0" w:evenHBand="0" w:firstRowFirstColumn="0" w:firstRowLastColumn="0" w:lastRowFirstColumn="0" w:lastRowLastColumn="0"/>
+              <w:cnfStyle w:val="000000000000"/>
             </w:pPr>
             <w:r>
               <w:t>Bajo</w:t>
@@ -4853,7 +5112,7 @@
           </w:tcPr>
           <w:p>
             <w:pPr>
-              <w:cnfStyle w:val="000000000000" w:firstRow="0" w:lastRow="0" w:firstColumn="0" w:lastColumn="0" w:oddVBand="0" w:evenVBand="0" w:oddHBand="0" w:evenHBand="0" w:firstRowFirstColumn="0" w:firstRowLastColumn="0" w:lastRowFirstColumn="0" w:lastRowLastColumn="0"/>
+              <w:cnfStyle w:val="000000000000"/>
             </w:pPr>
             <w:r>
               <w:t>Medio</w:t>
@@ -4866,7 +5125,7 @@
           </w:tcPr>
           <w:p>
             <w:pPr>
-              <w:cnfStyle w:val="000000000000" w:firstRow="0" w:lastRow="0" w:firstColumn="0" w:lastColumn="0" w:oddVBand="0" w:evenVBand="0" w:oddHBand="0" w:evenHBand="0" w:firstRowFirstColumn="0" w:firstRowLastColumn="0" w:lastRowFirstColumn="0" w:lastRowLastColumn="0"/>
+              <w:cnfStyle w:val="000000000000"/>
             </w:pPr>
             <w:r>
               <w:t>La herramienta ha de estar optimizada para que el usuario no espere al realizar la consulta.</w:t>
@@ -4880,7 +5139,7 @@
         </w:trPr>
         <w:tc>
           <w:tcPr>
-            <w:cnfStyle w:val="001000000000" w:firstRow="0" w:lastRow="0" w:firstColumn="1" w:lastColumn="0" w:oddVBand="0" w:evenVBand="0" w:oddHBand="0" w:evenHBand="0" w:firstRowFirstColumn="0" w:firstRowLastColumn="0" w:lastRowFirstColumn="0" w:lastRowLastColumn="0"/>
+            <w:cnfStyle w:val="001000000000"/>
             <w:tcW w:w="2837" w:type="dxa"/>
           </w:tcPr>
           <w:p>
@@ -4910,7 +5169,7 @@
           </w:tcPr>
           <w:p>
             <w:pPr>
-              <w:cnfStyle w:val="000000000000" w:firstRow="0" w:lastRow="0" w:firstColumn="0" w:lastColumn="0" w:oddVBand="0" w:evenVBand="0" w:oddHBand="0" w:evenHBand="0" w:firstRowFirstColumn="0" w:firstRowLastColumn="0" w:lastRowFirstColumn="0" w:lastRowLastColumn="0"/>
+              <w:cnfStyle w:val="000000000000"/>
             </w:pPr>
             <w:r>
               <w:t>Alta</w:t>
@@ -4923,7 +5182,7 @@
           </w:tcPr>
           <w:p>
             <w:pPr>
-              <w:cnfStyle w:val="000000000000" w:firstRow="0" w:lastRow="0" w:firstColumn="0" w:lastColumn="0" w:oddVBand="0" w:evenVBand="0" w:oddHBand="0" w:evenHBand="0" w:firstRowFirstColumn="0" w:firstRowLastColumn="0" w:lastRowFirstColumn="0" w:lastRowLastColumn="0"/>
+              <w:cnfStyle w:val="000000000000"/>
             </w:pPr>
             <w:r>
               <w:t>Medio</w:t>
@@ -4936,7 +5195,7 @@
           </w:tcPr>
           <w:p>
             <w:pPr>
-              <w:cnfStyle w:val="000000000000" w:firstRow="0" w:lastRow="0" w:firstColumn="0" w:lastColumn="0" w:oddVBand="0" w:evenVBand="0" w:oddHBand="0" w:evenHBand="0" w:firstRowFirstColumn="0" w:firstRowLastColumn="0" w:lastRowFirstColumn="0" w:lastRowLastColumn="0"/>
+              <w:cnfStyle w:val="000000000000"/>
             </w:pPr>
             <w:r>
               <w:t>La conexión debe ser fuerte y revisada dado que es lo que proporciona la fuente de información.</w:t>
@@ -4954,26 +5213,167 @@
     <w:p/>
     <w:p>
       <w:pPr>
-        <w:pStyle w:val="Heading1"/>
+        <w:pStyle w:val="Ttulo1"/>
+        <w:jc w:val="both"/>
       </w:pPr>
       <w:r>
         <w:t>Bibliografía</w:t>
       </w:r>
     </w:p>
+    <w:p>
+      <w:pPr>
+        <w:jc w:val="both"/>
+      </w:pPr>
+    </w:p>
+    <w:p>
+      <w:pPr>
+        <w:jc w:val="both"/>
+      </w:pPr>
+      <w:proofErr w:type="spellStart"/>
+      <w:r>
+        <w:lastRenderedPageBreak/>
+        <w:t>S</w:t>
+      </w:r>
+      <w:r>
+        <w:t>utterland</w:t>
+      </w:r>
+      <w:proofErr w:type="spellEnd"/>
+      <w:r>
+        <w:t>,</w:t>
+      </w:r>
+      <w:r>
+        <w:t xml:space="preserve"> </w:t>
+      </w:r>
+      <w:r>
+        <w:t>J</w:t>
+      </w:r>
+      <w:r>
+        <w:t>. (</w:t>
+      </w:r>
+      <w:r>
+        <w:t>13 de E</w:t>
+      </w:r>
+      <w:r>
+        <w:t xml:space="preserve">nero de 2010) </w:t>
+      </w:r>
+      <w:proofErr w:type="spellStart"/>
+      <w:r>
+        <w:t>Iterative</w:t>
+      </w:r>
+      <w:proofErr w:type="spellEnd"/>
+      <w:r>
+        <w:t xml:space="preserve"> vs. Incremental </w:t>
+      </w:r>
+      <w:proofErr w:type="spellStart"/>
+      <w:r>
+        <w:t>Development</w:t>
+      </w:r>
+      <w:proofErr w:type="spellEnd"/>
+      <w:r>
+        <w:t xml:space="preserve">. </w:t>
+      </w:r>
+      <w:hyperlink r:id="rId13" w:history="1">
+        <w:r>
+          <w:rPr>
+            <w:rStyle w:val="Hipervnculo"/>
+          </w:rPr>
+          <w:t>https://www.scruminc.com/iterative-vs-incremental-development/</w:t>
+        </w:r>
+      </w:hyperlink>
+    </w:p>
+    <w:p>
+      <w:pPr>
+        <w:jc w:val="both"/>
+        <w:rPr>
+          <w:lang w:val="en-US"/>
+        </w:rPr>
+      </w:pPr>
+      <w:r>
+        <w:rPr>
+          <w:lang w:val="en-US"/>
+        </w:rPr>
+        <w:t>Patton, J. (2006)</w:t>
+      </w:r>
+      <w:r>
+        <w:rPr>
+          <w:lang w:val="en-US"/>
+        </w:rPr>
+        <w:t xml:space="preserve"> </w:t>
+      </w:r>
+      <w:r>
+        <w:rPr>
+          <w:lang w:val="en-US"/>
+        </w:rPr>
+        <w:t>Incremental Releases [</w:t>
+      </w:r>
+      <w:proofErr w:type="spellStart"/>
+      <w:r>
+        <w:rPr>
+          <w:lang w:val="en-US"/>
+        </w:rPr>
+        <w:t>Archivo</w:t>
+      </w:r>
+      <w:proofErr w:type="spellEnd"/>
+      <w:r>
+        <w:rPr>
+          <w:lang w:val="en-US"/>
+        </w:rPr>
+        <w:t xml:space="preserve"> PDF]</w:t>
+      </w:r>
+      <w:r>
+        <w:rPr>
+          <w:lang w:val="en-US"/>
+        </w:rPr>
+        <w:t xml:space="preserve"> </w:t>
+      </w:r>
+      <w:r>
+        <w:rPr>
+          <w:lang w:val="en-US"/>
+        </w:rPr>
+        <w:t>https://www.jpattonassociates.com/wp-content/uploads/2015/01/JPA-Incremental-Releases-handout-supplement.pdf</w:t>
+      </w:r>
+    </w:p>
+    <w:p>
+      <w:pPr>
+        <w:jc w:val="both"/>
+      </w:pPr>
+      <w:r>
+        <w:t xml:space="preserve">Ley Orgánica 3/2018, de 5 de </w:t>
+      </w:r>
+      <w:r>
+        <w:t>diciembre</w:t>
+      </w:r>
+      <w:r>
+        <w:t>, de Protección de Datos Personales y garantía de los derechos digitales</w:t>
+      </w:r>
+    </w:p>
+    <w:p>
+      <w:pPr>
+        <w:jc w:val="both"/>
+      </w:pPr>
+      <w:r>
+        <w:t>Reglamento (UE) 2016/679 del Parlamento Europeo y del Consejo, de 27 de abril de 2016, relativo a la protección de las personas físicas en lo que respecta al tratamiento de datos personales y a la libre circulación de estos datos y por el que se deroga la Directiva 95/46/CE (Reglamento general de protección de datos).</w:t>
+      </w:r>
+    </w:p>
+    <w:p>
+      <w:pPr>
+        <w:jc w:val="both"/>
+      </w:pPr>
+    </w:p>
+    <w:p>
+      <w:pPr>
+        <w:jc w:val="both"/>
+      </w:pPr>
+      <w:proofErr w:type="spellStart"/>
+      <w:r>
+        <w:t>Findmyguitar</w:t>
+      </w:r>
+      <w:proofErr w:type="spellEnd"/>
+    </w:p>
     <w:p/>
-    <w:p>
-      <w:r>
-        <w:t>Jeff Sutterland articulo web</w:t>
-      </w:r>
-    </w:p>
-    <w:p>
-      <w:r>
-        <w:t xml:space="preserve">Jeff Patton Presentacion </w:t>
-      </w:r>
-    </w:p>
     <w:sectPr>
-      <w:headerReference w:type="default" r:id="rId12"/>
-      <w:footerReference w:type="default" r:id="rId13"/>
+      <w:headerReference w:type="default" r:id="rId14"/>
+      <w:footerReference w:type="default" r:id="rId15"/>
       <w:pgSz w:w="11906" w:h="16838"/>
       <w:pgMar w:top="1417" w:right="1701" w:bottom="1417" w:left="1701" w:header="567" w:footer="850" w:gutter="0"/>
       <w:cols w:space="708"/>
@@ -4985,7 +5385,7 @@
 </file>
 
 <file path=word/endnotes.xml><?xml version="1.0" encoding="utf-8"?>
-<w:endnotes xmlns:wpc="http://schemas.microsoft.com/office/word/2010/wordprocessingCanvas" xmlns:cx="http://schemas.microsoft.com/office/drawing/2014/chartex" xmlns:cx1="http://schemas.microsoft.com/office/drawing/2015/9/8/chartex" xmlns:cx2="http://schemas.microsoft.com/office/drawing/2015/10/21/chartex" xmlns:cx3="http://schemas.microsoft.com/office/drawing/2016/5/9/chartex" xmlns:cx4="http://schemas.microsoft.com/office/drawing/2016/5/10/chartex" xmlns:cx5="http://schemas.microsoft.com/office/drawing/2016/5/11/chartex" xmlns:cx6="http://schemas.microsoft.com/office/drawing/2016/5/12/chartex" xmlns:cx7="http://schemas.microsoft.com/office/drawing/2016/5/13/chartex" xmlns:cx8="http://schemas.microsoft.com/office/drawing/2016/5/14/chartex" xmlns:mc="http://schemas.openxmlformats.org/markup-compatibility/2006" xmlns:aink="http://schemas.microsoft.com/office/drawing/2016/ink" xmlns:am3d="http://schemas.microsoft.com/office/drawing/2017/model3d" xmlns:o="urn:schemas-microsoft-com:office:office" xmlns:oel="http://schemas.microsoft.com/office/2019/extlst" xmlns:r="http://schemas.openxmlformats.org/officeDocument/2006/relationships" xmlns:m="http://schemas.openxmlformats.org/officeDocument/2006/math" xmlns:v="urn:schemas-microsoft-com:vml" xmlns:wp14="http://schemas.microsoft.com/office/word/2010/wordprocessingDrawing" xmlns:wp="http://schemas.openxmlformats.org/drawingml/2006/wordprocessingDrawing" xmlns:w10="urn:schemas-microsoft-com:office:word" xmlns:w="http://schemas.openxmlformats.org/wordprocessingml/2006/main" xmlns:w14="http://schemas.microsoft.com/office/word/2010/wordml" xmlns:w15="http://schemas.microsoft.com/office/word/2012/wordml" xmlns:w16cex="http://schemas.microsoft.com/office/word/2018/wordml/cex" xmlns:w16cid="http://schemas.microsoft.com/office/word/2016/wordml/cid" xmlns:w16="http://schemas.microsoft.com/office/word/2018/wordml" xmlns:w16sdtdh="http://schemas.microsoft.com/office/word/2020/wordml/sdtdatahash" xmlns:w16se="http://schemas.microsoft.com/office/word/2015/wordml/symex" xmlns:wpg="http://schemas.microsoft.com/office/word/2010/wordprocessingGroup" xmlns:wpi="http://schemas.microsoft.com/office/word/2010/wordprocessingInk" xmlns:wne="http://schemas.microsoft.com/office/word/2006/wordml" xmlns:wps="http://schemas.microsoft.com/office/word/2010/wordprocessingShape" mc:Ignorable="w14 w15 w16se w16cid w16 w16cex w16sdtdh wp14">
+<w:endnotes xmlns:ve="http://schemas.openxmlformats.org/markup-compatibility/2006" xmlns:o="urn:schemas-microsoft-com:office:office" xmlns:r="http://schemas.openxmlformats.org/officeDocument/2006/relationships" xmlns:m="http://schemas.openxmlformats.org/officeDocument/2006/math" xmlns:v="urn:schemas-microsoft-com:vml" xmlns:wp="http://schemas.openxmlformats.org/drawingml/2006/wordprocessingDrawing" xmlns:w10="urn:schemas-microsoft-com:office:word" xmlns:w="http://schemas.openxmlformats.org/wordprocessingml/2006/main" xmlns:wne="http://schemas.microsoft.com/office/word/2006/wordml">
   <w:endnote w:type="separator" w:id="-1">
     <w:p>
       <w:pPr>
@@ -5010,7 +5410,7 @@
 </file>
 
 <file path=word/footer1.xml><?xml version="1.0" encoding="utf-8"?>
-<w:ftr xmlns:wpc="http://schemas.microsoft.com/office/word/2010/wordprocessingCanvas" xmlns:cx="http://schemas.microsoft.com/office/drawing/2014/chartex" xmlns:cx1="http://schemas.microsoft.com/office/drawing/2015/9/8/chartex" xmlns:cx2="http://schemas.microsoft.com/office/drawing/2015/10/21/chartex" xmlns:cx3="http://schemas.microsoft.com/office/drawing/2016/5/9/chartex" xmlns:cx4="http://schemas.microsoft.com/office/drawing/2016/5/10/chartex" xmlns:cx5="http://schemas.microsoft.com/office/drawing/2016/5/11/chartex" xmlns:cx6="http://schemas.microsoft.com/office/drawing/2016/5/12/chartex" xmlns:cx7="http://schemas.microsoft.com/office/drawing/2016/5/13/chartex" xmlns:cx8="http://schemas.microsoft.com/office/drawing/2016/5/14/chartex" xmlns:mc="http://schemas.openxmlformats.org/markup-compatibility/2006" xmlns:aink="http://schemas.microsoft.com/office/drawing/2016/ink" xmlns:am3d="http://schemas.microsoft.com/office/drawing/2017/model3d" xmlns:o="urn:schemas-microsoft-com:office:office" xmlns:oel="http://schemas.microsoft.com/office/2019/extlst" xmlns:r="http://schemas.openxmlformats.org/officeDocument/2006/relationships" xmlns:m="http://schemas.openxmlformats.org/officeDocument/2006/math" xmlns:v="urn:schemas-microsoft-com:vml" xmlns:wp14="http://schemas.microsoft.com/office/word/2010/wordprocessingDrawing" xmlns:wp="http://schemas.openxmlformats.org/drawingml/2006/wordprocessingDrawing" xmlns:w10="urn:schemas-microsoft-com:office:word" xmlns:w="http://schemas.openxmlformats.org/wordprocessingml/2006/main" xmlns:w14="http://schemas.microsoft.com/office/word/2010/wordml" xmlns:w15="http://schemas.microsoft.com/office/word/2012/wordml" xmlns:w16cex="http://schemas.microsoft.com/office/word/2018/wordml/cex" xmlns:w16cid="http://schemas.microsoft.com/office/word/2016/wordml/cid" xmlns:w16="http://schemas.microsoft.com/office/word/2018/wordml" xmlns:w16sdtdh="http://schemas.microsoft.com/office/word/2020/wordml/sdtdatahash" xmlns:w16se="http://schemas.microsoft.com/office/word/2015/wordml/symex" xmlns:wpg="http://schemas.microsoft.com/office/word/2010/wordprocessingGroup" xmlns:wpi="http://schemas.microsoft.com/office/word/2010/wordprocessingInk" xmlns:wne="http://schemas.microsoft.com/office/word/2006/wordml" xmlns:wps="http://schemas.microsoft.com/office/word/2010/wordprocessingShape" mc:Ignorable="w14 w15 w16se w16cid w16 w16cex w16sdtdh wp14">
+<w:ftr xmlns:ve="http://schemas.openxmlformats.org/markup-compatibility/2006" xmlns:o="urn:schemas-microsoft-com:office:office" xmlns:r="http://schemas.openxmlformats.org/officeDocument/2006/relationships" xmlns:m="http://schemas.openxmlformats.org/officeDocument/2006/math" xmlns:v="urn:schemas-microsoft-com:vml" xmlns:wp="http://schemas.openxmlformats.org/drawingml/2006/wordprocessingDrawing" xmlns:w10="urn:schemas-microsoft-com:office:word" xmlns:w="http://schemas.openxmlformats.org/wordprocessingml/2006/main" xmlns:wne="http://schemas.microsoft.com/office/word/2006/wordml">
   <w:sdt>
     <w:sdtPr>
       <w:id w:val="187415836"/>
@@ -5022,7 +5422,7 @@
     <w:sdtContent>
       <w:p>
         <w:pPr>
-          <w:pStyle w:val="Footer"/>
+          <w:pStyle w:val="Piedepgina"/>
           <w:jc w:val="center"/>
         </w:pPr>
         <w:r>
@@ -5038,7 +5438,7 @@
           <w:rPr>
             <w:noProof/>
           </w:rPr>
-          <w:t>9</w:t>
+          <w:t>6</w:t>
         </w:r>
         <w:r>
           <w:rPr>
@@ -5051,14 +5451,14 @@
   </w:sdt>
   <w:p>
     <w:pPr>
-      <w:pStyle w:val="Footer"/>
+      <w:pStyle w:val="Piedepgina"/>
     </w:pPr>
   </w:p>
 </w:ftr>
 </file>
 
 <file path=word/footnotes.xml><?xml version="1.0" encoding="utf-8"?>
-<w:footnotes xmlns:wpc="http://schemas.microsoft.com/office/word/2010/wordprocessingCanvas" xmlns:cx="http://schemas.microsoft.com/office/drawing/2014/chartex" xmlns:cx1="http://schemas.microsoft.com/office/drawing/2015/9/8/chartex" xmlns:cx2="http://schemas.microsoft.com/office/drawing/2015/10/21/chartex" xmlns:cx3="http://schemas.microsoft.com/office/drawing/2016/5/9/chartex" xmlns:cx4="http://schemas.microsoft.com/office/drawing/2016/5/10/chartex" xmlns:cx5="http://schemas.microsoft.com/office/drawing/2016/5/11/chartex" xmlns:cx6="http://schemas.microsoft.com/office/drawing/2016/5/12/chartex" xmlns:cx7="http://schemas.microsoft.com/office/drawing/2016/5/13/chartex" xmlns:cx8="http://schemas.microsoft.com/office/drawing/2016/5/14/chartex" xmlns:mc="http://schemas.openxmlformats.org/markup-compatibility/2006" xmlns:aink="http://schemas.microsoft.com/office/drawing/2016/ink" xmlns:am3d="http://schemas.microsoft.com/office/drawing/2017/model3d" xmlns:o="urn:schemas-microsoft-com:office:office" xmlns:oel="http://schemas.microsoft.com/office/2019/extlst" xmlns:r="http://schemas.openxmlformats.org/officeDocument/2006/relationships" xmlns:m="http://schemas.openxmlformats.org/officeDocument/2006/math" xmlns:v="urn:schemas-microsoft-com:vml" xmlns:wp14="http://schemas.microsoft.com/office/word/2010/wordprocessingDrawing" xmlns:wp="http://schemas.openxmlformats.org/drawingml/2006/wordprocessingDrawing" xmlns:w10="urn:schemas-microsoft-com:office:word" xmlns:w="http://schemas.openxmlformats.org/wordprocessingml/2006/main" xmlns:w14="http://schemas.microsoft.com/office/word/2010/wordml" xmlns:w15="http://schemas.microsoft.com/office/word/2012/wordml" xmlns:w16cex="http://schemas.microsoft.com/office/word/2018/wordml/cex" xmlns:w16cid="http://schemas.microsoft.com/office/word/2016/wordml/cid" xmlns:w16="http://schemas.microsoft.com/office/word/2018/wordml" xmlns:w16sdtdh="http://schemas.microsoft.com/office/word/2020/wordml/sdtdatahash" xmlns:w16se="http://schemas.microsoft.com/office/word/2015/wordml/symex" xmlns:wpg="http://schemas.microsoft.com/office/word/2010/wordprocessingGroup" xmlns:wpi="http://schemas.microsoft.com/office/word/2010/wordprocessingInk" xmlns:wne="http://schemas.microsoft.com/office/word/2006/wordml" xmlns:wps="http://schemas.microsoft.com/office/word/2010/wordprocessingShape" mc:Ignorable="w14 w15 w16se w16cid w16 w16cex w16sdtdh wp14">
+<w:footnotes xmlns:ve="http://schemas.openxmlformats.org/markup-compatibility/2006" xmlns:o="urn:schemas-microsoft-com:office:office" xmlns:r="http://schemas.openxmlformats.org/officeDocument/2006/relationships" xmlns:m="http://schemas.openxmlformats.org/officeDocument/2006/math" xmlns:v="urn:schemas-microsoft-com:vml" xmlns:wp="http://schemas.openxmlformats.org/drawingml/2006/wordprocessingDrawing" xmlns:w10="urn:schemas-microsoft-com:office:word" xmlns:w="http://schemas.openxmlformats.org/wordprocessingml/2006/main" xmlns:wne="http://schemas.microsoft.com/office/word/2006/wordml">
   <w:footnote w:type="separator" w:id="-1">
     <w:p>
       <w:pPr>
@@ -5083,7 +5483,7 @@
 </file>
 
 <file path=word/header1.xml><?xml version="1.0" encoding="utf-8"?>
-<w:hdr xmlns:wpc="http://schemas.microsoft.com/office/word/2010/wordprocessingCanvas" xmlns:cx="http://schemas.microsoft.com/office/drawing/2014/chartex" xmlns:cx1="http://schemas.microsoft.com/office/drawing/2015/9/8/chartex" xmlns:cx2="http://schemas.microsoft.com/office/drawing/2015/10/21/chartex" xmlns:cx3="http://schemas.microsoft.com/office/drawing/2016/5/9/chartex" xmlns:cx4="http://schemas.microsoft.com/office/drawing/2016/5/10/chartex" xmlns:cx5="http://schemas.microsoft.com/office/drawing/2016/5/11/chartex" xmlns:cx6="http://schemas.microsoft.com/office/drawing/2016/5/12/chartex" xmlns:cx7="http://schemas.microsoft.com/office/drawing/2016/5/13/chartex" xmlns:cx8="http://schemas.microsoft.com/office/drawing/2016/5/14/chartex" xmlns:mc="http://schemas.openxmlformats.org/markup-compatibility/2006" xmlns:aink="http://schemas.microsoft.com/office/drawing/2016/ink" xmlns:am3d="http://schemas.microsoft.com/office/drawing/2017/model3d" xmlns:o="urn:schemas-microsoft-com:office:office" xmlns:oel="http://schemas.microsoft.com/office/2019/extlst" xmlns:r="http://schemas.openxmlformats.org/officeDocument/2006/relationships" xmlns:m="http://schemas.openxmlformats.org/officeDocument/2006/math" xmlns:v="urn:schemas-microsoft-com:vml" xmlns:wp14="http://schemas.microsoft.com/office/word/2010/wordprocessingDrawing" xmlns:wp="http://schemas.openxmlformats.org/drawingml/2006/wordprocessingDrawing" xmlns:w10="urn:schemas-microsoft-com:office:word" xmlns:w="http://schemas.openxmlformats.org/wordprocessingml/2006/main" xmlns:w14="http://schemas.microsoft.com/office/word/2010/wordml" xmlns:w15="http://schemas.microsoft.com/office/word/2012/wordml" xmlns:w16cex="http://schemas.microsoft.com/office/word/2018/wordml/cex" xmlns:w16cid="http://schemas.microsoft.com/office/word/2016/wordml/cid" xmlns:w16="http://schemas.microsoft.com/office/word/2018/wordml" xmlns:w16sdtdh="http://schemas.microsoft.com/office/word/2020/wordml/sdtdatahash" xmlns:w16se="http://schemas.microsoft.com/office/word/2015/wordml/symex" xmlns:wpg="http://schemas.microsoft.com/office/word/2010/wordprocessingGroup" xmlns:wpi="http://schemas.microsoft.com/office/word/2010/wordprocessingInk" xmlns:wne="http://schemas.microsoft.com/office/word/2006/wordml" xmlns:wps="http://schemas.microsoft.com/office/word/2010/wordprocessingShape" mc:Ignorable="w14 w15 w16se w16cid w16 w16cex w16sdtdh wp14">
+<w:hdr xmlns:ve="http://schemas.openxmlformats.org/markup-compatibility/2006" xmlns:o="urn:schemas-microsoft-com:office:office" xmlns:r="http://schemas.openxmlformats.org/officeDocument/2006/relationships" xmlns:m="http://schemas.openxmlformats.org/officeDocument/2006/math" xmlns:v="urn:schemas-microsoft-com:vml" xmlns:wp="http://schemas.openxmlformats.org/drawingml/2006/wordprocessingDrawing" xmlns:w10="urn:schemas-microsoft-com:office:word" xmlns:w="http://schemas.openxmlformats.org/wordprocessingml/2006/main" xmlns:wne="http://schemas.microsoft.com/office/word/2006/wordml">
   <w:tbl>
     <w:tblPr>
       <w:tblW w:w="10385" w:type="dxa"/>
@@ -5095,7 +5495,7 @@
         <w:bottom w:w="28" w:type="dxa"/>
         <w:right w:w="28" w:type="dxa"/>
       </w:tblCellMar>
-      <w:tblLook w:val="0000" w:firstRow="0" w:lastRow="0" w:firstColumn="0" w:lastColumn="0" w:noHBand="0" w:noVBand="0"/>
+      <w:tblLook w:val="0000"/>
     </w:tblPr>
     <w:tblGrid>
       <w:gridCol w:w="3855"/>
@@ -5119,7 +5519,7 @@
         </w:tcPr>
         <w:p>
           <w:pPr>
-            <w:pStyle w:val="BodyText"/>
+            <w:pStyle w:val="Textoindependiente"/>
             <w:spacing w:before="60" w:after="0" w:line="240" w:lineRule="auto"/>
             <w:contextualSpacing/>
             <w:jc w:val="center"/>
@@ -5134,6 +5534,7 @@
               <w:szCs w:val="48"/>
             </w:rPr>
           </w:pPr>
+          <w:proofErr w:type="spellStart"/>
           <w:r>
             <w:rPr>
               <w:rFonts w:ascii="Massallera" w:hAnsi="Massallera" w:cs="Massallera"/>
@@ -5147,10 +5548,11 @@
             </w:rPr>
             <w:t>Guitarmatch</w:t>
           </w:r>
+          <w:proofErr w:type="spellEnd"/>
         </w:p>
         <w:p>
           <w:pPr>
-            <w:pStyle w:val="BodyText"/>
+            <w:pStyle w:val="Textoindependiente"/>
             <w:spacing w:after="0" w:line="240" w:lineRule="auto"/>
             <w:contextualSpacing/>
             <w:jc w:val="center"/>
@@ -5187,7 +5589,7 @@
         </w:tcPr>
         <w:p>
           <w:pPr>
-            <w:pStyle w:val="Header"/>
+            <w:pStyle w:val="Encabezado"/>
             <w:spacing w:after="60"/>
             <w:contextualSpacing/>
             <w:jc w:val="center"/>
@@ -5208,7 +5610,7 @@
         </w:p>
         <w:p>
           <w:pPr>
-            <w:pStyle w:val="Header"/>
+            <w:pStyle w:val="Encabezado"/>
             <w:spacing w:before="120" w:after="60"/>
             <w:contextualSpacing/>
             <w:jc w:val="center"/>
@@ -5255,7 +5657,7 @@
               <w:szCs w:val="28"/>
               <w:lang w:val="es-MX"/>
             </w:rPr>
-            <w:t>9</w:t>
+            <w:t>6</w:t>
           </w:r>
           <w:r>
             <w:rPr>
@@ -5304,7 +5706,7 @@
               <w:szCs w:val="28"/>
               <w:lang w:val="es-MX"/>
             </w:rPr>
-            <w:t>10</w:t>
+            <w:t>11</w:t>
           </w:r>
           <w:r>
             <w:rPr>
@@ -5360,7 +5762,7 @@
               <w:lang w:eastAsia="es-ES"/>
             </w:rPr>
             <w:drawing>
-              <wp:inline distT="0" distB="0" distL="0" distR="0" wp14:anchorId="20A7A098">
+              <wp:inline distT="0" distB="0" distL="0" distR="0">
                 <wp:extent cx="556592" cy="556592"/>
                 <wp:effectExtent l="19050" t="0" r="0" b="0"/>
                 <wp:docPr id="3" name="Imagen 7"/>
@@ -5411,7 +5813,7 @@
   </w:tbl>
   <w:p>
     <w:pPr>
-      <w:pStyle w:val="Header"/>
+      <w:pStyle w:val="Encabezado"/>
     </w:pPr>
     <w:r>
       <w:tab/>
@@ -5424,8 +5826,8 @@
 </file>
 
 <file path=word/numbering.xml><?xml version="1.0" encoding="utf-8"?>
-<w:numbering xmlns:wpc="http://schemas.microsoft.com/office/word/2010/wordprocessingCanvas" xmlns:cx="http://schemas.microsoft.com/office/drawing/2014/chartex" xmlns:cx1="http://schemas.microsoft.com/office/drawing/2015/9/8/chartex" xmlns:cx2="http://schemas.microsoft.com/office/drawing/2015/10/21/chartex" xmlns:cx3="http://schemas.microsoft.com/office/drawing/2016/5/9/chartex" xmlns:cx4="http://schemas.microsoft.com/office/drawing/2016/5/10/chartex" xmlns:cx5="http://schemas.microsoft.com/office/drawing/2016/5/11/chartex" xmlns:cx6="http://schemas.microsoft.com/office/drawing/2016/5/12/chartex" xmlns:cx7="http://schemas.microsoft.com/office/drawing/2016/5/13/chartex" xmlns:cx8="http://schemas.microsoft.com/office/drawing/2016/5/14/chartex" xmlns:mc="http://schemas.openxmlformats.org/markup-compatibility/2006" xmlns:aink="http://schemas.microsoft.com/office/drawing/2016/ink" xmlns:am3d="http://schemas.microsoft.com/office/drawing/2017/model3d" xmlns:o="urn:schemas-microsoft-com:office:office" xmlns:oel="http://schemas.microsoft.com/office/2019/extlst" xmlns:r="http://schemas.openxmlformats.org/officeDocument/2006/relationships" xmlns:m="http://schemas.openxmlformats.org/officeDocument/2006/math" xmlns:v="urn:schemas-microsoft-com:vml" xmlns:wp14="http://schemas.microsoft.com/office/word/2010/wordprocessingDrawing" xmlns:wp="http://schemas.openxmlformats.org/drawingml/2006/wordprocessingDrawing" xmlns:w10="urn:schemas-microsoft-com:office:word" xmlns:w="http://schemas.openxmlformats.org/wordprocessingml/2006/main" xmlns:w14="http://schemas.microsoft.com/office/word/2010/wordml" xmlns:w15="http://schemas.microsoft.com/office/word/2012/wordml" xmlns:w16cex="http://schemas.microsoft.com/office/word/2018/wordml/cex" xmlns:w16cid="http://schemas.microsoft.com/office/word/2016/wordml/cid" xmlns:w16="http://schemas.microsoft.com/office/word/2018/wordml" xmlns:w16sdtdh="http://schemas.microsoft.com/office/word/2020/wordml/sdtdatahash" xmlns:w16se="http://schemas.microsoft.com/office/word/2015/wordml/symex" xmlns:wpg="http://schemas.microsoft.com/office/word/2010/wordprocessingGroup" xmlns:wpi="http://schemas.microsoft.com/office/word/2010/wordprocessingInk" xmlns:wne="http://schemas.microsoft.com/office/word/2006/wordml" xmlns:wps="http://schemas.microsoft.com/office/word/2010/wordprocessingShape" mc:Ignorable="w14 w15 w16se w16cid w16 w16cex w16sdtdh wp14">
-  <w:abstractNum w:abstractNumId="0" w15:restartNumberingAfterBreak="0">
+<w:numbering xmlns:ve="http://schemas.openxmlformats.org/markup-compatibility/2006" xmlns:o="urn:schemas-microsoft-com:office:office" xmlns:r="http://schemas.openxmlformats.org/officeDocument/2006/relationships" xmlns:m="http://schemas.openxmlformats.org/officeDocument/2006/math" xmlns:v="urn:schemas-microsoft-com:vml" xmlns:wp="http://schemas.openxmlformats.org/drawingml/2006/wordprocessingDrawing" xmlns:w10="urn:schemas-microsoft-com:office:word" xmlns:w="http://schemas.openxmlformats.org/wordprocessingml/2006/main" xmlns:wne="http://schemas.microsoft.com/office/word/2006/wordml">
+  <w:abstractNum w:abstractNumId="0">
     <w:nsid w:val="1E000B97"/>
     <w:multiLevelType w:val="hybridMultilevel"/>
     <w:tmpl w:val="8ECCCB50"/>
@@ -5514,7 +5916,119 @@
       </w:pPr>
     </w:lvl>
   </w:abstractNum>
-  <w:abstractNum w:abstractNumId="1" w15:restartNumberingAfterBreak="0">
+  <w:abstractNum w:abstractNumId="1">
+    <w:nsid w:val="282A0602"/>
+    <w:multiLevelType w:val="hybridMultilevel"/>
+    <w:tmpl w:val="49A26258"/>
+    <w:lvl w:ilvl="0" w:tplc="AD261816">
+      <w:numFmt w:val="bullet"/>
+      <w:lvlText w:val="-"/>
+      <w:lvlJc w:val="left"/>
+      <w:pPr>
+        <w:ind w:left="720" w:hanging="360"/>
+      </w:pPr>
+      <w:rPr>
+        <w:rFonts w:ascii="Calibri" w:eastAsiaTheme="minorHAnsi" w:hAnsi="Calibri" w:cs="Calibri" w:hint="default"/>
+      </w:rPr>
+    </w:lvl>
+    <w:lvl w:ilvl="1" w:tplc="0C0A0003">
+      <w:start w:val="1"/>
+      <w:numFmt w:val="bullet"/>
+      <w:lvlText w:val="o"/>
+      <w:lvlJc w:val="left"/>
+      <w:pPr>
+        <w:ind w:left="1440" w:hanging="360"/>
+      </w:pPr>
+      <w:rPr>
+        <w:rFonts w:ascii="Courier New" w:hAnsi="Courier New" w:cs="Courier New" w:hint="default"/>
+      </w:rPr>
+    </w:lvl>
+    <w:lvl w:ilvl="2" w:tplc="0C0A0005" w:tentative="1">
+      <w:start w:val="1"/>
+      <w:numFmt w:val="bullet"/>
+      <w:lvlText w:val=""/>
+      <w:lvlJc w:val="left"/>
+      <w:pPr>
+        <w:ind w:left="2160" w:hanging="360"/>
+      </w:pPr>
+      <w:rPr>
+        <w:rFonts w:ascii="Wingdings" w:hAnsi="Wingdings" w:hint="default"/>
+      </w:rPr>
+    </w:lvl>
+    <w:lvl w:ilvl="3" w:tplc="0C0A0001" w:tentative="1">
+      <w:start w:val="1"/>
+      <w:numFmt w:val="bullet"/>
+      <w:lvlText w:val=""/>
+      <w:lvlJc w:val="left"/>
+      <w:pPr>
+        <w:ind w:left="2880" w:hanging="360"/>
+      </w:pPr>
+      <w:rPr>
+        <w:rFonts w:ascii="Symbol" w:hAnsi="Symbol" w:hint="default"/>
+      </w:rPr>
+    </w:lvl>
+    <w:lvl w:ilvl="4" w:tplc="0C0A0003" w:tentative="1">
+      <w:start w:val="1"/>
+      <w:numFmt w:val="bullet"/>
+      <w:lvlText w:val="o"/>
+      <w:lvlJc w:val="left"/>
+      <w:pPr>
+        <w:ind w:left="3600" w:hanging="360"/>
+      </w:pPr>
+      <w:rPr>
+        <w:rFonts w:ascii="Courier New" w:hAnsi="Courier New" w:cs="Courier New" w:hint="default"/>
+      </w:rPr>
+    </w:lvl>
+    <w:lvl w:ilvl="5" w:tplc="0C0A0005" w:tentative="1">
+      <w:start w:val="1"/>
+      <w:numFmt w:val="bullet"/>
+      <w:lvlText w:val=""/>
+      <w:lvlJc w:val="left"/>
+      <w:pPr>
+        <w:ind w:left="4320" w:hanging="360"/>
+      </w:pPr>
+      <w:rPr>
+        <w:rFonts w:ascii="Wingdings" w:hAnsi="Wingdings" w:hint="default"/>
+      </w:rPr>
+    </w:lvl>
+    <w:lvl w:ilvl="6" w:tplc="0C0A0001" w:tentative="1">
+      <w:start w:val="1"/>
+      <w:numFmt w:val="bullet"/>
+      <w:lvlText w:val=""/>
+      <w:lvlJc w:val="left"/>
+      <w:pPr>
+        <w:ind w:left="5040" w:hanging="360"/>
+      </w:pPr>
+      <w:rPr>
+        <w:rFonts w:ascii="Symbol" w:hAnsi="Symbol" w:hint="default"/>
+      </w:rPr>
+    </w:lvl>
+    <w:lvl w:ilvl="7" w:tplc="0C0A0003" w:tentative="1">
+      <w:start w:val="1"/>
+      <w:numFmt w:val="bullet"/>
+      <w:lvlText w:val="o"/>
+      <w:lvlJc w:val="left"/>
+      <w:pPr>
+        <w:ind w:left="5760" w:hanging="360"/>
+      </w:pPr>
+      <w:rPr>
+        <w:rFonts w:ascii="Courier New" w:hAnsi="Courier New" w:cs="Courier New" w:hint="default"/>
+      </w:rPr>
+    </w:lvl>
+    <w:lvl w:ilvl="8" w:tplc="0C0A0005" w:tentative="1">
+      <w:start w:val="1"/>
+      <w:numFmt w:val="bullet"/>
+      <w:lvlText w:val=""/>
+      <w:lvlJc w:val="left"/>
+      <w:pPr>
+        <w:ind w:left="6480" w:hanging="360"/>
+      </w:pPr>
+      <w:rPr>
+        <w:rFonts w:ascii="Wingdings" w:hAnsi="Wingdings" w:hint="default"/>
+      </w:rPr>
+    </w:lvl>
+  </w:abstractNum>
+  <w:abstractNum w:abstractNumId="2">
     <w:nsid w:val="69F3661F"/>
     <w:multiLevelType w:val="multilevel"/>
     <w:tmpl w:val="0CBAB726"/>
@@ -5627,17 +6141,20 @@
       </w:rPr>
     </w:lvl>
   </w:abstractNum>
-  <w:num w:numId="1" w16cid:durableId="287056597">
+  <w:num w:numId="1">
     <w:abstractNumId w:val="0"/>
   </w:num>
-  <w:num w:numId="2" w16cid:durableId="903101438">
+  <w:num w:numId="2">
+    <w:abstractNumId w:val="2"/>
+  </w:num>
+  <w:num w:numId="3">
     <w:abstractNumId w:val="1"/>
   </w:num>
 </w:numbering>
 </file>
 
 <file path=word/styles.xml><?xml version="1.0" encoding="utf-8"?>
-<w:styles xmlns:mc="http://schemas.openxmlformats.org/markup-compatibility/2006" xmlns:r="http://schemas.openxmlformats.org/officeDocument/2006/relationships" xmlns:w="http://schemas.openxmlformats.org/wordprocessingml/2006/main" xmlns:w14="http://schemas.microsoft.com/office/word/2010/wordml" xmlns:w15="http://schemas.microsoft.com/office/word/2012/wordml" xmlns:w16cex="http://schemas.microsoft.com/office/word/2018/wordml/cex" xmlns:w16cid="http://schemas.microsoft.com/office/word/2016/wordml/cid" xmlns:w16="http://schemas.microsoft.com/office/word/2018/wordml" xmlns:w16sdtdh="http://schemas.microsoft.com/office/word/2020/wordml/sdtdatahash" xmlns:w16se="http://schemas.microsoft.com/office/word/2015/wordml/symex" mc:Ignorable="w14 w15 w16se w16cid w16 w16cex w16sdtdh">
+<w:styles xmlns:r="http://schemas.openxmlformats.org/officeDocument/2006/relationships" xmlns:w="http://schemas.openxmlformats.org/wordprocessingml/2006/main">
   <w:docDefaults>
     <w:rPrDefault>
       <w:rPr>
@@ -5654,383 +6171,146 @@
       </w:pPr>
     </w:pPrDefault>
   </w:docDefaults>
-  <w:latentStyles w:defLockedState="0" w:defUIPriority="99" w:defSemiHidden="0" w:defUnhideWhenUsed="0" w:defQFormat="0" w:count="376">
-    <w:lsdException w:name="Normal" w:uiPriority="0" w:qFormat="1"/>
-    <w:lsdException w:name="heading 1" w:uiPriority="9" w:qFormat="1"/>
-    <w:lsdException w:name="heading 2" w:semiHidden="1" w:uiPriority="9" w:unhideWhenUsed="1" w:qFormat="1"/>
-    <w:lsdException w:name="heading 3" w:semiHidden="1" w:uiPriority="9" w:unhideWhenUsed="1" w:qFormat="1"/>
-    <w:lsdException w:name="heading 4" w:semiHidden="1" w:uiPriority="9" w:unhideWhenUsed="1" w:qFormat="1"/>
-    <w:lsdException w:name="heading 5" w:semiHidden="1" w:uiPriority="9" w:unhideWhenUsed="1" w:qFormat="1"/>
-    <w:lsdException w:name="heading 6" w:semiHidden="1" w:uiPriority="9" w:unhideWhenUsed="1" w:qFormat="1"/>
-    <w:lsdException w:name="heading 7" w:semiHidden="1" w:uiPriority="9" w:unhideWhenUsed="1" w:qFormat="1"/>
-    <w:lsdException w:name="heading 8" w:semiHidden="1" w:uiPriority="9" w:unhideWhenUsed="1" w:qFormat="1"/>
-    <w:lsdException w:name="heading 9" w:semiHidden="1" w:uiPriority="9" w:unhideWhenUsed="1" w:qFormat="1"/>
-    <w:lsdException w:name="index 1" w:semiHidden="1" w:unhideWhenUsed="1"/>
-    <w:lsdException w:name="index 2" w:semiHidden="1" w:unhideWhenUsed="1"/>
-    <w:lsdException w:name="index 3" w:semiHidden="1" w:unhideWhenUsed="1"/>
-    <w:lsdException w:name="index 4" w:semiHidden="1" w:unhideWhenUsed="1"/>
-    <w:lsdException w:name="index 5" w:semiHidden="1" w:unhideWhenUsed="1"/>
-    <w:lsdException w:name="index 6" w:semiHidden="1" w:unhideWhenUsed="1"/>
-    <w:lsdException w:name="index 7" w:semiHidden="1" w:unhideWhenUsed="1"/>
-    <w:lsdException w:name="index 8" w:semiHidden="1" w:unhideWhenUsed="1"/>
-    <w:lsdException w:name="index 9" w:semiHidden="1" w:unhideWhenUsed="1"/>
-    <w:lsdException w:name="toc 1" w:semiHidden="1" w:uiPriority="39" w:unhideWhenUsed="1"/>
-    <w:lsdException w:name="toc 2" w:semiHidden="1" w:uiPriority="39" w:unhideWhenUsed="1"/>
-    <w:lsdException w:name="toc 3" w:semiHidden="1" w:uiPriority="39" w:unhideWhenUsed="1"/>
-    <w:lsdException w:name="toc 4" w:semiHidden="1" w:uiPriority="39" w:unhideWhenUsed="1"/>
-    <w:lsdException w:name="toc 5" w:semiHidden="1" w:uiPriority="39" w:unhideWhenUsed="1"/>
-    <w:lsdException w:name="toc 6" w:semiHidden="1" w:uiPriority="39" w:unhideWhenUsed="1"/>
-    <w:lsdException w:name="toc 7" w:semiHidden="1" w:uiPriority="39" w:unhideWhenUsed="1"/>
-    <w:lsdException w:name="toc 8" w:semiHidden="1" w:uiPriority="39" w:unhideWhenUsed="1"/>
-    <w:lsdException w:name="toc 9" w:semiHidden="1" w:uiPriority="39" w:unhideWhenUsed="1"/>
-    <w:lsdException w:name="Normal Indent" w:semiHidden="1" w:unhideWhenUsed="1"/>
-    <w:lsdException w:name="footnote text" w:semiHidden="1" w:unhideWhenUsed="1"/>
-    <w:lsdException w:name="annotation text" w:semiHidden="1" w:unhideWhenUsed="1"/>
-    <w:lsdException w:name="header" w:semiHidden="1" w:uiPriority="0" w:unhideWhenUsed="1"/>
-    <w:lsdException w:name="footer" w:semiHidden="1" w:unhideWhenUsed="1"/>
-    <w:lsdException w:name="index heading" w:semiHidden="1" w:unhideWhenUsed="1"/>
-    <w:lsdException w:name="caption" w:semiHidden="1" w:uiPriority="35" w:unhideWhenUsed="1" w:qFormat="1"/>
-    <w:lsdException w:name="table of figures" w:semiHidden="1" w:unhideWhenUsed="1"/>
-    <w:lsdException w:name="envelope address" w:semiHidden="1" w:unhideWhenUsed="1"/>
-    <w:lsdException w:name="envelope return" w:semiHidden="1" w:unhideWhenUsed="1"/>
-    <w:lsdException w:name="footnote reference" w:semiHidden="1" w:unhideWhenUsed="1"/>
-    <w:lsdException w:name="annotation reference" w:semiHidden="1" w:unhideWhenUsed="1"/>
-    <w:lsdException w:name="line number" w:semiHidden="1" w:unhideWhenUsed="1"/>
-    <w:lsdException w:name="page number" w:semiHidden="1" w:unhideWhenUsed="1"/>
-    <w:lsdException w:name="endnote reference" w:semiHidden="1" w:unhideWhenUsed="1"/>
-    <w:lsdException w:name="endnote text" w:semiHidden="1" w:unhideWhenUsed="1"/>
-    <w:lsdException w:name="table of authorities" w:semiHidden="1" w:unhideWhenUsed="1"/>
-    <w:lsdException w:name="macro" w:semiHidden="1" w:unhideWhenUsed="1"/>
-    <w:lsdException w:name="toa heading" w:semiHidden="1" w:unhideWhenUsed="1"/>
-    <w:lsdException w:name="List" w:semiHidden="1" w:unhideWhenUsed="1"/>
-    <w:lsdException w:name="List Bullet" w:semiHidden="1" w:unhideWhenUsed="1"/>
-    <w:lsdException w:name="List Number" w:semiHidden="1" w:unhideWhenUsed="1"/>
-    <w:lsdException w:name="List 2" w:semiHidden="1" w:unhideWhenUsed="1"/>
-    <w:lsdException w:name="List 3" w:semiHidden="1" w:unhideWhenUsed="1"/>
-    <w:lsdException w:name="List 4" w:semiHidden="1" w:unhideWhenUsed="1"/>
-    <w:lsdException w:name="List 5" w:semiHidden="1" w:unhideWhenUsed="1"/>
-    <w:lsdException w:name="List Bullet 2" w:semiHidden="1" w:unhideWhenUsed="1"/>
-    <w:lsdException w:name="List Bullet 3" w:semiHidden="1" w:unhideWhenUsed="1"/>
-    <w:lsdException w:name="List Bullet 4" w:semiHidden="1" w:unhideWhenUsed="1"/>
-    <w:lsdException w:name="List Bullet 5" w:semiHidden="1" w:unhideWhenUsed="1"/>
-    <w:lsdException w:name="List Number 2" w:semiHidden="1" w:unhideWhenUsed="1"/>
-    <w:lsdException w:name="List Number 3" w:semiHidden="1" w:unhideWhenUsed="1"/>
-    <w:lsdException w:name="List Number 4" w:semiHidden="1" w:unhideWhenUsed="1"/>
-    <w:lsdException w:name="List Number 5" w:semiHidden="1" w:unhideWhenUsed="1"/>
-    <w:lsdException w:name="Title" w:uiPriority="10" w:qFormat="1"/>
-    <w:lsdException w:name="Closing" w:semiHidden="1" w:unhideWhenUsed="1"/>
-    <w:lsdException w:name="Signature" w:semiHidden="1" w:unhideWhenUsed="1"/>
-    <w:lsdException w:name="Default Paragraph Font" w:semiHidden="1" w:uiPriority="1" w:unhideWhenUsed="1"/>
-    <w:lsdException w:name="Body Text" w:semiHidden="1" w:uiPriority="0" w:unhideWhenUsed="1"/>
-    <w:lsdException w:name="Body Text Indent" w:semiHidden="1" w:unhideWhenUsed="1"/>
-    <w:lsdException w:name="List Continue" w:semiHidden="1" w:unhideWhenUsed="1"/>
-    <w:lsdException w:name="List Continue 2" w:semiHidden="1" w:unhideWhenUsed="1"/>
-    <w:lsdException w:name="List Continue 3" w:semiHidden="1" w:unhideWhenUsed="1"/>
-    <w:lsdException w:name="List Continue 4" w:semiHidden="1" w:unhideWhenUsed="1"/>
-    <w:lsdException w:name="List Continue 5" w:semiHidden="1" w:unhideWhenUsed="1"/>
-    <w:lsdException w:name="Message Header" w:semiHidden="1" w:unhideWhenUsed="1"/>
-    <w:lsdException w:name="Subtitle" w:uiPriority="11" w:qFormat="1"/>
-    <w:lsdException w:name="Salutation" w:semiHidden="1" w:unhideWhenUsed="1"/>
-    <w:lsdException w:name="Date" w:semiHidden="1" w:unhideWhenUsed="1"/>
-    <w:lsdException w:name="Body Text First Indent" w:semiHidden="1" w:unhideWhenUsed="1"/>
-    <w:lsdException w:name="Body Text First Indent 2" w:semiHidden="1" w:unhideWhenUsed="1"/>
-    <w:lsdException w:name="Note Heading" w:semiHidden="1" w:unhideWhenUsed="1"/>
-    <w:lsdException w:name="Body Text 2" w:semiHidden="1" w:unhideWhenUsed="1"/>
-    <w:lsdException w:name="Body Text 3" w:semiHidden="1" w:unhideWhenUsed="1"/>
-    <w:lsdException w:name="Body Text Indent 2" w:semiHidden="1" w:unhideWhenUsed="1"/>
-    <w:lsdException w:name="Body Text Indent 3" w:semiHidden="1" w:unhideWhenUsed="1"/>
-    <w:lsdException w:name="Block Text" w:semiHidden="1" w:unhideWhenUsed="1"/>
-    <w:lsdException w:name="Hyperlink" w:semiHidden="1" w:unhideWhenUsed="1"/>
-    <w:lsdException w:name="FollowedHyperlink" w:semiHidden="1" w:unhideWhenUsed="1"/>
-    <w:lsdException w:name="Strong" w:uiPriority="22" w:qFormat="1"/>
-    <w:lsdException w:name="Emphasis" w:uiPriority="20" w:qFormat="1"/>
-    <w:lsdException w:name="Document Map" w:semiHidden="1" w:unhideWhenUsed="1"/>
-    <w:lsdException w:name="Plain Text" w:semiHidden="1" w:unhideWhenUsed="1"/>
-    <w:lsdException w:name="E-mail Signature" w:semiHidden="1" w:unhideWhenUsed="1"/>
-    <w:lsdException w:name="HTML Top of Form" w:semiHidden="1" w:unhideWhenUsed="1"/>
-    <w:lsdException w:name="HTML Bottom of Form" w:semiHidden="1" w:unhideWhenUsed="1"/>
-    <w:lsdException w:name="Normal (Web)" w:semiHidden="1" w:unhideWhenUsed="1"/>
-    <w:lsdException w:name="HTML Acronym" w:semiHidden="1" w:unhideWhenUsed="1"/>
-    <w:lsdException w:name="HTML Address" w:semiHidden="1" w:unhideWhenUsed="1"/>
-    <w:lsdException w:name="HTML Cite" w:semiHidden="1" w:unhideWhenUsed="1"/>
-    <w:lsdException w:name="HTML Code" w:semiHidden="1" w:unhideWhenUsed="1"/>
-    <w:lsdException w:name="HTML Definition" w:semiHidden="1" w:unhideWhenUsed="1"/>
-    <w:lsdException w:name="HTML Keyboard" w:semiHidden="1" w:unhideWhenUsed="1"/>
-    <w:lsdException w:name="HTML Preformatted" w:semiHidden="1" w:unhideWhenUsed="1"/>
-    <w:lsdException w:name="HTML Sample" w:semiHidden="1" w:unhideWhenUsed="1"/>
-    <w:lsdException w:name="HTML Typewriter" w:semiHidden="1" w:unhideWhenUsed="1"/>
-    <w:lsdException w:name="HTML Variable" w:semiHidden="1" w:unhideWhenUsed="1"/>
-    <w:lsdException w:name="Normal Table" w:semiHidden="1" w:unhideWhenUsed="1"/>
-    <w:lsdException w:name="annotation subject" w:semiHidden="1" w:unhideWhenUsed="1"/>
-    <w:lsdException w:name="No List" w:semiHidden="1" w:unhideWhenUsed="1"/>
-    <w:lsdException w:name="Outline List 1" w:semiHidden="1" w:unhideWhenUsed="1"/>
-    <w:lsdException w:name="Outline List 2" w:semiHidden="1" w:unhideWhenUsed="1"/>
-    <w:lsdException w:name="Outline List 3" w:semiHidden="1" w:unhideWhenUsed="1"/>
-    <w:lsdException w:name="Table Simple 1" w:semiHidden="1" w:unhideWhenUsed="1"/>
-    <w:lsdException w:name="Table Simple 2" w:semiHidden="1" w:unhideWhenUsed="1"/>
-    <w:lsdException w:name="Table Simple 3" w:semiHidden="1" w:unhideWhenUsed="1"/>
-    <w:lsdException w:name="Table Classic 1" w:semiHidden="1" w:unhideWhenUsed="1"/>
-    <w:lsdException w:name="Table Classic 2" w:semiHidden="1" w:unhideWhenUsed="1"/>
-    <w:lsdException w:name="Table Classic 3" w:semiHidden="1" w:unhideWhenUsed="1"/>
-    <w:lsdException w:name="Table Classic 4" w:semiHidden="1" w:unhideWhenUsed="1"/>
-    <w:lsdException w:name="Table Colorful 1" w:semiHidden="1" w:unhideWhenUsed="1"/>
-    <w:lsdException w:name="Table Colorful 2" w:semiHidden="1" w:unhideWhenUsed="1"/>
-    <w:lsdException w:name="Table Colorful 3" w:semiHidden="1" w:unhideWhenUsed="1"/>
-    <w:lsdException w:name="Table Columns 1" w:semiHidden="1" w:unhideWhenUsed="1"/>
-    <w:lsdException w:name="Table Columns 2" w:semiHidden="1" w:unhideWhenUsed="1"/>
-    <w:lsdException w:name="Table Columns 3" w:semiHidden="1" w:unhideWhenUsed="1"/>
-    <w:lsdException w:name="Table Columns 4" w:semiHidden="1" w:unhideWhenUsed="1"/>
-    <w:lsdException w:name="Table Columns 5" w:semiHidden="1" w:unhideWhenUsed="1"/>
-    <w:lsdException w:name="Table Grid 1" w:semiHidden="1" w:unhideWhenUsed="1"/>
-    <w:lsdException w:name="Table Grid 2" w:semiHidden="1" w:unhideWhenUsed="1"/>
-    <w:lsdException w:name="Table Grid 3" w:semiHidden="1" w:unhideWhenUsed="1"/>
-    <w:lsdException w:name="Table Grid 4" w:semiHidden="1" w:unhideWhenUsed="1"/>
-    <w:lsdException w:name="Table Grid 5" w:semiHidden="1" w:unhideWhenUsed="1"/>
-    <w:lsdException w:name="Table Grid 6" w:semiHidden="1" w:unhideWhenUsed="1"/>
-    <w:lsdException w:name="Table Grid 7" w:semiHidden="1" w:unhideWhenUsed="1"/>
-    <w:lsdException w:name="Table Grid 8" w:semiHidden="1" w:unhideWhenUsed="1"/>
-    <w:lsdException w:name="Table List 1" w:semiHidden="1" w:unhideWhenUsed="1"/>
-    <w:lsdException w:name="Table List 2" w:semiHidden="1" w:unhideWhenUsed="1"/>
-    <w:lsdException w:name="Table List 3" w:semiHidden="1" w:unhideWhenUsed="1"/>
-    <w:lsdException w:name="Table List 4" w:semiHidden="1" w:unhideWhenUsed="1"/>
-    <w:lsdException w:name="Table List 5" w:semiHidden="1" w:unhideWhenUsed="1"/>
-    <w:lsdException w:name="Table List 6" w:semiHidden="1" w:unhideWhenUsed="1"/>
-    <w:lsdException w:name="Table List 7" w:semiHidden="1" w:unhideWhenUsed="1"/>
-    <w:lsdException w:name="Table List 8" w:semiHidden="1" w:unhideWhenUsed="1"/>
-    <w:lsdException w:name="Table 3D effects 1" w:semiHidden="1" w:unhideWhenUsed="1"/>
-    <w:lsdException w:name="Table 3D effects 2" w:semiHidden="1" w:unhideWhenUsed="1"/>
-    <w:lsdException w:name="Table 3D effects 3" w:semiHidden="1" w:unhideWhenUsed="1"/>
-    <w:lsdException w:name="Table Contemporary" w:semiHidden="1" w:unhideWhenUsed="1"/>
-    <w:lsdException w:name="Table Elegant" w:semiHidden="1" w:unhideWhenUsed="1"/>
-    <w:lsdException w:name="Table Professional" w:semiHidden="1" w:unhideWhenUsed="1"/>
-    <w:lsdException w:name="Table Subtle 1" w:semiHidden="1" w:unhideWhenUsed="1"/>
-    <w:lsdException w:name="Table Subtle 2" w:semiHidden="1" w:unhideWhenUsed="1"/>
-    <w:lsdException w:name="Table Web 1" w:semiHidden="1" w:unhideWhenUsed="1"/>
-    <w:lsdException w:name="Table Web 2" w:semiHidden="1" w:unhideWhenUsed="1"/>
-    <w:lsdException w:name="Table Web 3" w:semiHidden="1" w:unhideWhenUsed="1"/>
-    <w:lsdException w:name="Balloon Text" w:semiHidden="1" w:unhideWhenUsed="1"/>
-    <w:lsdException w:name="Table Grid" w:uiPriority="39"/>
-    <w:lsdException w:name="Table Theme" w:semiHidden="1" w:unhideWhenUsed="1"/>
-    <w:lsdException w:name="Placeholder Text" w:semiHidden="1"/>
-    <w:lsdException w:name="No Spacing" w:uiPriority="1" w:qFormat="1"/>
-    <w:lsdException w:name="Light Shading" w:uiPriority="60"/>
-    <w:lsdException w:name="Light List" w:uiPriority="61"/>
-    <w:lsdException w:name="Light Grid" w:uiPriority="62"/>
-    <w:lsdException w:name="Medium Shading 1" w:uiPriority="63"/>
-    <w:lsdException w:name="Medium Shading 2" w:uiPriority="64"/>
-    <w:lsdException w:name="Medium List 1" w:uiPriority="65"/>
-    <w:lsdException w:name="Medium List 2" w:uiPriority="66"/>
-    <w:lsdException w:name="Medium Grid 1" w:uiPriority="67"/>
-    <w:lsdException w:name="Medium Grid 2" w:uiPriority="68"/>
-    <w:lsdException w:name="Medium Grid 3" w:uiPriority="69"/>
-    <w:lsdException w:name="Dark List" w:uiPriority="70"/>
-    <w:lsdException w:name="Colorful Shading" w:uiPriority="71"/>
-    <w:lsdException w:name="Colorful List" w:uiPriority="72"/>
-    <w:lsdException w:name="Colorful Grid" w:uiPriority="73"/>
-    <w:lsdException w:name="Light Shading Accent 1" w:uiPriority="60"/>
-    <w:lsdException w:name="Light List Accent 1" w:uiPriority="61"/>
-    <w:lsdException w:name="Light Grid Accent 1" w:uiPriority="62"/>
-    <w:lsdException w:name="Medium Shading 1 Accent 1" w:uiPriority="63"/>
-    <w:lsdException w:name="Medium Shading 2 Accent 1" w:uiPriority="64"/>
-    <w:lsdException w:name="Medium List 1 Accent 1" w:uiPriority="65"/>
-    <w:lsdException w:name="Revision" w:semiHidden="1"/>
-    <w:lsdException w:name="List Paragraph" w:uiPriority="34" w:qFormat="1"/>
-    <w:lsdException w:name="Quote" w:uiPriority="29" w:qFormat="1"/>
-    <w:lsdException w:name="Intense Quote" w:uiPriority="30" w:qFormat="1"/>
-    <w:lsdException w:name="Medium List 2 Accent 1" w:uiPriority="66"/>
-    <w:lsdException w:name="Medium Grid 1 Accent 1" w:uiPriority="67"/>
-    <w:lsdException w:name="Medium Grid 2 Accent 1" w:uiPriority="68"/>
-    <w:lsdException w:name="Medium Grid 3 Accent 1" w:uiPriority="69"/>
-    <w:lsdException w:name="Dark List Accent 1" w:uiPriority="70"/>
-    <w:lsdException w:name="Colorful Shading Accent 1" w:uiPriority="71"/>
-    <w:lsdException w:name="Colorful List Accent 1" w:uiPriority="72"/>
-    <w:lsdException w:name="Colorful Grid Accent 1" w:uiPriority="73"/>
-    <w:lsdException w:name="Light Shading Accent 2" w:uiPriority="60"/>
-    <w:lsdException w:name="Light List Accent 2" w:uiPriority="61"/>
-    <w:lsdException w:name="Light Grid Accent 2" w:uiPriority="62"/>
-    <w:lsdException w:name="Medium Shading 1 Accent 2" w:uiPriority="63"/>
-    <w:lsdException w:name="Medium Shading 2 Accent 2" w:uiPriority="64"/>
-    <w:lsdException w:name="Medium List 1 Accent 2" w:uiPriority="65"/>
-    <w:lsdException w:name="Medium List 2 Accent 2" w:uiPriority="66"/>
-    <w:lsdException w:name="Medium Grid 1 Accent 2" w:uiPriority="67"/>
-    <w:lsdException w:name="Medium Grid 2 Accent 2" w:uiPriority="68"/>
-    <w:lsdException w:name="Medium Grid 3 Accent 2" w:uiPriority="69"/>
-    <w:lsdException w:name="Dark List Accent 2" w:uiPriority="70"/>
-    <w:lsdException w:name="Colorful Shading Accent 2" w:uiPriority="71"/>
-    <w:lsdException w:name="Colorful List Accent 2" w:uiPriority="72"/>
-    <w:lsdException w:name="Colorful Grid Accent 2" w:uiPriority="73"/>
-    <w:lsdException w:name="Light Shading Accent 3" w:uiPriority="60"/>
-    <w:lsdException w:name="Light List Accent 3" w:uiPriority="61"/>
-    <w:lsdException w:name="Light Grid Accent 3" w:uiPriority="62"/>
-    <w:lsdException w:name="Medium Shading 1 Accent 3" w:uiPriority="63"/>
-    <w:lsdException w:name="Medium Shading 2 Accent 3" w:uiPriority="64"/>
-    <w:lsdException w:name="Medium List 1 Accent 3" w:uiPriority="65"/>
-    <w:lsdException w:name="Medium List 2 Accent 3" w:uiPriority="66"/>
-    <w:lsdException w:name="Medium Grid 1 Accent 3" w:uiPriority="67"/>
-    <w:lsdException w:name="Medium Grid 2 Accent 3" w:uiPriority="68"/>
-    <w:lsdException w:name="Medium Grid 3 Accent 3" w:uiPriority="69"/>
-    <w:lsdException w:name="Dark List Accent 3" w:uiPriority="70"/>
-    <w:lsdException w:name="Colorful Shading Accent 3" w:uiPriority="71"/>
-    <w:lsdException w:name="Colorful List Accent 3" w:uiPriority="72"/>
-    <w:lsdException w:name="Colorful Grid Accent 3" w:uiPriority="73"/>
-    <w:lsdException w:name="Light Shading Accent 4" w:uiPriority="60"/>
-    <w:lsdException w:name="Light List Accent 4" w:uiPriority="61"/>
-    <w:lsdException w:name="Light Grid Accent 4" w:uiPriority="62"/>
-    <w:lsdException w:name="Medium Shading 1 Accent 4" w:uiPriority="63"/>
-    <w:lsdException w:name="Medium Shading 2 Accent 4" w:uiPriority="64"/>
-    <w:lsdException w:name="Medium List 1 Accent 4" w:uiPriority="65"/>
-    <w:lsdException w:name="Medium List 2 Accent 4" w:uiPriority="66"/>
-    <w:lsdException w:name="Medium Grid 1 Accent 4" w:uiPriority="67"/>
-    <w:lsdException w:name="Medium Grid 2 Accent 4" w:uiPriority="68"/>
-    <w:lsdException w:name="Medium Grid 3 Accent 4" w:uiPriority="69"/>
-    <w:lsdException w:name="Dark List Accent 4" w:uiPriority="70"/>
-    <w:lsdException w:name="Colorful Shading Accent 4" w:uiPriority="71"/>
-    <w:lsdException w:name="Colorful List Accent 4" w:uiPriority="72"/>
-    <w:lsdException w:name="Colorful Grid Accent 4" w:uiPriority="73"/>
-    <w:lsdException w:name="Light Shading Accent 5" w:uiPriority="60"/>
-    <w:lsdException w:name="Light List Accent 5" w:uiPriority="61"/>
-    <w:lsdException w:name="Light Grid Accent 5" w:uiPriority="62"/>
-    <w:lsdException w:name="Medium Shading 1 Accent 5" w:uiPriority="63"/>
-    <w:lsdException w:name="Medium Shading 2 Accent 5" w:uiPriority="64"/>
-    <w:lsdException w:name="Medium List 1 Accent 5" w:uiPriority="65"/>
-    <w:lsdException w:name="Medium List 2 Accent 5" w:uiPriority="66"/>
-    <w:lsdException w:name="Medium Grid 1 Accent 5" w:uiPriority="67"/>
-    <w:lsdException w:name="Medium Grid 2 Accent 5" w:uiPriority="68"/>
-    <w:lsdException w:name="Medium Grid 3 Accent 5" w:uiPriority="69"/>
-    <w:lsdException w:name="Dark List Accent 5" w:uiPriority="70"/>
-    <w:lsdException w:name="Colorful Shading Accent 5" w:uiPriority="71"/>
-    <w:lsdException w:name="Colorful List Accent 5" w:uiPriority="72"/>
-    <w:lsdException w:name="Colorful Grid Accent 5" w:uiPriority="73"/>
-    <w:lsdException w:name="Light Shading Accent 6" w:uiPriority="60"/>
-    <w:lsdException w:name="Light List Accent 6" w:uiPriority="61"/>
-    <w:lsdException w:name="Light Grid Accent 6" w:uiPriority="62"/>
-    <w:lsdException w:name="Medium Shading 1 Accent 6" w:uiPriority="63"/>
-    <w:lsdException w:name="Medium Shading 2 Accent 6" w:uiPriority="64"/>
-    <w:lsdException w:name="Medium List 1 Accent 6" w:uiPriority="65"/>
-    <w:lsdException w:name="Medium List 2 Accent 6" w:uiPriority="66"/>
-    <w:lsdException w:name="Medium Grid 1 Accent 6" w:uiPriority="67"/>
-    <w:lsdException w:name="Medium Grid 2 Accent 6" w:uiPriority="68"/>
-    <w:lsdException w:name="Medium Grid 3 Accent 6" w:uiPriority="69"/>
-    <w:lsdException w:name="Dark List Accent 6" w:uiPriority="70"/>
-    <w:lsdException w:name="Colorful Shading Accent 6" w:uiPriority="71"/>
-    <w:lsdException w:name="Colorful List Accent 6" w:uiPriority="72"/>
-    <w:lsdException w:name="Colorful Grid Accent 6" w:uiPriority="73"/>
-    <w:lsdException w:name="Subtle Emphasis" w:uiPriority="19" w:qFormat="1"/>
-    <w:lsdException w:name="Intense Emphasis" w:uiPriority="21" w:qFormat="1"/>
-    <w:lsdException w:name="Subtle Reference" w:uiPriority="31" w:qFormat="1"/>
-    <w:lsdException w:name="Intense Reference" w:uiPriority="32" w:qFormat="1"/>
-    <w:lsdException w:name="Book Title" w:uiPriority="33" w:qFormat="1"/>
-    <w:lsdException w:name="Bibliography" w:semiHidden="1" w:uiPriority="37" w:unhideWhenUsed="1"/>
-    <w:lsdException w:name="TOC Heading" w:semiHidden="1" w:uiPriority="39" w:unhideWhenUsed="1" w:qFormat="1"/>
-    <w:lsdException w:name="Plain Table 1" w:uiPriority="41"/>
-    <w:lsdException w:name="Plain Table 2" w:uiPriority="42"/>
-    <w:lsdException w:name="Plain Table 3" w:uiPriority="43"/>
-    <w:lsdException w:name="Plain Table 4" w:uiPriority="44"/>
-    <w:lsdException w:name="Plain Table 5" w:uiPriority="45"/>
-    <w:lsdException w:name="Grid Table Light" w:uiPriority="40"/>
-    <w:lsdException w:name="Grid Table 1 Light" w:uiPriority="46"/>
-    <w:lsdException w:name="Grid Table 2" w:uiPriority="47"/>
-    <w:lsdException w:name="Grid Table 3" w:uiPriority="48"/>
-    <w:lsdException w:name="Grid Table 4" w:uiPriority="49"/>
-    <w:lsdException w:name="Grid Table 5 Dark" w:uiPriority="50"/>
-    <w:lsdException w:name="Grid Table 6 Colorful" w:uiPriority="51"/>
-    <w:lsdException w:name="Grid Table 7 Colorful" w:uiPriority="52"/>
-    <w:lsdException w:name="Grid Table 1 Light Accent 1" w:uiPriority="46"/>
-    <w:lsdException w:name="Grid Table 2 Accent 1" w:uiPriority="47"/>
-    <w:lsdException w:name="Grid Table 3 Accent 1" w:uiPriority="48"/>
-    <w:lsdException w:name="Grid Table 4 Accent 1" w:uiPriority="49"/>
-    <w:lsdException w:name="Grid Table 5 Dark Accent 1" w:uiPriority="50"/>
-    <w:lsdException w:name="Grid Table 6 Colorful Accent 1" w:uiPriority="51"/>
-    <w:lsdException w:name="Grid Table 7 Colorful Accent 1" w:uiPriority="52"/>
-    <w:lsdException w:name="Grid Table 1 Light Accent 2" w:uiPriority="46"/>
-    <w:lsdException w:name="Grid Table 2 Accent 2" w:uiPriority="47"/>
-    <w:lsdException w:name="Grid Table 3 Accent 2" w:uiPriority="48"/>
-    <w:lsdException w:name="Grid Table 4 Accent 2" w:uiPriority="49"/>
-    <w:lsdException w:name="Grid Table 5 Dark Accent 2" w:uiPriority="50"/>
-    <w:lsdException w:name="Grid Table 6 Colorful Accent 2" w:uiPriority="51"/>
-    <w:lsdException w:name="Grid Table 7 Colorful Accent 2" w:uiPriority="52"/>
-    <w:lsdException w:name="Grid Table 1 Light Accent 3" w:uiPriority="46"/>
-    <w:lsdException w:name="Grid Table 2 Accent 3" w:uiPriority="47"/>
-    <w:lsdException w:name="Grid Table 3 Accent 3" w:uiPriority="48"/>
-    <w:lsdException w:name="Grid Table 4 Accent 3" w:uiPriority="49"/>
-    <w:lsdException w:name="Grid Table 5 Dark Accent 3" w:uiPriority="50"/>
-    <w:lsdException w:name="Grid Table 6 Colorful Accent 3" w:uiPriority="51"/>
-    <w:lsdException w:name="Grid Table 7 Colorful Accent 3" w:uiPriority="52"/>
-    <w:lsdException w:name="Grid Table 1 Light Accent 4" w:uiPriority="46"/>
-    <w:lsdException w:name="Grid Table 2 Accent 4" w:uiPriority="47"/>
-    <w:lsdException w:name="Grid Table 3 Accent 4" w:uiPriority="48"/>
-    <w:lsdException w:name="Grid Table 4 Accent 4" w:uiPriority="49"/>
-    <w:lsdException w:name="Grid Table 5 Dark Accent 4" w:uiPriority="50"/>
-    <w:lsdException w:name="Grid Table 6 Colorful Accent 4" w:uiPriority="51"/>
-    <w:lsdException w:name="Grid Table 7 Colorful Accent 4" w:uiPriority="52"/>
-    <w:lsdException w:name="Grid Table 1 Light Accent 5" w:uiPriority="46"/>
-    <w:lsdException w:name="Grid Table 2 Accent 5" w:uiPriority="47"/>
-    <w:lsdException w:name="Grid Table 3 Accent 5" w:uiPriority="48"/>
-    <w:lsdException w:name="Grid Table 4 Accent 5" w:uiPriority="49"/>
-    <w:lsdException w:name="Grid Table 5 Dark Accent 5" w:uiPriority="50"/>
-    <w:lsdException w:name="Grid Table 6 Colorful Accent 5" w:uiPriority="51"/>
-    <w:lsdException w:name="Grid Table 7 Colorful Accent 5" w:uiPriority="52"/>
-    <w:lsdException w:name="Grid Table 1 Light Accent 6" w:uiPriority="46"/>
-    <w:lsdException w:name="Grid Table 2 Accent 6" w:uiPriority="47"/>
-    <w:lsdException w:name="Grid Table 3 Accent 6" w:uiPriority="48"/>
-    <w:lsdException w:name="Grid Table 4 Accent 6" w:uiPriority="49"/>
-    <w:lsdException w:name="Grid Table 5 Dark Accent 6" w:uiPriority="50"/>
-    <w:lsdException w:name="Grid Table 6 Colorful Accent 6" w:uiPriority="51"/>
-    <w:lsdException w:name="Grid Table 7 Colorful Accent 6" w:uiPriority="52"/>
-    <w:lsdException w:name="List Table 1 Light" w:uiPriority="46"/>
-    <w:lsdException w:name="List Table 2" w:uiPriority="47"/>
-    <w:lsdException w:name="List Table 3" w:uiPriority="48"/>
-    <w:lsdException w:name="List Table 4" w:uiPriority="49"/>
-    <w:lsdException w:name="List Table 5 Dark" w:uiPriority="50"/>
-    <w:lsdException w:name="List Table 6 Colorful" w:uiPriority="51"/>
-    <w:lsdException w:name="List Table 7 Colorful" w:uiPriority="52"/>
-    <w:lsdException w:name="List Table 1 Light Accent 1" w:uiPriority="46"/>
-    <w:lsdException w:name="List Table 2 Accent 1" w:uiPriority="47"/>
-    <w:lsdException w:name="List Table 3 Accent 1" w:uiPriority="48"/>
-    <w:lsdException w:name="List Table 4 Accent 1" w:uiPriority="49"/>
-    <w:lsdException w:name="List Table 5 Dark Accent 1" w:uiPriority="50"/>
-    <w:lsdException w:name="List Table 6 Colorful Accent 1" w:uiPriority="51"/>
-    <w:lsdException w:name="List Table 7 Colorful Accent 1" w:uiPriority="52"/>
-    <w:lsdException w:name="List Table 1 Light Accent 2" w:uiPriority="46"/>
-    <w:lsdException w:name="List Table 2 Accent 2" w:uiPriority="47"/>
-    <w:lsdException w:name="List Table 3 Accent 2" w:uiPriority="48"/>
-    <w:lsdException w:name="List Table 4 Accent 2" w:uiPriority="49"/>
-    <w:lsdException w:name="List Table 5 Dark Accent 2" w:uiPriority="50"/>
-    <w:lsdException w:name="List Table 6 Colorful Accent 2" w:uiPriority="51"/>
-    <w:lsdException w:name="List Table 7 Colorful Accent 2" w:uiPriority="52"/>
-    <w:lsdException w:name="List Table 1 Light Accent 3" w:uiPriority="46"/>
-    <w:lsdException w:name="List Table 2 Accent 3" w:uiPriority="47"/>
-    <w:lsdException w:name="List Table 3 Accent 3" w:uiPriority="48"/>
-    <w:lsdException w:name="List Table 4 Accent 3" w:uiPriority="49"/>
-    <w:lsdException w:name="List Table 5 Dark Accent 3" w:uiPriority="50"/>
-    <w:lsdException w:name="List Table 6 Colorful Accent 3" w:uiPriority="51"/>
-    <w:lsdException w:name="List Table 7 Colorful Accent 3" w:uiPriority="52"/>
-    <w:lsdException w:name="List Table 1 Light Accent 4" w:uiPriority="46"/>
-    <w:lsdException w:name="List Table 2 Accent 4" w:uiPriority="47"/>
-    <w:lsdException w:name="List Table 3 Accent 4" w:uiPriority="48"/>
-    <w:lsdException w:name="List Table 4 Accent 4" w:uiPriority="49"/>
-    <w:lsdException w:name="List Table 5 Dark Accent 4" w:uiPriority="50"/>
-    <w:lsdException w:name="List Table 6 Colorful Accent 4" w:uiPriority="51"/>
-    <w:lsdException w:name="List Table 7 Colorful Accent 4" w:uiPriority="52"/>
-    <w:lsdException w:name="List Table 1 Light Accent 5" w:uiPriority="46"/>
-    <w:lsdException w:name="List Table 2 Accent 5" w:uiPriority="47"/>
-    <w:lsdException w:name="List Table 3 Accent 5" w:uiPriority="48"/>
-    <w:lsdException w:name="List Table 4 Accent 5" w:uiPriority="49"/>
-    <w:lsdException w:name="List Table 5 Dark Accent 5" w:uiPriority="50"/>
-    <w:lsdException w:name="List Table 6 Colorful Accent 5" w:uiPriority="51"/>
-    <w:lsdException w:name="List Table 7 Colorful Accent 5" w:uiPriority="52"/>
-    <w:lsdException w:name="List Table 1 Light Accent 6" w:uiPriority="46"/>
-    <w:lsdException w:name="List Table 2 Accent 6" w:uiPriority="47"/>
-    <w:lsdException w:name="List Table 3 Accent 6" w:uiPriority="48"/>
-    <w:lsdException w:name="List Table 4 Accent 6" w:uiPriority="49"/>
-    <w:lsdException w:name="List Table 5 Dark Accent 6" w:uiPriority="50"/>
-    <w:lsdException w:name="List Table 6 Colorful Accent 6" w:uiPriority="51"/>
-    <w:lsdException w:name="List Table 7 Colorful Accent 6" w:uiPriority="52"/>
-    <w:lsdException w:name="Mention" w:semiHidden="1" w:unhideWhenUsed="1"/>
-    <w:lsdException w:name="Smart Hyperlink" w:semiHidden="1" w:unhideWhenUsed="1"/>
-    <w:lsdException w:name="Hashtag" w:semiHidden="1" w:unhideWhenUsed="1"/>
-    <w:lsdException w:name="Unresolved Mention" w:semiHidden="1" w:unhideWhenUsed="1"/>
-    <w:lsdException w:name="Smart Link" w:semiHidden="1" w:unhideWhenUsed="1"/>
+  <w:latentStyles w:defLockedState="0" w:defUIPriority="99" w:defSemiHidden="1" w:defUnhideWhenUsed="1" w:defQFormat="0" w:count="267">
+    <w:lsdException w:name="Normal" w:semiHidden="0" w:uiPriority="0" w:unhideWhenUsed="0" w:qFormat="1"/>
+    <w:lsdException w:name="heading 1" w:semiHidden="0" w:uiPriority="9" w:unhideWhenUsed="0" w:qFormat="1"/>
+    <w:lsdException w:name="heading 2" w:uiPriority="9" w:qFormat="1"/>
+    <w:lsdException w:name="heading 3" w:uiPriority="9" w:qFormat="1"/>
+    <w:lsdException w:name="heading 4" w:uiPriority="9" w:qFormat="1"/>
+    <w:lsdException w:name="heading 5" w:uiPriority="9" w:qFormat="1"/>
+    <w:lsdException w:name="heading 6" w:uiPriority="9" w:qFormat="1"/>
+    <w:lsdException w:name="heading 7" w:uiPriority="9" w:qFormat="1"/>
+    <w:lsdException w:name="heading 8" w:uiPriority="9" w:qFormat="1"/>
+    <w:lsdException w:name="heading 9" w:uiPriority="9" w:qFormat="1"/>
+    <w:lsdException w:name="toc 1" w:uiPriority="39"/>
+    <w:lsdException w:name="toc 2" w:uiPriority="39"/>
+    <w:lsdException w:name="toc 3" w:uiPriority="39"/>
+    <w:lsdException w:name="toc 4" w:uiPriority="39"/>
+    <w:lsdException w:name="toc 5" w:uiPriority="39"/>
+    <w:lsdException w:name="toc 6" w:uiPriority="39"/>
+    <w:lsdException w:name="toc 7" w:uiPriority="39"/>
+    <w:lsdException w:name="toc 8" w:uiPriority="39"/>
+    <w:lsdException w:name="toc 9" w:uiPriority="39"/>
+    <w:lsdException w:name="header" w:uiPriority="0"/>
+    <w:lsdException w:name="caption" w:uiPriority="35" w:qFormat="1"/>
+    <w:lsdException w:name="Title" w:semiHidden="0" w:uiPriority="10" w:unhideWhenUsed="0" w:qFormat="1"/>
+    <w:lsdException w:name="Default Paragraph Font" w:uiPriority="1"/>
+    <w:lsdException w:name="Body Text" w:uiPriority="0"/>
+    <w:lsdException w:name="Subtitle" w:semiHidden="0" w:uiPriority="11" w:unhideWhenUsed="0" w:qFormat="1"/>
+    <w:lsdException w:name="Strong" w:semiHidden="0" w:uiPriority="22" w:unhideWhenUsed="0" w:qFormat="1"/>
+    <w:lsdException w:name="Emphasis" w:semiHidden="0" w:uiPriority="20" w:unhideWhenUsed="0" w:qFormat="1"/>
+    <w:lsdException w:name="Table Grid" w:semiHidden="0" w:uiPriority="39" w:unhideWhenUsed="0"/>
+    <w:lsdException w:name="Placeholder Text" w:unhideWhenUsed="0"/>
+    <w:lsdException w:name="No Spacing" w:semiHidden="0" w:uiPriority="1" w:unhideWhenUsed="0" w:qFormat="1"/>
+    <w:lsdException w:name="Light Shading" w:semiHidden="0" w:uiPriority="60" w:unhideWhenUsed="0"/>
+    <w:lsdException w:name="Light List" w:semiHidden="0" w:uiPriority="61" w:unhideWhenUsed="0"/>
+    <w:lsdException w:name="Light Grid" w:semiHidden="0" w:uiPriority="62" w:unhideWhenUsed="0"/>
+    <w:lsdException w:name="Medium Shading 1" w:semiHidden="0" w:uiPriority="63" w:unhideWhenUsed="0"/>
+    <w:lsdException w:name="Medium Shading 2" w:semiHidden="0" w:uiPriority="64" w:unhideWhenUsed="0"/>
+    <w:lsdException w:name="Medium List 1" w:semiHidden="0" w:uiPriority="65" w:unhideWhenUsed="0"/>
+    <w:lsdException w:name="Medium List 2" w:semiHidden="0" w:uiPriority="66" w:unhideWhenUsed="0"/>
+    <w:lsdException w:name="Medium Grid 1" w:semiHidden="0" w:uiPriority="67" w:unhideWhenUsed="0"/>
+    <w:lsdException w:name="Medium Grid 2" w:semiHidden="0" w:uiPriority="68" w:unhideWhenUsed="0"/>
+    <w:lsdException w:name="Medium Grid 3" w:semiHidden="0" w:uiPriority="69" w:unhideWhenUsed="0"/>
+    <w:lsdException w:name="Dark List" w:semiHidden="0" w:uiPriority="70" w:unhideWhenUsed="0"/>
+    <w:lsdException w:name="Colorful Shading" w:semiHidden="0" w:uiPriority="71" w:unhideWhenUsed="0"/>
+    <w:lsdException w:name="Colorful List" w:semiHidden="0" w:uiPriority="72" w:unhideWhenUsed="0"/>
+    <w:lsdException w:name="Colorful Grid" w:semiHidden="0" w:uiPriority="73" w:unhideWhenUsed="0"/>
+    <w:lsdException w:name="Light Shading Accent 1" w:semiHidden="0" w:uiPriority="60" w:unhideWhenUsed="0"/>
+    <w:lsdException w:name="Light List Accent 1" w:semiHidden="0" w:uiPriority="61" w:unhideWhenUsed="0"/>
+    <w:lsdException w:name="Light Grid Accent 1" w:semiHidden="0" w:uiPriority="62" w:unhideWhenUsed="0"/>
+    <w:lsdException w:name="Medium Shading 1 Accent 1" w:semiHidden="0" w:uiPriority="63" w:unhideWhenUsed="0"/>
+    <w:lsdException w:name="Medium Shading 2 Accent 1" w:semiHidden="0" w:uiPriority="64" w:unhideWhenUsed="0"/>
+    <w:lsdException w:name="Medium List 1 Accent 1" w:semiHidden="0" w:uiPriority="65" w:unhideWhenUsed="0"/>
+    <w:lsdException w:name="Revision" w:unhideWhenUsed="0"/>
+    <w:lsdException w:name="List Paragraph" w:semiHidden="0" w:uiPriority="34" w:unhideWhenUsed="0" w:qFormat="1"/>
+    <w:lsdException w:name="Quote" w:semiHidden="0" w:uiPriority="29" w:unhideWhenUsed="0" w:qFormat="1"/>
+    <w:lsdException w:name="Intense Quote" w:semiHidden="0" w:uiPriority="30" w:unhideWhenUsed="0" w:qFormat="1"/>
+    <w:lsdException w:name="Medium List 2 Accent 1" w:semiHidden="0" w:uiPriority="66" w:unhideWhenUsed="0"/>
+    <w:lsdException w:name="Medium Grid 1 Accent 1" w:semiHidden="0" w:uiPriority="67" w:unhideWhenUsed="0"/>
+    <w:lsdException w:name="Medium Grid 2 Accent 1" w:semiHidden="0" w:uiPriority="68" w:unhideWhenUsed="0"/>
+    <w:lsdException w:name="Medium Grid 3 Accent 1" w:semiHidden="0" w:uiPriority="69" w:unhideWhenUsed="0"/>
+    <w:lsdException w:name="Dark List Accent 1" w:semiHidden="0" w:uiPriority="70" w:unhideWhenUsed="0"/>
+    <w:lsdException w:name="Colorful Shading Accent 1" w:semiHidden="0" w:uiPriority="71" w:unhideWhenUsed="0"/>
+    <w:lsdException w:name="Colorful List Accent 1" w:semiHidden="0" w:uiPriority="72" w:unhideWhenUsed="0"/>
+    <w:lsdException w:name="Colorful Grid Accent 1" w:semiHidden="0" w:uiPriority="73" w:unhideWhenUsed="0"/>
+    <w:lsdException w:name="Light Shading Accent 2" w:semiHidden="0" w:uiPriority="60" w:unhideWhenUsed="0"/>
+    <w:lsdException w:name="Light List Accent 2" w:semiHidden="0" w:uiPriority="61" w:unhideWhenUsed="0"/>
+    <w:lsdException w:name="Light Grid Accent 2" w:semiHidden="0" w:uiPriority="62" w:unhideWhenUsed="0"/>
+    <w:lsdException w:name="Medium Shading 1 Accent 2" w:semiHidden="0" w:uiPriority="63" w:unhideWhenUsed="0"/>
+    <w:lsdException w:name="Medium Shading 2 Accent 2" w:semiHidden="0" w:uiPriority="64" w:unhideWhenUsed="0"/>
+    <w:lsdException w:name="Medium List 1 Accent 2" w:semiHidden="0" w:uiPriority="65" w:unhideWhenUsed="0"/>
+    <w:lsdException w:name="Medium List 2 Accent 2" w:semiHidden="0" w:uiPriority="66" w:unhideWhenUsed="0"/>
+    <w:lsdException w:name="Medium Grid 1 Accent 2" w:semiHidden="0" w:uiPriority="67" w:unhideWhenUsed="0"/>
+    <w:lsdException w:name="Medium Grid 2 Accent 2" w:semiHidden="0" w:uiPriority="68" w:unhideWhenUsed="0"/>
+    <w:lsdException w:name="Medium Grid 3 Accent 2" w:semiHidden="0" w:uiPriority="69" w:unhideWhenUsed="0"/>
+    <w:lsdException w:name="Dark List Accent 2" w:semiHidden="0" w:uiPriority="70" w:unhideWhenUsed="0"/>
+    <w:lsdException w:name="Colorful Shading Accent 2" w:semiHidden="0" w:uiPriority="71" w:unhideWhenUsed="0"/>
+    <w:lsdException w:name="Colorful List Accent 2" w:semiHidden="0" w:uiPriority="72" w:unhideWhenUsed="0"/>
+    <w:lsdException w:name="Colorful Grid Accent 2" w:semiHidden="0" w:uiPriority="73" w:unhideWhenUsed="0"/>
+    <w:lsdException w:name="Light Shading Accent 3" w:semiHidden="0" w:uiPriority="60" w:unhideWhenUsed="0"/>
+    <w:lsdException w:name="Light List Accent 3" w:semiHidden="0" w:uiPriority="61" w:unhideWhenUsed="0"/>
+    <w:lsdException w:name="Light Grid Accent 3" w:semiHidden="0" w:uiPriority="62" w:unhideWhenUsed="0"/>
+    <w:lsdException w:name="Medium Shading 1 Accent 3" w:semiHidden="0" w:uiPriority="63" w:unhideWhenUsed="0"/>
+    <w:lsdException w:name="Medium Shading 2 Accent 3" w:semiHidden="0" w:uiPriority="64" w:unhideWhenUsed="0"/>
+    <w:lsdException w:name="Medium List 1 Accent 3" w:semiHidden="0" w:uiPriority="65" w:unhideWhenUsed="0"/>
+    <w:lsdException w:name="Medium List 2 Accent 3" w:semiHidden="0" w:uiPriority="66" w:unhideWhenUsed="0"/>
+    <w:lsdException w:name="Medium Grid 1 Accent 3" w:semiHidden="0" w:uiPriority="67" w:unhideWhenUsed="0"/>
+    <w:lsdException w:name="Medium Grid 2 Accent 3" w:semiHidden="0" w:uiPriority="68" w:unhideWhenUsed="0"/>
+    <w:lsdException w:name="Medium Grid 3 Accent 3" w:semiHidden="0" w:uiPriority="69" w:unhideWhenUsed="0"/>
+    <w:lsdException w:name="Dark List Accent 3" w:semiHidden="0" w:uiPriority="70" w:unhideWhenUsed="0"/>
+    <w:lsdException w:name="Colorful Shading Accent 3" w:semiHidden="0" w:uiPriority="71" w:unhideWhenUsed="0"/>
+    <w:lsdException w:name="Colorful List Accent 3" w:semiHidden="0" w:uiPriority="72" w:unhideWhenUsed="0"/>
+    <w:lsdException w:name="Colorful Grid Accent 3" w:semiHidden="0" w:uiPriority="73" w:unhideWhenUsed="0"/>
+    <w:lsdException w:name="Light Shading Accent 4" w:semiHidden="0" w:uiPriority="60" w:unhideWhenUsed="0"/>
+    <w:lsdException w:name="Light List Accent 4" w:semiHidden="0" w:uiPriority="61" w:unhideWhenUsed="0"/>
+    <w:lsdException w:name="Light Grid Accent 4" w:semiHidden="0" w:uiPriority="62" w:unhideWhenUsed="0"/>
+    <w:lsdException w:name="Medium Shading 1 Accent 4" w:semiHidden="0" w:uiPriority="63" w:unhideWhenUsed="0"/>
+    <w:lsdException w:name="Medium Shading 2 Accent 4" w:semiHidden="0" w:uiPriority="64" w:unhideWhenUsed="0"/>
+    <w:lsdException w:name="Medium List 1 Accent 4" w:semiHidden="0" w:uiPriority="65" w:unhideWhenUsed="0"/>
+    <w:lsdException w:name="Medium List 2 Accent 4" w:semiHidden="0" w:uiPriority="66" w:unhideWhenUsed="0"/>
+    <w:lsdException w:name="Medium Grid 1 Accent 4" w:semiHidden="0" w:uiPriority="67" w:unhideWhenUsed="0"/>
+    <w:lsdException w:name="Medium Grid 2 Accent 4" w:semiHidden="0" w:uiPriority="68" w:unhideWhenUsed="0"/>
+    <w:lsdException w:name="Medium Grid 3 Accent 4" w:semiHidden="0" w:uiPriority="69" w:unhideWhenUsed="0"/>
+    <w:lsdException w:name="Dark List Accent 4" w:semiHidden="0" w:uiPriority="70" w:unhideWhenUsed="0"/>
+    <w:lsdException w:name="Colorful Shading Accent 4" w:semiHidden="0" w:uiPriority="71" w:unhideWhenUsed="0"/>
+    <w:lsdException w:name="Colorful List Accent 4" w:semiHidden="0" w:uiPriority="72" w:unhideWhenUsed="0"/>
+    <w:lsdException w:name="Colorful Grid Accent 4" w:semiHidden="0" w:uiPriority="73" w:unhideWhenUsed="0"/>
+    <w:lsdException w:name="Light Shading Accent 5" w:semiHidden="0" w:uiPriority="60" w:unhideWhenUsed="0"/>
+    <w:lsdException w:name="Light List Accent 5" w:semiHidden="0" w:uiPriority="61" w:unhideWhenUsed="0"/>
+    <w:lsdException w:name="Light Grid Accent 5" w:semiHidden="0" w:uiPriority="62" w:unhideWhenUsed="0"/>
+    <w:lsdException w:name="Medium Shading 1 Accent 5" w:semiHidden="0" w:uiPriority="63" w:unhideWhenUsed="0"/>
+    <w:lsdException w:name="Medium Shading 2 Accent 5" w:semiHidden="0" w:uiPriority="64" w:unhideWhenUsed="0"/>
+    <w:lsdException w:name="Medium List 1 Accent 5" w:semiHidden="0" w:uiPriority="65" w:unhideWhenUsed="0"/>
+    <w:lsdException w:name="Medium List 2 Accent 5" w:semiHidden="0" w:uiPriority="66" w:unhideWhenUsed="0"/>
+    <w:lsdException w:name="Medium Grid 1 Accent 5" w:semiHidden="0" w:uiPriority="67" w:unhideWhenUsed="0"/>
+    <w:lsdException w:name="Medium Grid 2 Accent 5" w:semiHidden="0" w:uiPriority="68" w:unhideWhenUsed="0"/>
+    <w:lsdException w:name="Medium Grid 3 Accent 5" w:semiHidden="0" w:uiPriority="69" w:unhideWhenUsed="0"/>
+    <w:lsdException w:name="Dark List Accent 5" w:semiHidden="0" w:uiPriority="70" w:unhideWhenUsed="0"/>
+    <w:lsdException w:name="Colorful Shading Accent 5" w:semiHidden="0" w:uiPriority="71" w:unhideWhenUsed="0"/>
+    <w:lsdException w:name="Colorful List Accent 5" w:semiHidden="0" w:uiPriority="72" w:unhideWhenUsed="0"/>
+    <w:lsdException w:name="Colorful Grid Accent 5" w:semiHidden="0" w:uiPriority="73" w:unhideWhenUsed="0"/>
+    <w:lsdException w:name="Light Shading Accent 6" w:semiHidden="0" w:uiPriority="60" w:unhideWhenUsed="0"/>
+    <w:lsdException w:name="Light List Accent 6" w:semiHidden="0" w:uiPriority="61" w:unhideWhenUsed="0"/>
+    <w:lsdException w:name="Light Grid Accent 6" w:semiHidden="0" w:uiPriority="62" w:unhideWhenUsed="0"/>
+    <w:lsdException w:name="Medium Shading 1 Accent 6" w:semiHidden="0" w:uiPriority="63" w:unhideWhenUsed="0"/>
+    <w:lsdException w:name="Medium Shading 2 Accent 6" w:semiHidden="0" w:uiPriority="64" w:unhideWhenUsed="0"/>
+    <w:lsdException w:name="Medium List 1 Accent 6" w:semiHidden="0" w:uiPriority="65" w:unhideWhenUsed="0"/>
+    <w:lsdException w:name="Medium List 2 Accent 6" w:semiHidden="0" w:uiPriority="66" w:unhideWhenUsed="0"/>
+    <w:lsdException w:name="Medium Grid 1 Accent 6" w:semiHidden="0" w:uiPriority="67" w:unhideWhenUsed="0"/>
+    <w:lsdException w:name="Medium Grid 2 Accent 6" w:semiHidden="0" w:uiPriority="68" w:unhideWhenUsed="0"/>
+    <w:lsdException w:name="Medium Grid 3 Accent 6" w:semiHidden="0" w:uiPriority="69" w:unhideWhenUsed="0"/>
+    <w:lsdException w:name="Dark List Accent 6" w:semiHidden="0" w:uiPriority="70" w:unhideWhenUsed="0"/>
+    <w:lsdException w:name="Colorful Shading Accent 6" w:semiHidden="0" w:uiPriority="71" w:unhideWhenUsed="0"/>
+    <w:lsdException w:name="Colorful List Accent 6" w:semiHidden="0" w:uiPriority="72" w:unhideWhenUsed="0"/>
+    <w:lsdException w:name="Colorful Grid Accent 6" w:semiHidden="0" w:uiPriority="73" w:unhideWhenUsed="0"/>
+    <w:lsdException w:name="Subtle Emphasis" w:semiHidden="0" w:uiPriority="19" w:unhideWhenUsed="0" w:qFormat="1"/>
+    <w:lsdException w:name="Intense Emphasis" w:semiHidden="0" w:uiPriority="21" w:unhideWhenUsed="0" w:qFormat="1"/>
+    <w:lsdException w:name="Subtle Reference" w:semiHidden="0" w:uiPriority="31" w:unhideWhenUsed="0" w:qFormat="1"/>
+    <w:lsdException w:name="Intense Reference" w:semiHidden="0" w:uiPriority="32" w:unhideWhenUsed="0" w:qFormat="1"/>
+    <w:lsdException w:name="Book Title" w:semiHidden="0" w:uiPriority="33" w:unhideWhenUsed="0" w:qFormat="1"/>
+    <w:lsdException w:name="Bibliography" w:uiPriority="37"/>
+    <w:lsdException w:name="TOC Heading" w:uiPriority="39" w:qFormat="1"/>
   </w:latentStyles>
   <w:style w:type="paragraph" w:default="1" w:styleId="Normal">
     <w:name w:val="Normal"/>
@@ -6040,11 +6320,11 @@
       <w:lang w:val="es-ES"/>
     </w:rPr>
   </w:style>
-  <w:style w:type="paragraph" w:styleId="Heading1">
+  <w:style w:type="paragraph" w:styleId="Ttulo1">
     <w:name w:val="heading 1"/>
     <w:basedOn w:val="Normal"/>
     <w:next w:val="Normal"/>
-    <w:link w:val="Heading1Char"/>
+    <w:link w:val="Ttulo1Car"/>
     <w:uiPriority w:val="9"/>
     <w:qFormat/>
     <w:rsid w:val="00391B9E"/>
@@ -6061,11 +6341,11 @@
       <w:szCs w:val="32"/>
     </w:rPr>
   </w:style>
-  <w:style w:type="paragraph" w:styleId="Heading2">
+  <w:style w:type="paragraph" w:styleId="Ttulo2">
     <w:name w:val="heading 2"/>
     <w:basedOn w:val="Normal"/>
     <w:next w:val="Normal"/>
-    <w:link w:val="Heading2Char"/>
+    <w:link w:val="Ttulo2Car"/>
     <w:uiPriority w:val="9"/>
     <w:unhideWhenUsed/>
     <w:qFormat/>
@@ -6083,11 +6363,11 @@
       <w:szCs w:val="26"/>
     </w:rPr>
   </w:style>
-  <w:style w:type="paragraph" w:styleId="Heading3">
+  <w:style w:type="paragraph" w:styleId="Ttulo3">
     <w:name w:val="heading 3"/>
     <w:basedOn w:val="Normal"/>
     <w:next w:val="Normal"/>
-    <w:link w:val="Heading3Char"/>
+    <w:link w:val="Ttulo3Car"/>
     <w:uiPriority w:val="9"/>
     <w:unhideWhenUsed/>
     <w:qFormat/>
@@ -6105,17 +6385,18 @@
       <w:szCs w:val="24"/>
     </w:rPr>
   </w:style>
-  <w:style w:type="character" w:default="1" w:styleId="DefaultParagraphFont">
+  <w:style w:type="character" w:default="1" w:styleId="Fuentedeprrafopredeter">
     <w:name w:val="Default Paragraph Font"/>
     <w:uiPriority w:val="1"/>
     <w:semiHidden/>
     <w:unhideWhenUsed/>
   </w:style>
-  <w:style w:type="table" w:default="1" w:styleId="TableNormal">
+  <w:style w:type="table" w:default="1" w:styleId="Tablanormal">
     <w:name w:val="Normal Table"/>
     <w:uiPriority w:val="99"/>
     <w:semiHidden/>
     <w:unhideWhenUsed/>
+    <w:qFormat/>
     <w:tblPr>
       <w:tblInd w:w="0" w:type="dxa"/>
       <w:tblCellMar>
@@ -6126,16 +6407,16 @@
       </w:tblCellMar>
     </w:tblPr>
   </w:style>
-  <w:style w:type="numbering" w:default="1" w:styleId="NoList">
+  <w:style w:type="numbering" w:default="1" w:styleId="Sinlista">
     <w:name w:val="No List"/>
     <w:uiPriority w:val="99"/>
     <w:semiHidden/>
     <w:unhideWhenUsed/>
   </w:style>
-  <w:style w:type="paragraph" w:styleId="Header">
+  <w:style w:type="paragraph" w:styleId="Encabezado">
     <w:name w:val="header"/>
     <w:basedOn w:val="Normal"/>
-    <w:link w:val="HeaderChar"/>
+    <w:link w:val="EncabezadoCar"/>
     <w:unhideWhenUsed/>
     <w:rsid w:val="00391B9E"/>
     <w:pPr>
@@ -6146,20 +6427,20 @@
       <w:spacing w:after="0" w:line="240" w:lineRule="auto"/>
     </w:pPr>
   </w:style>
-  <w:style w:type="character" w:customStyle="1" w:styleId="HeaderChar">
-    <w:name w:val="Header Char"/>
-    <w:basedOn w:val="DefaultParagraphFont"/>
-    <w:link w:val="Header"/>
+  <w:style w:type="character" w:customStyle="1" w:styleId="EncabezadoCar">
+    <w:name w:val="Encabezado Car"/>
+    <w:basedOn w:val="Fuentedeprrafopredeter"/>
+    <w:link w:val="Encabezado"/>
     <w:uiPriority w:val="99"/>
     <w:rsid w:val="00391B9E"/>
     <w:rPr>
       <w:lang w:val="es-ES"/>
     </w:rPr>
   </w:style>
-  <w:style w:type="paragraph" w:styleId="Footer">
+  <w:style w:type="paragraph" w:styleId="Piedepgina">
     <w:name w:val="footer"/>
     <w:basedOn w:val="Normal"/>
-    <w:link w:val="FooterChar"/>
+    <w:link w:val="PiedepginaCar"/>
     <w:uiPriority w:val="99"/>
     <w:unhideWhenUsed/>
     <w:rsid w:val="00391B9E"/>
@@ -6171,20 +6452,20 @@
       <w:spacing w:after="0" w:line="240" w:lineRule="auto"/>
     </w:pPr>
   </w:style>
-  <w:style w:type="character" w:customStyle="1" w:styleId="FooterChar">
-    <w:name w:val="Footer Char"/>
-    <w:basedOn w:val="DefaultParagraphFont"/>
-    <w:link w:val="Footer"/>
+  <w:style w:type="character" w:customStyle="1" w:styleId="PiedepginaCar">
+    <w:name w:val="Pie de página Car"/>
+    <w:basedOn w:val="Fuentedeprrafopredeter"/>
+    <w:link w:val="Piedepgina"/>
     <w:uiPriority w:val="99"/>
     <w:rsid w:val="00391B9E"/>
     <w:rPr>
       <w:lang w:val="es-ES"/>
     </w:rPr>
   </w:style>
-  <w:style w:type="character" w:customStyle="1" w:styleId="Heading1Char">
-    <w:name w:val="Heading 1 Char"/>
-    <w:basedOn w:val="DefaultParagraphFont"/>
-    <w:link w:val="Heading1"/>
+  <w:style w:type="character" w:customStyle="1" w:styleId="Ttulo1Car">
+    <w:name w:val="Título 1 Car"/>
+    <w:basedOn w:val="Fuentedeprrafopredeter"/>
+    <w:link w:val="Ttulo1"/>
     <w:uiPriority w:val="9"/>
     <w:rsid w:val="00391B9E"/>
     <w:rPr>
@@ -6195,9 +6476,9 @@
       <w:lang w:val="es-ES"/>
     </w:rPr>
   </w:style>
-  <w:style w:type="paragraph" w:styleId="TOCHeading">
+  <w:style w:type="paragraph" w:styleId="TtulodeTDC">
     <w:name w:val="TOC Heading"/>
-    <w:basedOn w:val="Heading1"/>
+    <w:basedOn w:val="Ttulo1"/>
     <w:next w:val="Normal"/>
     <w:uiPriority w:val="39"/>
     <w:unhideWhenUsed/>
@@ -6211,10 +6492,10 @@
       <w:lang w:val="en-GB" w:eastAsia="en-GB"/>
     </w:rPr>
   </w:style>
-  <w:style w:type="character" w:customStyle="1" w:styleId="Heading2Char">
-    <w:name w:val="Heading 2 Char"/>
-    <w:basedOn w:val="DefaultParagraphFont"/>
-    <w:link w:val="Heading2"/>
+  <w:style w:type="character" w:customStyle="1" w:styleId="Ttulo2Car">
+    <w:name w:val="Título 2 Car"/>
+    <w:basedOn w:val="Fuentedeprrafopredeter"/>
+    <w:link w:val="Ttulo2"/>
     <w:uiPriority w:val="9"/>
     <w:rsid w:val="00E05830"/>
     <w:rPr>
@@ -6225,7 +6506,7 @@
       <w:lang w:val="es-ES"/>
     </w:rPr>
   </w:style>
-  <w:style w:type="paragraph" w:styleId="TOC1">
+  <w:style w:type="paragraph" w:styleId="TDC1">
     <w:name w:val="toc 1"/>
     <w:basedOn w:val="Normal"/>
     <w:next w:val="Normal"/>
@@ -6237,7 +6518,7 @@
       <w:spacing w:after="100"/>
     </w:pPr>
   </w:style>
-  <w:style w:type="paragraph" w:styleId="TOC2">
+  <w:style w:type="paragraph" w:styleId="TDC2">
     <w:name w:val="toc 2"/>
     <w:basedOn w:val="Normal"/>
     <w:next w:val="Normal"/>
@@ -6250,9 +6531,9 @@
       <w:ind w:left="220"/>
     </w:pPr>
   </w:style>
-  <w:style w:type="character" w:styleId="Hyperlink">
+  <w:style w:type="character" w:styleId="Hipervnculo">
     <w:name w:val="Hyperlink"/>
-    <w:basedOn w:val="DefaultParagraphFont"/>
+    <w:basedOn w:val="Fuentedeprrafopredeter"/>
     <w:uiPriority w:val="99"/>
     <w:unhideWhenUsed/>
     <w:rsid w:val="00E05830"/>
@@ -6261,10 +6542,10 @@
       <w:u w:val="single"/>
     </w:rPr>
   </w:style>
-  <w:style w:type="character" w:customStyle="1" w:styleId="Heading3Char">
-    <w:name w:val="Heading 3 Char"/>
-    <w:basedOn w:val="DefaultParagraphFont"/>
-    <w:link w:val="Heading3"/>
+  <w:style w:type="character" w:customStyle="1" w:styleId="Ttulo3Car">
+    <w:name w:val="Título 3 Car"/>
+    <w:basedOn w:val="Fuentedeprrafopredeter"/>
+    <w:link w:val="Ttulo3"/>
     <w:uiPriority w:val="9"/>
     <w:rsid w:val="00E05830"/>
     <w:rPr>
@@ -6275,7 +6556,7 @@
       <w:lang w:val="es-ES"/>
     </w:rPr>
   </w:style>
-  <w:style w:type="paragraph" w:styleId="TOC3">
+  <w:style w:type="paragraph" w:styleId="TDC3">
     <w:name w:val="toc 3"/>
     <w:basedOn w:val="Normal"/>
     <w:next w:val="Normal"/>
@@ -6288,7 +6569,7 @@
       <w:ind w:left="440"/>
     </w:pPr>
   </w:style>
-  <w:style w:type="paragraph" w:styleId="ListParagraph">
+  <w:style w:type="paragraph" w:styleId="Prrafodelista">
     <w:name w:val="List Paragraph"/>
     <w:basedOn w:val="Normal"/>
     <w:uiPriority w:val="34"/>
@@ -6301,7 +6582,7 @@
   </w:style>
   <w:style w:type="character" w:customStyle="1" w:styleId="UnresolvedMention1">
     <w:name w:val="Unresolved Mention1"/>
-    <w:basedOn w:val="DefaultParagraphFont"/>
+    <w:basedOn w:val="Fuentedeprrafopredeter"/>
     <w:uiPriority w:val="99"/>
     <w:semiHidden/>
     <w:unhideWhenUsed/>
@@ -6311,15 +6592,16 @@
       <w:shd w:val="clear" w:color="auto" w:fill="E1DFDD"/>
     </w:rPr>
   </w:style>
-  <w:style w:type="table" w:styleId="TableGrid">
+  <w:style w:type="table" w:styleId="Tablaconcuadrcula">
     <w:name w:val="Table Grid"/>
-    <w:basedOn w:val="TableNormal"/>
+    <w:basedOn w:val="Tablanormal"/>
     <w:uiPriority w:val="39"/>
     <w:rsid w:val="007918B3"/>
     <w:pPr>
       <w:spacing w:after="0" w:line="240" w:lineRule="auto"/>
     </w:pPr>
     <w:tblPr>
+      <w:tblInd w:w="0" w:type="dxa"/>
       <w:tblBorders>
         <w:top w:val="single" w:sz="4" w:space="0" w:color="auto"/>
         <w:left w:val="single" w:sz="4" w:space="0" w:color="auto"/>
@@ -6328,11 +6610,17 @@
         <w:insideH w:val="single" w:sz="4" w:space="0" w:color="auto"/>
         <w:insideV w:val="single" w:sz="4" w:space="0" w:color="auto"/>
       </w:tblBorders>
+      <w:tblCellMar>
+        <w:top w:w="0" w:type="dxa"/>
+        <w:left w:w="108" w:type="dxa"/>
+        <w:bottom w:w="0" w:type="dxa"/>
+        <w:right w:w="108" w:type="dxa"/>
+      </w:tblCellMar>
     </w:tblPr>
   </w:style>
   <w:style w:type="table" w:customStyle="1" w:styleId="GridTable3-Accent51">
     <w:name w:val="Grid Table 3 - Accent 51"/>
-    <w:basedOn w:val="TableNormal"/>
+    <w:basedOn w:val="Tablanormal"/>
     <w:uiPriority w:val="48"/>
     <w:rsid w:val="007918B3"/>
     <w:pPr>
@@ -6341,6 +6629,7 @@
     <w:tblPr>
       <w:tblStyleRowBandSize w:val="1"/>
       <w:tblStyleColBandSize w:val="1"/>
+      <w:tblInd w:w="0" w:type="dxa"/>
       <w:tblBorders>
         <w:top w:val="single" w:sz="4" w:space="0" w:color="9CC2E5" w:themeColor="accent5" w:themeTint="99"/>
         <w:left w:val="single" w:sz="4" w:space="0" w:color="9CC2E5" w:themeColor="accent5" w:themeTint="99"/>
@@ -6349,6 +6638,12 @@
         <w:insideH w:val="single" w:sz="4" w:space="0" w:color="9CC2E5" w:themeColor="accent5" w:themeTint="99"/>
         <w:insideV w:val="single" w:sz="4" w:space="0" w:color="9CC2E5" w:themeColor="accent5" w:themeTint="99"/>
       </w:tblBorders>
+      <w:tblCellMar>
+        <w:top w:w="0" w:type="dxa"/>
+        <w:left w:w="108" w:type="dxa"/>
+        <w:bottom w:w="0" w:type="dxa"/>
+        <w:right w:w="108" w:type="dxa"/>
+      </w:tblCellMar>
     </w:tblPr>
     <w:tblStylePr w:type="firstRow">
       <w:rPr>
@@ -6468,7 +6763,7 @@
   </w:style>
   <w:style w:type="table" w:customStyle="1" w:styleId="GridTable3-Accent61">
     <w:name w:val="Grid Table 3 - Accent 61"/>
-    <w:basedOn w:val="TableNormal"/>
+    <w:basedOn w:val="Tablanormal"/>
     <w:uiPriority w:val="48"/>
     <w:rsid w:val="00AA641D"/>
     <w:pPr>
@@ -6477,6 +6772,7 @@
     <w:tblPr>
       <w:tblStyleRowBandSize w:val="1"/>
       <w:tblStyleColBandSize w:val="1"/>
+      <w:tblInd w:w="0" w:type="dxa"/>
       <w:tblBorders>
         <w:top w:val="single" w:sz="4" w:space="0" w:color="A8D08D" w:themeColor="accent6" w:themeTint="99"/>
         <w:left w:val="single" w:sz="4" w:space="0" w:color="A8D08D" w:themeColor="accent6" w:themeTint="99"/>
@@ -6485,6 +6781,12 @@
         <w:insideH w:val="single" w:sz="4" w:space="0" w:color="A8D08D" w:themeColor="accent6" w:themeTint="99"/>
         <w:insideV w:val="single" w:sz="4" w:space="0" w:color="A8D08D" w:themeColor="accent6" w:themeTint="99"/>
       </w:tblBorders>
+      <w:tblCellMar>
+        <w:top w:w="0" w:type="dxa"/>
+        <w:left w:w="108" w:type="dxa"/>
+        <w:bottom w:w="0" w:type="dxa"/>
+        <w:right w:w="108" w:type="dxa"/>
+      </w:tblCellMar>
     </w:tblPr>
     <w:tblStylePr w:type="firstRow">
       <w:rPr>
@@ -6604,7 +6906,7 @@
   </w:style>
   <w:style w:type="table" w:customStyle="1" w:styleId="GridTable5Dark-Accent11">
     <w:name w:val="Grid Table 5 Dark - Accent 11"/>
-    <w:basedOn w:val="TableNormal"/>
+    <w:basedOn w:val="Tablanormal"/>
     <w:uiPriority w:val="50"/>
     <w:rsid w:val="00AA641D"/>
     <w:pPr>
@@ -6613,6 +6915,7 @@
     <w:tblPr>
       <w:tblStyleRowBandSize w:val="1"/>
       <w:tblStyleColBandSize w:val="1"/>
+      <w:tblInd w:w="0" w:type="dxa"/>
       <w:tblBorders>
         <w:top w:val="single" w:sz="4" w:space="0" w:color="FFFFFF" w:themeColor="background1"/>
         <w:left w:val="single" w:sz="4" w:space="0" w:color="FFFFFF" w:themeColor="background1"/>
@@ -6621,6 +6924,12 @@
         <w:insideH w:val="single" w:sz="4" w:space="0" w:color="FFFFFF" w:themeColor="background1"/>
         <w:insideV w:val="single" w:sz="4" w:space="0" w:color="FFFFFF" w:themeColor="background1"/>
       </w:tblBorders>
+      <w:tblCellMar>
+        <w:top w:w="0" w:type="dxa"/>
+        <w:left w:w="108" w:type="dxa"/>
+        <w:bottom w:w="0" w:type="dxa"/>
+        <w:right w:w="108" w:type="dxa"/>
+      </w:tblCellMar>
     </w:tblPr>
     <w:tcPr>
       <w:shd w:val="clear" w:color="auto" w:fill="D9E2F3" w:themeFill="accent1" w:themeFillTint="33"/>
@@ -6710,7 +7019,7 @@
   </w:style>
   <w:style w:type="table" w:customStyle="1" w:styleId="GridTable4-Accent51">
     <w:name w:val="Grid Table 4 - Accent 51"/>
-    <w:basedOn w:val="TableNormal"/>
+    <w:basedOn w:val="Tablanormal"/>
     <w:uiPriority w:val="49"/>
     <w:rsid w:val="00AA641D"/>
     <w:pPr>
@@ -6719,6 +7028,7 @@
     <w:tblPr>
       <w:tblStyleRowBandSize w:val="1"/>
       <w:tblStyleColBandSize w:val="1"/>
+      <w:tblInd w:w="0" w:type="dxa"/>
       <w:tblBorders>
         <w:top w:val="single" w:sz="4" w:space="0" w:color="9CC2E5" w:themeColor="accent5" w:themeTint="99"/>
         <w:left w:val="single" w:sz="4" w:space="0" w:color="9CC2E5" w:themeColor="accent5" w:themeTint="99"/>
@@ -6727,6 +7037,12 @@
         <w:insideH w:val="single" w:sz="4" w:space="0" w:color="9CC2E5" w:themeColor="accent5" w:themeTint="99"/>
         <w:insideV w:val="single" w:sz="4" w:space="0" w:color="9CC2E5" w:themeColor="accent5" w:themeTint="99"/>
       </w:tblBorders>
+      <w:tblCellMar>
+        <w:top w:w="0" w:type="dxa"/>
+        <w:left w:w="108" w:type="dxa"/>
+        <w:bottom w:w="0" w:type="dxa"/>
+        <w:right w:w="108" w:type="dxa"/>
+      </w:tblCellMar>
     </w:tblPr>
     <w:tblStylePr w:type="firstRow">
       <w:rPr>
@@ -6786,7 +7102,7 @@
   </w:style>
   <w:style w:type="table" w:customStyle="1" w:styleId="GridTable2-Accent51">
     <w:name w:val="Grid Table 2 - Accent 51"/>
-    <w:basedOn w:val="TableNormal"/>
+    <w:basedOn w:val="Tablanormal"/>
     <w:uiPriority w:val="47"/>
     <w:rsid w:val="003C1443"/>
     <w:pPr>
@@ -6795,12 +7111,19 @@
     <w:tblPr>
       <w:tblStyleRowBandSize w:val="1"/>
       <w:tblStyleColBandSize w:val="1"/>
+      <w:tblInd w:w="0" w:type="dxa"/>
       <w:tblBorders>
         <w:top w:val="single" w:sz="2" w:space="0" w:color="9CC2E5" w:themeColor="accent5" w:themeTint="99"/>
         <w:bottom w:val="single" w:sz="2" w:space="0" w:color="9CC2E5" w:themeColor="accent5" w:themeTint="99"/>
         <w:insideH w:val="single" w:sz="2" w:space="0" w:color="9CC2E5" w:themeColor="accent5" w:themeTint="99"/>
         <w:insideV w:val="single" w:sz="2" w:space="0" w:color="9CC2E5" w:themeColor="accent5" w:themeTint="99"/>
       </w:tblBorders>
+      <w:tblCellMar>
+        <w:top w:w="0" w:type="dxa"/>
+        <w:left w:w="108" w:type="dxa"/>
+        <w:bottom w:w="0" w:type="dxa"/>
+        <w:right w:w="108" w:type="dxa"/>
+      </w:tblCellMar>
     </w:tblPr>
     <w:tblStylePr w:type="firstRow">
       <w:rPr>
@@ -6861,7 +7184,7 @@
   </w:style>
   <w:style w:type="table" w:customStyle="1" w:styleId="GridTable1Light-Accent51">
     <w:name w:val="Grid Table 1 Light - Accent 51"/>
-    <w:basedOn w:val="TableNormal"/>
+    <w:basedOn w:val="Tablanormal"/>
     <w:uiPriority w:val="46"/>
     <w:rsid w:val="00DB048D"/>
     <w:pPr>
@@ -6870,6 +7193,7 @@
     <w:tblPr>
       <w:tblStyleRowBandSize w:val="1"/>
       <w:tblStyleColBandSize w:val="1"/>
+      <w:tblInd w:w="0" w:type="dxa"/>
       <w:tblBorders>
         <w:top w:val="single" w:sz="4" w:space="0" w:color="BDD6EE" w:themeColor="accent5" w:themeTint="66"/>
         <w:left w:val="single" w:sz="4" w:space="0" w:color="BDD6EE" w:themeColor="accent5" w:themeTint="66"/>
@@ -6878,6 +7202,12 @@
         <w:insideH w:val="single" w:sz="4" w:space="0" w:color="BDD6EE" w:themeColor="accent5" w:themeTint="66"/>
         <w:insideV w:val="single" w:sz="4" w:space="0" w:color="BDD6EE" w:themeColor="accent5" w:themeTint="66"/>
       </w:tblBorders>
+      <w:tblCellMar>
+        <w:top w:w="0" w:type="dxa"/>
+        <w:left w:w="108" w:type="dxa"/>
+        <w:bottom w:w="0" w:type="dxa"/>
+        <w:right w:w="108" w:type="dxa"/>
+      </w:tblCellMar>
     </w:tblPr>
     <w:tblStylePr w:type="firstRow">
       <w:rPr>
@@ -6916,10 +7246,10 @@
       </w:rPr>
     </w:tblStylePr>
   </w:style>
-  <w:style w:type="paragraph" w:styleId="BalloonText">
+  <w:style w:type="paragraph" w:styleId="Textodeglobo">
     <w:name w:val="Balloon Text"/>
     <w:basedOn w:val="Normal"/>
-    <w:link w:val="BalloonTextChar"/>
+    <w:link w:val="TextodegloboCar"/>
     <w:uiPriority w:val="99"/>
     <w:semiHidden/>
     <w:unhideWhenUsed/>
@@ -6933,10 +7263,10 @@
       <w:szCs w:val="16"/>
     </w:rPr>
   </w:style>
-  <w:style w:type="character" w:customStyle="1" w:styleId="BalloonTextChar">
-    <w:name w:val="Balloon Text Char"/>
-    <w:basedOn w:val="DefaultParagraphFont"/>
-    <w:link w:val="BalloonText"/>
+  <w:style w:type="character" w:customStyle="1" w:styleId="TextodegloboCar">
+    <w:name w:val="Texto de globo Car"/>
+    <w:basedOn w:val="Fuentedeprrafopredeter"/>
+    <w:link w:val="Textodeglobo"/>
     <w:uiPriority w:val="99"/>
     <w:semiHidden/>
     <w:rsid w:val="008B2DD7"/>
@@ -6947,9 +7277,9 @@
       <w:lang w:val="es-ES"/>
     </w:rPr>
   </w:style>
-  <w:style w:type="character" w:styleId="FollowedHyperlink">
+  <w:style w:type="character" w:styleId="Hipervnculovisitado">
     <w:name w:val="FollowedHyperlink"/>
-    <w:basedOn w:val="DefaultParagraphFont"/>
+    <w:basedOn w:val="Fuentedeprrafopredeter"/>
     <w:uiPriority w:val="99"/>
     <w:semiHidden/>
     <w:unhideWhenUsed/>
@@ -6959,9 +7289,9 @@
       <w:u w:val="single"/>
     </w:rPr>
   </w:style>
-  <w:style w:type="paragraph" w:styleId="NoSpacing">
+  <w:style w:type="paragraph" w:styleId="Sinespaciado">
     <w:name w:val="No Spacing"/>
-    <w:link w:val="NoSpacingChar"/>
+    <w:link w:val="SinespaciadoCar"/>
     <w:uiPriority w:val="1"/>
     <w:qFormat/>
     <w:rsid w:val="006F563A"/>
@@ -6974,10 +7304,10 @@
       <w:lang w:val="es-ES"/>
     </w:rPr>
   </w:style>
-  <w:style w:type="character" w:customStyle="1" w:styleId="NoSpacingChar">
-    <w:name w:val="No Spacing Char"/>
-    <w:basedOn w:val="DefaultParagraphFont"/>
-    <w:link w:val="NoSpacing"/>
+  <w:style w:type="character" w:customStyle="1" w:styleId="SinespaciadoCar">
+    <w:name w:val="Sin espaciado Car"/>
+    <w:basedOn w:val="Fuentedeprrafopredeter"/>
+    <w:link w:val="Sinespaciado"/>
     <w:uiPriority w:val="1"/>
     <w:rsid w:val="006F563A"/>
     <w:rPr>
@@ -6986,10 +7316,10 @@
       <w:lang w:val="es-ES"/>
     </w:rPr>
   </w:style>
-  <w:style w:type="paragraph" w:styleId="BodyText">
+  <w:style w:type="paragraph" w:styleId="Textoindependiente">
     <w:name w:val="Body Text"/>
     <w:basedOn w:val="Normal"/>
-    <w:link w:val="BodyTextChar"/>
+    <w:link w:val="TextoindependienteCar"/>
     <w:rsid w:val="00E06D9A"/>
     <w:pPr>
       <w:widowControl w:val="0"/>
@@ -7004,10 +7334,10 @@
       <w:lang w:eastAsia="zh-CN" w:bidi="hi-IN"/>
     </w:rPr>
   </w:style>
-  <w:style w:type="character" w:customStyle="1" w:styleId="BodyTextChar">
-    <w:name w:val="Body Text Char"/>
-    <w:basedOn w:val="DefaultParagraphFont"/>
-    <w:link w:val="BodyText"/>
+  <w:style w:type="character" w:customStyle="1" w:styleId="TextoindependienteCar">
+    <w:name w:val="Texto independiente Car"/>
+    <w:basedOn w:val="Fuentedeprrafopredeter"/>
+    <w:link w:val="Textoindependiente"/>
     <w:rsid w:val="00E06D9A"/>
     <w:rPr>
       <w:rFonts w:ascii="Liberation Serif" w:eastAsia="Droid Sans Fallback" w:hAnsi="Liberation Serif" w:cs="FreeSans"/>
@@ -7017,7 +7347,7 @@
       <w:lang w:val="es-ES" w:eastAsia="zh-CN" w:bidi="hi-IN"/>
     </w:rPr>
   </w:style>
-  <w:style w:type="paragraph" w:styleId="Caption">
+  <w:style w:type="paragraph" w:styleId="Epgrafe">
     <w:name w:val="caption"/>
     <w:basedOn w:val="Normal"/>
     <w:next w:val="Normal"/>
@@ -7328,7 +7658,7 @@
   <a:extraClrSchemeLst/>
   <a:extLst>
     <a:ext uri="{05A4C25C-085E-4340-85A3-A5531E510DB2}">
-      <thm15:themeFamily xmlns:thm15="http://schemas.microsoft.com/office/thememl/2012/main" name="Office Theme" id="{62F939B6-93AF-4DB8-9C6B-D6C7DFDC589F}" vid="{4A3C46E8-61CC-4603-A589-7422A47A8E4A}"/>
+      <thm15:themeFamily xmlns:thm15="http://schemas.microsoft.com/office/thememl/2012/main" xmlns="" name="Office Theme" id="{62F939B6-93AF-4DB8-9C6B-D6C7DFDC589F}" vid="{4A3C46E8-61CC-4603-A589-7422A47A8E4A}"/>
     </a:ext>
   </a:extLst>
 </a:theme>
@@ -7358,7 +7688,7 @@
 </file>
 
 <file path=customXml/itemProps2.xml><?xml version="1.0" encoding="utf-8"?>
-<ds:datastoreItem xmlns:ds="http://schemas.openxmlformats.org/officeDocument/2006/customXml" ds:itemID="{0997C346-DDAC-43D6-A495-E72FECA53126}">
+<ds:datastoreItem xmlns:ds="http://schemas.openxmlformats.org/officeDocument/2006/customXml" ds:itemID="{0C68FC55-C34E-4EF0-B97E-742855DF669A}">
   <ds:schemaRefs>
     <ds:schemaRef ds:uri="http://schemas.openxmlformats.org/officeDocument/2006/bibliography"/>
   </ds:schemaRefs>

</xml_diff>